<commit_message>
problem statement and figures
</commit_message>
<xml_diff>
--- a/Lab 3 Base Project/Lab3 Report.docx
+++ b/Lab 3 Base Project/Lab3 Report.docx
@@ -6,6 +6,7 @@
       <w:sdtPr>
         <w:rPr>
           <w:color w:val="4A66AC" w:themeColor="accent1"/>
+          <w:sz w:val="22"/>
         </w:rPr>
         <w:id w:val="-1864900696"/>
         <w:docPartObj>
@@ -16,7 +17,6 @@
       <w:sdtEndPr>
         <w:rPr>
           <w:color w:val="auto"/>
-          <w:sz w:val="22"/>
           <w:lang w:val="en-CA"/>
         </w:rPr>
       </w:sdtEndPr>
@@ -160,6 +160,7 @@
             <w:dataBinding w:prefixMappings="xmlns:ns0='http://purl.org/dc/elements/1.1/' xmlns:ns1='http://schemas.openxmlformats.org/package/2006/metadata/core-properties' " w:xpath="/ns1:coreProperties[1]/ns0:subject[1]" w:storeItemID="{6C3C8BC8-F283-45AE-878A-BAB7291924A1}"/>
             <w:text/>
           </w:sdtPr>
+          <w:sdtEndPr/>
           <w:sdtContent>
             <w:p>
               <w:pPr>
@@ -305,14 +306,14 @@
                                 <w:pPr>
                                   <w:jc w:val="center"/>
                                   <w:rPr>
-                                    <w:sz w:val="36"/>
+                                    <w:sz w:val="24"/>
                                     <w:szCs w:val="36"/>
                                     <w:lang w:val="en-CA"/>
                                   </w:rPr>
                                 </w:pPr>
                                 <w:r>
                                   <w:rPr>
-                                    <w:sz w:val="36"/>
+                                    <w:sz w:val="24"/>
                                     <w:szCs w:val="36"/>
                                     <w:lang w:val="en-CA"/>
                                   </w:rPr>
@@ -323,14 +324,14 @@
                                 <w:pPr>
                                   <w:jc w:val="center"/>
                                   <w:rPr>
-                                    <w:sz w:val="36"/>
+                                    <w:sz w:val="24"/>
                                     <w:szCs w:val="36"/>
                                     <w:lang w:val="en-CA"/>
                                   </w:rPr>
                                 </w:pPr>
                                 <w:r>
                                   <w:rPr>
-                                    <w:sz w:val="36"/>
+                                    <w:sz w:val="24"/>
                                     <w:szCs w:val="36"/>
                                     <w:lang w:val="en-CA"/>
                                   </w:rPr>
@@ -341,7 +342,7 @@
                                 <w:pPr>
                                   <w:jc w:val="center"/>
                                   <w:rPr>
-                                    <w:sz w:val="36"/>
+                                    <w:sz w:val="24"/>
                                     <w:szCs w:val="36"/>
                                     <w:lang w:val="en-CA"/>
                                   </w:rPr>
@@ -351,14 +352,14 @@
                                 <w:pPr>
                                   <w:jc w:val="center"/>
                                   <w:rPr>
-                                    <w:sz w:val="36"/>
+                                    <w:sz w:val="24"/>
                                     <w:szCs w:val="36"/>
                                     <w:lang w:val="en-CA"/>
                                   </w:rPr>
                                 </w:pPr>
                                 <w:r>
                                   <w:rPr>
-                                    <w:sz w:val="36"/>
+                                    <w:sz w:val="24"/>
                                     <w:szCs w:val="36"/>
                                     <w:lang w:val="en-CA"/>
                                   </w:rPr>
@@ -367,7 +368,7 @@
                                 <w:proofErr w:type="gramStart"/>
                                 <w:r>
                                   <w:rPr>
-                                    <w:sz w:val="36"/>
+                                    <w:sz w:val="24"/>
                                     <w:szCs w:val="36"/>
                                     <w:lang w:val="en-CA"/>
                                   </w:rPr>
@@ -376,7 +377,7 @@
                                 <w:proofErr w:type="gramEnd"/>
                                 <w:r>
                                   <w:rPr>
-                                    <w:sz w:val="36"/>
+                                    <w:sz w:val="24"/>
                                     <w:szCs w:val="36"/>
                                     <w:lang w:val="en-CA"/>
                                   </w:rPr>
@@ -384,7 +385,7 @@
                                 </w:r>
                                 <w:r>
                                   <w:rPr>
-                                    <w:sz w:val="36"/>
+                                    <w:sz w:val="24"/>
                                     <w:szCs w:val="36"/>
                                     <w:lang w:val="en-CA"/>
                                   </w:rPr>
@@ -393,7 +394,7 @@
                                 </w:r>
                                 <w:r>
                                   <w:rPr>
-                                    <w:sz w:val="36"/>
+                                    <w:sz w:val="24"/>
                                     <w:szCs w:val="36"/>
                                     <w:lang w:val="en-CA"/>
                                   </w:rPr>
@@ -401,7 +402,7 @@
                                 </w:r>
                                 <w:r>
                                   <w:rPr>
-                                    <w:sz w:val="36"/>
+                                    <w:sz w:val="24"/>
                                     <w:szCs w:val="36"/>
                                     <w:lang w:val="en-CA"/>
                                   </w:rPr>
@@ -414,7 +415,7 @@
                                   <w:ind w:left="1440" w:firstLine="720"/>
                                   <w:jc w:val="center"/>
                                   <w:rPr>
-                                    <w:sz w:val="36"/>
+                                    <w:sz w:val="24"/>
                                     <w:szCs w:val="36"/>
                                     <w:lang w:val="en-CA"/>
                                   </w:rPr>
@@ -422,7 +423,7 @@
                                 <w:proofErr w:type="spellStart"/>
                                 <w:r>
                                   <w:rPr>
-                                    <w:sz w:val="36"/>
+                                    <w:sz w:val="24"/>
                                     <w:szCs w:val="36"/>
                                     <w:lang w:val="en-CA"/>
                                   </w:rPr>
@@ -431,7 +432,7 @@
                                 <w:proofErr w:type="spellEnd"/>
                                 <w:r>
                                   <w:rPr>
-                                    <w:sz w:val="36"/>
+                                    <w:sz w:val="24"/>
                                     <w:szCs w:val="36"/>
                                     <w:lang w:val="en-CA"/>
                                   </w:rPr>
@@ -439,7 +440,7 @@
                                 </w:r>
                                 <w:r>
                                   <w:rPr>
-                                    <w:sz w:val="36"/>
+                                    <w:sz w:val="24"/>
                                     <w:szCs w:val="36"/>
                                     <w:lang w:val="en-CA"/>
                                   </w:rPr>
@@ -447,7 +448,7 @@
                                 </w:r>
                                 <w:r>
                                   <w:rPr>
-                                    <w:sz w:val="36"/>
+                                    <w:sz w:val="24"/>
                                     <w:szCs w:val="36"/>
                                     <w:lang w:val="en-CA"/>
                                   </w:rPr>
@@ -459,7 +460,7 @@
                                 <w:pPr>
                                   <w:jc w:val="center"/>
                                   <w:rPr>
-                                    <w:sz w:val="36"/>
+                                    <w:sz w:val="24"/>
                                     <w:szCs w:val="36"/>
                                     <w:lang w:val="en-CA"/>
                                   </w:rPr>
@@ -469,14 +470,14 @@
                                 <w:pPr>
                                   <w:jc w:val="center"/>
                                   <w:rPr>
-                                    <w:sz w:val="36"/>
+                                    <w:sz w:val="24"/>
                                     <w:szCs w:val="36"/>
                                     <w:lang w:val="en-CA"/>
                                   </w:rPr>
                                 </w:pPr>
                                 <w:r>
                                   <w:rPr>
-                                    <w:sz w:val="36"/>
+                                    <w:sz w:val="24"/>
                                     <w:szCs w:val="36"/>
                                     <w:lang w:val="en-CA"/>
                                   </w:rPr>
@@ -484,7 +485,7 @@
                                 </w:r>
                                 <w:r>
                                   <w:rPr>
-                                    <w:sz w:val="36"/>
+                                    <w:sz w:val="24"/>
                                     <w:szCs w:val="36"/>
                                     <w:vertAlign w:val="superscript"/>
                                     <w:lang w:val="en-CA"/>
@@ -493,7 +494,7 @@
                                 </w:r>
                                 <w:r>
                                   <w:rPr>
-                                    <w:sz w:val="36"/>
+                                    <w:sz w:val="24"/>
                                     <w:szCs w:val="36"/>
                                     <w:lang w:val="en-CA"/>
                                   </w:rPr>
@@ -530,14 +531,14 @@
                           <w:pPr>
                             <w:jc w:val="center"/>
                             <w:rPr>
-                              <w:sz w:val="36"/>
+                              <w:sz w:val="24"/>
                               <w:szCs w:val="36"/>
                               <w:lang w:val="en-CA"/>
                             </w:rPr>
                           </w:pPr>
                           <w:r>
                             <w:rPr>
-                              <w:sz w:val="36"/>
+                              <w:sz w:val="24"/>
                               <w:szCs w:val="36"/>
                               <w:lang w:val="en-CA"/>
                             </w:rPr>
@@ -548,14 +549,14 @@
                           <w:pPr>
                             <w:jc w:val="center"/>
                             <w:rPr>
-                              <w:sz w:val="36"/>
+                              <w:sz w:val="24"/>
                               <w:szCs w:val="36"/>
                               <w:lang w:val="en-CA"/>
                             </w:rPr>
                           </w:pPr>
                           <w:r>
                             <w:rPr>
-                              <w:sz w:val="36"/>
+                              <w:sz w:val="24"/>
                               <w:szCs w:val="36"/>
                               <w:lang w:val="en-CA"/>
                             </w:rPr>
@@ -566,7 +567,7 @@
                           <w:pPr>
                             <w:jc w:val="center"/>
                             <w:rPr>
-                              <w:sz w:val="36"/>
+                              <w:sz w:val="24"/>
                               <w:szCs w:val="36"/>
                               <w:lang w:val="en-CA"/>
                             </w:rPr>
@@ -576,14 +577,14 @@
                           <w:pPr>
                             <w:jc w:val="center"/>
                             <w:rPr>
-                              <w:sz w:val="36"/>
+                              <w:sz w:val="24"/>
                               <w:szCs w:val="36"/>
                               <w:lang w:val="en-CA"/>
                             </w:rPr>
                           </w:pPr>
                           <w:r>
                             <w:rPr>
-                              <w:sz w:val="36"/>
+                              <w:sz w:val="24"/>
                               <w:szCs w:val="36"/>
                               <w:lang w:val="en-CA"/>
                             </w:rPr>
@@ -592,7 +593,7 @@
                           <w:proofErr w:type="gramStart"/>
                           <w:r>
                             <w:rPr>
-                              <w:sz w:val="36"/>
+                              <w:sz w:val="24"/>
                               <w:szCs w:val="36"/>
                               <w:lang w:val="en-CA"/>
                             </w:rPr>
@@ -601,7 +602,7 @@
                           <w:proofErr w:type="gramEnd"/>
                           <w:r>
                             <w:rPr>
-                              <w:sz w:val="36"/>
+                              <w:sz w:val="24"/>
                               <w:szCs w:val="36"/>
                               <w:lang w:val="en-CA"/>
                             </w:rPr>
@@ -609,7 +610,7 @@
                           </w:r>
                           <w:r>
                             <w:rPr>
-                              <w:sz w:val="36"/>
+                              <w:sz w:val="24"/>
                               <w:szCs w:val="36"/>
                               <w:lang w:val="en-CA"/>
                             </w:rPr>
@@ -618,7 +619,7 @@
                           </w:r>
                           <w:r>
                             <w:rPr>
-                              <w:sz w:val="36"/>
+                              <w:sz w:val="24"/>
                               <w:szCs w:val="36"/>
                               <w:lang w:val="en-CA"/>
                             </w:rPr>
@@ -626,7 +627,7 @@
                           </w:r>
                           <w:r>
                             <w:rPr>
-                              <w:sz w:val="36"/>
+                              <w:sz w:val="24"/>
                               <w:szCs w:val="36"/>
                               <w:lang w:val="en-CA"/>
                             </w:rPr>
@@ -639,7 +640,7 @@
                             <w:ind w:left="1440" w:firstLine="720"/>
                             <w:jc w:val="center"/>
                             <w:rPr>
-                              <w:sz w:val="36"/>
+                              <w:sz w:val="24"/>
                               <w:szCs w:val="36"/>
                               <w:lang w:val="en-CA"/>
                             </w:rPr>
@@ -647,7 +648,7 @@
                           <w:proofErr w:type="spellStart"/>
                           <w:r>
                             <w:rPr>
-                              <w:sz w:val="36"/>
+                              <w:sz w:val="24"/>
                               <w:szCs w:val="36"/>
                               <w:lang w:val="en-CA"/>
                             </w:rPr>
@@ -656,7 +657,7 @@
                           <w:proofErr w:type="spellEnd"/>
                           <w:r>
                             <w:rPr>
-                              <w:sz w:val="36"/>
+                              <w:sz w:val="24"/>
                               <w:szCs w:val="36"/>
                               <w:lang w:val="en-CA"/>
                             </w:rPr>
@@ -664,7 +665,7 @@
                           </w:r>
                           <w:r>
                             <w:rPr>
-                              <w:sz w:val="36"/>
+                              <w:sz w:val="24"/>
                               <w:szCs w:val="36"/>
                               <w:lang w:val="en-CA"/>
                             </w:rPr>
@@ -672,7 +673,7 @@
                           </w:r>
                           <w:r>
                             <w:rPr>
-                              <w:sz w:val="36"/>
+                              <w:sz w:val="24"/>
                               <w:szCs w:val="36"/>
                               <w:lang w:val="en-CA"/>
                             </w:rPr>
@@ -684,7 +685,7 @@
                           <w:pPr>
                             <w:jc w:val="center"/>
                             <w:rPr>
-                              <w:sz w:val="36"/>
+                              <w:sz w:val="24"/>
                               <w:szCs w:val="36"/>
                               <w:lang w:val="en-CA"/>
                             </w:rPr>
@@ -694,14 +695,14 @@
                           <w:pPr>
                             <w:jc w:val="center"/>
                             <w:rPr>
-                              <w:sz w:val="36"/>
+                              <w:sz w:val="24"/>
                               <w:szCs w:val="36"/>
                               <w:lang w:val="en-CA"/>
                             </w:rPr>
                           </w:pPr>
                           <w:r>
                             <w:rPr>
-                              <w:sz w:val="36"/>
+                              <w:sz w:val="24"/>
                               <w:szCs w:val="36"/>
                               <w:lang w:val="en-CA"/>
                             </w:rPr>
@@ -709,7 +710,7 @@
                           </w:r>
                           <w:r>
                             <w:rPr>
-                              <w:sz w:val="36"/>
+                              <w:sz w:val="24"/>
                               <w:szCs w:val="36"/>
                               <w:vertAlign w:val="superscript"/>
                               <w:lang w:val="en-CA"/>
@@ -718,7 +719,7 @@
                           </w:r>
                           <w:r>
                             <w:rPr>
-                              <w:sz w:val="36"/>
+                              <w:sz w:val="24"/>
                               <w:szCs w:val="36"/>
                               <w:lang w:val="en-CA"/>
                             </w:rPr>
@@ -808,23 +809,314 @@
     </w:p>
     <w:p>
       <w:pPr>
-        <w:rPr>
-          <w:lang w:val="en-CA"/>
-        </w:rPr>
-      </w:pPr>
-      <w:r>
-        <w:rPr>
-          <w:lang w:val="en-CA"/>
-        </w:rPr>
-        <w:t xml:space="preserve">The goal of this experiment is to create a system that detects the orientation of the STM32F4 discovery board. </w:t>
-      </w:r>
-    </w:p>
-    <w:p>
-      <w:pPr>
-        <w:rPr>
-          <w:lang w:val="en-CA"/>
-        </w:rPr>
-      </w:pPr>
+        <w:jc w:val="both"/>
+        <w:rPr>
+          <w:lang w:val="en-CA"/>
+        </w:rPr>
+      </w:pPr>
+      <w:r>
+        <w:rPr>
+          <w:lang w:val="en-CA"/>
+        </w:rPr>
+        <w:t>The goal</w:t>
+      </w:r>
+      <w:r>
+        <w:rPr>
+          <w:lang w:val="en-CA"/>
+        </w:rPr>
+        <w:t xml:space="preserve"> of this experiment is to create</w:t>
+      </w:r>
+      <w:r>
+        <w:rPr>
+          <w:lang w:val="en-CA"/>
+        </w:rPr>
+        <w:t xml:space="preserve"> a system that detects the orientation of the STM32F4 discovery board. </w:t>
+      </w:r>
+      <w:r>
+        <w:rPr>
+          <w:lang w:val="en-CA"/>
+        </w:rPr>
+        <w:t xml:space="preserve">The </w:t>
+      </w:r>
+      <w:r>
+        <w:rPr>
+          <w:lang w:val="en-CA"/>
+        </w:rPr>
+        <w:t>rotation</w:t>
+      </w:r>
+      <w:r>
+        <w:rPr>
+          <w:lang w:val="en-CA"/>
+        </w:rPr>
+        <w:t xml:space="preserve"> of the board </w:t>
+      </w:r>
+      <w:r>
+        <w:rPr>
+          <w:lang w:val="en-CA"/>
+        </w:rPr>
+        <w:t xml:space="preserve">around its axes </w:t>
+      </w:r>
+      <w:r>
+        <w:rPr>
+          <w:lang w:val="en-CA"/>
+        </w:rPr>
+        <w:t>is</w:t>
+      </w:r>
+      <w:r>
+        <w:rPr>
+          <w:lang w:val="en-CA"/>
+        </w:rPr>
+        <w:t xml:space="preserve"> de</w:t>
+      </w:r>
+      <w:r>
+        <w:rPr>
+          <w:lang w:val="en-CA"/>
+        </w:rPr>
+        <w:t>tected</w:t>
+      </w:r>
+      <w:r>
+        <w:rPr>
+          <w:lang w:val="en-CA"/>
+        </w:rPr>
+        <w:t xml:space="preserve"> using the built-in accelerometer. </w:t>
+      </w:r>
+      <w:r>
+        <w:rPr>
+          <w:lang w:val="en-CA"/>
+        </w:rPr>
+        <w:t xml:space="preserve">However, the accelerometer cannot determine the yaw (rotation around the board’s z-axis) since it does not result in a change in acceleration.  Only the roll </w:t>
+      </w:r>
+      <w:r>
+        <w:rPr>
+          <w:lang w:val="en-CA"/>
+        </w:rPr>
+        <w:t>(rotation around the board’</w:t>
+      </w:r>
+      <w:r>
+        <w:rPr>
+          <w:lang w:val="en-CA"/>
+        </w:rPr>
+        <w:t>s x</w:t>
+      </w:r>
+      <w:r>
+        <w:rPr>
+          <w:lang w:val="en-CA"/>
+        </w:rPr>
+        <w:t xml:space="preserve">-axis) </w:t>
+      </w:r>
+      <w:r>
+        <w:rPr>
+          <w:lang w:val="en-CA"/>
+        </w:rPr>
+        <w:t xml:space="preserve">and pitch </w:t>
+      </w:r>
+      <w:r>
+        <w:rPr>
+          <w:lang w:val="en-CA"/>
+        </w:rPr>
+        <w:t>(rotation around the board’</w:t>
+      </w:r>
+      <w:r>
+        <w:rPr>
+          <w:lang w:val="en-CA"/>
+        </w:rPr>
+        <w:t>s y</w:t>
+      </w:r>
+      <w:r>
+        <w:rPr>
+          <w:lang w:val="en-CA"/>
+        </w:rPr>
+        <w:t>-axis)</w:t>
+      </w:r>
+      <w:r>
+        <w:rPr>
+          <w:lang w:val="en-CA"/>
+        </w:rPr>
+        <w:t xml:space="preserve"> can be found using the accelerometer. When</w:t>
+      </w:r>
+      <w:r>
+        <w:rPr>
+          <w:lang w:val="en-CA"/>
+        </w:rPr>
+        <w:t xml:space="preserve"> the</w:t>
+      </w:r>
+      <w:r>
+        <w:rPr>
+          <w:lang w:val="en-CA"/>
+        </w:rPr>
+        <w:t xml:space="preserve"> accelerometer</w:t>
+      </w:r>
+      <w:r>
+        <w:rPr>
+          <w:lang w:val="en-CA"/>
+        </w:rPr>
+        <w:t>’s</w:t>
+      </w:r>
+      <w:r>
+        <w:rPr>
+          <w:lang w:val="en-CA"/>
+        </w:rPr>
+        <w:t xml:space="preserve"> raw data becomes available, the processor will calibrate it using a pre</w:t>
+      </w:r>
+      <w:r>
+        <w:rPr>
+          <w:lang w:val="en-CA"/>
+        </w:rPr>
+        <w:t>-</w:t>
+      </w:r>
+      <w:r>
+        <w:rPr>
+          <w:lang w:val="en-CA"/>
+        </w:rPr>
+        <w:t xml:space="preserve">built </w:t>
+      </w:r>
+      <w:r>
+        <w:rPr>
+          <w:lang w:val="en-CA"/>
+        </w:rPr>
+        <w:t>calibration matrix and filter it</w:t>
+      </w:r>
+      <w:r>
+        <w:rPr>
+          <w:lang w:val="en-CA"/>
+        </w:rPr>
+        <w:t xml:space="preserve"> using a </w:t>
+      </w:r>
+      <w:proofErr w:type="spellStart"/>
+      <w:r>
+        <w:rPr>
+          <w:lang w:val="en-CA"/>
+        </w:rPr>
+        <w:t>Kalman</w:t>
+      </w:r>
+      <w:proofErr w:type="spellEnd"/>
+      <w:r>
+        <w:rPr>
+          <w:lang w:val="en-CA"/>
+        </w:rPr>
+        <w:t xml:space="preserve"> filter </w:t>
+      </w:r>
+      <w:r>
+        <w:rPr>
+          <w:lang w:val="en-CA"/>
+        </w:rPr>
+        <w:t>whose</w:t>
+      </w:r>
+      <w:r>
+        <w:rPr>
+          <w:lang w:val="en-CA"/>
+        </w:rPr>
+        <w:t xml:space="preserve"> parameters are experimentally defined.  </w:t>
+      </w:r>
+      <w:r>
+        <w:rPr>
+          <w:lang w:val="en-CA"/>
+        </w:rPr>
+        <w:t xml:space="preserve">In order to make sense of the data, it needs to be converted </w:t>
+      </w:r>
+      <w:r>
+        <w:rPr>
+          <w:lang w:val="en-CA"/>
+        </w:rPr>
+        <w:t xml:space="preserve">into </w:t>
+      </w:r>
+      <w:r>
+        <w:rPr>
+          <w:lang w:val="en-CA"/>
+        </w:rPr>
+        <w:t xml:space="preserve">an angle in degrees. </w:t>
+      </w:r>
+      <w:r>
+        <w:rPr>
+          <w:lang w:val="en-CA"/>
+        </w:rPr>
+        <w:t xml:space="preserve">This conversion is done using the </w:t>
+      </w:r>
+      <w:proofErr w:type="spellStart"/>
+      <w:r>
+        <w:rPr>
+          <w:highlight w:val="cyan"/>
+          <w:lang w:val="en-CA"/>
+        </w:rPr>
+        <w:t>arctan</w:t>
+      </w:r>
+      <w:proofErr w:type="spellEnd"/>
+      <w:r>
+        <w:rPr>
+          <w:highlight w:val="cyan"/>
+          <w:lang w:val="en-CA"/>
+        </w:rPr>
+        <w:t xml:space="preserve"> function available in the math library</w:t>
+      </w:r>
+      <w:r>
+        <w:rPr>
+          <w:lang w:val="en-CA"/>
+        </w:rPr>
+        <w:t xml:space="preserve">. </w:t>
+      </w:r>
+      <w:r>
+        <w:rPr>
+          <w:lang w:val="en-CA"/>
+        </w:rPr>
+        <w:t>Once the angle is available, it can be compared against the user input. The user is prompt to enter a target angle for both the roll and the pitch</w:t>
+      </w:r>
+      <w:r>
+        <w:rPr>
+          <w:lang w:val="en-CA"/>
+        </w:rPr>
+        <w:t xml:space="preserve"> using a 4x4 external keypad. </w:t>
+      </w:r>
+      <w:r>
+        <w:rPr>
+          <w:lang w:val="en-CA"/>
+        </w:rPr>
+        <w:t>As the user tilts the board, an indication on the 7-segment display</w:t>
+      </w:r>
+      <w:r>
+        <w:rPr>
+          <w:lang w:val="en-CA"/>
+        </w:rPr>
+        <w:t xml:space="preserve">s an animation to </w:t>
+      </w:r>
+      <w:r>
+        <w:rPr>
+          <w:lang w:val="en-CA"/>
+        </w:rPr>
+        <w:t xml:space="preserve">help the user directing the board toward the target angle. </w:t>
+      </w:r>
+      <w:r>
+        <w:rPr>
+          <w:lang w:val="en-CA"/>
+        </w:rPr>
+        <w:t xml:space="preserve">Once the user is </w:t>
+      </w:r>
+      <w:r>
+        <w:rPr>
+          <w:highlight w:val="cyan"/>
+          <w:lang w:val="en-CA"/>
+        </w:rPr>
+        <w:t>within five degree of the target roll angle</w:t>
+      </w:r>
+      <w:r>
+        <w:rPr>
+          <w:lang w:val="en-CA"/>
+        </w:rPr>
+        <w:t xml:space="preserve">, the 7-segment display will show </w:t>
+      </w:r>
+      <w:r>
+        <w:rPr>
+          <w:lang w:val="en-CA"/>
+        </w:rPr>
+        <w:t xml:space="preserve">the current angle captured by the accelerometer. </w:t>
+      </w:r>
+      <w:r>
+        <w:rPr>
+          <w:lang w:val="en-CA"/>
+        </w:rPr>
+        <w:t>This measured angle is expected to be within four degrees of accuracy compared to the actual angle</w:t>
+      </w:r>
+      <w:bookmarkStart w:id="0" w:name="_GoBack"/>
+      <w:bookmarkEnd w:id="0"/>
     </w:p>
     <w:p>
       <w:pPr>
@@ -932,6 +1224,80 @@
     </w:p>
     <w:p>
       <w:pPr>
+        <w:rPr>
+          <w:lang w:val="en-CA"/>
+        </w:rPr>
+      </w:pPr>
+      <w:r>
+        <w:rPr>
+          <w:noProof/>
+        </w:rPr>
+        <w:drawing>
+          <wp:inline distT="0" distB="0" distL="0" distR="0">
+            <wp:extent cx="2626242" cy="1635509"/>
+            <wp:effectExtent l="0" t="0" r="0" b="0"/>
+            <wp:docPr id="13" name="Picture 13"/>
+            <wp:cNvGraphicFramePr>
+              <a:graphicFrameLocks xmlns:a="http://schemas.openxmlformats.org/drawingml/2006/main" noChangeAspect="1"/>
+            </wp:cNvGraphicFramePr>
+            <a:graphic xmlns:a="http://schemas.openxmlformats.org/drawingml/2006/main">
+              <a:graphicData uri="http://schemas.openxmlformats.org/drawingml/2006/picture">
+                <pic:pic xmlns:pic="http://schemas.openxmlformats.org/drawingml/2006/picture">
+                  <pic:nvPicPr>
+                    <pic:cNvPr id="13" name="lab3-board.png"/>
+                    <pic:cNvPicPr/>
+                  </pic:nvPicPr>
+                  <pic:blipFill>
+                    <a:blip r:embed="rId9" cstate="print">
+                      <a:extLst>
+                        <a:ext uri="{28A0092B-C50C-407E-A947-70E740481C1C}">
+                          <a14:useLocalDpi xmlns:a14="http://schemas.microsoft.com/office/drawing/2010/main" val="0"/>
+                        </a:ext>
+                      </a:extLst>
+                    </a:blip>
+                    <a:stretch>
+                      <a:fillRect/>
+                    </a:stretch>
+                  </pic:blipFill>
+                  <pic:spPr>
+                    <a:xfrm>
+                      <a:off x="0" y="0"/>
+                      <a:ext cx="2628039" cy="1636628"/>
+                    </a:xfrm>
+                    <a:prstGeom prst="rect">
+                      <a:avLst/>
+                    </a:prstGeom>
+                  </pic:spPr>
+                </pic:pic>
+              </a:graphicData>
+            </a:graphic>
+          </wp:inline>
+        </w:drawing>
+      </w:r>
+    </w:p>
+    <w:p>
+      <w:pPr>
+        <w:rPr>
+          <w:lang w:val="en-CA"/>
+        </w:rPr>
+      </w:pPr>
+    </w:p>
+    <w:p>
+      <w:pPr>
+        <w:rPr>
+          <w:lang w:val="en-CA"/>
+        </w:rPr>
+      </w:pPr>
+    </w:p>
+    <w:p>
+      <w:pPr>
+        <w:rPr>
+          <w:lang w:val="en-CA"/>
+        </w:rPr>
+      </w:pPr>
+    </w:p>
+    <w:p>
+      <w:pPr>
         <w:pStyle w:val="Heading3"/>
         <w:rPr>
           <w:lang w:val="en-CA"/>
@@ -970,25 +1336,47 @@
           <w:lang w:val="en-CA"/>
         </w:rPr>
       </w:pPr>
+    </w:p>
+    <w:p>
+      <w:pPr>
+        <w:rPr>
+          <w:lang w:val="en-CA"/>
+        </w:rPr>
+      </w:pPr>
+    </w:p>
+    <w:p>
+      <w:pPr>
+        <w:rPr>
+          <w:lang w:val="en-CA"/>
+        </w:rPr>
+      </w:pPr>
+    </w:p>
+    <w:p>
+      <w:pPr>
+        <w:pStyle w:val="Heading2"/>
+        <w:rPr>
+          <w:lang w:val="en-CA"/>
+        </w:rPr>
+      </w:pPr>
+      <w:r>
+        <w:rPr>
+          <w:lang w:val="en-CA"/>
+        </w:rPr>
+        <w:t>3.2. Data Calibration and Filtering</w:t>
+      </w:r>
+    </w:p>
+    <w:p>
+      <w:pPr>
+        <w:rPr>
+          <w:lang w:val="en-CA"/>
+        </w:rPr>
+      </w:pPr>
       <w:r>
         <w:rPr>
           <w:lang w:val="en-CA"/>
         </w:rPr>
         <w:tab/>
-      </w:r>
-    </w:p>
-    <w:p>
-      <w:pPr>
-        <w:pStyle w:val="Heading2"/>
-        <w:rPr>
-          <w:lang w:val="en-CA"/>
-        </w:rPr>
-      </w:pPr>
-      <w:r>
-        <w:rPr>
-          <w:lang w:val="en-CA"/>
-        </w:rPr>
-        <w:t>3.2. Data Calibration and Filtering</w:t>
+        <w:t>--- When data ready (signaled by an interrupt flag), perform calibration</w:t>
       </w:r>
     </w:p>
     <w:p>
@@ -1042,21 +1430,6 @@
           <w:lang w:val="en-CA"/>
         </w:rPr>
         <w:tab/>
-        <w:t xml:space="preserve">--- Show calibration data in </w:t>
-      </w:r>
-      <w:r>
-        <w:rPr>
-          <w:b/>
-          <w:lang w:val="en-CA"/>
-        </w:rPr>
-        <w:t>Appendix</w:t>
-      </w:r>
-      <w:r>
-        <w:rPr>
-          <w:b/>
-          <w:lang w:val="en-CA"/>
-        </w:rPr>
-        <w:t xml:space="preserve"> A</w:t>
       </w:r>
     </w:p>
     <w:p>
@@ -1130,6 +1503,130 @@
     </w:p>
     <w:p>
       <w:pPr>
+        <w:pStyle w:val="Heading3"/>
+        <w:rPr>
+          <w:lang w:val="en-CA"/>
+        </w:rPr>
+      </w:pPr>
+      <w:r>
+        <w:rPr>
+          <w:lang w:val="en-CA"/>
+        </w:rPr>
+        <w:t>3.2.3. Data Interpretation</w:t>
+      </w:r>
+    </w:p>
+    <w:p>
+      <w:pPr>
+        <w:rPr>
+          <w:lang w:val="en-CA"/>
+        </w:rPr>
+      </w:pPr>
+      <w:r>
+        <w:rPr>
+          <w:lang w:val="en-CA"/>
+        </w:rPr>
+        <w:tab/>
+        <w:t>--- Normalize acceleration</w:t>
+      </w:r>
+    </w:p>
+    <w:p>
+      <w:pPr>
+        <w:rPr>
+          <w:lang w:val="en-CA"/>
+        </w:rPr>
+      </w:pPr>
+      <w:r>
+        <w:rPr>
+          <w:lang w:val="en-CA"/>
+        </w:rPr>
+        <w:tab/>
+        <w:t xml:space="preserve">--- Convert from acceleration to angle in radian (need </w:t>
+      </w:r>
+      <w:r>
+        <w:rPr>
+          <w:color w:val="FF0000"/>
+          <w:lang w:val="en-CA"/>
+        </w:rPr>
+        <w:t>equation</w:t>
+      </w:r>
+      <w:r>
+        <w:rPr>
+          <w:lang w:val="en-CA"/>
+        </w:rPr>
+        <w:t>)</w:t>
+      </w:r>
+    </w:p>
+    <w:p>
+      <w:pPr>
+        <w:rPr>
+          <w:lang w:val="en-CA"/>
+        </w:rPr>
+      </w:pPr>
+      <w:r>
+        <w:rPr>
+          <w:lang w:val="en-CA"/>
+        </w:rPr>
+        <w:tab/>
+        <w:t>--- Alternative way of getting the angle (lookup table)</w:t>
+      </w:r>
+    </w:p>
+    <w:p>
+      <w:pPr>
+        <w:rPr>
+          <w:lang w:val="en-CA"/>
+        </w:rPr>
+      </w:pPr>
+    </w:p>
+    <w:p>
+      <w:pPr>
+        <w:pStyle w:val="Heading2"/>
+        <w:rPr>
+          <w:lang w:val="en-CA"/>
+        </w:rPr>
+      </w:pPr>
+      <w:r>
+        <w:rPr>
+          <w:lang w:val="en-CA"/>
+        </w:rPr>
+        <w:t>3.3.</w:t>
+      </w:r>
+      <w:r>
+        <w:rPr>
+          <w:lang w:val="en-CA"/>
+        </w:rPr>
+        <w:t xml:space="preserve"> External Keypad</w:t>
+      </w:r>
+    </w:p>
+    <w:p>
+      <w:pPr>
+        <w:pStyle w:val="Heading3"/>
+        <w:rPr>
+          <w:lang w:val="en-CA"/>
+        </w:rPr>
+      </w:pPr>
+      <w:r>
+        <w:rPr>
+          <w:lang w:val="en-CA"/>
+        </w:rPr>
+        <w:t>3.3.1. Circuit Layout</w:t>
+      </w:r>
+    </w:p>
+    <w:p>
+      <w:pPr>
+        <w:rPr>
+          <w:lang w:val="en-CA"/>
+        </w:rPr>
+      </w:pPr>
+      <w:r>
+        <w:rPr>
+          <w:lang w:val="en-CA"/>
+        </w:rPr>
+        <w:tab/>
+        <w:t>--- Determine connections (experimental)</w:t>
+      </w:r>
+    </w:p>
+    <w:p>
+      <w:pPr>
         <w:rPr>
           <w:lang w:val="en-CA"/>
         </w:rPr>
@@ -1141,41 +1638,114 @@
         <w:tab/>
         <w:t xml:space="preserve">--- </w:t>
       </w:r>
-      <w:proofErr w:type="spellStart"/>
-      <w:r>
-        <w:rPr>
-          <w:lang w:val="en-CA"/>
-        </w:rPr>
-        <w:t>Kalman</w:t>
-      </w:r>
-      <w:proofErr w:type="spellEnd"/>
-      <w:r>
-        <w:rPr>
-          <w:lang w:val="en-CA"/>
-        </w:rPr>
-        <w:t xml:space="preserve"> parameters, show </w:t>
-      </w:r>
-      <w:proofErr w:type="spellStart"/>
-      <w:r>
-        <w:rPr>
-          <w:lang w:val="en-CA"/>
-        </w:rPr>
-        <w:t>Matlab</w:t>
-      </w:r>
-      <w:proofErr w:type="spellEnd"/>
-      <w:r>
-        <w:rPr>
-          <w:lang w:val="en-CA"/>
-        </w:rPr>
-        <w:t xml:space="preserve"> simulation results in </w:t>
-      </w:r>
-      <w:r>
-        <w:rPr>
-          <w:b/>
-          <w:lang w:val="en-CA"/>
-        </w:rPr>
-        <w:t>Appendix B</w:t>
-      </w:r>
+      <w:r>
+        <w:rPr>
+          <w:highlight w:val="yellow"/>
+          <w:lang w:val="en-CA"/>
+        </w:rPr>
+        <w:t>Figure</w:t>
+      </w:r>
+      <w:r>
+        <w:rPr>
+          <w:lang w:val="en-CA"/>
+        </w:rPr>
+        <w:t xml:space="preserve"> showing the </w:t>
+      </w:r>
+      <w:r>
+        <w:rPr>
+          <w:lang w:val="en-CA"/>
+        </w:rPr>
+        <w:t>layout</w:t>
+      </w:r>
+    </w:p>
+    <w:p>
+      <w:pPr>
+        <w:rPr>
+          <w:lang w:val="en-CA"/>
+        </w:rPr>
+      </w:pPr>
+      <w:r>
+        <w:rPr>
+          <w:noProof/>
+        </w:rPr>
+        <w:lastRenderedPageBreak/>
+        <w:drawing>
+          <wp:anchor distT="0" distB="0" distL="114300" distR="114300" simplePos="0" relativeHeight="251660288" behindDoc="0" locked="0" layoutInCell="1" allowOverlap="1">
+            <wp:simplePos x="914400" y="4146698"/>
+            <wp:positionH relativeFrom="column">
+              <wp:align>left</wp:align>
+            </wp:positionH>
+            <wp:positionV relativeFrom="paragraph">
+              <wp:align>top</wp:align>
+            </wp:positionV>
+            <wp:extent cx="2961810" cy="2679405"/>
+            <wp:effectExtent l="0" t="0" r="0" b="0"/>
+            <wp:wrapSquare wrapText="bothSides"/>
+            <wp:docPr id="14" name="Picture 14"/>
+            <wp:cNvGraphicFramePr>
+              <a:graphicFrameLocks xmlns:a="http://schemas.openxmlformats.org/drawingml/2006/main" noChangeAspect="1"/>
+            </wp:cNvGraphicFramePr>
+            <a:graphic xmlns:a="http://schemas.openxmlformats.org/drawingml/2006/main">
+              <a:graphicData uri="http://schemas.openxmlformats.org/drawingml/2006/picture">
+                <pic:pic xmlns:pic="http://schemas.openxmlformats.org/drawingml/2006/picture">
+                  <pic:nvPicPr>
+                    <pic:cNvPr id="14" name="lab3-keypad.png"/>
+                    <pic:cNvPicPr/>
+                  </pic:nvPicPr>
+                  <pic:blipFill>
+                    <a:blip r:embed="rId10" cstate="print">
+                      <a:extLst>
+                        <a:ext uri="{28A0092B-C50C-407E-A947-70E740481C1C}">
+                          <a14:useLocalDpi xmlns:a14="http://schemas.microsoft.com/office/drawing/2010/main" val="0"/>
+                        </a:ext>
+                      </a:extLst>
+                    </a:blip>
+                    <a:stretch>
+                      <a:fillRect/>
+                    </a:stretch>
+                  </pic:blipFill>
+                  <pic:spPr>
+                    <a:xfrm>
+                      <a:off x="0" y="0"/>
+                      <a:ext cx="2961810" cy="2679405"/>
+                    </a:xfrm>
+                    <a:prstGeom prst="rect">
+                      <a:avLst/>
+                    </a:prstGeom>
+                  </pic:spPr>
+                </pic:pic>
+              </a:graphicData>
+            </a:graphic>
+          </wp:anchor>
+        </w:drawing>
+      </w:r>
+      <w:r>
+        <w:rPr>
+          <w:lang w:val="en-CA"/>
+        </w:rPr>
+        <w:br w:type="textWrapping" w:clear="all"/>
+      </w:r>
+    </w:p>
+    <w:p>
+      <w:pPr>
+        <w:rPr>
+          <w:lang w:val="en-CA"/>
+        </w:rPr>
+      </w:pPr>
+    </w:p>
+    <w:p>
+      <w:pPr>
+        <w:rPr>
+          <w:lang w:val="en-CA"/>
+        </w:rPr>
+      </w:pPr>
+    </w:p>
+    <w:p>
+      <w:pPr>
+        <w:rPr>
+          <w:lang w:val="en-CA"/>
+        </w:rPr>
+      </w:pPr>
     </w:p>
     <w:p>
       <w:pPr>
@@ -1188,7 +1758,7 @@
         <w:rPr>
           <w:lang w:val="en-CA"/>
         </w:rPr>
-        <w:t>3.2.3. Data Interpretation</w:t>
+        <w:t>3.3.2. Data Acquisition</w:t>
       </w:r>
     </w:p>
     <w:p>
@@ -1202,7 +1772,21 @@
           <w:lang w:val="en-CA"/>
         </w:rPr>
         <w:tab/>
-        <w:t>--- Normalize acceleration</w:t>
+        <w:t>--- Set, detect, reverse, detect</w:t>
+      </w:r>
+    </w:p>
+    <w:p>
+      <w:pPr>
+        <w:pStyle w:val="Heading3"/>
+        <w:rPr>
+          <w:lang w:val="en-CA"/>
+        </w:rPr>
+      </w:pPr>
+      <w:r>
+        <w:rPr>
+          <w:lang w:val="en-CA"/>
+        </w:rPr>
+        <w:t xml:space="preserve">3.3.3. Handling Key Bouncing </w:t>
       </w:r>
     </w:p>
     <w:p>
@@ -1216,20 +1800,47 @@
           <w:lang w:val="en-CA"/>
         </w:rPr>
         <w:tab/>
-        <w:t xml:space="preserve">--- Convert from acceleration to angle in radian (need </w:t>
-      </w:r>
-      <w:r>
-        <w:rPr>
-          <w:color w:val="FF0000"/>
-          <w:lang w:val="en-CA"/>
-        </w:rPr>
-        <w:t>equation</w:t>
-      </w:r>
-      <w:r>
-        <w:rPr>
-          <w:lang w:val="en-CA"/>
-        </w:rPr>
-        <w:t>)</w:t>
+        <w:t>--- Sample the same digit multiple times</w:t>
+      </w:r>
+    </w:p>
+    <w:p>
+      <w:pPr>
+        <w:rPr>
+          <w:lang w:val="en-CA"/>
+        </w:rPr>
+      </w:pPr>
+      <w:r>
+        <w:rPr>
+          <w:lang w:val="en-CA"/>
+        </w:rPr>
+        <w:tab/>
+        <w:t>--- Compare with previous value to detect changes</w:t>
+      </w:r>
+    </w:p>
+    <w:p>
+      <w:pPr>
+        <w:rPr>
+          <w:lang w:val="en-CA"/>
+        </w:rPr>
+      </w:pPr>
+      <w:r>
+        <w:rPr>
+          <w:lang w:val="en-CA"/>
+        </w:rPr>
+        <w:tab/>
+        <w:t>--- Ignore short period NO</w:t>
+      </w:r>
+      <w:r>
+        <w:rPr>
+          <w:lang w:val="en-CA"/>
+        </w:rPr>
+        <w:t xml:space="preserve"> INPUT</w:t>
+      </w:r>
+      <w:r>
+        <w:rPr>
+          <w:lang w:val="en-CA"/>
+        </w:rPr>
+        <w:t xml:space="preserve"> signal</w:t>
       </w:r>
     </w:p>
     <w:p>
@@ -1250,28 +1861,21 @@
         <w:rPr>
           <w:lang w:val="en-CA"/>
         </w:rPr>
-        <w:lastRenderedPageBreak/>
-        <w:t>3.3.</w:t>
-      </w:r>
-      <w:r>
-        <w:rPr>
-          <w:lang w:val="en-CA"/>
-        </w:rPr>
-        <w:t xml:space="preserve"> External Keypad</w:t>
-      </w:r>
-    </w:p>
-    <w:p>
-      <w:pPr>
-        <w:pStyle w:val="Heading2"/>
-        <w:rPr>
-          <w:lang w:val="en-CA"/>
-        </w:rPr>
-      </w:pPr>
-      <w:r>
-        <w:rPr>
-          <w:lang w:val="en-CA"/>
-        </w:rPr>
-        <w:t>3.3.1. Circuit Layout</w:t>
+        <w:t>3.4. External 7-Segment Display</w:t>
+      </w:r>
+    </w:p>
+    <w:p>
+      <w:pPr>
+        <w:pStyle w:val="Heading3"/>
+        <w:rPr>
+          <w:lang w:val="en-CA"/>
+        </w:rPr>
+      </w:pPr>
+      <w:r>
+        <w:rPr>
+          <w:lang w:val="en-CA"/>
+        </w:rPr>
+        <w:t>3.4.1. Circuit Layout</w:t>
       </w:r>
     </w:p>
     <w:p>
@@ -1285,7 +1889,7 @@
           <w:lang w:val="en-CA"/>
         </w:rPr>
         <w:tab/>
-        <w:t>--- Determine connections (experimental)</w:t>
+        <w:t>--- Resistors and transistors to protect the circuit against possible high current flow</w:t>
       </w:r>
     </w:p>
     <w:p>
@@ -1312,13 +1916,137 @@
         <w:rPr>
           <w:lang w:val="en-CA"/>
         </w:rPr>
-        <w:t xml:space="preserve"> showing the </w:t>
-      </w:r>
-      <w:r>
-        <w:rPr>
-          <w:lang w:val="en-CA"/>
-        </w:rPr>
-        <w:t>layout</w:t>
+        <w:t xml:space="preserve"> showing the layout</w:t>
+      </w:r>
+    </w:p>
+    <w:p>
+      <w:pPr>
+        <w:rPr>
+          <w:lang w:val="en-CA"/>
+        </w:rPr>
+      </w:pPr>
+      <w:r>
+        <w:rPr>
+          <w:noProof/>
+        </w:rPr>
+        <w:lastRenderedPageBreak/>
+        <w:drawing>
+          <wp:inline distT="0" distB="0" distL="0" distR="0">
+            <wp:extent cx="5943600" cy="2764155"/>
+            <wp:effectExtent l="0" t="0" r="0" b="0"/>
+            <wp:docPr id="17" name="Picture 17"/>
+            <wp:cNvGraphicFramePr>
+              <a:graphicFrameLocks xmlns:a="http://schemas.openxmlformats.org/drawingml/2006/main" noChangeAspect="1"/>
+            </wp:cNvGraphicFramePr>
+            <a:graphic xmlns:a="http://schemas.openxmlformats.org/drawingml/2006/main">
+              <a:graphicData uri="http://schemas.openxmlformats.org/drawingml/2006/picture">
+                <pic:pic xmlns:pic="http://schemas.openxmlformats.org/drawingml/2006/picture">
+                  <pic:nvPicPr>
+                    <pic:cNvPr id="17" name="lab3-7segment.png"/>
+                    <pic:cNvPicPr/>
+                  </pic:nvPicPr>
+                  <pic:blipFill>
+                    <a:blip r:embed="rId11" cstate="print">
+                      <a:extLst>
+                        <a:ext uri="{28A0092B-C50C-407E-A947-70E740481C1C}">
+                          <a14:useLocalDpi xmlns:a14="http://schemas.microsoft.com/office/drawing/2010/main" val="0"/>
+                        </a:ext>
+                      </a:extLst>
+                    </a:blip>
+                    <a:stretch>
+                      <a:fillRect/>
+                    </a:stretch>
+                  </pic:blipFill>
+                  <pic:spPr>
+                    <a:xfrm>
+                      <a:off x="0" y="0"/>
+                      <a:ext cx="5943600" cy="2764155"/>
+                    </a:xfrm>
+                    <a:prstGeom prst="rect">
+                      <a:avLst/>
+                    </a:prstGeom>
+                  </pic:spPr>
+                </pic:pic>
+              </a:graphicData>
+            </a:graphic>
+          </wp:inline>
+        </w:drawing>
+      </w:r>
+    </w:p>
+    <w:p>
+      <w:pPr>
+        <w:rPr>
+          <w:lang w:val="en-CA"/>
+        </w:rPr>
+      </w:pPr>
+    </w:p>
+    <w:p>
+      <w:pPr>
+        <w:rPr>
+          <w:lang w:val="en-CA"/>
+        </w:rPr>
+      </w:pPr>
+    </w:p>
+    <w:p>
+      <w:pPr>
+        <w:rPr>
+          <w:lang w:val="en-CA"/>
+        </w:rPr>
+      </w:pPr>
+      <w:r>
+        <w:rPr>
+          <w:lang w:val="en-CA"/>
+        </w:rPr>
+        <w:tab/>
+        <w:t>---</w:t>
+      </w:r>
+      <w:r>
+        <w:rPr>
+          <w:lang w:val="en-CA"/>
+        </w:rPr>
+        <w:t xml:space="preserve"> Use of resistors and transistors</w:t>
+      </w:r>
+    </w:p>
+    <w:p>
+      <w:pPr>
+        <w:rPr>
+          <w:lang w:val="en-CA"/>
+        </w:rPr>
+      </w:pPr>
+    </w:p>
+    <w:p>
+      <w:pPr>
+        <w:rPr>
+          <w:lang w:val="en-CA"/>
+        </w:rPr>
+      </w:pPr>
+    </w:p>
+    <w:p>
+      <w:pPr>
+        <w:pStyle w:val="Heading3"/>
+        <w:rPr>
+          <w:lang w:val="en-CA"/>
+        </w:rPr>
+      </w:pPr>
+      <w:r>
+        <w:rPr>
+          <w:lang w:val="en-CA"/>
+        </w:rPr>
+        <w:t>3.4.2. Data Display</w:t>
+      </w:r>
+    </w:p>
+    <w:p>
+      <w:pPr>
+        <w:rPr>
+          <w:lang w:val="en-CA"/>
+        </w:rPr>
+      </w:pPr>
+      <w:r>
+        <w:rPr>
+          <w:lang w:val="en-CA"/>
+        </w:rPr>
+        <w:tab/>
+        <w:t>--- Select digit, display, next digit</w:t>
       </w:r>
     </w:p>
     <w:p>
@@ -1332,7 +2060,21 @@
         <w:rPr>
           <w:lang w:val="en-CA"/>
         </w:rPr>
-        <w:t>3.3.2. Data Acquisition</w:t>
+        <w:t>3.5. Timing</w:t>
+      </w:r>
+    </w:p>
+    <w:p>
+      <w:pPr>
+        <w:pStyle w:val="Heading3"/>
+        <w:rPr>
+          <w:lang w:val="en-CA"/>
+        </w:rPr>
+      </w:pPr>
+      <w:r>
+        <w:rPr>
+          <w:lang w:val="en-CA"/>
+        </w:rPr>
+        <w:t>3.5.1. Timing Based on Sample Rate</w:t>
       </w:r>
     </w:p>
     <w:p>
@@ -1346,22 +2088,15 @@
           <w:lang w:val="en-CA"/>
         </w:rPr>
         <w:tab/>
-        <w:t>--- Set, detect, reverse, detect</w:t>
-      </w:r>
-    </w:p>
-    <w:p>
-      <w:pPr>
-        <w:pStyle w:val="Heading2"/>
-        <w:rPr>
-          <w:lang w:val="en-CA"/>
-        </w:rPr>
-      </w:pPr>
-      <w:r>
-        <w:rPr>
-          <w:lang w:val="en-CA"/>
-        </w:rPr>
-        <w:t>3.4. External 7-Segment Display</w:t>
-      </w:r>
+        <w:t>--- Interrupt when sample is ready</w:t>
+      </w:r>
+    </w:p>
+    <w:p>
+      <w:pPr>
+        <w:rPr>
+          <w:lang w:val="en-CA"/>
+        </w:rPr>
+      </w:pPr>
     </w:p>
     <w:p>
       <w:pPr>
@@ -1374,7 +2109,7 @@
         <w:rPr>
           <w:lang w:val="en-CA"/>
         </w:rPr>
-        <w:t>3.4.1. Circuit Layout</w:t>
+        <w:t>3.5.2. Timing Based on Hardware Timer</w:t>
       </w:r>
     </w:p>
     <w:p>
@@ -1388,7 +2123,46 @@
           <w:lang w:val="en-CA"/>
         </w:rPr>
         <w:tab/>
-        <w:t>--- Resistors and transistors to protect the circuit against possible high current flow</w:t>
+        <w:t xml:space="preserve">--- Clock frequency, </w:t>
+      </w:r>
+      <w:proofErr w:type="spellStart"/>
+      <w:r>
+        <w:rPr>
+          <w:lang w:val="en-CA"/>
+        </w:rPr>
+        <w:t>Prescaler</w:t>
+      </w:r>
+      <w:proofErr w:type="spellEnd"/>
+      <w:r>
+        <w:rPr>
+          <w:lang w:val="en-CA"/>
+        </w:rPr>
+        <w:t xml:space="preserve"> and Period </w:t>
+      </w:r>
+      <w:r>
+        <w:rPr>
+          <w:lang w:val="en-CA"/>
+        </w:rPr>
+        <w:sym w:font="Wingdings" w:char="F0E0"/>
+      </w:r>
+      <w:r>
+        <w:rPr>
+          <w:lang w:val="en-CA"/>
+        </w:rPr>
+        <w:t xml:space="preserve"> Interrupt (show </w:t>
+      </w:r>
+      <w:r>
+        <w:rPr>
+          <w:color w:val="FF0000"/>
+          <w:lang w:val="en-CA"/>
+        </w:rPr>
+        <w:t>equation</w:t>
+      </w:r>
+      <w:r>
+        <w:rPr>
+          <w:lang w:val="en-CA"/>
+        </w:rPr>
+        <w:t>)</w:t>
       </w:r>
     </w:p>
     <w:p>
@@ -1415,7 +2189,102 @@
         <w:rPr>
           <w:lang w:val="en-CA"/>
         </w:rPr>
-        <w:t xml:space="preserve"> showing the layout</w:t>
+        <w:t xml:space="preserve"> to show the relationship</w:t>
+      </w:r>
+    </w:p>
+    <w:p>
+      <w:pPr>
+        <w:rPr>
+          <w:lang w:val="en-CA"/>
+        </w:rPr>
+      </w:pPr>
+      <w:r>
+        <w:rPr>
+          <w:noProof/>
+        </w:rPr>
+        <w:drawing>
+          <wp:inline distT="0" distB="0" distL="0" distR="0">
+            <wp:extent cx="5943600" cy="1540510"/>
+            <wp:effectExtent l="0" t="0" r="0" b="2540"/>
+            <wp:docPr id="18" name="Picture 18"/>
+            <wp:cNvGraphicFramePr>
+              <a:graphicFrameLocks xmlns:a="http://schemas.openxmlformats.org/drawingml/2006/main" noChangeAspect="1"/>
+            </wp:cNvGraphicFramePr>
+            <a:graphic xmlns:a="http://schemas.openxmlformats.org/drawingml/2006/main">
+              <a:graphicData uri="http://schemas.openxmlformats.org/drawingml/2006/picture">
+                <pic:pic xmlns:pic="http://schemas.openxmlformats.org/drawingml/2006/picture">
+                  <pic:nvPicPr>
+                    <pic:cNvPr id="18" name="lab3-timer.png"/>
+                    <pic:cNvPicPr/>
+                  </pic:nvPicPr>
+                  <pic:blipFill>
+                    <a:blip r:embed="rId12" cstate="print">
+                      <a:extLst>
+                        <a:ext uri="{28A0092B-C50C-407E-A947-70E740481C1C}">
+                          <a14:useLocalDpi xmlns:a14="http://schemas.microsoft.com/office/drawing/2010/main" val="0"/>
+                        </a:ext>
+                      </a:extLst>
+                    </a:blip>
+                    <a:stretch>
+                      <a:fillRect/>
+                    </a:stretch>
+                  </pic:blipFill>
+                  <pic:spPr>
+                    <a:xfrm>
+                      <a:off x="0" y="0"/>
+                      <a:ext cx="5943600" cy="1540510"/>
+                    </a:xfrm>
+                    <a:prstGeom prst="rect">
+                      <a:avLst/>
+                    </a:prstGeom>
+                  </pic:spPr>
+                </pic:pic>
+              </a:graphicData>
+            </a:graphic>
+          </wp:inline>
+        </w:drawing>
+      </w:r>
+    </w:p>
+    <w:p>
+      <w:pPr>
+        <w:rPr>
+          <w:lang w:val="en-CA"/>
+        </w:rPr>
+      </w:pPr>
+    </w:p>
+    <w:p>
+      <w:pPr>
+        <w:pStyle w:val="Heading1"/>
+        <w:rPr>
+          <w:lang w:val="en-CA"/>
+        </w:rPr>
+      </w:pPr>
+      <w:r>
+        <w:rPr>
+          <w:lang w:val="en-CA"/>
+        </w:rPr>
+        <w:lastRenderedPageBreak/>
+        <w:t xml:space="preserve">4. </w:t>
+      </w:r>
+      <w:r>
+        <w:rPr>
+          <w:lang w:val="en-CA"/>
+        </w:rPr>
+        <w:t>Implementation</w:t>
+      </w:r>
+    </w:p>
+    <w:p>
+      <w:pPr>
+        <w:pStyle w:val="Heading2"/>
+        <w:rPr>
+          <w:lang w:val="en-CA"/>
+        </w:rPr>
+      </w:pPr>
+      <w:r>
+        <w:rPr>
+          <w:lang w:val="en-CA"/>
+        </w:rPr>
+        <w:t>4.1. Component Configuration and Initialization</w:t>
       </w:r>
     </w:p>
     <w:p>
@@ -1429,7 +2298,7 @@
         <w:rPr>
           <w:lang w:val="en-CA"/>
         </w:rPr>
-        <w:t>3.4.2. Data Display</w:t>
+        <w:t>4.1.1. GPIO Configuration</w:t>
       </w:r>
     </w:p>
     <w:p>
@@ -1443,8 +2312,169 @@
           <w:lang w:val="en-CA"/>
         </w:rPr>
         <w:tab/>
-        <w:t>--- Select digit, display, next digit</w:t>
-      </w:r>
+        <w:t>--- Includes PE0 for accelerometer</w:t>
+      </w:r>
+    </w:p>
+    <w:p>
+      <w:pPr>
+        <w:rPr>
+          <w:lang w:val="en-CA"/>
+        </w:rPr>
+      </w:pPr>
+      <w:r>
+        <w:rPr>
+          <w:lang w:val="en-CA"/>
+        </w:rPr>
+        <w:tab/>
+        <w:t>--- 7-segment pins</w:t>
+      </w:r>
+    </w:p>
+    <w:p>
+      <w:pPr>
+        <w:rPr>
+          <w:lang w:val="en-CA"/>
+        </w:rPr>
+      </w:pPr>
+      <w:r>
+        <w:rPr>
+          <w:lang w:val="en-CA"/>
+        </w:rPr>
+        <w:tab/>
+        <w:t>--- On board LEDs</w:t>
+      </w:r>
+      <w:r>
+        <w:rPr>
+          <w:lang w:val="en-CA"/>
+        </w:rPr>
+        <w:t xml:space="preserve"> </w:t>
+      </w:r>
+    </w:p>
+    <w:p>
+      <w:pPr>
+        <w:pStyle w:val="Heading3"/>
+        <w:rPr>
+          <w:lang w:val="en-CA"/>
+        </w:rPr>
+      </w:pPr>
+      <w:r>
+        <w:rPr>
+          <w:lang w:val="en-CA"/>
+        </w:rPr>
+        <w:t>4.1.2. Accelerometer Configuration</w:t>
+      </w:r>
+      <w:r>
+        <w:rPr>
+          <w:lang w:val="en-CA"/>
+        </w:rPr>
+        <w:t>,</w:t>
+      </w:r>
+      <w:r>
+        <w:rPr>
+          <w:lang w:val="en-CA"/>
+        </w:rPr>
+        <w:t xml:space="preserve"> </w:t>
+      </w:r>
+      <w:r>
+        <w:rPr>
+          <w:lang w:val="en-CA"/>
+        </w:rPr>
+        <w:t>Accelerometer Interrupt and Interrupt Handler</w:t>
+      </w:r>
+    </w:p>
+    <w:p>
+      <w:pPr>
+        <w:rPr>
+          <w:lang w:val="en-CA"/>
+        </w:rPr>
+      </w:pPr>
+      <w:r>
+        <w:rPr>
+          <w:lang w:val="en-CA"/>
+        </w:rPr>
+        <w:tab/>
+        <w:t>--- Pin and channel</w:t>
+      </w:r>
+    </w:p>
+    <w:p>
+      <w:pPr>
+        <w:rPr>
+          <w:lang w:val="en-CA"/>
+        </w:rPr>
+      </w:pPr>
+      <w:r>
+        <w:rPr>
+          <w:lang w:val="en-CA"/>
+        </w:rPr>
+        <w:tab/>
+        <w:t>--- Frequency of the interrupt</w:t>
+      </w:r>
+    </w:p>
+    <w:p>
+      <w:pPr>
+        <w:pStyle w:val="Heading3"/>
+        <w:rPr>
+          <w:lang w:val="en-CA"/>
+        </w:rPr>
+      </w:pPr>
+      <w:r>
+        <w:rPr>
+          <w:lang w:val="en-CA"/>
+        </w:rPr>
+        <w:t>4.1.3</w:t>
+      </w:r>
+      <w:r>
+        <w:rPr>
+          <w:lang w:val="en-CA"/>
+        </w:rPr>
+        <w:t>. Timer Configuration</w:t>
+      </w:r>
+      <w:r>
+        <w:rPr>
+          <w:lang w:val="en-CA"/>
+        </w:rPr>
+        <w:t xml:space="preserve">, </w:t>
+      </w:r>
+      <w:r>
+        <w:rPr>
+          <w:lang w:val="en-CA"/>
+        </w:rPr>
+        <w:t>Timer Interrupt and Interrupt Handler</w:t>
+      </w:r>
+    </w:p>
+    <w:p>
+      <w:pPr>
+        <w:rPr>
+          <w:lang w:val="en-CA"/>
+        </w:rPr>
+      </w:pPr>
+      <w:r>
+        <w:rPr>
+          <w:lang w:val="en-CA"/>
+        </w:rPr>
+        <w:tab/>
+        <w:t>--- Frequency of the interrupt</w:t>
+      </w:r>
+    </w:p>
+    <w:p>
+      <w:pPr>
+        <w:rPr>
+          <w:lang w:val="en-CA"/>
+        </w:rPr>
+      </w:pPr>
+      <w:r>
+        <w:rPr>
+          <w:lang w:val="en-CA"/>
+        </w:rPr>
+        <w:tab/>
+        <w:t>--- Interrupt variables (TIM3_Interrupt and TIM3_Interrupt_Count)</w:t>
+      </w:r>
+    </w:p>
+    <w:p>
+      <w:pPr>
+        <w:rPr>
+          <w:lang w:val="en-CA"/>
+        </w:rPr>
+      </w:pPr>
     </w:p>
     <w:p>
       <w:pPr>
@@ -1457,7 +2487,7 @@
         <w:rPr>
           <w:lang w:val="en-CA"/>
         </w:rPr>
-        <w:t>3.5. Timing</w:t>
+        <w:t>4.2. Collect User Input</w:t>
       </w:r>
     </w:p>
     <w:p>
@@ -1471,22 +2501,15 @@
         <w:rPr>
           <w:lang w:val="en-CA"/>
         </w:rPr>
-        <w:t>3.5.1. Timing Based on Sample Rate</w:t>
-      </w:r>
-    </w:p>
-    <w:p>
-      <w:pPr>
-        <w:rPr>
-          <w:lang w:val="en-CA"/>
-        </w:rPr>
-      </w:pPr>
-      <w:r>
-        <w:rPr>
-          <w:lang w:val="en-CA"/>
-        </w:rPr>
-        <w:tab/>
-        <w:t>--- Interrupt when sample is ready</w:t>
-      </w:r>
+        <w:t>4.2.1. Initialize Keypad</w:t>
+      </w:r>
+    </w:p>
+    <w:p>
+      <w:pPr>
+        <w:rPr>
+          <w:lang w:val="en-CA"/>
+        </w:rPr>
+      </w:pPr>
     </w:p>
     <w:p>
       <w:pPr>
@@ -1499,60 +2522,140 @@
         <w:rPr>
           <w:lang w:val="en-CA"/>
         </w:rPr>
-        <w:t>3.5.2. Timing Based on Hardware Timer</w:t>
-      </w:r>
-    </w:p>
-    <w:p>
-      <w:pPr>
-        <w:rPr>
-          <w:lang w:val="en-CA"/>
-        </w:rPr>
-      </w:pPr>
-      <w:r>
-        <w:rPr>
-          <w:lang w:val="en-CA"/>
-        </w:rPr>
-        <w:tab/>
-        <w:t xml:space="preserve">--- Clock frequency, </w:t>
-      </w:r>
-      <w:proofErr w:type="spellStart"/>
-      <w:r>
-        <w:rPr>
-          <w:lang w:val="en-CA"/>
-        </w:rPr>
-        <w:t>Prescaler</w:t>
-      </w:r>
-      <w:proofErr w:type="spellEnd"/>
-      <w:r>
-        <w:rPr>
-          <w:lang w:val="en-CA"/>
-        </w:rPr>
-        <w:t xml:space="preserve"> and Period </w:t>
-      </w:r>
-      <w:r>
-        <w:rPr>
-          <w:lang w:val="en-CA"/>
-        </w:rPr>
-        <w:sym w:font="Wingdings" w:char="F0E0"/>
-      </w:r>
-      <w:r>
-        <w:rPr>
-          <w:lang w:val="en-CA"/>
-        </w:rPr>
-        <w:t xml:space="preserve"> Interrupt (show </w:t>
-      </w:r>
-      <w:r>
-        <w:rPr>
-          <w:color w:val="FF0000"/>
-          <w:lang w:val="en-CA"/>
-        </w:rPr>
-        <w:t>equation</w:t>
-      </w:r>
-      <w:r>
-        <w:rPr>
-          <w:lang w:val="en-CA"/>
-        </w:rPr>
-        <w:t>)</w:t>
+        <w:t>4.2.2. Return User Input</w:t>
+      </w:r>
+    </w:p>
+    <w:p>
+      <w:pPr>
+        <w:rPr>
+          <w:lang w:val="en-CA"/>
+        </w:rPr>
+      </w:pPr>
+    </w:p>
+    <w:p>
+      <w:pPr>
+        <w:pStyle w:val="Heading3"/>
+        <w:rPr>
+          <w:lang w:val="en-CA"/>
+        </w:rPr>
+      </w:pPr>
+      <w:r>
+        <w:rPr>
+          <w:lang w:val="en-CA"/>
+        </w:rPr>
+        <w:t>4.2.3. Improvement on Keypad</w:t>
+      </w:r>
+    </w:p>
+    <w:p>
+      <w:pPr>
+        <w:rPr>
+          <w:lang w:val="en-CA"/>
+        </w:rPr>
+      </w:pPr>
+    </w:p>
+    <w:p>
+      <w:pPr>
+        <w:rPr>
+          <w:lang w:val="en-CA"/>
+        </w:rPr>
+      </w:pPr>
+    </w:p>
+    <w:p>
+      <w:pPr>
+        <w:pStyle w:val="Heading2"/>
+        <w:rPr>
+          <w:lang w:val="en-CA"/>
+        </w:rPr>
+      </w:pPr>
+      <w:r>
+        <w:rPr>
+          <w:lang w:val="en-CA"/>
+        </w:rPr>
+        <w:t>4.3. Data Sampling</w:t>
+      </w:r>
+    </w:p>
+    <w:p>
+      <w:pPr>
+        <w:ind w:firstLine="720"/>
+        <w:rPr>
+          <w:lang w:val="en-CA"/>
+        </w:rPr>
+      </w:pPr>
+      <w:r>
+        <w:rPr>
+          <w:lang w:val="en-CA"/>
+        </w:rPr>
+        <w:t>--- Continuous sampling</w:t>
+      </w:r>
+    </w:p>
+    <w:p>
+      <w:pPr>
+        <w:ind w:firstLine="720"/>
+        <w:rPr>
+          <w:lang w:val="en-CA"/>
+        </w:rPr>
+      </w:pPr>
+      <w:r>
+        <w:rPr>
+          <w:lang w:val="en-CA"/>
+        </w:rPr>
+        <w:t>--- Signal processor when data is ready</w:t>
+      </w:r>
+    </w:p>
+    <w:p>
+      <w:pPr>
+        <w:rPr>
+          <w:lang w:val="en-CA"/>
+        </w:rPr>
+      </w:pPr>
+    </w:p>
+    <w:p>
+      <w:pPr>
+        <w:pStyle w:val="Heading2"/>
+        <w:rPr>
+          <w:lang w:val="en-CA"/>
+        </w:rPr>
+      </w:pPr>
+      <w:r>
+        <w:rPr>
+          <w:lang w:val="en-CA"/>
+        </w:rPr>
+        <w:t>4.4. Data Processing</w:t>
+      </w:r>
+    </w:p>
+    <w:p>
+      <w:pPr>
+        <w:rPr>
+          <w:lang w:val="en-CA"/>
+        </w:rPr>
+      </w:pPr>
+    </w:p>
+    <w:p>
+      <w:pPr>
+        <w:ind w:firstLine="720"/>
+        <w:rPr>
+          <w:lang w:val="en-CA"/>
+        </w:rPr>
+      </w:pPr>
+      <w:r>
+        <w:rPr>
+          <w:lang w:val="en-CA"/>
+        </w:rPr>
+        <w:t xml:space="preserve">--- Show calibration data in </w:t>
+      </w:r>
+      <w:r>
+        <w:rPr>
+          <w:b/>
+          <w:lang w:val="en-CA"/>
+        </w:rPr>
+        <w:t>Appendix</w:t>
+      </w:r>
+      <w:r>
+        <w:rPr>
+          <w:b/>
+          <w:lang w:val="en-CA"/>
+        </w:rPr>
+        <w:t xml:space="preserve"> A</w:t>
       </w:r>
     </w:p>
     <w:p>
@@ -1568,19 +2671,230 @@
         <w:tab/>
         <w:t xml:space="preserve">--- </w:t>
       </w:r>
-      <w:r>
-        <w:rPr>
-          <w:highlight w:val="yellow"/>
-          <w:lang w:val="en-CA"/>
-        </w:rPr>
-        <w:t>Figure</w:t>
-      </w:r>
-      <w:r>
-        <w:rPr>
-          <w:lang w:val="en-CA"/>
-        </w:rPr>
-        <w:t xml:space="preserve"> to show the relationship</w:t>
-      </w:r>
+      <w:proofErr w:type="spellStart"/>
+      <w:r>
+        <w:rPr>
+          <w:lang w:val="en-CA"/>
+        </w:rPr>
+        <w:t>Kalman</w:t>
+      </w:r>
+      <w:proofErr w:type="spellEnd"/>
+      <w:r>
+        <w:rPr>
+          <w:lang w:val="en-CA"/>
+        </w:rPr>
+        <w:t xml:space="preserve"> parameters, show </w:t>
+      </w:r>
+      <w:proofErr w:type="spellStart"/>
+      <w:r>
+        <w:rPr>
+          <w:lang w:val="en-CA"/>
+        </w:rPr>
+        <w:t>Matlab</w:t>
+      </w:r>
+      <w:proofErr w:type="spellEnd"/>
+      <w:r>
+        <w:rPr>
+          <w:lang w:val="en-CA"/>
+        </w:rPr>
+        <w:t xml:space="preserve"> simulation results in </w:t>
+      </w:r>
+      <w:r>
+        <w:rPr>
+          <w:b/>
+          <w:lang w:val="en-CA"/>
+        </w:rPr>
+        <w:t>Appendix B</w:t>
+      </w:r>
+    </w:p>
+    <w:p>
+      <w:pPr>
+        <w:rPr>
+          <w:lang w:val="en-CA"/>
+        </w:rPr>
+      </w:pPr>
+    </w:p>
+    <w:p>
+      <w:pPr>
+        <w:rPr>
+          <w:lang w:val="en-CA"/>
+        </w:rPr>
+      </w:pPr>
+    </w:p>
+    <w:p>
+      <w:pPr>
+        <w:pStyle w:val="Heading2"/>
+        <w:rPr>
+          <w:lang w:val="en-CA"/>
+        </w:rPr>
+      </w:pPr>
+      <w:r>
+        <w:rPr>
+          <w:lang w:val="en-CA"/>
+        </w:rPr>
+        <w:t>4.5. Data Comparison</w:t>
+      </w:r>
+    </w:p>
+    <w:p>
+      <w:pPr>
+        <w:rPr>
+          <w:lang w:val="en-CA"/>
+        </w:rPr>
+      </w:pPr>
+    </w:p>
+    <w:p>
+      <w:pPr>
+        <w:rPr>
+          <w:lang w:val="en-CA"/>
+        </w:rPr>
+      </w:pPr>
+      <w:r>
+        <w:rPr>
+          <w:lang w:val="en-CA"/>
+        </w:rPr>
+        <w:lastRenderedPageBreak/>
+        <w:tab/>
+        <w:t xml:space="preserve">--- </w:t>
+      </w:r>
+    </w:p>
+    <w:p>
+      <w:pPr>
+        <w:rPr>
+          <w:lang w:val="en-CA"/>
+        </w:rPr>
+      </w:pPr>
+    </w:p>
+    <w:p>
+      <w:pPr>
+        <w:pStyle w:val="Heading2"/>
+        <w:rPr>
+          <w:lang w:val="en-CA"/>
+        </w:rPr>
+      </w:pPr>
+      <w:r>
+        <w:rPr>
+          <w:lang w:val="en-CA"/>
+        </w:rPr>
+        <w:t>4.6. Result Display</w:t>
+      </w:r>
+    </w:p>
+    <w:p>
+      <w:pPr>
+        <w:pStyle w:val="Heading3"/>
+        <w:rPr>
+          <w:lang w:val="en-CA"/>
+        </w:rPr>
+      </w:pPr>
+      <w:r>
+        <w:rPr>
+          <w:lang w:val="en-CA"/>
+        </w:rPr>
+        <w:t xml:space="preserve">4.6.1. </w:t>
+      </w:r>
+      <w:r>
+        <w:rPr>
+          <w:lang w:val="en-CA"/>
+        </w:rPr>
+        <w:t>Visual Feedback</w:t>
+      </w:r>
+    </w:p>
+    <w:p>
+      <w:pPr>
+        <w:rPr>
+          <w:lang w:val="en-CA"/>
+        </w:rPr>
+      </w:pPr>
+      <w:r>
+        <w:rPr>
+          <w:lang w:val="en-CA"/>
+        </w:rPr>
+        <w:tab/>
+        <w:t>--- Animation to direct user to move in the right direction</w:t>
+      </w:r>
+    </w:p>
+    <w:p>
+      <w:pPr>
+        <w:pStyle w:val="Heading3"/>
+        <w:rPr>
+          <w:lang w:val="en-CA"/>
+        </w:rPr>
+      </w:pPr>
+      <w:r>
+        <w:rPr>
+          <w:lang w:val="en-CA"/>
+        </w:rPr>
+        <w:t>4.6.2. Display Current Angle</w:t>
+      </w:r>
+    </w:p>
+    <w:p>
+      <w:pPr>
+        <w:rPr>
+          <w:lang w:val="en-CA"/>
+        </w:rPr>
+      </w:pPr>
+      <w:r>
+        <w:rPr>
+          <w:lang w:val="en-CA"/>
+        </w:rPr>
+        <w:tab/>
+        <w:t xml:space="preserve">--- Only displaying the beta angle </w:t>
+      </w:r>
+    </w:p>
+    <w:p>
+      <w:pPr>
+        <w:rPr>
+          <w:lang w:val="en-CA"/>
+        </w:rPr>
+      </w:pPr>
+    </w:p>
+    <w:p>
+      <w:pPr>
+        <w:pStyle w:val="Heading2"/>
+        <w:rPr>
+          <w:lang w:val="en-CA"/>
+        </w:rPr>
+      </w:pPr>
+      <w:r>
+        <w:rPr>
+          <w:lang w:val="en-CA"/>
+        </w:rPr>
+        <w:t>4.7 Continuous Process</w:t>
+      </w:r>
+    </w:p>
+    <w:p>
+      <w:pPr>
+        <w:rPr>
+          <w:lang w:val="en-CA"/>
+        </w:rPr>
+      </w:pPr>
+      <w:r>
+        <w:rPr>
+          <w:lang w:val="en-CA"/>
+        </w:rPr>
+        <w:tab/>
+        <w:t>--- Continuous process until user presses reset</w:t>
+      </w:r>
+    </w:p>
+    <w:p>
+      <w:pPr>
+        <w:rPr>
+          <w:lang w:val="en-CA"/>
+        </w:rPr>
+      </w:pPr>
+    </w:p>
+    <w:p>
+      <w:pPr>
+        <w:rPr>
+          <w:lang w:val="en-CA"/>
+        </w:rPr>
+      </w:pPr>
+    </w:p>
+    <w:p>
+      <w:pPr>
+        <w:rPr>
+          <w:lang w:val="en-CA"/>
+        </w:rPr>
+      </w:pPr>
     </w:p>
     <w:p>
       <w:pPr>
@@ -1593,87 +2907,126 @@
         <w:rPr>
           <w:lang w:val="en-CA"/>
         </w:rPr>
-        <w:t xml:space="preserve">4. </w:t>
-      </w:r>
-      <w:r>
-        <w:rPr>
-          <w:lang w:val="en-CA"/>
-        </w:rPr>
-        <w:t>Implementation</w:t>
-      </w:r>
-    </w:p>
-    <w:p>
-      <w:pPr>
-        <w:rPr>
-          <w:lang w:val="en-CA"/>
-        </w:rPr>
-      </w:pPr>
-    </w:p>
-    <w:p>
-      <w:pPr>
-        <w:rPr>
-          <w:rFonts w:hint="eastAsia"/>
-          <w:lang w:val="en-CA"/>
-        </w:rPr>
-      </w:pPr>
-      <w:bookmarkStart w:id="0" w:name="_GoBack"/>
-      <w:bookmarkEnd w:id="0"/>
-    </w:p>
-    <w:p>
-      <w:pPr>
-        <w:rPr>
-          <w:lang w:val="en-CA"/>
-        </w:rPr>
-      </w:pPr>
-    </w:p>
-    <w:p>
-      <w:pPr>
-        <w:rPr>
-          <w:lang w:val="en-CA"/>
-        </w:rPr>
-      </w:pPr>
-    </w:p>
-    <w:p>
-      <w:pPr>
-        <w:rPr>
-          <w:lang w:val="en-CA"/>
-        </w:rPr>
-      </w:pPr>
-    </w:p>
-    <w:p>
-      <w:pPr>
-        <w:rPr>
-          <w:lang w:val="en-CA"/>
-        </w:rPr>
-      </w:pPr>
-    </w:p>
-    <w:p>
-      <w:pPr>
-        <w:pStyle w:val="Heading1"/>
-        <w:rPr>
-          <w:lang w:val="en-CA"/>
-        </w:rPr>
-      </w:pPr>
-      <w:r>
-        <w:rPr>
-          <w:lang w:val="en-CA"/>
-        </w:rPr>
         <w:t>5. Testing and Observation</w:t>
       </w:r>
     </w:p>
     <w:p>
       <w:pPr>
-        <w:rPr>
-          <w:lang w:val="en-CA"/>
-        </w:rPr>
-      </w:pPr>
-    </w:p>
-    <w:p>
-      <w:pPr>
-        <w:rPr>
-          <w:lang w:val="en-CA"/>
-        </w:rPr>
-      </w:pPr>
+        <w:pStyle w:val="Heading2"/>
+        <w:rPr>
+          <w:lang w:val="en-CA"/>
+        </w:rPr>
+      </w:pPr>
+      <w:r>
+        <w:rPr>
+          <w:lang w:val="en-CA"/>
+        </w:rPr>
+        <w:t>5.1. Accelerometer Calibration</w:t>
+      </w:r>
+    </w:p>
+    <w:p>
+      <w:pPr>
+        <w:rPr>
+          <w:lang w:val="en-CA"/>
+        </w:rPr>
+      </w:pPr>
+      <w:r>
+        <w:rPr>
+          <w:lang w:val="en-CA"/>
+        </w:rPr>
+        <w:tab/>
+        <w:t>--- Within 4 degree accuracy</w:t>
+      </w:r>
+    </w:p>
+    <w:p>
+      <w:pPr>
+        <w:rPr>
+          <w:lang w:val="en-CA"/>
+        </w:rPr>
+      </w:pPr>
+      <w:r>
+        <w:rPr>
+          <w:lang w:val="en-CA"/>
+        </w:rPr>
+        <w:tab/>
+        <w:t xml:space="preserve">--- </w:t>
+      </w:r>
+      <w:r>
+        <w:rPr>
+          <w:lang w:val="en-CA"/>
+        </w:rPr>
+        <w:t>Low accuracy, therefore could use lookup table instead</w:t>
+      </w:r>
+    </w:p>
+    <w:p>
+      <w:pPr>
+        <w:rPr>
+          <w:lang w:val="en-CA"/>
+        </w:rPr>
+      </w:pPr>
+      <w:r>
+        <w:rPr>
+          <w:lang w:val="en-CA"/>
+        </w:rPr>
+        <w:tab/>
+        <w:t>--- Using complex math functions on floating points --- more power hungry</w:t>
+      </w:r>
+    </w:p>
+    <w:p>
+      <w:pPr>
+        <w:rPr>
+          <w:lang w:val="en-CA"/>
+        </w:rPr>
+      </w:pPr>
+      <w:r>
+        <w:rPr>
+          <w:lang w:val="en-CA"/>
+        </w:rPr>
+        <w:tab/>
+        <w:t>--- Using lookup table --- less accurate --- more memory needed --- less power</w:t>
+      </w:r>
+    </w:p>
+    <w:p>
+      <w:pPr>
+        <w:pStyle w:val="Heading2"/>
+        <w:rPr>
+          <w:lang w:val="en-CA"/>
+        </w:rPr>
+      </w:pPr>
+      <w:r>
+        <w:rPr>
+          <w:lang w:val="en-CA"/>
+        </w:rPr>
+        <w:t xml:space="preserve">5.2. </w:t>
+      </w:r>
+      <w:proofErr w:type="spellStart"/>
+      <w:r>
+        <w:rPr>
+          <w:lang w:val="en-CA"/>
+        </w:rPr>
+        <w:t>Kalman</w:t>
+      </w:r>
+      <w:proofErr w:type="spellEnd"/>
+      <w:r>
+        <w:rPr>
+          <w:lang w:val="en-CA"/>
+        </w:rPr>
+        <w:t xml:space="preserve"> Filter</w:t>
+      </w:r>
+    </w:p>
+    <w:p>
+      <w:pPr>
+        <w:rPr>
+          <w:lang w:val="en-CA"/>
+        </w:rPr>
+      </w:pPr>
+      <w:r>
+        <w:rPr>
+          <w:lang w:val="en-CA"/>
+        </w:rPr>
+        <w:tab/>
+        <w:t>--- Choice of constants</w:t>
+      </w:r>
     </w:p>
     <w:p>
       <w:pPr>
@@ -3090,7 +4443,9 @@
   </w:compat>
   <w:rsids>
     <w:rsidRoot w:val="005D5974"/>
+    <w:rsid w:val="001E3C51"/>
     <w:rsid w:val="005D5974"/>
+    <w:rsid w:val="00A44389"/>
     <w:rsid w:val="00F073FB"/>
   </w:rsids>
   <m:mathPr>
@@ -3828,7 +5183,7 @@
 </file>
 
 <file path=customXml/itemProps2.xml><?xml version="1.0" encoding="utf-8"?>
-<ds:datastoreItem xmlns:ds="http://schemas.openxmlformats.org/officeDocument/2006/customXml" ds:itemID="{E22D651D-EEC4-4C6A-9A67-399C9116FA03}">
+<ds:datastoreItem xmlns:ds="http://schemas.openxmlformats.org/officeDocument/2006/customXml" ds:itemID="{D3CC9A77-062C-4B88-A95D-C8DA2B44AAB3}">
   <ds:schemaRefs>
     <ds:schemaRef ds:uri="http://schemas.openxmlformats.org/officeDocument/2006/bibliography"/>
   </ds:schemaRefs>

</xml_diff>

<commit_message>
rewrite of the acceleration bit
</commit_message>
<xml_diff>
--- a/Lab 3 Base Project/Lab3 Report.docx
+++ b/Lab 3 Base Project/Lab3 Report.docx
@@ -366,18 +366,8 @@
                                     <w:szCs w:val="36"/>
                                     <w:lang w:val="en-CA"/>
                                   </w:rPr>
-                                  <w:t xml:space="preserve">Group </w:t>
+                                  <w:t>Group 4 :</w:t>
                                 </w:r>
-                                <w:proofErr w:type="gramStart"/>
-                                <w:r>
-                                  <w:rPr>
-                                    <w:sz w:val="24"/>
-                                    <w:szCs w:val="36"/>
-                                    <w:lang w:val="en-CA"/>
-                                  </w:rPr>
-                                  <w:t>4 :</w:t>
-                                </w:r>
-                                <w:proofErr w:type="gramEnd"/>
                                 <w:r>
                                   <w:rPr>
                                     <w:sz w:val="24"/>
@@ -423,23 +413,13 @@
                                     <w:lang w:val="en-CA"/>
                                   </w:rPr>
                                 </w:pPr>
-                                <w:proofErr w:type="spellStart"/>
                                 <w:r>
                                   <w:rPr>
                                     <w:sz w:val="24"/>
                                     <w:szCs w:val="36"/>
                                     <w:lang w:val="en-CA"/>
                                   </w:rPr>
-                                  <w:t>Meng</w:t>
-                                </w:r>
-                                <w:proofErr w:type="spellEnd"/>
-                                <w:r>
-                                  <w:rPr>
-                                    <w:sz w:val="24"/>
-                                    <w:szCs w:val="36"/>
-                                    <w:lang w:val="en-CA"/>
-                                  </w:rPr>
-                                  <w:t xml:space="preserve"> Yin Tao</w:t>
+                                  <w:t>Meng Yin Tao</w:t>
                                 </w:r>
                                 <w:r>
                                   <w:rPr>
@@ -591,18 +571,8 @@
                               <w:szCs w:val="36"/>
                               <w:lang w:val="en-CA"/>
                             </w:rPr>
-                            <w:t xml:space="preserve">Group </w:t>
+                            <w:t>Group 4 :</w:t>
                           </w:r>
-                          <w:proofErr w:type="gramStart"/>
-                          <w:r>
-                            <w:rPr>
-                              <w:sz w:val="24"/>
-                              <w:szCs w:val="36"/>
-                              <w:lang w:val="en-CA"/>
-                            </w:rPr>
-                            <w:t>4 :</w:t>
-                          </w:r>
-                          <w:proofErr w:type="gramEnd"/>
                           <w:r>
                             <w:rPr>
                               <w:sz w:val="24"/>
@@ -648,23 +618,13 @@
                               <w:lang w:val="en-CA"/>
                             </w:rPr>
                           </w:pPr>
-                          <w:proofErr w:type="spellStart"/>
                           <w:r>
                             <w:rPr>
                               <w:sz w:val="24"/>
                               <w:szCs w:val="36"/>
                               <w:lang w:val="en-CA"/>
                             </w:rPr>
-                            <w:t>Meng</w:t>
-                          </w:r>
-                          <w:proofErr w:type="spellEnd"/>
-                          <w:r>
-                            <w:rPr>
-                              <w:sz w:val="24"/>
-                              <w:szCs w:val="36"/>
-                              <w:lang w:val="en-CA"/>
-                            </w:rPr>
-                            <w:t xml:space="preserve"> Yin Tao</w:t>
+                            <w:t>Meng Yin Tao</w:t>
                           </w:r>
                           <w:r>
                             <w:rPr>
@@ -4823,8 +4783,6 @@
           </w:r>
           <w:bookmarkEnd w:id="1"/>
         </w:p>
-        <w:bookmarkStart w:id="2" w:name="_GoBack"/>
-        <w:bookmarkEnd w:id="2"/>
         <w:p>
           <w:pPr>
             <w:pStyle w:val="TableofFigures"/>
@@ -5432,13 +5390,61 @@
           <w:lang w:val="en-CA"/>
         </w:rPr>
       </w:pPr>
-      <w:bookmarkStart w:id="3" w:name="_Toc414290407"/>
+      <w:bookmarkStart w:id="2" w:name="_Toc414290407"/>
       <w:r>
         <w:rPr>
           <w:lang w:val="en-CA"/>
         </w:rPr>
         <w:lastRenderedPageBreak/>
         <w:t>1. Abstract</w:t>
+      </w:r>
+      <w:bookmarkEnd w:id="2"/>
+    </w:p>
+    <w:p>
+      <w:pPr>
+        <w:jc w:val="both"/>
+        <w:rPr>
+          <w:lang w:val="en-CA"/>
+        </w:rPr>
+      </w:pPr>
+      <w:r>
+        <w:rPr>
+          <w:lang w:val="en-CA"/>
+        </w:rPr>
+        <w:t xml:space="preserve">This experiment implements a system which can determine the orientation of the STM32F4 Discovery board using its built-in accelerometer. </w:t>
+      </w:r>
+      <w:r>
+        <w:rPr>
+          <w:lang w:val="en-CA"/>
+        </w:rPr>
+        <w:t>The data a calibrated, filtered and converted. Once the position is found in degrees, it is compared to the user’s target angle. The user will use a 4x4 keypad to input the desired angles. A 7-segment display is used to show how the board should be oriented in order to achieve the desired angle. Finally, when the board is with</w:t>
+      </w:r>
+      <w:r>
+        <w:rPr>
+          <w:lang w:val="en-CA"/>
+        </w:rPr>
+        <w:t>in</w:t>
+      </w:r>
+      <w:r>
+        <w:rPr>
+          <w:lang w:val="en-CA"/>
+        </w:rPr>
+        <w:t xml:space="preserve"> five degrees of the target angle, the 7-segment display will show the current angle with four degrees of accuracy. </w:t>
+      </w:r>
+    </w:p>
+    <w:p>
+      <w:pPr>
+        <w:pStyle w:val="Heading1"/>
+        <w:rPr>
+          <w:lang w:val="en-CA"/>
+        </w:rPr>
+      </w:pPr>
+      <w:bookmarkStart w:id="3" w:name="_Toc414290408"/>
+      <w:r>
+        <w:rPr>
+          <w:lang w:val="en-CA"/>
+        </w:rPr>
+        <w:t>2. Problem Statement</w:t>
       </w:r>
       <w:bookmarkEnd w:id="3"/>
     </w:p>
@@ -5453,25 +5459,45 @@
         <w:rPr>
           <w:lang w:val="en-CA"/>
         </w:rPr>
-        <w:t xml:space="preserve">This experiment implements a system which can determine the orientation of the STM32F4 Discovery board using its built-in accelerometer. </w:t>
-      </w:r>
-      <w:r>
-        <w:rPr>
-          <w:lang w:val="en-CA"/>
-        </w:rPr>
-        <w:t>The data a calibrated, filtered and converted. Once the position is found in degrees, it is compared to the user’s target angle. The user will use a 4x4 keypad to input the desired angles. A 7-segment display is used to show how the board should be oriented in order to achieve the desired angle. Finally, when the board is with</w:t>
-      </w:r>
-      <w:r>
-        <w:rPr>
-          <w:lang w:val="en-CA"/>
-        </w:rPr>
-        <w:t>in</w:t>
-      </w:r>
-      <w:r>
-        <w:rPr>
-          <w:lang w:val="en-CA"/>
-        </w:rPr>
-        <w:t xml:space="preserve"> five degrees of the target angle, the 7-segment display will show the current angle with four degrees of accuracy. </w:t>
+        <w:t xml:space="preserve">The goal of this experiment is to create a system that detects </w:t>
+      </w:r>
+      <w:r>
+        <w:rPr>
+          <w:lang w:val="en-CA"/>
+        </w:rPr>
+        <w:t>the orientation of the STM32F4 D</w:t>
+      </w:r>
+      <w:r>
+        <w:rPr>
+          <w:lang w:val="en-CA"/>
+        </w:rPr>
+        <w:t xml:space="preserve">iscovery board. The rotation of the board around its axes is detected using the built-in accelerometer. However, the accelerometer cannot determine the yaw (rotation around the board’s z-axis) since it does not result in a change in acceleration.  Only the roll (rotation around the board’s x-axis) and pitch (rotation around the board’s y-axis) can be found using the accelerometer. When the accelerometer’s raw data becomes available, the processor will calibrate it using a pre-built calibration matrix and filter it using a Kalman filter whose parameters are experimentally defined.  In order to make sense of the data, it needs to be converted into an angle in degrees. This conversion is done using the </w:t>
+      </w:r>
+      <w:r>
+        <w:rPr>
+          <w:highlight w:val="cyan"/>
+          <w:lang w:val="en-CA"/>
+        </w:rPr>
+        <w:t>arctan function available in the math library</w:t>
+      </w:r>
+      <w:r>
+        <w:rPr>
+          <w:lang w:val="en-CA"/>
+        </w:rPr>
+        <w:t xml:space="preserve">. Once the angle is available, it can be compared against the user input. The user is prompt to enter a target angle for both the roll and the pitch using a 4x4 external keypad. As the user tilts the board, an animated indication on the 7-segment display will help the user directing the board toward the target angle. Once the user is </w:t>
+      </w:r>
+      <w:r>
+        <w:rPr>
+          <w:highlight w:val="cyan"/>
+          <w:lang w:val="en-CA"/>
+        </w:rPr>
+        <w:t>within five degree of the target roll angle</w:t>
+      </w:r>
+      <w:r>
+        <w:rPr>
+          <w:lang w:val="en-CA"/>
+        </w:rPr>
+        <w:t>, the 7-segment display will show the current angle captured by the accelerometer. This measured angle is expected to be within four degrees of accuracy compared to the actual angle.</w:t>
       </w:r>
     </w:p>
     <w:p>
@@ -5481,121 +5507,146 @@
           <w:lang w:val="en-CA"/>
         </w:rPr>
       </w:pPr>
-      <w:bookmarkStart w:id="4" w:name="_Toc414290408"/>
-      <w:r>
-        <w:rPr>
-          <w:lang w:val="en-CA"/>
-        </w:rPr>
-        <w:t>2. Problem Statement</w:t>
+      <w:bookmarkStart w:id="4" w:name="_Toc414290409"/>
+      <w:r>
+        <w:rPr>
+          <w:lang w:val="en-CA"/>
+        </w:rPr>
+        <w:t>3. Theory and Hypothesis</w:t>
       </w:r>
       <w:bookmarkEnd w:id="4"/>
     </w:p>
     <w:p>
       <w:pPr>
-        <w:jc w:val="both"/>
+        <w:pStyle w:val="Heading2"/>
         <w:rPr>
           <w:lang w:val="en-CA"/>
         </w:rPr>
       </w:pPr>
-      <w:r>
-        <w:rPr>
-          <w:lang w:val="en-CA"/>
-        </w:rPr>
-        <w:t xml:space="preserve">The goal of this experiment is to create a system that detects </w:t>
-      </w:r>
-      <w:r>
-        <w:rPr>
-          <w:lang w:val="en-CA"/>
-        </w:rPr>
-        <w:t>the orientation of the STM32F4 D</w:t>
-      </w:r>
-      <w:r>
-        <w:rPr>
-          <w:lang w:val="en-CA"/>
-        </w:rPr>
-        <w:t xml:space="preserve">iscovery board. The rotation of the board around its axes is detected using the built-in accelerometer. However, the accelerometer cannot determine the yaw (rotation around the board’s z-axis) since it does not result in a change in acceleration.  Only the roll (rotation around the board’s x-axis) and pitch (rotation around the board’s y-axis) can be found using the accelerometer. When the accelerometer’s raw data becomes available, the processor will calibrate it using a pre-built calibration matrix and filter it using a </w:t>
-      </w:r>
-      <w:proofErr w:type="spellStart"/>
-      <w:r>
-        <w:rPr>
-          <w:lang w:val="en-CA"/>
-        </w:rPr>
-        <w:t>Kalman</w:t>
-      </w:r>
-      <w:proofErr w:type="spellEnd"/>
-      <w:r>
-        <w:rPr>
-          <w:lang w:val="en-CA"/>
-        </w:rPr>
-        <w:t xml:space="preserve"> filter whose parameters are experimentally defined.  In order to make sense of the data, it needs to be converted into an angle in degrees. This conversion is done using the </w:t>
-      </w:r>
-      <w:proofErr w:type="spellStart"/>
-      <w:r>
-        <w:rPr>
-          <w:highlight w:val="cyan"/>
-          <w:lang w:val="en-CA"/>
-        </w:rPr>
-        <w:t>arctan</w:t>
-      </w:r>
-      <w:proofErr w:type="spellEnd"/>
-      <w:r>
-        <w:rPr>
-          <w:highlight w:val="cyan"/>
-          <w:lang w:val="en-CA"/>
-        </w:rPr>
-        <w:t xml:space="preserve"> function available in the math library</w:t>
-      </w:r>
-      <w:r>
-        <w:rPr>
-          <w:lang w:val="en-CA"/>
-        </w:rPr>
-        <w:t xml:space="preserve">. Once the angle is available, it can be compared against the user input. The user is prompt to enter a target angle for both the roll and the pitch using a 4x4 external keypad. As the user tilts the board, an animated indication on the 7-segment display will help the user directing the board toward the target angle. Once the user is </w:t>
-      </w:r>
-      <w:r>
-        <w:rPr>
-          <w:highlight w:val="cyan"/>
-          <w:lang w:val="en-CA"/>
-        </w:rPr>
-        <w:t>within five degree of the target roll angle</w:t>
-      </w:r>
-      <w:r>
-        <w:rPr>
-          <w:lang w:val="en-CA"/>
-        </w:rPr>
-        <w:t>, the 7-segment display will show the current angle captured by the accelerometer. This measured angle is expected to be within four degrees of accuracy compared to the actual angle.</w:t>
-      </w:r>
-    </w:p>
-    <w:p>
-      <w:pPr>
-        <w:pStyle w:val="Heading1"/>
-        <w:rPr>
-          <w:lang w:val="en-CA"/>
-        </w:rPr>
-      </w:pPr>
-      <w:bookmarkStart w:id="5" w:name="_Toc414290409"/>
-      <w:r>
-        <w:rPr>
-          <w:lang w:val="en-CA"/>
-        </w:rPr>
-        <w:t>3. Theory and Hypothesis</w:t>
+      <w:bookmarkStart w:id="5" w:name="_Toc414290410"/>
+      <w:r>
+        <w:rPr>
+          <w:lang w:val="en-CA"/>
+        </w:rPr>
+        <w:t>3.1. Accelerometer</w:t>
       </w:r>
       <w:bookmarkEnd w:id="5"/>
     </w:p>
     <w:p>
       <w:pPr>
-        <w:pStyle w:val="Heading2"/>
+        <w:pStyle w:val="Heading3"/>
         <w:rPr>
           <w:lang w:val="en-CA"/>
         </w:rPr>
       </w:pPr>
-      <w:bookmarkStart w:id="6" w:name="_Toc414290410"/>
-      <w:r>
-        <w:rPr>
-          <w:lang w:val="en-CA"/>
-        </w:rPr>
-        <w:t>3.1. Accelerometer</w:t>
+      <w:bookmarkStart w:id="6" w:name="_Toc414290411"/>
+      <w:r>
+        <w:rPr>
+          <w:lang w:val="en-CA"/>
+        </w:rPr>
+        <w:t xml:space="preserve">3.1.1. </w:t>
       </w:r>
       <w:bookmarkEnd w:id="6"/>
+      <w:r>
+        <w:rPr>
+          <w:lang w:val="en-CA"/>
+        </w:rPr>
+        <w:t>Acceleration</w:t>
+      </w:r>
+    </w:p>
+    <w:p>
+      <w:pPr>
+        <w:jc w:val="both"/>
+      </w:pPr>
+      <w:r>
+        <w:t>The accelerometer measures acceleration along the X, Y, and Z axes. For the use of tilt measurement applications, the board is kept relatively still. As a result, the force of acceleration acting on the sensor with the most force is gravity. As a result, the three acceleration values along the X, Y, and Z axes are components of a 1g force.</w:t>
+      </w:r>
+    </w:p>
+    <w:p>
+      <w:pPr>
+        <w:keepNext/>
+      </w:pPr>
+      <w:r>
+        <w:rPr>
+          <w:noProof/>
+          <w:lang w:val="en-CA" w:eastAsia="en-CA"/>
+        </w:rPr>
+        <w:drawing>
+          <wp:inline distT="0" distB="0" distL="0" distR="0" wp14:anchorId="78548DBC" wp14:editId="5ECE6858">
+            <wp:extent cx="2626242" cy="1635509"/>
+            <wp:effectExtent l="0" t="0" r="0" b="0"/>
+            <wp:docPr id="13" name="Picture 13"/>
+            <wp:cNvGraphicFramePr>
+              <a:graphicFrameLocks xmlns:a="http://schemas.openxmlformats.org/drawingml/2006/main" noChangeAspect="1"/>
+            </wp:cNvGraphicFramePr>
+            <a:graphic xmlns:a="http://schemas.openxmlformats.org/drawingml/2006/main">
+              <a:graphicData uri="http://schemas.openxmlformats.org/drawingml/2006/picture">
+                <pic:pic xmlns:pic="http://schemas.openxmlformats.org/drawingml/2006/picture">
+                  <pic:nvPicPr>
+                    <pic:cNvPr id="13" name="lab3-board.png"/>
+                    <pic:cNvPicPr/>
+                  </pic:nvPicPr>
+                  <pic:blipFill>
+                    <a:blip r:embed="rId11" cstate="print">
+                      <a:extLst>
+                        <a:ext uri="{28A0092B-C50C-407E-A947-70E740481C1C}">
+                          <a14:useLocalDpi xmlns:a14="http://schemas.microsoft.com/office/drawing/2010/main" val="0"/>
+                        </a:ext>
+                      </a:extLst>
+                    </a:blip>
+                    <a:stretch>
+                      <a:fillRect/>
+                    </a:stretch>
+                  </pic:blipFill>
+                  <pic:spPr>
+                    <a:xfrm>
+                      <a:off x="0" y="0"/>
+                      <a:ext cx="2628039" cy="1636628"/>
+                    </a:xfrm>
+                    <a:prstGeom prst="rect">
+                      <a:avLst/>
+                    </a:prstGeom>
+                  </pic:spPr>
+                </pic:pic>
+              </a:graphicData>
+            </a:graphic>
+          </wp:inline>
+        </w:drawing>
+      </w:r>
+    </w:p>
+    <w:p>
+      <w:pPr>
+        <w:pStyle w:val="Caption"/>
+      </w:pPr>
+      <w:bookmarkStart w:id="7" w:name="_Toc414292265"/>
+      <w:r>
+        <w:t xml:space="preserve">Figure </w:t>
+      </w:r>
+      <w:r>
+        <w:fldChar w:fldCharType="begin"/>
+      </w:r>
+      <w:r>
+        <w:instrText xml:space="preserve"> SEQ Figure \* ARABIC </w:instrText>
+      </w:r>
+      <w:r>
+        <w:fldChar w:fldCharType="separate"/>
+      </w:r>
+      <w:r>
+        <w:rPr>
+          <w:noProof/>
+        </w:rPr>
+        <w:t>1</w:t>
+      </w:r>
+      <w:r>
+        <w:rPr>
+          <w:noProof/>
+        </w:rPr>
+        <w:fldChar w:fldCharType="end"/>
+      </w:r>
+      <w:r>
+        <w:t>: Board Axes and Tilt</w:t>
+      </w:r>
+      <w:bookmarkEnd w:id="7"/>
     </w:p>
     <w:p>
       <w:pPr>
@@ -5604,203 +5655,28 @@
           <w:lang w:val="en-CA"/>
         </w:rPr>
       </w:pPr>
-      <w:bookmarkStart w:id="7" w:name="_Toc414290411"/>
-      <w:r>
-        <w:rPr>
-          <w:lang w:val="en-CA"/>
-        </w:rPr>
-        <w:t>3.1.1. Orientation</w:t>
-      </w:r>
-      <w:bookmarkEnd w:id="7"/>
-    </w:p>
-    <w:p>
-      <w:pPr>
-        <w:rPr>
-          <w:lang w:val="en-CA"/>
-        </w:rPr>
-      </w:pPr>
-      <w:r>
-        <w:rPr>
-          <w:lang w:val="en-CA"/>
-        </w:rPr>
-        <w:tab/>
-        <w:t>--- Relationship between 3 axis and 3 angles (one of them cannot be detected)</w:t>
+      <w:bookmarkStart w:id="8" w:name="_Toc414290412"/>
+      <w:r>
+        <w:rPr>
+          <w:lang w:val="en-CA"/>
+        </w:rPr>
+        <w:lastRenderedPageBreak/>
+        <w:t xml:space="preserve">3.1.2. </w:t>
+      </w:r>
+      <w:bookmarkEnd w:id="8"/>
+      <w:r>
+        <w:rPr>
+          <w:lang w:val="en-CA"/>
+        </w:rPr>
+        <w:t>Orientation</w:t>
       </w:r>
     </w:p>
     <w:p>
       <w:pPr>
         <w:jc w:val="both"/>
-        <w:rPr>
-          <w:lang w:val="en-CA"/>
-        </w:rPr>
       </w:pPr>
       <w:r>
-        <w:rPr>
-          <w:lang w:val="en-CA"/>
-        </w:rPr>
-        <w:t xml:space="preserve">One of the objectives of the lab was to display the </w:t>
-      </w:r>
-      <w:r>
-        <w:rPr>
-          <w:lang w:val="en-CA"/>
-        </w:rPr>
-        <w:t>tilt angles of the board</w:t>
-      </w:r>
-      <w:r>
-        <w:rPr>
-          <w:lang w:val="en-CA"/>
-        </w:rPr>
-        <w:t xml:space="preserve"> using the accelerometer on the board</w:t>
-      </w:r>
-      <w:r>
-        <w:rPr>
-          <w:lang w:val="en-CA"/>
-        </w:rPr>
-        <w:t>.</w:t>
-      </w:r>
-      <w:r>
-        <w:rPr>
-          <w:lang w:val="en-CA"/>
-        </w:rPr>
-        <w:t xml:space="preserve"> Since we only measure the tilt angles, the only acceleration force applied to the board is the gravitational force on the board. </w:t>
-      </w:r>
-      <w:r>
-        <w:rPr>
-          <w:lang w:val="en-CA"/>
-        </w:rPr>
-        <w:t>At sea level, the force should be 1g.</w:t>
-      </w:r>
-      <w:r>
-        <w:rPr>
-          <w:lang w:val="en-CA"/>
-        </w:rPr>
-        <w:t xml:space="preserve"> </w:t>
-      </w:r>
-      <w:r>
-        <w:rPr>
-          <w:lang w:val="en-CA"/>
-        </w:rPr>
-        <w:t xml:space="preserve">Using only the accelerometer, we are able to calculate the pitch and the roll angles. </w:t>
-      </w:r>
-      <w:r>
-        <w:rPr>
-          <w:lang w:val="en-CA"/>
-        </w:rPr>
-        <w:t xml:space="preserve">The pitch angle is the angle between the X axis </w:t>
-      </w:r>
-      <w:r>
-        <w:rPr>
-          <w:lang w:val="en-CA"/>
-        </w:rPr>
-        <w:t xml:space="preserve">of the board </w:t>
-      </w:r>
-      <w:r>
-        <w:rPr>
-          <w:lang w:val="en-CA"/>
-        </w:rPr>
-        <w:t>and the horizontal plane</w:t>
-      </w:r>
-      <w:r>
-        <w:rPr>
-          <w:lang w:val="en-CA"/>
-        </w:rPr>
-        <w:t>,</w:t>
-      </w:r>
-      <w:r>
-        <w:rPr>
-          <w:lang w:val="en-CA"/>
-        </w:rPr>
-        <w:t xml:space="preserve"> and is a rotation around the Y axis</w:t>
-      </w:r>
-      <w:r>
-        <w:rPr>
-          <w:lang w:val="en-CA"/>
-        </w:rPr>
-        <w:t xml:space="preserve"> of the board</w:t>
-      </w:r>
-      <w:r>
-        <w:rPr>
-          <w:lang w:val="en-CA"/>
-        </w:rPr>
-        <w:t>, as seen in F</w:t>
-      </w:r>
-      <w:r>
-        <w:rPr>
-          <w:lang w:val="en-CA"/>
-        </w:rPr>
-        <w:t>igure 1</w:t>
-      </w:r>
-      <w:r>
-        <w:rPr>
-          <w:lang w:val="en-CA"/>
-        </w:rPr>
-        <w:t>.</w:t>
-      </w:r>
-      <w:r>
-        <w:rPr>
-          <w:lang w:val="en-CA"/>
-        </w:rPr>
-        <w:t xml:space="preserve"> </w:t>
-      </w:r>
-      <w:r>
-        <w:rPr>
-          <w:lang w:val="en-CA"/>
-        </w:rPr>
-        <w:t xml:space="preserve">When pitch is 0°, the X axis </w:t>
-      </w:r>
-      <w:r>
-        <w:rPr>
-          <w:lang w:val="en-CA"/>
-        </w:rPr>
-        <w:t xml:space="preserve">of the board </w:t>
-      </w:r>
-      <w:r>
-        <w:rPr>
-          <w:lang w:val="en-CA"/>
-        </w:rPr>
-        <w:t>is on the same plane as the horizontal plane</w:t>
-      </w:r>
-      <w:r>
-        <w:rPr>
-          <w:lang w:val="en-CA"/>
-        </w:rPr>
-        <w:t xml:space="preserve"> as in Figure 1</w:t>
-      </w:r>
-      <w:r>
-        <w:rPr>
-          <w:lang w:val="en-CA"/>
-        </w:rPr>
-        <w:t xml:space="preserve">. </w:t>
-      </w:r>
-      <w:r>
-        <w:rPr>
-          <w:lang w:val="en-CA"/>
-        </w:rPr>
-        <w:t xml:space="preserve">When pitch is 90°, the X axis </w:t>
-      </w:r>
-      <w:r>
-        <w:rPr>
-          <w:lang w:val="en-CA"/>
-        </w:rPr>
-        <w:t xml:space="preserve">of the board </w:t>
-      </w:r>
-      <w:r>
-        <w:rPr>
-          <w:lang w:val="en-CA"/>
-        </w:rPr>
-        <w:t xml:space="preserve">is perpendicular to the horizontal plane. </w:t>
-      </w:r>
-      <w:r>
-        <w:rPr>
-          <w:lang w:val="en-CA"/>
-        </w:rPr>
-        <w:t xml:space="preserve">The equation for the pitch </w:t>
-      </w:r>
-      <w:r>
-        <w:rPr>
-          <w:lang w:val="en-CA"/>
-        </w:rPr>
-        <w:t>is given by:</w:t>
+        <w:t>The tilt of the board can be measure for two angles, the pitch and the roll. The pitch is the angle of the board that occurs when there is rotation around the Y-axis, as seen in figure 1. It is measured by the angle the X-axis of the board makes with the horizontal plane. As shown in figure 1, the pitch is 0°. If the X-axis were in the position of the Z-axis in figure 1, then the pitch is 90°. The equation for pitch is given by:</w:t>
       </w:r>
     </w:p>
     <w:p>
@@ -6062,100 +5938,10 @@
     </w:p>
     <w:p>
       <w:pPr>
-        <w:rPr>
-          <w:lang w:val="en-CA"/>
-        </w:rPr>
+        <w:jc w:val="both"/>
       </w:pPr>
       <w:r>
-        <w:rPr>
-          <w:lang w:val="en-CA"/>
-        </w:rPr>
-        <w:t>The roll angle is the angle between the Y</w:t>
-      </w:r>
-      <w:r>
-        <w:rPr>
-          <w:lang w:val="en-CA"/>
-        </w:rPr>
-        <w:t xml:space="preserve"> axis of the board and the horizontal plan</w:t>
-      </w:r>
-      <w:r>
-        <w:rPr>
-          <w:lang w:val="en-CA"/>
-        </w:rPr>
-        <w:t>e</w:t>
-      </w:r>
-      <w:r>
-        <w:rPr>
-          <w:lang w:val="en-CA"/>
-        </w:rPr>
-        <w:t xml:space="preserve">, </w:t>
-      </w:r>
-      <w:r>
-        <w:rPr>
-          <w:lang w:val="en-CA"/>
-        </w:rPr>
-        <w:t>and is a rotation around the X axis of the board</w:t>
-      </w:r>
-      <w:r>
-        <w:rPr>
-          <w:lang w:val="en-CA"/>
-        </w:rPr>
-        <w:t xml:space="preserve">, </w:t>
-      </w:r>
-      <w:r>
-        <w:rPr>
-          <w:lang w:val="en-CA"/>
-        </w:rPr>
-        <w:t>as seen in Figure 1.</w:t>
-      </w:r>
-      <w:r>
-        <w:rPr>
-          <w:lang w:val="en-CA"/>
-        </w:rPr>
-        <w:t xml:space="preserve"> When roll is 0°, the Y axis</w:t>
-      </w:r>
-      <w:r>
-        <w:rPr>
-          <w:lang w:val="en-CA"/>
-        </w:rPr>
-        <w:t xml:space="preserve"> is in the same plane as the </w:t>
-      </w:r>
-      <w:r>
-        <w:rPr>
-          <w:lang w:val="en-CA"/>
-        </w:rPr>
-        <w:lastRenderedPageBreak/>
-        <w:t>horizontal plane.</w:t>
-      </w:r>
-      <w:r>
-        <w:rPr>
-          <w:lang w:val="en-CA"/>
-        </w:rPr>
-        <w:t xml:space="preserve"> When roll i</w:t>
-      </w:r>
-      <w:r>
-        <w:rPr>
-          <w:lang w:val="en-CA"/>
-        </w:rPr>
-        <w:t>s 90</w:t>
-      </w:r>
-      <w:r>
-        <w:rPr>
-          <w:lang w:val="en-CA"/>
-        </w:rPr>
-        <w:t>°,</w:t>
-      </w:r>
-      <w:r>
-        <w:rPr>
-          <w:lang w:val="en-CA"/>
-        </w:rPr>
-        <w:t xml:space="preserve"> the Y axis is perpendicular to the horizontal plane.</w:t>
-      </w:r>
-      <w:r>
-        <w:rPr>
-          <w:lang w:val="en-CA"/>
-        </w:rPr>
-        <w:t xml:space="preserve"> The equation for the roll is given by:</w:t>
+        <w:t>The roll is the angle of the board that occurs when there is rotation around the X-axis, as seen in figure 1. It is measured by the angle the Y-axis of the board makes with the horizontal plane. As shown in figure 1, the roll is 0°. If the Y-axis were in the position of the Z-axis in figure 1, then the roll is 90°. The equation for roll is given by:</w:t>
       </w:r>
     </w:p>
     <w:p>
@@ -6417,170 +6203,25 @@
     </w:p>
     <w:p>
       <w:pPr>
-        <w:rPr>
-          <w:lang w:val="en-CA"/>
-        </w:rPr>
+        <w:jc w:val="both"/>
       </w:pPr>
-      <w:r>
-        <w:rPr>
-          <w:lang w:val="en-CA"/>
-        </w:rPr>
-        <w:t xml:space="preserve">The yaw angle cannot be computed with just the accelerometer sensor. </w:t>
-      </w:r>
-      <w:r>
-        <w:rPr>
-          <w:lang w:val="en-CA"/>
-        </w:rPr>
-        <w:t>The pitch and the roll equations depend on the change in acceleration in the Z direction</w:t>
-      </w:r>
-      <w:r>
-        <w:rPr>
-          <w:lang w:val="en-CA"/>
-        </w:rPr>
-        <w:t>, gravity,</w:t>
-      </w:r>
-      <w:r>
-        <w:rPr>
-          <w:lang w:val="en-CA"/>
-        </w:rPr>
-        <w:t xml:space="preserve"> </w:t>
-      </w:r>
-      <w:r>
-        <w:rPr>
-          <w:lang w:val="en-CA"/>
-        </w:rPr>
-        <w:t>while the other axis remains constant.</w:t>
-      </w:r>
-      <w:r>
-        <w:rPr>
-          <w:lang w:val="en-CA"/>
-        </w:rPr>
-        <w:t xml:space="preserve"> However, since there is no change in the force of gravity on th</w:t>
-      </w:r>
-      <w:r>
-        <w:rPr>
-          <w:lang w:val="en-CA"/>
-        </w:rPr>
-        <w:t>e board while rotating around the Z axis</w:t>
-      </w:r>
-      <w:r>
-        <w:rPr>
-          <w:lang w:val="en-CA"/>
-        </w:rPr>
-        <w:t>, the yaw</w:t>
-      </w:r>
-      <w:r>
-        <w:rPr>
-          <w:lang w:val="en-CA"/>
-        </w:rPr>
-        <w:t xml:space="preserve"> cannot be deter</w:t>
-      </w:r>
-      <w:r>
-        <w:rPr>
-          <w:lang w:val="en-CA"/>
-        </w:rPr>
-        <w:t>mined without using other sensors.</w:t>
+      <w:bookmarkStart w:id="9" w:name="_Toc414290413"/>
+      <w:r>
+        <w:t>The third tilt is the yaw, the rotation around the Z-axis. It cannot be measured due to the nature of the application. For the raw there is no variation from the horizontal plane. Since the sensor depends on measuring different forces of gravity, the yaw cannot be calculated without the aid of other sensors.</w:t>
       </w:r>
     </w:p>
     <w:p>
       <w:pPr>
-        <w:keepNext/>
+        <w:pStyle w:val="Heading2"/>
+        <w:rPr>
+          <w:lang w:val="en-CA"/>
+        </w:rPr>
       </w:pPr>
       <w:r>
         <w:rPr>
-          <w:noProof/>
-          <w:lang w:val="en-CA" w:eastAsia="en-CA"/>
-        </w:rPr>
-        <w:drawing>
-          <wp:inline distT="0" distB="0" distL="0" distR="0" wp14:anchorId="78548DBC" wp14:editId="5ECE6858">
-            <wp:extent cx="2626242" cy="1635509"/>
-            <wp:effectExtent l="0" t="0" r="0" b="0"/>
-            <wp:docPr id="13" name="Picture 13"/>
-            <wp:cNvGraphicFramePr>
-              <a:graphicFrameLocks xmlns:a="http://schemas.openxmlformats.org/drawingml/2006/main" noChangeAspect="1"/>
-            </wp:cNvGraphicFramePr>
-            <a:graphic xmlns:a="http://schemas.openxmlformats.org/drawingml/2006/main">
-              <a:graphicData uri="http://schemas.openxmlformats.org/drawingml/2006/picture">
-                <pic:pic xmlns:pic="http://schemas.openxmlformats.org/drawingml/2006/picture">
-                  <pic:nvPicPr>
-                    <pic:cNvPr id="13" name="lab3-board.png"/>
-                    <pic:cNvPicPr/>
-                  </pic:nvPicPr>
-                  <pic:blipFill>
-                    <a:blip r:embed="rId11" cstate="print">
-                      <a:extLst>
-                        <a:ext uri="{28A0092B-C50C-407E-A947-70E740481C1C}">
-                          <a14:useLocalDpi xmlns:a14="http://schemas.microsoft.com/office/drawing/2010/main" val="0"/>
-                        </a:ext>
-                      </a:extLst>
-                    </a:blip>
-                    <a:stretch>
-                      <a:fillRect/>
-                    </a:stretch>
-                  </pic:blipFill>
-                  <pic:spPr>
-                    <a:xfrm>
-                      <a:off x="0" y="0"/>
-                      <a:ext cx="2628039" cy="1636628"/>
-                    </a:xfrm>
-                    <a:prstGeom prst="rect">
-                      <a:avLst/>
-                    </a:prstGeom>
-                  </pic:spPr>
-                </pic:pic>
-              </a:graphicData>
-            </a:graphic>
-          </wp:inline>
-        </w:drawing>
-      </w:r>
-    </w:p>
-    <w:p>
-      <w:pPr>
-        <w:pStyle w:val="Caption"/>
-      </w:pPr>
-      <w:bookmarkStart w:id="8" w:name="_Toc414292265"/>
-      <w:r>
-        <w:t xml:space="preserve">Figure </w:t>
-      </w:r>
-      <w:r>
-        <w:fldChar w:fldCharType="begin"/>
-      </w:r>
-      <w:r>
-        <w:instrText xml:space="preserve"> SEQ Figure \* ARABIC </w:instrText>
-      </w:r>
-      <w:r>
-        <w:fldChar w:fldCharType="separate"/>
-      </w:r>
-      <w:r>
-        <w:rPr>
-          <w:noProof/>
-        </w:rPr>
-        <w:t>1</w:t>
-      </w:r>
-      <w:r>
-        <w:rPr>
-          <w:noProof/>
-        </w:rPr>
-        <w:fldChar w:fldCharType="end"/>
-      </w:r>
-      <w:r>
-        <w:t>: Board Axes and Tilt</w:t>
-      </w:r>
-      <w:bookmarkEnd w:id="8"/>
-    </w:p>
-    <w:p>
-      <w:pPr>
-        <w:pStyle w:val="Heading3"/>
-        <w:rPr>
-          <w:lang w:val="en-CA"/>
-        </w:rPr>
-      </w:pPr>
-      <w:bookmarkStart w:id="9" w:name="_Toc414290412"/>
-      <w:r>
-        <w:rPr>
-          <w:lang w:val="en-CA"/>
-        </w:rPr>
-        <w:t>3.1.2. Acceleration</w:t>
+          <w:lang w:val="en-CA"/>
+        </w:rPr>
+        <w:t>3.2. Data Calibration and Filtering</w:t>
       </w:r>
       <w:bookmarkEnd w:id="9"/>
     </w:p>
@@ -6594,66 +6235,22 @@
         <w:rPr>
           <w:lang w:val="en-CA"/>
         </w:rPr>
-        <w:tab/>
-        <w:t xml:space="preserve">--- </w:t>
-      </w:r>
-      <w:r>
-        <w:rPr>
-          <w:lang w:val="en-CA"/>
-        </w:rPr>
-        <w:t>How the angle is quantified</w:t>
-      </w:r>
-    </w:p>
-    <w:p>
-      <w:pPr>
-        <w:rPr>
-          <w:lang w:val="en-CA"/>
-        </w:rPr>
-      </w:pPr>
-    </w:p>
-    <w:p>
-      <w:pPr>
-        <w:rPr>
-          <w:lang w:val="en-CA"/>
-        </w:rPr>
-      </w:pPr>
-    </w:p>
-    <w:p>
-      <w:pPr>
-        <w:rPr>
-          <w:lang w:val="en-CA"/>
-        </w:rPr>
-      </w:pPr>
-    </w:p>
-    <w:p>
-      <w:pPr>
-        <w:pStyle w:val="Heading2"/>
-        <w:rPr>
-          <w:lang w:val="en-CA"/>
-        </w:rPr>
-      </w:pPr>
-      <w:bookmarkStart w:id="10" w:name="_Toc414290413"/>
-      <w:r>
-        <w:rPr>
-          <w:lang w:val="en-CA"/>
-        </w:rPr>
-        <w:t>3.2. Data Calibration and Filtering</w:t>
-      </w:r>
+        <w:t>The raw data acquired from the accelerometer cannot be used direction in equations (1) and (2).</w:t>
+      </w:r>
+      <w:r>
+        <w:rPr>
+          <w:lang w:val="en-CA"/>
+        </w:rPr>
+        <w:t xml:space="preserve"> It is noisy and also most likely misaligned with the actual axes of the board.</w:t>
+      </w:r>
+      <w:r>
+        <w:rPr>
+          <w:lang w:val="en-CA"/>
+        </w:rPr>
+        <w:t xml:space="preserve"> As a result, normalization and filtering must be performed on the data.</w:t>
+      </w:r>
+      <w:bookmarkStart w:id="10" w:name="_GoBack"/>
       <w:bookmarkEnd w:id="10"/>
-    </w:p>
-    <w:p>
-      <w:pPr>
-        <w:rPr>
-          <w:lang w:val="en-CA"/>
-        </w:rPr>
-      </w:pPr>
-      <w:r>
-        <w:rPr>
-          <w:lang w:val="en-CA"/>
-        </w:rPr>
-        <w:tab/>
-        <w:t>--- When data ready (signaled by an interrupt flag), perform calibration</w:t>
-      </w:r>
     </w:p>
     <w:p>
       <w:pPr>
@@ -7734,14 +7331,7 @@
         <w:rPr>
           <w:lang w:val="en-CA"/>
         </w:rPr>
-        <w:t xml:space="preserve">, </w:t>
-      </w:r>
-      <w:proofErr w:type="spellStart"/>
-      <w:r>
-        <w:rPr>
-          <w:lang w:val="en-CA"/>
-        </w:rPr>
-        <w:t>A</w:t>
+        <w:t>, A</w:t>
       </w:r>
       <w:r>
         <w:rPr>
@@ -7750,7 +7340,6 @@
         </w:rPr>
         <w:t>SCi</w:t>
       </w:r>
-      <w:proofErr w:type="spellEnd"/>
       <w:r>
         <w:rPr>
           <w:vertAlign w:val="superscript"/>
@@ -7762,14 +7351,7 @@
         <w:rPr>
           <w:lang w:val="en-CA"/>
         </w:rPr>
-        <w:t xml:space="preserve">represents the sensitivity (scaling) and </w:t>
-      </w:r>
-      <w:proofErr w:type="spellStart"/>
-      <w:r>
-        <w:rPr>
-          <w:lang w:val="en-CA"/>
-        </w:rPr>
-        <w:t>A</w:t>
+        <w:t>represents the sensitivity (scaling) and A</w:t>
       </w:r>
       <w:r>
         <w:rPr>
@@ -7778,7 +7360,6 @@
         </w:rPr>
         <w:t>OSi</w:t>
       </w:r>
-      <w:proofErr w:type="spellEnd"/>
       <w:r>
         <w:rPr>
           <w:lang w:val="en-CA"/>
@@ -9342,6 +8923,7 @@
             <w:rFonts w:ascii="Cambria Math" w:hAnsi="Cambria Math"/>
             <w:lang w:val="en-CA"/>
           </w:rPr>
+          <w:lastRenderedPageBreak/>
           <m:t>Y=w×X</m:t>
         </m:r>
       </m:oMath>
@@ -9429,14 +9011,7 @@
         <w:rPr>
           <w:lang w:val="en-CA"/>
         </w:rPr>
-        <w:t>[</w:t>
-      </w:r>
-      <w:proofErr w:type="spellStart"/>
-      <w:r>
-        <w:rPr>
-          <w:lang w:val="en-CA"/>
-        </w:rPr>
-        <w:t>ACC</w:t>
+        <w:t>[ACC</w:t>
       </w:r>
       <w:r>
         <w:rPr>
@@ -9445,7 +9020,6 @@
         </w:rPr>
         <w:t>ij</w:t>
       </w:r>
-      <w:proofErr w:type="spellEnd"/>
       <w:r>
         <w:rPr>
           <w:lang w:val="en-CA"/>
@@ -9512,14 +9086,7 @@
         <w:rPr>
           <w:lang w:val="en-CA"/>
         </w:rPr>
-        <w:t>(</w:t>
-      </w:r>
-      <w:proofErr w:type="spellStart"/>
-      <w:r>
-        <w:rPr>
-          <w:lang w:val="en-CA"/>
-        </w:rPr>
-        <w:t>ACC</w:t>
+        <w:t>(ACC</w:t>
       </w:r>
       <w:r>
         <w:rPr>
@@ -9528,7 +9095,6 @@
         </w:rPr>
         <w:t>ij</w:t>
       </w:r>
-      <w:proofErr w:type="spellEnd"/>
       <w:r>
         <w:rPr>
           <w:lang w:val="en-CA"/>
@@ -9755,9 +9321,166 @@
         <w:rPr>
           <w:lang w:val="en-CA"/>
         </w:rPr>
-        <w:t xml:space="preserve">For the values of matrices w and Y, the raw data values and corresponding normalized values are used from the positions </w:t>
-      </w:r>
-      <w:proofErr w:type="spellStart"/>
+        <w:t>For the values of matrices w and Y, the raw data values and corresponding normalized values are used from the positions X</w:t>
+      </w:r>
+      <w:r>
+        <w:rPr>
+          <w:vertAlign w:val="subscript"/>
+          <w:lang w:val="en-CA"/>
+        </w:rPr>
+        <w:t>up</w:t>
+      </w:r>
+      <w:r>
+        <w:rPr>
+          <w:lang w:val="en-CA"/>
+        </w:rPr>
+        <w:t>, X</w:t>
+      </w:r>
+      <w:r>
+        <w:rPr>
+          <w:vertAlign w:val="subscript"/>
+          <w:lang w:val="en-CA"/>
+        </w:rPr>
+        <w:t>down</w:t>
+      </w:r>
+      <w:r>
+        <w:rPr>
+          <w:lang w:val="en-CA"/>
+        </w:rPr>
+        <w:t>, Y</w:t>
+      </w:r>
+      <w:r>
+        <w:rPr>
+          <w:lang w:val="en-CA"/>
+        </w:rPr>
+        <w:softHyphen/>
+      </w:r>
+      <w:r>
+        <w:rPr>
+          <w:vertAlign w:val="subscript"/>
+          <w:lang w:val="en-CA"/>
+        </w:rPr>
+        <w:t>up</w:t>
+      </w:r>
+      <w:r>
+        <w:rPr>
+          <w:lang w:val="en-CA"/>
+        </w:rPr>
+        <w:t>, Y</w:t>
+      </w:r>
+      <w:r>
+        <w:rPr>
+          <w:vertAlign w:val="subscript"/>
+          <w:lang w:val="en-CA"/>
+        </w:rPr>
+        <w:t>down</w:t>
+      </w:r>
+      <w:r>
+        <w:rPr>
+          <w:lang w:val="en-CA"/>
+        </w:rPr>
+        <w:t>, Z</w:t>
+      </w:r>
+      <w:r>
+        <w:rPr>
+          <w:lang w:val="en-CA"/>
+        </w:rPr>
+        <w:softHyphen/>
+      </w:r>
+      <w:r>
+        <w:rPr>
+          <w:vertAlign w:val="subscript"/>
+          <w:lang w:val="en-CA"/>
+        </w:rPr>
+        <w:t>up</w:t>
+      </w:r>
+      <w:r>
+        <w:rPr>
+          <w:lang w:val="en-CA"/>
+        </w:rPr>
+        <w:t>, Z</w:t>
+      </w:r>
+      <w:r>
+        <w:rPr>
+          <w:vertAlign w:val="subscript"/>
+          <w:lang w:val="en-CA"/>
+        </w:rPr>
+        <w:t>down</w:t>
+      </w:r>
+      <w:r>
+        <w:rPr>
+          <w:lang w:val="en-CA"/>
+        </w:rPr>
+        <w:t>.</w:t>
+      </w:r>
+      <w:r>
+        <w:rPr>
+          <w:lang w:val="en-CA"/>
+        </w:rPr>
+        <w:t xml:space="preserve"> </w:t>
+      </w:r>
+      <w:r>
+        <w:rPr>
+          <w:lang w:val="en-CA"/>
+        </w:rPr>
+        <w:t>Z</w:t>
+      </w:r>
+      <w:r>
+        <w:rPr>
+          <w:lang w:val="en-CA"/>
+        </w:rPr>
+        <w:softHyphen/>
+      </w:r>
+      <w:r>
+        <w:rPr>
+          <w:vertAlign w:val="subscript"/>
+          <w:lang w:val="en-CA"/>
+        </w:rPr>
+        <w:t>up</w:t>
+      </w:r>
+      <w:r>
+        <w:rPr>
+          <w:lang w:val="en-CA"/>
+        </w:rPr>
+        <w:t xml:space="preserve"> </w:t>
+      </w:r>
+      <w:r>
+        <w:rPr>
+          <w:lang w:val="en-CA"/>
+        </w:rPr>
+        <w:t>is when the board is facing up in the horizontal plane as in Figure 1. Y</w:t>
+      </w:r>
+      <w:r>
+        <w:rPr>
+          <w:lang w:val="en-CA"/>
+        </w:rPr>
+        <w:softHyphen/>
+      </w:r>
+      <w:r>
+        <w:rPr>
+          <w:vertAlign w:val="subscript"/>
+          <w:lang w:val="en-CA"/>
+        </w:rPr>
+        <w:t>up</w:t>
+      </w:r>
+      <w:r>
+        <w:rPr>
+          <w:lang w:val="en-CA"/>
+        </w:rPr>
+        <w:t xml:space="preserve"> </w:t>
+      </w:r>
+      <w:r>
+        <w:rPr>
+          <w:lang w:val="en-CA"/>
+        </w:rPr>
+        <w:t>is when the Y axis of the board is where the Z axis is in Figure 1.</w:t>
+      </w:r>
+      <w:r>
+        <w:rPr>
+          <w:lang w:val="en-CA"/>
+        </w:rPr>
+        <w:t xml:space="preserve"> </w:t>
+      </w:r>
       <w:r>
         <w:rPr>
           <w:lang w:val="en-CA"/>
@@ -9771,209 +9494,6 @@
         </w:rPr>
         <w:t>up</w:t>
       </w:r>
-      <w:proofErr w:type="spellEnd"/>
-      <w:r>
-        <w:rPr>
-          <w:lang w:val="en-CA"/>
-        </w:rPr>
-        <w:t xml:space="preserve">, </w:t>
-      </w:r>
-      <w:proofErr w:type="spellStart"/>
-      <w:r>
-        <w:rPr>
-          <w:lang w:val="en-CA"/>
-        </w:rPr>
-        <w:t>X</w:t>
-      </w:r>
-      <w:r>
-        <w:rPr>
-          <w:vertAlign w:val="subscript"/>
-          <w:lang w:val="en-CA"/>
-        </w:rPr>
-        <w:t>down</w:t>
-      </w:r>
-      <w:proofErr w:type="spellEnd"/>
-      <w:r>
-        <w:rPr>
-          <w:lang w:val="en-CA"/>
-        </w:rPr>
-        <w:t>, Y</w:t>
-      </w:r>
-      <w:r>
-        <w:rPr>
-          <w:lang w:val="en-CA"/>
-        </w:rPr>
-        <w:softHyphen/>
-      </w:r>
-      <w:r>
-        <w:rPr>
-          <w:vertAlign w:val="subscript"/>
-          <w:lang w:val="en-CA"/>
-        </w:rPr>
-        <w:t>up</w:t>
-      </w:r>
-      <w:r>
-        <w:rPr>
-          <w:lang w:val="en-CA"/>
-        </w:rPr>
-        <w:t xml:space="preserve">, </w:t>
-      </w:r>
-      <w:proofErr w:type="spellStart"/>
-      <w:r>
-        <w:rPr>
-          <w:lang w:val="en-CA"/>
-        </w:rPr>
-        <w:t>Y</w:t>
-      </w:r>
-      <w:r>
-        <w:rPr>
-          <w:vertAlign w:val="subscript"/>
-          <w:lang w:val="en-CA"/>
-        </w:rPr>
-        <w:t>down</w:t>
-      </w:r>
-      <w:proofErr w:type="spellEnd"/>
-      <w:r>
-        <w:rPr>
-          <w:lang w:val="en-CA"/>
-        </w:rPr>
-        <w:t xml:space="preserve">, </w:t>
-      </w:r>
-      <w:proofErr w:type="spellStart"/>
-      <w:r>
-        <w:rPr>
-          <w:lang w:val="en-CA"/>
-        </w:rPr>
-        <w:t>Z</w:t>
-      </w:r>
-      <w:r>
-        <w:rPr>
-          <w:lang w:val="en-CA"/>
-        </w:rPr>
-        <w:softHyphen/>
-      </w:r>
-      <w:r>
-        <w:rPr>
-          <w:vertAlign w:val="subscript"/>
-          <w:lang w:val="en-CA"/>
-        </w:rPr>
-        <w:t>up</w:t>
-      </w:r>
-      <w:proofErr w:type="spellEnd"/>
-      <w:r>
-        <w:rPr>
-          <w:lang w:val="en-CA"/>
-        </w:rPr>
-        <w:t xml:space="preserve">, </w:t>
-      </w:r>
-      <w:proofErr w:type="spellStart"/>
-      <w:proofErr w:type="gramStart"/>
-      <w:r>
-        <w:rPr>
-          <w:lang w:val="en-CA"/>
-        </w:rPr>
-        <w:t>Z</w:t>
-      </w:r>
-      <w:r>
-        <w:rPr>
-          <w:vertAlign w:val="subscript"/>
-          <w:lang w:val="en-CA"/>
-        </w:rPr>
-        <w:t>down</w:t>
-      </w:r>
-      <w:proofErr w:type="spellEnd"/>
-      <w:proofErr w:type="gramEnd"/>
-      <w:r>
-        <w:rPr>
-          <w:lang w:val="en-CA"/>
-        </w:rPr>
-        <w:t>.</w:t>
-      </w:r>
-      <w:r>
-        <w:rPr>
-          <w:lang w:val="en-CA"/>
-        </w:rPr>
-        <w:t xml:space="preserve"> </w:t>
-      </w:r>
-      <w:proofErr w:type="spellStart"/>
-      <w:r>
-        <w:rPr>
-          <w:lang w:val="en-CA"/>
-        </w:rPr>
-        <w:t>Z</w:t>
-      </w:r>
-      <w:r>
-        <w:rPr>
-          <w:lang w:val="en-CA"/>
-        </w:rPr>
-        <w:softHyphen/>
-      </w:r>
-      <w:r>
-        <w:rPr>
-          <w:vertAlign w:val="subscript"/>
-          <w:lang w:val="en-CA"/>
-        </w:rPr>
-        <w:t>up</w:t>
-      </w:r>
-      <w:proofErr w:type="spellEnd"/>
-      <w:r>
-        <w:rPr>
-          <w:lang w:val="en-CA"/>
-        </w:rPr>
-        <w:t xml:space="preserve"> </w:t>
-      </w:r>
-      <w:r>
-        <w:rPr>
-          <w:lang w:val="en-CA"/>
-        </w:rPr>
-        <w:t>is when the board is facing up in the horizontal plane as in Figure 1. Y</w:t>
-      </w:r>
-      <w:r>
-        <w:rPr>
-          <w:lang w:val="en-CA"/>
-        </w:rPr>
-        <w:softHyphen/>
-      </w:r>
-      <w:r>
-        <w:rPr>
-          <w:vertAlign w:val="subscript"/>
-          <w:lang w:val="en-CA"/>
-        </w:rPr>
-        <w:t>up</w:t>
-      </w:r>
-      <w:r>
-        <w:rPr>
-          <w:lang w:val="en-CA"/>
-        </w:rPr>
-        <w:t xml:space="preserve"> </w:t>
-      </w:r>
-      <w:r>
-        <w:rPr>
-          <w:lang w:val="en-CA"/>
-        </w:rPr>
-        <w:t>is when the Y axis of the board is where the Z axis is in Figure 1.</w:t>
-      </w:r>
-      <w:r>
-        <w:rPr>
-          <w:lang w:val="en-CA"/>
-        </w:rPr>
-        <w:t xml:space="preserve"> </w:t>
-      </w:r>
-      <w:proofErr w:type="spellStart"/>
-      <w:r>
-        <w:rPr>
-          <w:lang w:val="en-CA"/>
-        </w:rPr>
-        <w:t>X</w:t>
-      </w:r>
-      <w:r>
-        <w:rPr>
-          <w:vertAlign w:val="subscript"/>
-          <w:lang w:val="en-CA"/>
-        </w:rPr>
-        <w:t>up</w:t>
-      </w:r>
-      <w:proofErr w:type="spellEnd"/>
       <w:r>
         <w:rPr>
           <w:lang w:val="en-CA"/>
@@ -10367,14 +9887,7 @@
         <w:rPr>
           <w:lang w:val="en-CA"/>
         </w:rPr>
-        <w:t xml:space="preserve">The first row of the matrix corresponds to </w:t>
-      </w:r>
-      <w:proofErr w:type="spellStart"/>
-      <w:r>
-        <w:rPr>
-          <w:lang w:val="en-CA"/>
-        </w:rPr>
-        <w:t>Z</w:t>
+        <w:t>The first row of the matrix corresponds to Z</w:t>
       </w:r>
       <w:r>
         <w:rPr>
@@ -10383,19 +9896,11 @@
         </w:rPr>
         <w:t>up</w:t>
       </w:r>
-      <w:proofErr w:type="spellEnd"/>
-      <w:r>
-        <w:rPr>
-          <w:lang w:val="en-CA"/>
-        </w:rPr>
-        <w:t xml:space="preserve">, the second to </w:t>
-      </w:r>
-      <w:proofErr w:type="spellStart"/>
-      <w:r>
-        <w:rPr>
-          <w:lang w:val="en-CA"/>
-        </w:rPr>
-        <w:t>Z</w:t>
+      <w:r>
+        <w:rPr>
+          <w:lang w:val="en-CA"/>
+        </w:rPr>
+        <w:t>, the second to Z</w:t>
       </w:r>
       <w:r>
         <w:rPr>
@@ -10404,7 +9909,6 @@
         </w:rPr>
         <w:t>down</w:t>
       </w:r>
-      <w:proofErr w:type="spellEnd"/>
       <w:r>
         <w:rPr>
           <w:lang w:val="en-CA"/>
@@ -10422,14 +9926,7 @@
         <w:rPr>
           <w:lang w:val="en-CA"/>
         </w:rPr>
-        <w:t xml:space="preserve">, the fourth to </w:t>
-      </w:r>
-      <w:proofErr w:type="spellStart"/>
-      <w:r>
-        <w:rPr>
-          <w:lang w:val="en-CA"/>
-        </w:rPr>
-        <w:t>Y</w:t>
+        <w:t>, the fourth to Y</w:t>
       </w:r>
       <w:r>
         <w:rPr>
@@ -10438,19 +9935,11 @@
         </w:rPr>
         <w:t>down</w:t>
       </w:r>
-      <w:proofErr w:type="spellEnd"/>
-      <w:r>
-        <w:rPr>
-          <w:lang w:val="en-CA"/>
-        </w:rPr>
-        <w:t xml:space="preserve">, the fifth to </w:t>
-      </w:r>
-      <w:proofErr w:type="spellStart"/>
-      <w:r>
-        <w:rPr>
-          <w:lang w:val="en-CA"/>
-        </w:rPr>
-        <w:t>X</w:t>
+      <w:r>
+        <w:rPr>
+          <w:lang w:val="en-CA"/>
+        </w:rPr>
+        <w:t>, the fifth to X</w:t>
       </w:r>
       <w:r>
         <w:rPr>
@@ -10459,19 +9948,11 @@
         </w:rPr>
         <w:t>up</w:t>
       </w:r>
-      <w:proofErr w:type="spellEnd"/>
-      <w:r>
-        <w:rPr>
-          <w:lang w:val="en-CA"/>
-        </w:rPr>
-        <w:t xml:space="preserve">, and the sixth to </w:t>
-      </w:r>
-      <w:proofErr w:type="spellStart"/>
-      <w:r>
-        <w:rPr>
-          <w:lang w:val="en-CA"/>
-        </w:rPr>
-        <w:t>X</w:t>
+      <w:r>
+        <w:rPr>
+          <w:lang w:val="en-CA"/>
+        </w:rPr>
+        <w:t>, and the sixth to X</w:t>
       </w:r>
       <w:r>
         <w:rPr>
@@ -10480,7 +9961,6 @@
         </w:rPr>
         <w:t>down</w:t>
       </w:r>
-      <w:proofErr w:type="spellEnd"/>
       <w:r>
         <w:rPr>
           <w:lang w:val="en-CA"/>
@@ -10595,19 +10075,11 @@
         <w:tab/>
         <w:t xml:space="preserve">--- </w:t>
       </w:r>
-      <w:proofErr w:type="spellStart"/>
-      <w:r>
-        <w:rPr>
-          <w:lang w:val="en-CA"/>
-        </w:rPr>
-        <w:t>Kalman</w:t>
-      </w:r>
-      <w:proofErr w:type="spellEnd"/>
-      <w:r>
-        <w:rPr>
-          <w:lang w:val="en-CA"/>
-        </w:rPr>
-        <w:t xml:space="preserve"> filter (what’s the purpose of filtering?)</w:t>
+      <w:r>
+        <w:rPr>
+          <w:lang w:val="en-CA"/>
+        </w:rPr>
+        <w:t>Kalman filter (what’s the purpose of filtering?)</w:t>
       </w:r>
     </w:p>
     <w:p>
@@ -10734,35 +10206,14 @@
         <w:rPr>
           <w:lang w:val="en-CA"/>
         </w:rPr>
-        <w:t xml:space="preserve">The keypad used for this experiment is composed of four columns and four rows. The pin associated to each of the columns and rows where experimentally found using a </w:t>
-      </w:r>
-      <w:proofErr w:type="spellStart"/>
-      <w:r>
-        <w:rPr>
-          <w:lang w:val="en-CA"/>
-        </w:rPr>
-        <w:t>multimeter</w:t>
-      </w:r>
-      <w:proofErr w:type="spellEnd"/>
-      <w:r>
-        <w:rPr>
-          <w:lang w:val="en-CA"/>
-        </w:rPr>
-        <w:t xml:space="preserve">. Each pin on the keypad is connected to a column or a row. When a key is pressed, a connection is made between a column and a row. Therefore, we expected each pin to be disconnected when no key is pressed, and two pins to be shorted together when a key is pressed. Using a </w:t>
-      </w:r>
-      <w:proofErr w:type="spellStart"/>
-      <w:r>
-        <w:rPr>
-          <w:lang w:val="en-CA"/>
-        </w:rPr>
-        <w:t>multimeter</w:t>
-      </w:r>
-      <w:proofErr w:type="spellEnd"/>
-      <w:r>
-        <w:rPr>
-          <w:lang w:val="en-CA"/>
-        </w:rPr>
-        <w:t xml:space="preserve">, we found the pair of pins associated to the pressing of each key. The results are illustrated in Figure 2. The first four pins were connected to the columns from left to right respectively. The last four pins were connected to the rows from up to down respectively. </w:t>
+        <w:t xml:space="preserve">The keypad used for this experiment is composed of four columns and four rows. The pin associated to each of the columns and rows where experimentally found using a multimeter. Each pin on the keypad is connected to a column or a row. When a key is pressed, a connection is made between a column and a </w:t>
+      </w:r>
+      <w:r>
+        <w:rPr>
+          <w:lang w:val="en-CA"/>
+        </w:rPr>
+        <w:lastRenderedPageBreak/>
+        <w:t xml:space="preserve">row. Therefore, we expected each pin to be disconnected when no key is pressed, and two pins to be shorted together when a key is pressed. Using a multimeter, we found the pair of pins associated to the pressing of each key. The results are illustrated in Figure 2. The first four pins were connected to the columns from left to right respectively. The last four pins were connected to the rows from up to down respectively. </w:t>
       </w:r>
     </w:p>
     <w:p>
@@ -11019,7 +10470,6 @@
         <w:rPr>
           <w:lang w:val="en-CA"/>
         </w:rPr>
-        <w:lastRenderedPageBreak/>
         <w:t>3.3.3. Handling Key Bouncing</w:t>
       </w:r>
       <w:bookmarkEnd w:id="19"/>
@@ -11056,6 +10506,7 @@
         <w:rPr>
           <w:lang w:val="en-CA"/>
         </w:rPr>
+        <w:lastRenderedPageBreak/>
         <w:t>3.4. External 7-Segment Display</w:t>
       </w:r>
       <w:bookmarkEnd w:id="20"/>
@@ -11206,14 +10657,7 @@
         <w:rPr>
           <w:lang w:val="en-CA"/>
         </w:rPr>
-        <w:t xml:space="preserve">As mentioned earlier, only one digit can be displayed at a time. To achieve the effect of all digits being turned on, the digits need to be refreshed quickly so the user will not see the flickering effect. To display values on a given digit, the corresponding select pin must be grounded by turning the transistor on. Once the digit is selected, the segments can be turned on to display the desired pattern.  The segments must be held on for a given time period before releasing it and moving on to the next digit. If this time period </w:t>
-      </w:r>
-      <w:r>
-        <w:rPr>
-          <w:lang w:val="en-CA"/>
-        </w:rPr>
-        <w:lastRenderedPageBreak/>
-        <w:t xml:space="preserve">is too short, the light will be faint. On the other hand, if this period is too long, there might not be enough time to refresh the digits before the flickering effect becomes noticeable. The timing of the 7-segment display can be determined experimentally with various frequencies. </w:t>
+        <w:t xml:space="preserve">As mentioned earlier, only one digit can be displayed at a time. To achieve the effect of all digits being turned on, the digits need to be refreshed quickly so the user will not see the flickering effect. To display values on a given digit, the corresponding select pin must be grounded by turning the transistor on. Once the digit is selected, the segments can be turned on to display the desired pattern.  The segments must be held on for a given time period before releasing it and moving on to the next digit. If this time period is too short, the light will be faint. On the other hand, if this period is too long, there might not be enough time to refresh the digits before the flickering effect becomes noticeable. The timing of the 7-segment display can be determined experimentally with various frequencies. </w:t>
       </w:r>
     </w:p>
     <w:p>
@@ -11310,35 +10754,7 @@
         <w:rPr>
           <w:lang w:val="en-CA"/>
         </w:rPr>
-        <w:t xml:space="preserve">As mentioned in the External 7-Segment Display section, timing is important when displaying the digits. The segments must be kept on long enough to be visible without flickering. A hardware timer can be used for this purpose. The STM32F4 Discovery board is equipped with several timers operating at different maximum frequencies. Timer 3 (TIM3) used in this experiment has a bus frequency of 42 </w:t>
-      </w:r>
-      <w:proofErr w:type="spellStart"/>
-      <w:r>
-        <w:rPr>
-          <w:lang w:val="en-CA"/>
-        </w:rPr>
-        <w:t>MHz.</w:t>
-      </w:r>
-      <w:proofErr w:type="spellEnd"/>
-      <w:r>
-        <w:rPr>
-          <w:lang w:val="en-CA"/>
-        </w:rPr>
-        <w:t xml:space="preserve"> A </w:t>
-      </w:r>
-      <w:proofErr w:type="spellStart"/>
-      <w:r>
-        <w:rPr>
-          <w:lang w:val="en-CA"/>
-        </w:rPr>
-        <w:t>prescaler</w:t>
-      </w:r>
-      <w:proofErr w:type="spellEnd"/>
-      <w:r>
-        <w:rPr>
-          <w:lang w:val="en-CA"/>
-        </w:rPr>
-        <w:t xml:space="preserve"> is used to divide the frequency in</w:t>
+        <w:t>As mentioned in the External 7-Segment Display section, timing is important when displaying the digits. The segments must be kept on long enough to be visible without flickering. A hardware timer can be used for this purpose. The STM32F4 Discovery board is equipped with several timers operating at different maximum frequencies. Timer 3 (TIM3) used in this experiment has a bus frequency of 42 MHz. A prescaler is used to divide the frequency in</w:t>
       </w:r>
       <w:r>
         <w:t xml:space="preserve"> to a counter frequency </w:t>
@@ -11532,21 +10948,7 @@
         <w:rPr>
           <w:lang w:val="en-CA"/>
         </w:rPr>
-        <w:t xml:space="preserve">When the timer uses a count up counter, the counter value is incremented at each </w:t>
-      </w:r>
-      <w:proofErr w:type="spellStart"/>
-      <w:r>
-        <w:rPr>
-          <w:lang w:val="en-CA"/>
-        </w:rPr>
-        <w:t>prescaler</w:t>
-      </w:r>
-      <w:proofErr w:type="spellEnd"/>
-      <w:r>
-        <w:rPr>
-          <w:lang w:val="en-CA"/>
-        </w:rPr>
-        <w:t xml:space="preserve"> period up to a maximum. When the counter has reached the maximum value, it is reset to zero and an interrupt flag is raised. The freq</w:t>
+        <w:t>When the timer uses a count up counter, the counter value is incremented at each prescaler period up to a maximum. When the counter has reached the maximum value, it is reset to zero and an interrupt flag is raised. The freq</w:t>
       </w:r>
       <w:r>
         <w:rPr>
@@ -11962,7 +11364,6 @@
         <w:rPr>
           <w:lang w:val="en-CA"/>
         </w:rPr>
-        <w:lastRenderedPageBreak/>
         <w:t>4.1. Component Configuration and Initialization</w:t>
       </w:r>
       <w:bookmarkEnd w:id="29"/>
@@ -12097,14 +11498,12 @@
                 <w:b/>
               </w:rPr>
             </w:pPr>
-            <w:proofErr w:type="spellStart"/>
             <w:r>
               <w:rPr>
                 <w:b/>
               </w:rPr>
               <w:t>GPIOx</w:t>
             </w:r>
-            <w:proofErr w:type="spellEnd"/>
           </w:p>
         </w:tc>
         <w:tc>
@@ -12129,14 +11528,12 @@
                 <w:b/>
               </w:rPr>
             </w:pPr>
-            <w:proofErr w:type="spellStart"/>
             <w:r>
               <w:rPr>
                 <w:b/>
               </w:rPr>
               <w:t>periph_GPIOx</w:t>
             </w:r>
-            <w:proofErr w:type="spellEnd"/>
           </w:p>
         </w:tc>
         <w:tc>
@@ -12161,14 +11558,12 @@
                 <w:b/>
               </w:rPr>
             </w:pPr>
-            <w:proofErr w:type="spellStart"/>
             <w:r>
               <w:rPr>
                 <w:b/>
               </w:rPr>
               <w:t>GPIO_Pin</w:t>
             </w:r>
-            <w:proofErr w:type="spellEnd"/>
           </w:p>
         </w:tc>
         <w:tc>
@@ -12193,14 +11588,13 @@
                 <w:b/>
               </w:rPr>
             </w:pPr>
-            <w:proofErr w:type="spellStart"/>
             <w:r>
               <w:rPr>
                 <w:b/>
               </w:rPr>
+              <w:lastRenderedPageBreak/>
               <w:t>GPIO_Mode</w:t>
             </w:r>
-            <w:proofErr w:type="spellEnd"/>
           </w:p>
         </w:tc>
         <w:tc>
@@ -12208,14 +11602,12 @@
             <w:tcW w:w="6755" w:type="dxa"/>
           </w:tcPr>
           <w:p>
-            <w:proofErr w:type="spellStart"/>
             <w:r>
               <w:t>GPIO_Mode_</w:t>
             </w:r>
             <w:r>
               <w:t>OUT</w:t>
             </w:r>
-            <w:proofErr w:type="spellEnd"/>
           </w:p>
         </w:tc>
       </w:tr>
@@ -12230,14 +11622,12 @@
                 <w:b/>
               </w:rPr>
             </w:pPr>
-            <w:proofErr w:type="spellStart"/>
             <w:r>
               <w:rPr>
                 <w:b/>
               </w:rPr>
               <w:t>GPIO_Speed</w:t>
             </w:r>
-            <w:proofErr w:type="spellEnd"/>
           </w:p>
         </w:tc>
         <w:tc>
@@ -12262,14 +11652,12 @@
                 <w:b/>
               </w:rPr>
             </w:pPr>
-            <w:proofErr w:type="spellStart"/>
             <w:r>
               <w:rPr>
                 <w:b/>
               </w:rPr>
               <w:t>GPIO_OType</w:t>
             </w:r>
-            <w:proofErr w:type="spellEnd"/>
           </w:p>
         </w:tc>
         <w:tc>
@@ -12277,11 +11665,9 @@
             <w:tcW w:w="6755" w:type="dxa"/>
           </w:tcPr>
           <w:p>
-            <w:proofErr w:type="spellStart"/>
             <w:r>
               <w:t>GPIO_Otype_PP</w:t>
             </w:r>
-            <w:proofErr w:type="spellEnd"/>
           </w:p>
         </w:tc>
       </w:tr>
@@ -12296,14 +11682,12 @@
                 <w:b/>
               </w:rPr>
             </w:pPr>
-            <w:proofErr w:type="spellStart"/>
             <w:r>
               <w:rPr>
                 <w:b/>
               </w:rPr>
               <w:t>GPIO_PuPd</w:t>
             </w:r>
-            <w:proofErr w:type="spellEnd"/>
           </w:p>
         </w:tc>
         <w:tc>
@@ -12311,11 +11695,9 @@
             <w:tcW w:w="6755" w:type="dxa"/>
           </w:tcPr>
           <w:p>
-            <w:proofErr w:type="spellStart"/>
             <w:r>
               <w:t>GPIO_PuPd_DOWN</w:t>
             </w:r>
-            <w:proofErr w:type="spellEnd"/>
           </w:p>
         </w:tc>
       </w:tr>
@@ -12442,14 +11824,12 @@
                 <w:b/>
               </w:rPr>
             </w:pPr>
-            <w:proofErr w:type="spellStart"/>
             <w:r>
               <w:rPr>
                 <w:b/>
               </w:rPr>
               <w:t>GPIOx</w:t>
             </w:r>
-            <w:proofErr w:type="spellEnd"/>
           </w:p>
         </w:tc>
         <w:tc>
@@ -12474,14 +11854,12 @@
                 <w:b/>
               </w:rPr>
             </w:pPr>
-            <w:proofErr w:type="spellStart"/>
             <w:r>
               <w:rPr>
                 <w:b/>
               </w:rPr>
               <w:t>periph_GPIOx</w:t>
             </w:r>
-            <w:proofErr w:type="spellEnd"/>
           </w:p>
         </w:tc>
         <w:tc>
@@ -12506,14 +11884,12 @@
                 <w:b/>
               </w:rPr>
             </w:pPr>
-            <w:proofErr w:type="spellStart"/>
             <w:r>
               <w:rPr>
                 <w:b/>
               </w:rPr>
               <w:t>GPIO_Pin</w:t>
             </w:r>
-            <w:proofErr w:type="spellEnd"/>
           </w:p>
         </w:tc>
         <w:tc>
@@ -12538,14 +11914,12 @@
                 <w:b/>
               </w:rPr>
             </w:pPr>
-            <w:proofErr w:type="spellStart"/>
             <w:r>
               <w:rPr>
                 <w:b/>
               </w:rPr>
               <w:t>GPIO_Mode</w:t>
             </w:r>
-            <w:proofErr w:type="spellEnd"/>
           </w:p>
         </w:tc>
         <w:tc>
@@ -12553,14 +11927,12 @@
             <w:tcW w:w="5669" w:type="dxa"/>
           </w:tcPr>
           <w:p>
-            <w:proofErr w:type="spellStart"/>
             <w:r>
               <w:t>GPIO_Mode_</w:t>
             </w:r>
             <w:r>
               <w:t>OUT</w:t>
             </w:r>
-            <w:proofErr w:type="spellEnd"/>
           </w:p>
         </w:tc>
       </w:tr>
@@ -12575,14 +11947,12 @@
                 <w:b/>
               </w:rPr>
             </w:pPr>
-            <w:proofErr w:type="spellStart"/>
             <w:r>
               <w:rPr>
                 <w:b/>
               </w:rPr>
               <w:t>GPIO_Speed</w:t>
             </w:r>
-            <w:proofErr w:type="spellEnd"/>
           </w:p>
         </w:tc>
         <w:tc>
@@ -12607,14 +11977,12 @@
                 <w:b/>
               </w:rPr>
             </w:pPr>
-            <w:proofErr w:type="spellStart"/>
             <w:r>
               <w:rPr>
                 <w:b/>
               </w:rPr>
               <w:t>GPIO_OType</w:t>
             </w:r>
-            <w:proofErr w:type="spellEnd"/>
           </w:p>
         </w:tc>
         <w:tc>
@@ -12622,11 +11990,9 @@
             <w:tcW w:w="5669" w:type="dxa"/>
           </w:tcPr>
           <w:p>
-            <w:proofErr w:type="spellStart"/>
             <w:r>
               <w:t>GPIO_Otype_PP</w:t>
             </w:r>
-            <w:proofErr w:type="spellEnd"/>
           </w:p>
         </w:tc>
       </w:tr>
@@ -12641,14 +12007,12 @@
                 <w:b/>
               </w:rPr>
             </w:pPr>
-            <w:proofErr w:type="spellStart"/>
             <w:r>
               <w:rPr>
                 <w:b/>
               </w:rPr>
               <w:t>GPIO_PuPd</w:t>
             </w:r>
-            <w:proofErr w:type="spellEnd"/>
           </w:p>
         </w:tc>
         <w:tc>
@@ -12656,11 +12020,9 @@
             <w:tcW w:w="5669" w:type="dxa"/>
           </w:tcPr>
           <w:p>
-            <w:proofErr w:type="spellStart"/>
             <w:r>
               <w:t>GPIO_PuPd_NOPULL</w:t>
             </w:r>
-            <w:proofErr w:type="spellEnd"/>
           </w:p>
         </w:tc>
       </w:tr>
@@ -12813,7 +12175,6 @@
                 <w:b/>
               </w:rPr>
             </w:pPr>
-            <w:proofErr w:type="spellStart"/>
             <w:r>
               <w:rPr>
                 <w:b/>
@@ -12826,7 +12187,6 @@
               </w:rPr>
               <w:t>Mode</w:t>
             </w:r>
-            <w:proofErr w:type="spellEnd"/>
           </w:p>
         </w:tc>
         <w:tc>
@@ -12851,7 +12211,6 @@
                 <w:b/>
               </w:rPr>
             </w:pPr>
-            <w:proofErr w:type="spellStart"/>
             <w:r>
               <w:rPr>
                 <w:b/>
@@ -12864,7 +12223,6 @@
               </w:rPr>
               <w:t>Rate</w:t>
             </w:r>
-            <w:proofErr w:type="spellEnd"/>
           </w:p>
         </w:tc>
         <w:tc>
@@ -12889,7 +12247,6 @@
                 <w:b/>
               </w:rPr>
             </w:pPr>
-            <w:proofErr w:type="spellStart"/>
             <w:r>
               <w:rPr>
                 <w:b/>
@@ -12902,7 +12259,6 @@
               </w:rPr>
               <w:t>Enable</w:t>
             </w:r>
-            <w:proofErr w:type="spellEnd"/>
           </w:p>
         </w:tc>
         <w:tc>
@@ -12927,7 +12283,6 @@
                 <w:b/>
               </w:rPr>
             </w:pPr>
-            <w:proofErr w:type="spellStart"/>
             <w:r>
               <w:rPr>
                 <w:b/>
@@ -12940,7 +12295,6 @@
               </w:rPr>
               <w:t>Scale</w:t>
             </w:r>
-            <w:proofErr w:type="spellEnd"/>
           </w:p>
         </w:tc>
         <w:tc>
@@ -12965,7 +12319,6 @@
                 <w:b/>
               </w:rPr>
             </w:pPr>
-            <w:proofErr w:type="spellStart"/>
             <w:r>
               <w:rPr>
                 <w:b/>
@@ -12978,7 +12331,6 @@
               </w:rPr>
               <w:t>Test</w:t>
             </w:r>
-            <w:proofErr w:type="spellEnd"/>
           </w:p>
         </w:tc>
         <w:tc>
@@ -12999,15 +12351,7 @@
         <w:jc w:val="both"/>
       </w:pPr>
       <w:r>
-        <w:t xml:space="preserve">We set power mode to active to turn on the sensor. The data rate is 100 as per the specification. All three axes are enabled since the data from all three is required to plug into equation (). The full scale value is set to sensitivity 2_3G since the range of our data values will not exceed 2g of acceleration. </w:t>
-      </w:r>
-      <w:proofErr w:type="spellStart"/>
-      <w:r>
-        <w:t>Self test</w:t>
-      </w:r>
-      <w:proofErr w:type="spellEnd"/>
-      <w:r>
-        <w:t xml:space="preserve"> normal indicates that the sensor will not conduct an automatic test to test that it works.</w:t>
+        <w:t>We set power mode to active to turn on the sensor. The data rate is 100 as per the specification. All three axes are enabled since the data from all three is required to plug into equation (). The full scale value is set to sensitivity 2_3G since the range of our data values will not exceed 2g of acceleration. Self test normal indicates that the sensor will not conduct an automatic test to test that it works.</w:t>
       </w:r>
     </w:p>
     <w:p>
@@ -13096,14 +12440,13 @@
                 <w:b/>
               </w:rPr>
             </w:pPr>
-            <w:proofErr w:type="spellStart"/>
             <w:r>
               <w:rPr>
                 <w:b/>
               </w:rPr>
+              <w:lastRenderedPageBreak/>
               <w:t>GPIO_Pin</w:t>
             </w:r>
-            <w:proofErr w:type="spellEnd"/>
           </w:p>
         </w:tc>
         <w:tc>
@@ -13128,14 +12471,12 @@
                 <w:b/>
               </w:rPr>
             </w:pPr>
-            <w:proofErr w:type="spellStart"/>
             <w:r>
               <w:rPr>
                 <w:b/>
               </w:rPr>
               <w:t>GPIO_Mode</w:t>
             </w:r>
-            <w:proofErr w:type="spellEnd"/>
           </w:p>
         </w:tc>
         <w:tc>
@@ -13143,11 +12484,9 @@
             <w:tcW w:w="4675" w:type="dxa"/>
           </w:tcPr>
           <w:p>
-            <w:proofErr w:type="spellStart"/>
             <w:r>
               <w:t>GPIO_Mode_IN</w:t>
             </w:r>
-            <w:proofErr w:type="spellEnd"/>
           </w:p>
         </w:tc>
       </w:tr>
@@ -13162,14 +12501,12 @@
                 <w:b/>
               </w:rPr>
             </w:pPr>
-            <w:proofErr w:type="spellStart"/>
             <w:r>
               <w:rPr>
                 <w:b/>
               </w:rPr>
               <w:t>GPIO_OType</w:t>
             </w:r>
-            <w:proofErr w:type="spellEnd"/>
           </w:p>
         </w:tc>
         <w:tc>
@@ -13177,11 +12514,9 @@
             <w:tcW w:w="4675" w:type="dxa"/>
           </w:tcPr>
           <w:p>
-            <w:proofErr w:type="spellStart"/>
             <w:r>
               <w:t>GPIO_OType_PP</w:t>
             </w:r>
-            <w:proofErr w:type="spellEnd"/>
           </w:p>
         </w:tc>
       </w:tr>
@@ -13196,14 +12531,12 @@
                 <w:b/>
               </w:rPr>
             </w:pPr>
-            <w:proofErr w:type="spellStart"/>
             <w:r>
               <w:rPr>
                 <w:b/>
               </w:rPr>
               <w:t>GPIO_Speed</w:t>
             </w:r>
-            <w:proofErr w:type="spellEnd"/>
           </w:p>
         </w:tc>
         <w:tc>
@@ -13233,14 +12566,12 @@
                 <w:b/>
               </w:rPr>
             </w:pPr>
-            <w:proofErr w:type="spellStart"/>
             <w:r>
               <w:rPr>
                 <w:b/>
               </w:rPr>
               <w:t>GPIO_PuPd</w:t>
             </w:r>
-            <w:proofErr w:type="spellEnd"/>
           </w:p>
         </w:tc>
         <w:tc>
@@ -13248,11 +12579,9 @@
             <w:tcW w:w="4675" w:type="dxa"/>
           </w:tcPr>
           <w:p>
-            <w:proofErr w:type="spellStart"/>
             <w:r>
               <w:t>GPIO_PuPd_NOPULL</w:t>
             </w:r>
-            <w:proofErr w:type="spellEnd"/>
           </w:p>
         </w:tc>
       </w:tr>
@@ -13352,14 +12681,12 @@
                 <w:b/>
               </w:rPr>
             </w:pPr>
-            <w:proofErr w:type="spellStart"/>
             <w:r>
               <w:rPr>
                 <w:b/>
               </w:rPr>
               <w:t>EXTI_Line</w:t>
             </w:r>
-            <w:proofErr w:type="spellEnd"/>
           </w:p>
         </w:tc>
         <w:tc>
@@ -13384,14 +12711,12 @@
                 <w:b/>
               </w:rPr>
             </w:pPr>
-            <w:proofErr w:type="spellStart"/>
             <w:r>
               <w:rPr>
                 <w:b/>
               </w:rPr>
               <w:t>EXTI_Mode</w:t>
             </w:r>
-            <w:proofErr w:type="spellEnd"/>
           </w:p>
         </w:tc>
         <w:tc>
@@ -13399,11 +12724,9 @@
             <w:tcW w:w="4675" w:type="dxa"/>
           </w:tcPr>
           <w:p>
-            <w:proofErr w:type="spellStart"/>
             <w:r>
               <w:t>EXTI_Mode_Interrupt</w:t>
             </w:r>
-            <w:proofErr w:type="spellEnd"/>
           </w:p>
         </w:tc>
       </w:tr>
@@ -13418,14 +12741,12 @@
                 <w:b/>
               </w:rPr>
             </w:pPr>
-            <w:proofErr w:type="spellStart"/>
             <w:r>
               <w:rPr>
                 <w:b/>
               </w:rPr>
               <w:t>EXTI_Trigger</w:t>
             </w:r>
-            <w:proofErr w:type="spellEnd"/>
           </w:p>
         </w:tc>
         <w:tc>
@@ -13433,11 +12754,9 @@
             <w:tcW w:w="4675" w:type="dxa"/>
           </w:tcPr>
           <w:p>
-            <w:proofErr w:type="spellStart"/>
             <w:r>
               <w:t>EXTI_Trigger_Rising</w:t>
             </w:r>
-            <w:proofErr w:type="spellEnd"/>
           </w:p>
         </w:tc>
       </w:tr>
@@ -13452,14 +12771,12 @@
                 <w:b/>
               </w:rPr>
             </w:pPr>
-            <w:proofErr w:type="spellStart"/>
             <w:r>
               <w:rPr>
                 <w:b/>
               </w:rPr>
               <w:t>EXTI_LineCmd</w:t>
             </w:r>
-            <w:proofErr w:type="spellEnd"/>
           </w:p>
         </w:tc>
         <w:tc>
@@ -13599,14 +12916,12 @@
                 <w:b/>
               </w:rPr>
             </w:pPr>
-            <w:proofErr w:type="spellStart"/>
             <w:r>
               <w:rPr>
                 <w:b/>
               </w:rPr>
               <w:t>NVIC_IRQChannelPreemptionPriority</w:t>
             </w:r>
-            <w:proofErr w:type="spellEnd"/>
           </w:p>
         </w:tc>
         <w:tc>
@@ -13631,14 +12946,12 @@
                 <w:b/>
               </w:rPr>
             </w:pPr>
-            <w:proofErr w:type="spellStart"/>
             <w:r>
               <w:rPr>
                 <w:b/>
               </w:rPr>
               <w:t>NVIC_IRQChannelSubPriority</w:t>
             </w:r>
-            <w:proofErr w:type="spellEnd"/>
           </w:p>
         </w:tc>
         <w:tc>
@@ -13663,14 +12976,12 @@
                 <w:b/>
               </w:rPr>
             </w:pPr>
-            <w:proofErr w:type="spellStart"/>
             <w:r>
               <w:rPr>
                 <w:b/>
               </w:rPr>
               <w:t>NVIC_IRQChannelCmd</w:t>
             </w:r>
-            <w:proofErr w:type="spellEnd"/>
           </w:p>
         </w:tc>
         <w:tc>
@@ -13691,7 +13002,6 @@
         <w:jc w:val="both"/>
       </w:pPr>
       <w:r>
-        <w:lastRenderedPageBreak/>
         <w:t>The interrupt request channel is EXTI 0 to correspond to table (). The priority is 0x01 for both the group and within the group. We set it higher than the display interrupt so that data acquisition will not get blocked. Then NVIC IRQ channel is activated.</w:t>
       </w:r>
     </w:p>
@@ -13728,6 +13038,7 @@
         <w:rPr>
           <w:lang w:val="en-CA"/>
         </w:rPr>
+        <w:lastRenderedPageBreak/>
         <w:t>4.1.3</w:t>
       </w:r>
       <w:r>
@@ -13761,21 +13072,7 @@
         <w:rPr>
           <w:lang w:val="en-CA"/>
         </w:rPr>
-        <w:t xml:space="preserve">A hardware timer is used to manage the timing at which the 7-segment display is updated. TIM3 is configured to use a </w:t>
-      </w:r>
-      <w:proofErr w:type="spellStart"/>
-      <w:r>
-        <w:rPr>
-          <w:lang w:val="en-CA"/>
-        </w:rPr>
-        <w:t>prescaler</w:t>
-      </w:r>
-      <w:proofErr w:type="spellEnd"/>
-      <w:r>
-        <w:rPr>
-          <w:lang w:val="en-CA"/>
-        </w:rPr>
-        <w:t xml:space="preserve"> of 1000 and count up to 400. According to</w:t>
+        <w:t>A hardware timer is used to manage the timing at which the 7-segment display is updated. TIM3 is configured to use a prescaler of 1000 and count up to 400. According to</w:t>
       </w:r>
       <w:r>
         <w:rPr>
@@ -13896,14 +13193,12 @@
                 <w:b/>
               </w:rPr>
             </w:pPr>
-            <w:proofErr w:type="spellStart"/>
             <w:r>
               <w:rPr>
                 <w:b/>
               </w:rPr>
               <w:t>Prescaler</w:t>
             </w:r>
-            <w:proofErr w:type="spellEnd"/>
           </w:p>
         </w:tc>
         <w:tc>
@@ -13928,14 +13223,12 @@
                 <w:b/>
               </w:rPr>
             </w:pPr>
-            <w:proofErr w:type="spellStart"/>
             <w:r>
               <w:rPr>
                 <w:b/>
               </w:rPr>
               <w:t>CounterMode</w:t>
             </w:r>
-            <w:proofErr w:type="spellEnd"/>
           </w:p>
         </w:tc>
         <w:tc>
@@ -13943,11 +13236,9 @@
             <w:tcW w:w="5669" w:type="dxa"/>
           </w:tcPr>
           <w:p>
-            <w:proofErr w:type="spellStart"/>
             <w:r>
               <w:t>TIM_CounterMode_Up</w:t>
             </w:r>
-            <w:proofErr w:type="spellEnd"/>
           </w:p>
         </w:tc>
       </w:tr>
@@ -13992,14 +13283,12 @@
                 <w:b/>
               </w:rPr>
             </w:pPr>
-            <w:proofErr w:type="spellStart"/>
             <w:r>
               <w:rPr>
                 <w:b/>
               </w:rPr>
               <w:t>ClockDivision</w:t>
             </w:r>
-            <w:proofErr w:type="spellEnd"/>
           </w:p>
         </w:tc>
         <w:tc>
@@ -14024,14 +13313,12 @@
                 <w:b/>
               </w:rPr>
             </w:pPr>
-            <w:proofErr w:type="spellStart"/>
             <w:r>
               <w:rPr>
                 <w:b/>
               </w:rPr>
               <w:t>RepetitionCounter</w:t>
             </w:r>
-            <w:proofErr w:type="spellEnd"/>
           </w:p>
         </w:tc>
         <w:tc>
@@ -14119,14 +13406,7 @@
         <w:rPr>
           <w:lang w:val="en-CA"/>
         </w:rPr>
-        <w:t xml:space="preserve">For this experiment, users are expected to enter a value followed by the ENTER key. Since there were no key dedicated for this purpose, we used the pound key. When the ENTER key is pressed the result is scaled and returned to the processor. The scaling is necessary because the user have the liberty of entering one, two or three digits. The first digit entered is considered to be the most significant digit (the hundreds), </w:t>
-      </w:r>
-      <w:r>
-        <w:rPr>
-          <w:lang w:val="en-CA"/>
-        </w:rPr>
-        <w:lastRenderedPageBreak/>
-        <w:t xml:space="preserve">while the third digit entered is considered to be the least significant digit (the ones). When user only enters one digit, it must be scaled to the ones and fill the other to digits with zero. Similarly, when user only enters two digits, they must be scaled to the tens and the ones. </w:t>
+        <w:t xml:space="preserve">For this experiment, users are expected to enter a value followed by the ENTER key. Since there were no key dedicated for this purpose, we used the pound key. When the ENTER key is pressed the result is scaled and returned to the processor. The scaling is necessary because the user have the liberty of entering one, two or three digits. The first digit entered is considered to be the most significant digit (the hundreds), while the third digit entered is considered to be the least significant digit (the ones). When user only enters one digit, it must be scaled to the ones and fill the other to digits with zero. Similarly, when user only enters two digits, they must be scaled to the tens and the ones. </w:t>
       </w:r>
     </w:p>
     <w:p>
@@ -14171,6 +13451,7 @@
         <w:rPr>
           <w:lang w:val="en-CA"/>
         </w:rPr>
+        <w:lastRenderedPageBreak/>
         <w:t>4.3. Tilt Angle Calculation</w:t>
       </w:r>
       <w:bookmarkEnd w:id="44"/>
@@ -14371,14 +13652,7 @@
         <w:rPr>
           <w:lang w:val="en-CA"/>
         </w:rPr>
-        <w:t xml:space="preserve"> stored in the </w:t>
-      </w:r>
-      <w:proofErr w:type="spellStart"/>
-      <w:r>
-        <w:rPr>
-          <w:lang w:val="en-CA"/>
-        </w:rPr>
-        <w:t>tilt</w:t>
+        <w:t xml:space="preserve"> stored in the tilt</w:t>
       </w:r>
       <w:r>
         <w:rPr>
@@ -14390,14 +13664,7 @@
         <w:rPr>
           <w:lang w:val="en-CA"/>
         </w:rPr>
-        <w:t>detection.h</w:t>
-      </w:r>
-      <w:proofErr w:type="spellEnd"/>
-      <w:r>
-        <w:rPr>
-          <w:lang w:val="en-CA"/>
-        </w:rPr>
-        <w:t xml:space="preserve"> header file as an array of 12 elements.</w:t>
+        <w:t>detection.h header file as an array of 12 elements.</w:t>
       </w:r>
       <w:r>
         <w:rPr>
@@ -14409,16 +13676,8 @@
         <w:rPr>
           <w:lang w:val="en-CA"/>
         </w:rPr>
-        <w:t xml:space="preserve">In order to perform matrix operations on the data, the array is stored within an </w:t>
-      </w:r>
-      <w:proofErr w:type="spellStart"/>
-      <w:r>
-        <w:rPr>
-          <w:lang w:val="en-CA"/>
-        </w:rPr>
-        <w:t>arm_matrix_instance</w:t>
-      </w:r>
-      <w:proofErr w:type="spellEnd"/>
+        <w:t>In order to perform matrix operations on the data, the array is stored within an arm_matrix_instance</w:t>
+      </w:r>
       <w:r>
         <w:rPr>
           <w:lang w:val="en-CA"/>
@@ -14471,21 +13730,7 @@
         <w:rPr>
           <w:lang w:val="en-CA"/>
         </w:rPr>
-        <w:t xml:space="preserve"> After normalizing, the output is passed to the </w:t>
-      </w:r>
-      <w:proofErr w:type="spellStart"/>
-      <w:r>
-        <w:rPr>
-          <w:lang w:val="en-CA"/>
-        </w:rPr>
-        <w:t>Kalman</w:t>
-      </w:r>
-      <w:proofErr w:type="spellEnd"/>
-      <w:r>
-        <w:rPr>
-          <w:lang w:val="en-CA"/>
-        </w:rPr>
-        <w:t xml:space="preserve"> filter.</w:t>
+        <w:t xml:space="preserve"> After normalizing, the output is passed to the Kalman filter.</w:t>
       </w:r>
     </w:p>
     <w:p>
@@ -14805,37 +14050,8 @@
         <w:rPr>
           <w:lang w:val="en-CA"/>
         </w:rPr>
-        <w:lastRenderedPageBreak/>
         <w:tab/>
-        <w:t xml:space="preserve">--- </w:t>
-      </w:r>
-      <w:proofErr w:type="spellStart"/>
-      <w:r>
-        <w:rPr>
-          <w:lang w:val="en-CA"/>
-        </w:rPr>
-        <w:t>Kalman</w:t>
-      </w:r>
-      <w:proofErr w:type="spellEnd"/>
-      <w:r>
-        <w:rPr>
-          <w:lang w:val="en-CA"/>
-        </w:rPr>
-        <w:t xml:space="preserve"> parameters, show </w:t>
-      </w:r>
-      <w:proofErr w:type="spellStart"/>
-      <w:r>
-        <w:rPr>
-          <w:lang w:val="en-CA"/>
-        </w:rPr>
-        <w:t>Matlab</w:t>
-      </w:r>
-      <w:proofErr w:type="spellEnd"/>
-      <w:r>
-        <w:rPr>
-          <w:lang w:val="en-CA"/>
-        </w:rPr>
-        <w:t xml:space="preserve"> simulation results in </w:t>
+        <w:t xml:space="preserve">--- Kalman parameters, show Matlab simulation results in </w:t>
       </w:r>
       <w:r>
         <w:rPr>
@@ -14862,21 +14078,7 @@
         <w:rPr>
           <w:lang w:val="en-CA"/>
         </w:rPr>
-        <w:t xml:space="preserve">he </w:t>
-      </w:r>
-      <w:proofErr w:type="spellStart"/>
-      <w:r>
-        <w:rPr>
-          <w:lang w:val="en-CA"/>
-        </w:rPr>
-        <w:t>Kalman</w:t>
-      </w:r>
-      <w:proofErr w:type="spellEnd"/>
-      <w:r>
-        <w:rPr>
-          <w:lang w:val="en-CA"/>
-        </w:rPr>
-        <w:t xml:space="preserve"> filter taken directly from lab 2. </w:t>
+        <w:t xml:space="preserve">he Kalman filter taken directly from lab 2. </w:t>
       </w:r>
       <w:r>
         <w:rPr>
@@ -14894,21 +14096,7 @@
         <w:rPr>
           <w:lang w:val="en-CA"/>
         </w:rPr>
-        <w:t xml:space="preserve">For this application, we required the use of three different instances of a </w:t>
-      </w:r>
-      <w:proofErr w:type="spellStart"/>
-      <w:r>
-        <w:rPr>
-          <w:lang w:val="en-CA"/>
-        </w:rPr>
-        <w:t>Kalman</w:t>
-      </w:r>
-      <w:proofErr w:type="spellEnd"/>
-      <w:r>
-        <w:rPr>
-          <w:lang w:val="en-CA"/>
-        </w:rPr>
-        <w:t xml:space="preserve"> filter state</w:t>
+        <w:t>For this application, we required the use of three different instances of a Kalman filter state</w:t>
       </w:r>
       <w:r>
         <w:rPr>
@@ -14920,21 +14108,7 @@
         <w:rPr>
           <w:lang w:val="en-CA"/>
         </w:rPr>
-        <w:t xml:space="preserve">Using only one </w:t>
-      </w:r>
-      <w:proofErr w:type="spellStart"/>
-      <w:r>
-        <w:rPr>
-          <w:lang w:val="en-CA"/>
-        </w:rPr>
-        <w:t>Kalman</w:t>
-      </w:r>
-      <w:proofErr w:type="spellEnd"/>
-      <w:r>
-        <w:rPr>
-          <w:lang w:val="en-CA"/>
-        </w:rPr>
-        <w:t xml:space="preserve"> fil</w:t>
+        <w:t>Using only one Kalman fil</w:t>
       </w:r>
       <w:r>
         <w:rPr>
@@ -15083,6 +14257,7 @@
         <w:rPr>
           <w:lang w:val="en-CA"/>
         </w:rPr>
+        <w:lastRenderedPageBreak/>
         <w:t>4.3.3.</w:t>
       </w:r>
       <w:r>
@@ -15283,7 +14458,6 @@
         <w:rPr>
           <w:lang w:val="en-CA"/>
         </w:rPr>
-        <w:lastRenderedPageBreak/>
         <w:t>5. Testing and Observation</w:t>
       </w:r>
       <w:bookmarkEnd w:id="53"/>
@@ -15399,21 +14573,7 @@
         <w:rPr>
           <w:lang w:val="en-CA"/>
         </w:rPr>
-        <w:t xml:space="preserve">Then in </w:t>
-      </w:r>
-      <w:proofErr w:type="spellStart"/>
-      <w:r>
-        <w:rPr>
-          <w:lang w:val="en-CA"/>
-        </w:rPr>
-        <w:t>Matlab</w:t>
-      </w:r>
-      <w:proofErr w:type="spellEnd"/>
-      <w:r>
-        <w:rPr>
-          <w:lang w:val="en-CA"/>
-        </w:rPr>
-        <w:t>, we solved for equation (4).</w:t>
+        <w:t>Then in Matlab, we solved for equation (4).</w:t>
       </w:r>
       <w:r>
         <w:rPr>
@@ -15509,21 +14669,8 @@
         <w:rPr>
           <w:lang w:val="en-CA"/>
         </w:rPr>
-        <w:t xml:space="preserve">5.2. </w:t>
-      </w:r>
-      <w:proofErr w:type="spellStart"/>
-      <w:r>
-        <w:rPr>
-          <w:lang w:val="en-CA"/>
-        </w:rPr>
-        <w:t>Kalman</w:t>
-      </w:r>
-      <w:proofErr w:type="spellEnd"/>
-      <w:r>
-        <w:rPr>
-          <w:lang w:val="en-CA"/>
-        </w:rPr>
-        <w:t xml:space="preserve"> Filter</w:t>
+        <w:lastRenderedPageBreak/>
+        <w:t>5.2. Kalman Filter</w:t>
       </w:r>
       <w:bookmarkEnd w:id="55"/>
     </w:p>
@@ -15538,21 +14685,19 @@
         <w:rPr>
           <w:lang w:val="en-CA"/>
         </w:rPr>
-        <w:t xml:space="preserve">The </w:t>
-      </w:r>
-      <w:proofErr w:type="spellStart"/>
-      <w:r>
-        <w:rPr>
-          <w:lang w:val="en-CA"/>
-        </w:rPr>
-        <w:t>Kalman</w:t>
-      </w:r>
-      <w:proofErr w:type="spellEnd"/>
-      <w:r>
-        <w:rPr>
-          <w:lang w:val="en-CA"/>
-        </w:rPr>
-        <w:t xml:space="preserve"> filter initial state parameters we chose were q = 0.025, r = 5, x = k = p = 0.</w:t>
+        <w:t>The Kalman filter initial state parameters we chose were q = 0.025, r = 5, x = k = p = 0.</w:t>
+      </w:r>
+      <w:r>
+        <w:rPr>
+          <w:lang w:val="en-CA"/>
+        </w:rPr>
+        <w:t xml:space="preserve"> x is the estimated value, and since each acceleration value will be in the range of 0 to 1, we set x to 0.</w:t>
+      </w:r>
+      <w:r>
+        <w:rPr>
+          <w:lang w:val="en-CA"/>
+        </w:rPr>
+        <w:t xml:space="preserve"> To get the other values of the parameters, we plotted a comparison of filtered values with the raw data with varying parameter values.</w:t>
       </w:r>
       <w:r>
         <w:rPr>
@@ -15560,25 +14705,47 @@
         </w:rPr>
         <w:t xml:space="preserve"> </w:t>
       </w:r>
-      <w:proofErr w:type="gramStart"/>
-      <w:r>
-        <w:rPr>
-          <w:lang w:val="en-CA"/>
-        </w:rPr>
-        <w:t>x</w:t>
-      </w:r>
-      <w:proofErr w:type="gramEnd"/>
-      <w:r>
-        <w:rPr>
-          <w:lang w:val="en-CA"/>
-        </w:rPr>
-        <w:t xml:space="preserve"> is the estimated value, and since each acceleration value will be in the range of 0 to 1, we set x to 0.</w:t>
-      </w:r>
-      <w:r>
-        <w:rPr>
-          <w:lang w:val="en-CA"/>
-        </w:rPr>
-        <w:t xml:space="preserve"> To get the other values of the parameters, we plotted a comparison of filtered values with the raw data with varying parameter values.</w:t>
+      <w:r>
+        <w:rPr>
+          <w:lang w:val="en-CA"/>
+        </w:rPr>
+        <w:t>We</w:t>
+      </w:r>
+      <w:r>
+        <w:rPr>
+          <w:lang w:val="en-CA"/>
+        </w:rPr>
+        <w:t xml:space="preserve"> h</w:t>
+      </w:r>
+      <w:r>
+        <w:rPr>
+          <w:lang w:val="en-CA"/>
+        </w:rPr>
+        <w:t>e</w:t>
+      </w:r>
+      <w:r>
+        <w:rPr>
+          <w:lang w:val="en-CA"/>
+        </w:rPr>
+        <w:t>ld</w:t>
+      </w:r>
+      <w:r>
+        <w:rPr>
+          <w:lang w:val="en-CA"/>
+        </w:rPr>
+        <w:t xml:space="preserve"> r</w:t>
+      </w:r>
+      <w:r>
+        <w:rPr>
+          <w:lang w:val="en-CA"/>
+        </w:rPr>
+        <w:t xml:space="preserve"> c</w:t>
+      </w:r>
+      <w:r>
+        <w:rPr>
+          <w:lang w:val="en-CA"/>
+        </w:rPr>
+        <w:t>onstant at 5 and increased</w:t>
       </w:r>
       <w:r>
         <w:rPr>
@@ -15590,54 +14757,6 @@
         <w:rPr>
           <w:lang w:val="en-CA"/>
         </w:rPr>
-        <w:t>We</w:t>
-      </w:r>
-      <w:r>
-        <w:rPr>
-          <w:lang w:val="en-CA"/>
-        </w:rPr>
-        <w:t xml:space="preserve"> h</w:t>
-      </w:r>
-      <w:r>
-        <w:rPr>
-          <w:lang w:val="en-CA"/>
-        </w:rPr>
-        <w:t>e</w:t>
-      </w:r>
-      <w:r>
-        <w:rPr>
-          <w:lang w:val="en-CA"/>
-        </w:rPr>
-        <w:t>ld</w:t>
-      </w:r>
-      <w:r>
-        <w:rPr>
-          <w:lang w:val="en-CA"/>
-        </w:rPr>
-        <w:t xml:space="preserve"> r</w:t>
-      </w:r>
-      <w:r>
-        <w:rPr>
-          <w:lang w:val="en-CA"/>
-        </w:rPr>
-        <w:t xml:space="preserve"> c</w:t>
-      </w:r>
-      <w:r>
-        <w:rPr>
-          <w:lang w:val="en-CA"/>
-        </w:rPr>
-        <w:t>onstant at 5 and increased</w:t>
-      </w:r>
-      <w:r>
-        <w:rPr>
-          <w:lang w:val="en-CA"/>
-        </w:rPr>
-        <w:t xml:space="preserve"> </w:t>
-      </w:r>
-      <w:r>
-        <w:rPr>
-          <w:lang w:val="en-CA"/>
-        </w:rPr>
         <w:t>q</w:t>
       </w:r>
       <w:r>
@@ -15693,20 +14812,6 @@
           <w:lang w:val="en-CA"/>
         </w:rPr>
         <w:t xml:space="preserve"> The figures show the comparison for only the X values, but the filters for the Y and Z values gave the same result.</w:t>
-      </w:r>
-    </w:p>
-    <w:p>
-      <w:pPr>
-        <w:rPr>
-          <w:lang w:val="en-CA"/>
-        </w:rPr>
-      </w:pPr>
-      <w:r>
-        <w:rPr>
-          <w:lang w:val="en-CA"/>
-        </w:rPr>
-        <w:tab/>
-        <w:t>--- Choice of constants</w:t>
       </w:r>
     </w:p>
     <w:p>
@@ -15913,15 +15018,7 @@
                               <w:fldChar w:fldCharType="end"/>
                             </w:r>
                             <w:r>
-                              <w:t xml:space="preserve">: </w:t>
-                            </w:r>
-                            <w:proofErr w:type="spellStart"/>
-                            <w:r>
-                              <w:t>Kalman</w:t>
-                            </w:r>
-                            <w:proofErr w:type="spellEnd"/>
-                            <w:r>
-                              <w:t xml:space="preserve"> Filter q = 0.0025, r = 5</w:t>
+                              <w:t>: Kalman Filter q = 0.0025, r = 5</w:t>
                             </w:r>
                             <w:bookmarkEnd w:id="59"/>
                           </w:p>
@@ -15977,15 +15074,7 @@
                         <w:fldChar w:fldCharType="end"/>
                       </w:r>
                       <w:r>
-                        <w:t xml:space="preserve">: </w:t>
-                      </w:r>
-                      <w:proofErr w:type="spellStart"/>
-                      <w:r>
-                        <w:t>Kalman</w:t>
-                      </w:r>
-                      <w:proofErr w:type="spellEnd"/>
-                      <w:r>
-                        <w:t xml:space="preserve"> Filter q = 0.0025, r = 5</w:t>
+                        <w:t>: Kalman Filter q = 0.0025, r = 5</w:t>
                       </w:r>
                       <w:bookmarkEnd w:id="60"/>
                     </w:p>
@@ -16152,15 +15241,7 @@
         <w:fldChar w:fldCharType="end"/>
       </w:r>
       <w:r>
-        <w:t xml:space="preserve">: </w:t>
-      </w:r>
-      <w:proofErr w:type="spellStart"/>
-      <w:r>
-        <w:t>Kalman</w:t>
-      </w:r>
-      <w:proofErr w:type="spellEnd"/>
-      <w:r>
-        <w:t xml:space="preserve"> Filter q = 0.025, r = 5</w:t>
+        <w:t>: Kalman Filter q = 0.025, r = 5</w:t>
       </w:r>
       <w:bookmarkEnd w:id="61"/>
     </w:p>
@@ -16248,15 +15329,7 @@
         <w:fldChar w:fldCharType="end"/>
       </w:r>
       <w:r>
-        <w:t xml:space="preserve">: </w:t>
-      </w:r>
-      <w:proofErr w:type="spellStart"/>
-      <w:r>
-        <w:t>Kalman</w:t>
-      </w:r>
-      <w:proofErr w:type="spellEnd"/>
-      <w:r>
-        <w:t xml:space="preserve"> Filter q = 0.25, r = 5</w:t>
+        <w:t>: Kalman Filter q = 0.25, r = 5</w:t>
       </w:r>
       <w:bookmarkEnd w:id="62"/>
     </w:p>
@@ -16342,15 +15415,7 @@
         <w:fldChar w:fldCharType="end"/>
       </w:r>
       <w:r>
-        <w:t xml:space="preserve">: </w:t>
-      </w:r>
-      <w:proofErr w:type="spellStart"/>
-      <w:r>
-        <w:t>Kalman</w:t>
-      </w:r>
-      <w:proofErr w:type="spellEnd"/>
-      <w:r>
-        <w:t xml:space="preserve"> Filter q = 2.5 r = 5</w:t>
+        <w:t>: Kalman Filter q = 2.5 r = 5</w:t>
       </w:r>
       <w:bookmarkEnd w:id="63"/>
     </w:p>
@@ -16438,15 +15503,7 @@
         <w:fldChar w:fldCharType="end"/>
       </w:r>
       <w:r>
-        <w:t xml:space="preserve">: </w:t>
-      </w:r>
-      <w:proofErr w:type="spellStart"/>
-      <w:r>
-        <w:t>Kalman</w:t>
-      </w:r>
-      <w:proofErr w:type="spellEnd"/>
-      <w:r>
-        <w:t xml:space="preserve"> Filter q = 25, r = 5</w:t>
+        <w:t>: Kalman Filter q = 25, r = 5</w:t>
       </w:r>
       <w:bookmarkEnd w:id="64"/>
     </w:p>
@@ -16532,15 +15589,7 @@
         <w:fldChar w:fldCharType="end"/>
       </w:r>
       <w:r>
-        <w:t xml:space="preserve">: </w:t>
-      </w:r>
-      <w:proofErr w:type="spellStart"/>
-      <w:r>
-        <w:t>Kalman</w:t>
-      </w:r>
-      <w:proofErr w:type="spellEnd"/>
-      <w:r>
-        <w:t xml:space="preserve"> Filter q = 250, r = 5</w:t>
+        <w:t>: Kalman Filter q = 250, r = 5</w:t>
       </w:r>
       <w:bookmarkEnd w:id="65"/>
     </w:p>
@@ -16630,15 +15679,7 @@
         <w:fldChar w:fldCharType="end"/>
       </w:r>
       <w:r>
-        <w:t xml:space="preserve">: </w:t>
-      </w:r>
-      <w:proofErr w:type="spellStart"/>
-      <w:r>
-        <w:t>Kalman</w:t>
-      </w:r>
-      <w:proofErr w:type="spellEnd"/>
-      <w:r>
-        <w:t xml:space="preserve"> Filter q = 2500 r = 5</w:t>
+        <w:t>: Kalman Filter q = 2500 r = 5</w:t>
       </w:r>
       <w:bookmarkEnd w:id="66"/>
     </w:p>
@@ -18806,7 +17847,7 @@
 </file>
 
 <file path=customXml/itemProps2.xml><?xml version="1.0" encoding="utf-8"?>
-<ds:datastoreItem xmlns:ds="http://schemas.openxmlformats.org/officeDocument/2006/customXml" ds:itemID="{C3E9E181-C3B5-4970-AD61-117657AC09BC}">
+<ds:datastoreItem xmlns:ds="http://schemas.openxmlformats.org/officeDocument/2006/customXml" ds:itemID="{4013BDCF-B446-42C5-996D-0047E0C149A1}">
   <ds:schemaRefs>
     <ds:schemaRef ds:uri="http://schemas.openxmlformats.org/officeDocument/2006/bibliography"/>
   </ds:schemaRefs>

</xml_diff>

<commit_message>
separation of normalization and calibration
</commit_message>
<xml_diff>
--- a/Lab 3 Base Project/Lab3 Report.docx
+++ b/Lab 3 Base Project/Lab3 Report.docx
@@ -366,8 +366,18 @@
                                     <w:szCs w:val="36"/>
                                     <w:lang w:val="en-CA"/>
                                   </w:rPr>
-                                  <w:t>Group 4 :</w:t>
+                                  <w:t xml:space="preserve">Group </w:t>
                                 </w:r>
+                                <w:proofErr w:type="gramStart"/>
+                                <w:r>
+                                  <w:rPr>
+                                    <w:sz w:val="24"/>
+                                    <w:szCs w:val="36"/>
+                                    <w:lang w:val="en-CA"/>
+                                  </w:rPr>
+                                  <w:t>4 :</w:t>
+                                </w:r>
+                                <w:proofErr w:type="gramEnd"/>
                                 <w:r>
                                   <w:rPr>
                                     <w:sz w:val="24"/>
@@ -413,13 +423,23 @@
                                     <w:lang w:val="en-CA"/>
                                   </w:rPr>
                                 </w:pPr>
+                                <w:proofErr w:type="spellStart"/>
                                 <w:r>
                                   <w:rPr>
                                     <w:sz w:val="24"/>
                                     <w:szCs w:val="36"/>
                                     <w:lang w:val="en-CA"/>
                                   </w:rPr>
-                                  <w:t>Meng Yin Tao</w:t>
+                                  <w:t>Meng</w:t>
+                                </w:r>
+                                <w:proofErr w:type="spellEnd"/>
+                                <w:r>
+                                  <w:rPr>
+                                    <w:sz w:val="24"/>
+                                    <w:szCs w:val="36"/>
+                                    <w:lang w:val="en-CA"/>
+                                  </w:rPr>
+                                  <w:t xml:space="preserve"> Yin Tao</w:t>
                                 </w:r>
                                 <w:r>
                                   <w:rPr>
@@ -571,8 +591,18 @@
                               <w:szCs w:val="36"/>
                               <w:lang w:val="en-CA"/>
                             </w:rPr>
-                            <w:t>Group 4 :</w:t>
+                            <w:t xml:space="preserve">Group </w:t>
                           </w:r>
+                          <w:proofErr w:type="gramStart"/>
+                          <w:r>
+                            <w:rPr>
+                              <w:sz w:val="24"/>
+                              <w:szCs w:val="36"/>
+                              <w:lang w:val="en-CA"/>
+                            </w:rPr>
+                            <w:t>4 :</w:t>
+                          </w:r>
+                          <w:proofErr w:type="gramEnd"/>
                           <w:r>
                             <w:rPr>
                               <w:sz w:val="24"/>
@@ -618,13 +648,23 @@
                               <w:lang w:val="en-CA"/>
                             </w:rPr>
                           </w:pPr>
+                          <w:proofErr w:type="spellStart"/>
                           <w:r>
                             <w:rPr>
                               <w:sz w:val="24"/>
                               <w:szCs w:val="36"/>
                               <w:lang w:val="en-CA"/>
                             </w:rPr>
-                            <w:t>Meng Yin Tao</w:t>
+                            <w:t>Meng</w:t>
+                          </w:r>
+                          <w:proofErr w:type="spellEnd"/>
+                          <w:r>
+                            <w:rPr>
+                              <w:sz w:val="24"/>
+                              <w:szCs w:val="36"/>
+                              <w:lang w:val="en-CA"/>
+                            </w:rPr>
+                            <w:t xml:space="preserve"> Yin Tao</w:t>
                           </w:r>
                           <w:r>
                             <w:rPr>
@@ -5471,14 +5511,37 @@
         <w:rPr>
           <w:lang w:val="en-CA"/>
         </w:rPr>
-        <w:t xml:space="preserve">iscovery board. The rotation of the board around its axes is detected using the built-in accelerometer. However, the accelerometer cannot determine the yaw (rotation around the board’s z-axis) since it does not result in a change in acceleration.  Only the roll (rotation around the board’s x-axis) and pitch (rotation around the board’s y-axis) can be found using the accelerometer. When the accelerometer’s raw data becomes available, the processor will calibrate it using a pre-built calibration matrix and filter it using a Kalman filter whose parameters are experimentally defined.  In order to make sense of the data, it needs to be converted into an angle in degrees. This conversion is done using the </w:t>
-      </w:r>
+        <w:t xml:space="preserve">iscovery board. The rotation of the board around its axes is detected using the built-in accelerometer. However, the accelerometer cannot determine the yaw (rotation around the board’s z-axis) since it does not result in a change in acceleration.  Only the roll (rotation around the board’s x-axis) and pitch (rotation around the board’s y-axis) can be found using the accelerometer. When the accelerometer’s raw data becomes available, the processor will calibrate it using a pre-built calibration matrix and filter it using a </w:t>
+      </w:r>
+      <w:proofErr w:type="spellStart"/>
+      <w:r>
+        <w:rPr>
+          <w:lang w:val="en-CA"/>
+        </w:rPr>
+        <w:t>Kalman</w:t>
+      </w:r>
+      <w:proofErr w:type="spellEnd"/>
+      <w:r>
+        <w:rPr>
+          <w:lang w:val="en-CA"/>
+        </w:rPr>
+        <w:t xml:space="preserve"> filter whose parameters are experimentally defined.  In order to make sense of the data, it needs to be converted into an angle in degrees. This conversion is done using the </w:t>
+      </w:r>
+      <w:proofErr w:type="spellStart"/>
       <w:r>
         <w:rPr>
           <w:highlight w:val="cyan"/>
           <w:lang w:val="en-CA"/>
         </w:rPr>
-        <w:t>arctan function available in the math library</w:t>
+        <w:t>arctan</w:t>
+      </w:r>
+      <w:proofErr w:type="spellEnd"/>
+      <w:r>
+        <w:rPr>
+          <w:highlight w:val="cyan"/>
+          <w:lang w:val="en-CA"/>
+        </w:rPr>
+        <w:t xml:space="preserve"> function available in the math library</w:t>
       </w:r>
       <w:r>
         <w:rPr>
@@ -6249,8 +6312,6 @@
         </w:rPr>
         <w:t xml:space="preserve"> As a result, normalization and filtering must be performed on the data.</w:t>
       </w:r>
-      <w:bookmarkStart w:id="10" w:name="_GoBack"/>
-      <w:bookmarkEnd w:id="10"/>
     </w:p>
     <w:p>
       <w:pPr>
@@ -6259,7 +6320,7 @@
           <w:lang w:val="en-CA"/>
         </w:rPr>
       </w:pPr>
-      <w:bookmarkStart w:id="11" w:name="_Toc414290414"/>
+      <w:bookmarkStart w:id="10" w:name="_Toc414290414"/>
       <w:r>
         <w:rPr>
           <w:lang w:val="en-CA"/>
@@ -6278,7 +6339,7 @@
         </w:rPr>
         <w:t>Calibration</w:t>
       </w:r>
-      <w:bookmarkEnd w:id="11"/>
+      <w:bookmarkEnd w:id="10"/>
     </w:p>
     <w:p>
       <w:pPr>
@@ -7331,7 +7392,14 @@
         <w:rPr>
           <w:lang w:val="en-CA"/>
         </w:rPr>
-        <w:t>, A</w:t>
+        <w:t xml:space="preserve">, </w:t>
+      </w:r>
+      <w:proofErr w:type="spellStart"/>
+      <w:r>
+        <w:rPr>
+          <w:lang w:val="en-CA"/>
+        </w:rPr>
+        <w:t>A</w:t>
       </w:r>
       <w:r>
         <w:rPr>
@@ -7340,6 +7408,7 @@
         </w:rPr>
         <w:t>SCi</w:t>
       </w:r>
+      <w:proofErr w:type="spellEnd"/>
       <w:r>
         <w:rPr>
           <w:vertAlign w:val="superscript"/>
@@ -7351,7 +7420,14 @@
         <w:rPr>
           <w:lang w:val="en-CA"/>
         </w:rPr>
-        <w:t>represents the sensitivity (scaling) and A</w:t>
+        <w:t xml:space="preserve">represents the sensitivity (scaling) and </w:t>
+      </w:r>
+      <w:proofErr w:type="spellStart"/>
+      <w:r>
+        <w:rPr>
+          <w:lang w:val="en-CA"/>
+        </w:rPr>
+        <w:t>A</w:t>
       </w:r>
       <w:r>
         <w:rPr>
@@ -7360,6 +7436,7 @@
         </w:rPr>
         <w:t>OSi</w:t>
       </w:r>
+      <w:proofErr w:type="spellEnd"/>
       <w:r>
         <w:rPr>
           <w:lang w:val="en-CA"/>
@@ -9011,7 +9088,14 @@
         <w:rPr>
           <w:lang w:val="en-CA"/>
         </w:rPr>
-        <w:t>[ACC</w:t>
+        <w:t>[</w:t>
+      </w:r>
+      <w:proofErr w:type="spellStart"/>
+      <w:r>
+        <w:rPr>
+          <w:lang w:val="en-CA"/>
+        </w:rPr>
+        <w:t>ACC</w:t>
       </w:r>
       <w:r>
         <w:rPr>
@@ -9020,6 +9104,7 @@
         </w:rPr>
         <w:t>ij</w:t>
       </w:r>
+      <w:proofErr w:type="spellEnd"/>
       <w:r>
         <w:rPr>
           <w:lang w:val="en-CA"/>
@@ -9067,6 +9152,20 @@
           <w:lang w:val="en-CA"/>
         </w:rPr>
         <w:t>.</w:t>
+      </w:r>
+    </w:p>
+    <w:p>
+      <w:pPr>
+        <w:pStyle w:val="Heading3"/>
+        <w:rPr>
+          <w:lang w:val="en-CA"/>
+        </w:rPr>
+      </w:pPr>
+      <w:r>
+        <w:rPr>
+          <w:lang w:val="en-CA"/>
+        </w:rPr>
+        <w:t>3.2.2 Calibration</w:t>
       </w:r>
     </w:p>
     <w:p>
@@ -9086,7 +9185,14 @@
         <w:rPr>
           <w:lang w:val="en-CA"/>
         </w:rPr>
-        <w:t>(ACC</w:t>
+        <w:t>(</w:t>
+      </w:r>
+      <w:proofErr w:type="spellStart"/>
+      <w:r>
+        <w:rPr>
+          <w:lang w:val="en-CA"/>
+        </w:rPr>
+        <w:t>ACC</w:t>
       </w:r>
       <w:r>
         <w:rPr>
@@ -9095,6 +9201,7 @@
         </w:rPr>
         <w:t>ij</w:t>
       </w:r>
+      <w:proofErr w:type="spellEnd"/>
       <w:r>
         <w:rPr>
           <w:lang w:val="en-CA"/>
@@ -9321,7 +9428,14 @@
         <w:rPr>
           <w:lang w:val="en-CA"/>
         </w:rPr>
-        <w:t>For the values of matrices w and Y, the raw data values and corresponding normalized values are used from the positions X</w:t>
+        <w:t xml:space="preserve">For the values of matrices w and Y, the raw data values and corresponding normalized values are used from the positions </w:t>
+      </w:r>
+      <w:proofErr w:type="spellStart"/>
+      <w:r>
+        <w:rPr>
+          <w:lang w:val="en-CA"/>
+        </w:rPr>
+        <w:t>X</w:t>
       </w:r>
       <w:r>
         <w:rPr>
@@ -9330,11 +9444,19 @@
         </w:rPr>
         <w:t>up</w:t>
       </w:r>
-      <w:r>
-        <w:rPr>
-          <w:lang w:val="en-CA"/>
-        </w:rPr>
-        <w:t>, X</w:t>
+      <w:proofErr w:type="spellEnd"/>
+      <w:r>
+        <w:rPr>
+          <w:lang w:val="en-CA"/>
+        </w:rPr>
+        <w:t xml:space="preserve">, </w:t>
+      </w:r>
+      <w:proofErr w:type="spellStart"/>
+      <w:r>
+        <w:rPr>
+          <w:lang w:val="en-CA"/>
+        </w:rPr>
+        <w:t>X</w:t>
       </w:r>
       <w:r>
         <w:rPr>
@@ -9343,6 +9465,7 @@
         </w:rPr>
         <w:t>down</w:t>
       </w:r>
+      <w:proofErr w:type="spellEnd"/>
       <w:r>
         <w:rPr>
           <w:lang w:val="en-CA"/>
@@ -9366,7 +9489,14 @@
         <w:rPr>
           <w:lang w:val="en-CA"/>
         </w:rPr>
-        <w:t>, Y</w:t>
+        <w:t xml:space="preserve">, </w:t>
+      </w:r>
+      <w:proofErr w:type="spellStart"/>
+      <w:r>
+        <w:rPr>
+          <w:lang w:val="en-CA"/>
+        </w:rPr>
+        <w:t>Y</w:t>
       </w:r>
       <w:r>
         <w:rPr>
@@ -9375,11 +9505,19 @@
         </w:rPr>
         <w:t>down</w:t>
       </w:r>
-      <w:r>
-        <w:rPr>
-          <w:lang w:val="en-CA"/>
-        </w:rPr>
-        <w:t>, Z</w:t>
+      <w:proofErr w:type="spellEnd"/>
+      <w:r>
+        <w:rPr>
+          <w:lang w:val="en-CA"/>
+        </w:rPr>
+        <w:t xml:space="preserve">, </w:t>
+      </w:r>
+      <w:proofErr w:type="spellStart"/>
+      <w:r>
+        <w:rPr>
+          <w:lang w:val="en-CA"/>
+        </w:rPr>
+        <w:t>Z</w:t>
       </w:r>
       <w:r>
         <w:rPr>
@@ -9394,11 +9532,20 @@
         </w:rPr>
         <w:t>up</w:t>
       </w:r>
-      <w:r>
-        <w:rPr>
-          <w:lang w:val="en-CA"/>
-        </w:rPr>
-        <w:t>, Z</w:t>
+      <w:proofErr w:type="spellEnd"/>
+      <w:r>
+        <w:rPr>
+          <w:lang w:val="en-CA"/>
+        </w:rPr>
+        <w:t xml:space="preserve">, </w:t>
+      </w:r>
+      <w:proofErr w:type="spellStart"/>
+      <w:proofErr w:type="gramStart"/>
+      <w:r>
+        <w:rPr>
+          <w:lang w:val="en-CA"/>
+        </w:rPr>
+        <w:t>Z</w:t>
       </w:r>
       <w:r>
         <w:rPr>
@@ -9407,6 +9554,8 @@
         </w:rPr>
         <w:t>down</w:t>
       </w:r>
+      <w:proofErr w:type="spellEnd"/>
+      <w:proofErr w:type="gramEnd"/>
       <w:r>
         <w:rPr>
           <w:lang w:val="en-CA"/>
@@ -9419,6 +9568,7 @@
         </w:rPr>
         <w:t xml:space="preserve"> </w:t>
       </w:r>
+      <w:proofErr w:type="spellStart"/>
       <w:r>
         <w:rPr>
           <w:lang w:val="en-CA"/>
@@ -9438,6 +9588,7 @@
         </w:rPr>
         <w:t>up</w:t>
       </w:r>
+      <w:proofErr w:type="spellEnd"/>
       <w:r>
         <w:rPr>
           <w:lang w:val="en-CA"/>
@@ -9481,6 +9632,7 @@
         </w:rPr>
         <w:t xml:space="preserve"> </w:t>
       </w:r>
+      <w:proofErr w:type="spellStart"/>
       <w:r>
         <w:rPr>
           <w:lang w:val="en-CA"/>
@@ -9494,6 +9646,7 @@
         </w:rPr>
         <w:t>up</w:t>
       </w:r>
+      <w:proofErr w:type="spellEnd"/>
       <w:r>
         <w:rPr>
           <w:lang w:val="en-CA"/>
@@ -9887,7 +10040,14 @@
         <w:rPr>
           <w:lang w:val="en-CA"/>
         </w:rPr>
-        <w:t>The first row of the matrix corresponds to Z</w:t>
+        <w:t xml:space="preserve">The first row of the matrix corresponds to </w:t>
+      </w:r>
+      <w:proofErr w:type="spellStart"/>
+      <w:r>
+        <w:rPr>
+          <w:lang w:val="en-CA"/>
+        </w:rPr>
+        <w:t>Z</w:t>
       </w:r>
       <w:r>
         <w:rPr>
@@ -9896,11 +10056,19 @@
         </w:rPr>
         <w:t>up</w:t>
       </w:r>
-      <w:r>
-        <w:rPr>
-          <w:lang w:val="en-CA"/>
-        </w:rPr>
-        <w:t>, the second to Z</w:t>
+      <w:proofErr w:type="spellEnd"/>
+      <w:r>
+        <w:rPr>
+          <w:lang w:val="en-CA"/>
+        </w:rPr>
+        <w:t xml:space="preserve">, the second to </w:t>
+      </w:r>
+      <w:proofErr w:type="spellStart"/>
+      <w:r>
+        <w:rPr>
+          <w:lang w:val="en-CA"/>
+        </w:rPr>
+        <w:t>Z</w:t>
       </w:r>
       <w:r>
         <w:rPr>
@@ -9909,6 +10077,7 @@
         </w:rPr>
         <w:t>down</w:t>
       </w:r>
+      <w:proofErr w:type="spellEnd"/>
       <w:r>
         <w:rPr>
           <w:lang w:val="en-CA"/>
@@ -9926,7 +10095,14 @@
         <w:rPr>
           <w:lang w:val="en-CA"/>
         </w:rPr>
-        <w:t>, the fourth to Y</w:t>
+        <w:t xml:space="preserve">, the fourth to </w:t>
+      </w:r>
+      <w:proofErr w:type="spellStart"/>
+      <w:r>
+        <w:rPr>
+          <w:lang w:val="en-CA"/>
+        </w:rPr>
+        <w:t>Y</w:t>
       </w:r>
       <w:r>
         <w:rPr>
@@ -9935,11 +10111,19 @@
         </w:rPr>
         <w:t>down</w:t>
       </w:r>
-      <w:r>
-        <w:rPr>
-          <w:lang w:val="en-CA"/>
-        </w:rPr>
-        <w:t>, the fifth to X</w:t>
+      <w:proofErr w:type="spellEnd"/>
+      <w:r>
+        <w:rPr>
+          <w:lang w:val="en-CA"/>
+        </w:rPr>
+        <w:t xml:space="preserve">, the fifth to </w:t>
+      </w:r>
+      <w:proofErr w:type="spellStart"/>
+      <w:r>
+        <w:rPr>
+          <w:lang w:val="en-CA"/>
+        </w:rPr>
+        <w:t>X</w:t>
       </w:r>
       <w:r>
         <w:rPr>
@@ -9948,11 +10132,19 @@
         </w:rPr>
         <w:t>up</w:t>
       </w:r>
-      <w:r>
-        <w:rPr>
-          <w:lang w:val="en-CA"/>
-        </w:rPr>
-        <w:t>, and the sixth to X</w:t>
+      <w:proofErr w:type="spellEnd"/>
+      <w:r>
+        <w:rPr>
+          <w:lang w:val="en-CA"/>
+        </w:rPr>
+        <w:t xml:space="preserve">, and the sixth to </w:t>
+      </w:r>
+      <w:proofErr w:type="spellStart"/>
+      <w:r>
+        <w:rPr>
+          <w:lang w:val="en-CA"/>
+        </w:rPr>
+        <w:t>X</w:t>
       </w:r>
       <w:r>
         <w:rPr>
@@ -9961,6 +10153,7 @@
         </w:rPr>
         <w:t>down</w:t>
       </w:r>
+      <w:proofErr w:type="spellEnd"/>
       <w:r>
         <w:rPr>
           <w:lang w:val="en-CA"/>
@@ -9978,72 +10171,6 @@
           <w:lang w:val="en-CA"/>
         </w:rPr>
         <w:t>The w matrix follows the same format of the Y matrix. However, it has an additional fourth column of 1’s.</w:t>
-      </w:r>
-    </w:p>
-    <w:p>
-      <w:pPr>
-        <w:rPr>
-          <w:lang w:val="en-CA"/>
-        </w:rPr>
-      </w:pPr>
-      <w:r>
-        <w:rPr>
-          <w:lang w:val="en-CA"/>
-        </w:rPr>
-        <w:tab/>
-        <w:t>--- 6 positions expected (</w:t>
-      </w:r>
-      <w:r>
-        <w:rPr>
-          <w:lang w:val="en-CA"/>
-        </w:rPr>
-        <w:t xml:space="preserve">not </w:t>
-      </w:r>
-      <w:r>
-        <w:rPr>
-          <w:lang w:val="en-CA"/>
-        </w:rPr>
-        <w:t>normalized?) acceleration (0 0 1, 0 0 -1, 0 1 0, 0 -1 0, 1 0 0, -1 0 0)</w:t>
-      </w:r>
-    </w:p>
-    <w:p>
-      <w:pPr>
-        <w:rPr>
-          <w:lang w:val="en-CA"/>
-        </w:rPr>
-      </w:pPr>
-      <w:r>
-        <w:rPr>
-          <w:lang w:val="en-CA"/>
-        </w:rPr>
-        <w:tab/>
-      </w:r>
-    </w:p>
-    <w:p>
-      <w:pPr>
-        <w:rPr>
-          <w:lang w:val="en-CA"/>
-        </w:rPr>
-      </w:pPr>
-      <w:r>
-        <w:rPr>
-          <w:lang w:val="en-CA"/>
-        </w:rPr>
-        <w:tab/>
-        <w:t xml:space="preserve">--- Calibration operation (need </w:t>
-      </w:r>
-      <w:r>
-        <w:rPr>
-          <w:color w:val="FF0000"/>
-          <w:lang w:val="en-CA"/>
-        </w:rPr>
-        <w:t>equation</w:t>
-      </w:r>
-      <w:r>
-        <w:rPr>
-          <w:lang w:val="en-CA"/>
-        </w:rPr>
-        <w:t>)</w:t>
       </w:r>
     </w:p>
     <w:p>
@@ -10053,14 +10180,22 @@
           <w:lang w:val="en-CA"/>
         </w:rPr>
       </w:pPr>
-      <w:bookmarkStart w:id="12" w:name="_Toc414290415"/>
-      <w:r>
-        <w:rPr>
-          <w:lang w:val="en-CA"/>
-        </w:rPr>
-        <w:t>3.2.2. Data Filtering</w:t>
-      </w:r>
+      <w:bookmarkStart w:id="11" w:name="_Toc414290415"/>
+      <w:bookmarkStart w:id="12" w:name="_GoBack"/>
       <w:bookmarkEnd w:id="12"/>
+      <w:r>
+        <w:rPr>
+          <w:lang w:val="en-CA"/>
+        </w:rPr>
+        <w:t>3.2.3</w:t>
+      </w:r>
+      <w:r>
+        <w:rPr>
+          <w:lang w:val="en-CA"/>
+        </w:rPr>
+        <w:t>. Data Filtering</w:t>
+      </w:r>
+      <w:bookmarkEnd w:id="11"/>
     </w:p>
     <w:p>
       <w:pPr>
@@ -10075,11 +10210,19 @@
         <w:tab/>
         <w:t xml:space="preserve">--- </w:t>
       </w:r>
-      <w:r>
-        <w:rPr>
-          <w:lang w:val="en-CA"/>
-        </w:rPr>
-        <w:t>Kalman filter (what’s the purpose of filtering?)</w:t>
+      <w:proofErr w:type="spellStart"/>
+      <w:r>
+        <w:rPr>
+          <w:lang w:val="en-CA"/>
+        </w:rPr>
+        <w:t>Kalman</w:t>
+      </w:r>
+      <w:proofErr w:type="spellEnd"/>
+      <w:r>
+        <w:rPr>
+          <w:lang w:val="en-CA"/>
+        </w:rPr>
+        <w:t xml:space="preserve"> filter (what’s the purpose of filtering?)</w:t>
       </w:r>
     </w:p>
     <w:p>
@@ -10094,7 +10237,13 @@
         <w:rPr>
           <w:lang w:val="en-CA"/>
         </w:rPr>
-        <w:t>3.2.3. Data Interpretation</w:t>
+        <w:t>3.2.4</w:t>
+      </w:r>
+      <w:r>
+        <w:rPr>
+          <w:lang w:val="en-CA"/>
+        </w:rPr>
+        <w:t>. Data Interpretation</w:t>
       </w:r>
       <w:bookmarkEnd w:id="13"/>
     </w:p>
@@ -10206,14 +10355,42 @@
         <w:rPr>
           <w:lang w:val="en-CA"/>
         </w:rPr>
-        <w:t xml:space="preserve">The keypad used for this experiment is composed of four columns and four rows. The pin associated to each of the columns and rows where experimentally found using a multimeter. Each pin on the keypad is connected to a column or a row. When a key is pressed, a connection is made between a column and a </w:t>
+        <w:t xml:space="preserve">The keypad used for this experiment is composed of four columns and four rows. The pin associated to each of the columns and rows where experimentally found using a </w:t>
+      </w:r>
+      <w:proofErr w:type="spellStart"/>
+      <w:r>
+        <w:rPr>
+          <w:lang w:val="en-CA"/>
+        </w:rPr>
+        <w:t>multimeter</w:t>
+      </w:r>
+      <w:proofErr w:type="spellEnd"/>
+      <w:r>
+        <w:rPr>
+          <w:lang w:val="en-CA"/>
+        </w:rPr>
+        <w:t xml:space="preserve">. Each pin on the keypad is connected to a column or a row. When a key is pressed, a connection is made between a column and a row. Therefore, we expected each pin to be disconnected when no key is pressed, and two pins to be shorted together when a key is pressed. Using a </w:t>
+      </w:r>
+      <w:proofErr w:type="spellStart"/>
+      <w:r>
+        <w:rPr>
+          <w:lang w:val="en-CA"/>
+        </w:rPr>
+        <w:t>multimeter</w:t>
+      </w:r>
+      <w:proofErr w:type="spellEnd"/>
+      <w:r>
+        <w:rPr>
+          <w:lang w:val="en-CA"/>
+        </w:rPr>
+        <w:t xml:space="preserve">, we found the pair of pins associated to the pressing of each key. The results are illustrated in Figure 2. The first four pins were connected to the </w:t>
       </w:r>
       <w:r>
         <w:rPr>
           <w:lang w:val="en-CA"/>
         </w:rPr>
         <w:lastRenderedPageBreak/>
-        <w:t xml:space="preserve">row. Therefore, we expected each pin to be disconnected when no key is pressed, and two pins to be shorted together when a key is pressed. Using a multimeter, we found the pair of pins associated to the pressing of each key. The results are illustrated in Figure 2. The first four pins were connected to the columns from left to right respectively. The last four pins were connected to the rows from up to down respectively. </w:t>
+        <w:t xml:space="preserve">columns from left to right respectively. The last four pins were connected to the rows from up to down respectively. </w:t>
       </w:r>
     </w:p>
     <w:p>
@@ -10754,7 +10931,35 @@
         <w:rPr>
           <w:lang w:val="en-CA"/>
         </w:rPr>
-        <w:t>As mentioned in the External 7-Segment Display section, timing is important when displaying the digits. The segments must be kept on long enough to be visible without flickering. A hardware timer can be used for this purpose. The STM32F4 Discovery board is equipped with several timers operating at different maximum frequencies. Timer 3 (TIM3) used in this experiment has a bus frequency of 42 MHz. A prescaler is used to divide the frequency in</w:t>
+        <w:t xml:space="preserve">As mentioned in the External 7-Segment Display section, timing is important when displaying the digits. The segments must be kept on long enough to be visible without flickering. A hardware timer can be used for this purpose. The STM32F4 Discovery board is equipped with several timers operating at different maximum frequencies. Timer 3 (TIM3) used in this experiment has a bus frequency of 42 </w:t>
+      </w:r>
+      <w:proofErr w:type="spellStart"/>
+      <w:r>
+        <w:rPr>
+          <w:lang w:val="en-CA"/>
+        </w:rPr>
+        <w:t>MHz.</w:t>
+      </w:r>
+      <w:proofErr w:type="spellEnd"/>
+      <w:r>
+        <w:rPr>
+          <w:lang w:val="en-CA"/>
+        </w:rPr>
+        <w:t xml:space="preserve"> A </w:t>
+      </w:r>
+      <w:proofErr w:type="spellStart"/>
+      <w:r>
+        <w:rPr>
+          <w:lang w:val="en-CA"/>
+        </w:rPr>
+        <w:t>prescaler</w:t>
+      </w:r>
+      <w:proofErr w:type="spellEnd"/>
+      <w:r>
+        <w:rPr>
+          <w:lang w:val="en-CA"/>
+        </w:rPr>
+        <w:t xml:space="preserve"> is used to divide the frequency in</w:t>
       </w:r>
       <w:r>
         <w:t xml:space="preserve"> to a counter frequency </w:t>
@@ -10948,7 +11153,21 @@
         <w:rPr>
           <w:lang w:val="en-CA"/>
         </w:rPr>
-        <w:t>When the timer uses a count up counter, the counter value is incremented at each prescaler period up to a maximum. When the counter has reached the maximum value, it is reset to zero and an interrupt flag is raised. The freq</w:t>
+        <w:t xml:space="preserve">When the timer uses a count up counter, the counter value is incremented at each </w:t>
+      </w:r>
+      <w:proofErr w:type="spellStart"/>
+      <w:r>
+        <w:rPr>
+          <w:lang w:val="en-CA"/>
+        </w:rPr>
+        <w:t>prescaler</w:t>
+      </w:r>
+      <w:proofErr w:type="spellEnd"/>
+      <w:r>
+        <w:rPr>
+          <w:lang w:val="en-CA"/>
+        </w:rPr>
+        <w:t xml:space="preserve"> period up to a maximum. When the counter has reached the maximum value, it is reset to zero and an interrupt flag is raised. The freq</w:t>
       </w:r>
       <w:r>
         <w:rPr>
@@ -11498,12 +11717,14 @@
                 <w:b/>
               </w:rPr>
             </w:pPr>
+            <w:proofErr w:type="spellStart"/>
             <w:r>
               <w:rPr>
                 <w:b/>
               </w:rPr>
               <w:t>GPIOx</w:t>
             </w:r>
+            <w:proofErr w:type="spellEnd"/>
           </w:p>
         </w:tc>
         <w:tc>
@@ -11528,12 +11749,14 @@
                 <w:b/>
               </w:rPr>
             </w:pPr>
+            <w:proofErr w:type="spellStart"/>
             <w:r>
               <w:rPr>
                 <w:b/>
               </w:rPr>
               <w:t>periph_GPIOx</w:t>
             </w:r>
+            <w:proofErr w:type="spellEnd"/>
           </w:p>
         </w:tc>
         <w:tc>
@@ -11558,12 +11781,14 @@
                 <w:b/>
               </w:rPr>
             </w:pPr>
+            <w:proofErr w:type="spellStart"/>
             <w:r>
               <w:rPr>
                 <w:b/>
               </w:rPr>
               <w:t>GPIO_Pin</w:t>
             </w:r>
+            <w:proofErr w:type="spellEnd"/>
           </w:p>
         </w:tc>
         <w:tc>
@@ -11588,6 +11813,7 @@
                 <w:b/>
               </w:rPr>
             </w:pPr>
+            <w:proofErr w:type="spellStart"/>
             <w:r>
               <w:rPr>
                 <w:b/>
@@ -11595,6 +11821,7 @@
               <w:lastRenderedPageBreak/>
               <w:t>GPIO_Mode</w:t>
             </w:r>
+            <w:proofErr w:type="spellEnd"/>
           </w:p>
         </w:tc>
         <w:tc>
@@ -11602,12 +11829,14 @@
             <w:tcW w:w="6755" w:type="dxa"/>
           </w:tcPr>
           <w:p>
+            <w:proofErr w:type="spellStart"/>
             <w:r>
               <w:t>GPIO_Mode_</w:t>
             </w:r>
             <w:r>
               <w:t>OUT</w:t>
             </w:r>
+            <w:proofErr w:type="spellEnd"/>
           </w:p>
         </w:tc>
       </w:tr>
@@ -11622,12 +11851,14 @@
                 <w:b/>
               </w:rPr>
             </w:pPr>
+            <w:proofErr w:type="spellStart"/>
             <w:r>
               <w:rPr>
                 <w:b/>
               </w:rPr>
               <w:t>GPIO_Speed</w:t>
             </w:r>
+            <w:proofErr w:type="spellEnd"/>
           </w:p>
         </w:tc>
         <w:tc>
@@ -11652,12 +11883,14 @@
                 <w:b/>
               </w:rPr>
             </w:pPr>
+            <w:proofErr w:type="spellStart"/>
             <w:r>
               <w:rPr>
                 <w:b/>
               </w:rPr>
               <w:t>GPIO_OType</w:t>
             </w:r>
+            <w:proofErr w:type="spellEnd"/>
           </w:p>
         </w:tc>
         <w:tc>
@@ -11665,9 +11898,11 @@
             <w:tcW w:w="6755" w:type="dxa"/>
           </w:tcPr>
           <w:p>
+            <w:proofErr w:type="spellStart"/>
             <w:r>
               <w:t>GPIO_Otype_PP</w:t>
             </w:r>
+            <w:proofErr w:type="spellEnd"/>
           </w:p>
         </w:tc>
       </w:tr>
@@ -11682,12 +11917,14 @@
                 <w:b/>
               </w:rPr>
             </w:pPr>
+            <w:proofErr w:type="spellStart"/>
             <w:r>
               <w:rPr>
                 <w:b/>
               </w:rPr>
               <w:t>GPIO_PuPd</w:t>
             </w:r>
+            <w:proofErr w:type="spellEnd"/>
           </w:p>
         </w:tc>
         <w:tc>
@@ -11695,9 +11932,11 @@
             <w:tcW w:w="6755" w:type="dxa"/>
           </w:tcPr>
           <w:p>
+            <w:proofErr w:type="spellStart"/>
             <w:r>
               <w:t>GPIO_PuPd_DOWN</w:t>
             </w:r>
+            <w:proofErr w:type="spellEnd"/>
           </w:p>
         </w:tc>
       </w:tr>
@@ -11824,12 +12063,14 @@
                 <w:b/>
               </w:rPr>
             </w:pPr>
+            <w:proofErr w:type="spellStart"/>
             <w:r>
               <w:rPr>
                 <w:b/>
               </w:rPr>
               <w:t>GPIOx</w:t>
             </w:r>
+            <w:proofErr w:type="spellEnd"/>
           </w:p>
         </w:tc>
         <w:tc>
@@ -11854,12 +12095,14 @@
                 <w:b/>
               </w:rPr>
             </w:pPr>
+            <w:proofErr w:type="spellStart"/>
             <w:r>
               <w:rPr>
                 <w:b/>
               </w:rPr>
               <w:t>periph_GPIOx</w:t>
             </w:r>
+            <w:proofErr w:type="spellEnd"/>
           </w:p>
         </w:tc>
         <w:tc>
@@ -11884,12 +12127,14 @@
                 <w:b/>
               </w:rPr>
             </w:pPr>
+            <w:proofErr w:type="spellStart"/>
             <w:r>
               <w:rPr>
                 <w:b/>
               </w:rPr>
               <w:t>GPIO_Pin</w:t>
             </w:r>
+            <w:proofErr w:type="spellEnd"/>
           </w:p>
         </w:tc>
         <w:tc>
@@ -11914,12 +12159,14 @@
                 <w:b/>
               </w:rPr>
             </w:pPr>
+            <w:proofErr w:type="spellStart"/>
             <w:r>
               <w:rPr>
                 <w:b/>
               </w:rPr>
               <w:t>GPIO_Mode</w:t>
             </w:r>
+            <w:proofErr w:type="spellEnd"/>
           </w:p>
         </w:tc>
         <w:tc>
@@ -11927,12 +12174,14 @@
             <w:tcW w:w="5669" w:type="dxa"/>
           </w:tcPr>
           <w:p>
+            <w:proofErr w:type="spellStart"/>
             <w:r>
               <w:t>GPIO_Mode_</w:t>
             </w:r>
             <w:r>
               <w:t>OUT</w:t>
             </w:r>
+            <w:proofErr w:type="spellEnd"/>
           </w:p>
         </w:tc>
       </w:tr>
@@ -11947,12 +12196,14 @@
                 <w:b/>
               </w:rPr>
             </w:pPr>
+            <w:proofErr w:type="spellStart"/>
             <w:r>
               <w:rPr>
                 <w:b/>
               </w:rPr>
               <w:t>GPIO_Speed</w:t>
             </w:r>
+            <w:proofErr w:type="spellEnd"/>
           </w:p>
         </w:tc>
         <w:tc>
@@ -11977,12 +12228,14 @@
                 <w:b/>
               </w:rPr>
             </w:pPr>
+            <w:proofErr w:type="spellStart"/>
             <w:r>
               <w:rPr>
                 <w:b/>
               </w:rPr>
               <w:t>GPIO_OType</w:t>
             </w:r>
+            <w:proofErr w:type="spellEnd"/>
           </w:p>
         </w:tc>
         <w:tc>
@@ -11990,9 +12243,11 @@
             <w:tcW w:w="5669" w:type="dxa"/>
           </w:tcPr>
           <w:p>
+            <w:proofErr w:type="spellStart"/>
             <w:r>
               <w:t>GPIO_Otype_PP</w:t>
             </w:r>
+            <w:proofErr w:type="spellEnd"/>
           </w:p>
         </w:tc>
       </w:tr>
@@ -12007,12 +12262,14 @@
                 <w:b/>
               </w:rPr>
             </w:pPr>
+            <w:proofErr w:type="spellStart"/>
             <w:r>
               <w:rPr>
                 <w:b/>
               </w:rPr>
               <w:t>GPIO_PuPd</w:t>
             </w:r>
+            <w:proofErr w:type="spellEnd"/>
           </w:p>
         </w:tc>
         <w:tc>
@@ -12020,9 +12277,11 @@
             <w:tcW w:w="5669" w:type="dxa"/>
           </w:tcPr>
           <w:p>
+            <w:proofErr w:type="spellStart"/>
             <w:r>
               <w:t>GPIO_PuPd_NOPULL</w:t>
             </w:r>
+            <w:proofErr w:type="spellEnd"/>
           </w:p>
         </w:tc>
       </w:tr>
@@ -12175,6 +12434,7 @@
                 <w:b/>
               </w:rPr>
             </w:pPr>
+            <w:proofErr w:type="spellStart"/>
             <w:r>
               <w:rPr>
                 <w:b/>
@@ -12187,6 +12447,7 @@
               </w:rPr>
               <w:t>Mode</w:t>
             </w:r>
+            <w:proofErr w:type="spellEnd"/>
           </w:p>
         </w:tc>
         <w:tc>
@@ -12211,6 +12472,7 @@
                 <w:b/>
               </w:rPr>
             </w:pPr>
+            <w:proofErr w:type="spellStart"/>
             <w:r>
               <w:rPr>
                 <w:b/>
@@ -12223,6 +12485,7 @@
               </w:rPr>
               <w:t>Rate</w:t>
             </w:r>
+            <w:proofErr w:type="spellEnd"/>
           </w:p>
         </w:tc>
         <w:tc>
@@ -12247,6 +12510,7 @@
                 <w:b/>
               </w:rPr>
             </w:pPr>
+            <w:proofErr w:type="spellStart"/>
             <w:r>
               <w:rPr>
                 <w:b/>
@@ -12259,6 +12523,7 @@
               </w:rPr>
               <w:t>Enable</w:t>
             </w:r>
+            <w:proofErr w:type="spellEnd"/>
           </w:p>
         </w:tc>
         <w:tc>
@@ -12283,6 +12548,7 @@
                 <w:b/>
               </w:rPr>
             </w:pPr>
+            <w:proofErr w:type="spellStart"/>
             <w:r>
               <w:rPr>
                 <w:b/>
@@ -12295,6 +12561,7 @@
               </w:rPr>
               <w:t>Scale</w:t>
             </w:r>
+            <w:proofErr w:type="spellEnd"/>
           </w:p>
         </w:tc>
         <w:tc>
@@ -12319,6 +12586,7 @@
                 <w:b/>
               </w:rPr>
             </w:pPr>
+            <w:proofErr w:type="spellStart"/>
             <w:r>
               <w:rPr>
                 <w:b/>
@@ -12331,6 +12599,7 @@
               </w:rPr>
               <w:t>Test</w:t>
             </w:r>
+            <w:proofErr w:type="spellEnd"/>
           </w:p>
         </w:tc>
         <w:tc>
@@ -12351,7 +12620,15 @@
         <w:jc w:val="both"/>
       </w:pPr>
       <w:r>
-        <w:t>We set power mode to active to turn on the sensor. The data rate is 100 as per the specification. All three axes are enabled since the data from all three is required to plug into equation (). The full scale value is set to sensitivity 2_3G since the range of our data values will not exceed 2g of acceleration. Self test normal indicates that the sensor will not conduct an automatic test to test that it works.</w:t>
+        <w:t xml:space="preserve">We set power mode to active to turn on the sensor. The data rate is 100 as per the specification. All three axes are enabled since the data from all three is required to plug into equation (). The full scale value is set to sensitivity 2_3G since the range of our data values will not exceed 2g of acceleration. </w:t>
+      </w:r>
+      <w:proofErr w:type="spellStart"/>
+      <w:r>
+        <w:t>Self test</w:t>
+      </w:r>
+      <w:proofErr w:type="spellEnd"/>
+      <w:r>
+        <w:t xml:space="preserve"> normal indicates that the sensor will not conduct an automatic test to test that it works.</w:t>
       </w:r>
     </w:p>
     <w:p>
@@ -12440,6 +12717,7 @@
                 <w:b/>
               </w:rPr>
             </w:pPr>
+            <w:proofErr w:type="spellStart"/>
             <w:r>
               <w:rPr>
                 <w:b/>
@@ -12447,6 +12725,7 @@
               <w:lastRenderedPageBreak/>
               <w:t>GPIO_Pin</w:t>
             </w:r>
+            <w:proofErr w:type="spellEnd"/>
           </w:p>
         </w:tc>
         <w:tc>
@@ -12471,12 +12750,14 @@
                 <w:b/>
               </w:rPr>
             </w:pPr>
+            <w:proofErr w:type="spellStart"/>
             <w:r>
               <w:rPr>
                 <w:b/>
               </w:rPr>
               <w:t>GPIO_Mode</w:t>
             </w:r>
+            <w:proofErr w:type="spellEnd"/>
           </w:p>
         </w:tc>
         <w:tc>
@@ -12484,9 +12765,11 @@
             <w:tcW w:w="4675" w:type="dxa"/>
           </w:tcPr>
           <w:p>
+            <w:proofErr w:type="spellStart"/>
             <w:r>
               <w:t>GPIO_Mode_IN</w:t>
             </w:r>
+            <w:proofErr w:type="spellEnd"/>
           </w:p>
         </w:tc>
       </w:tr>
@@ -12501,12 +12784,14 @@
                 <w:b/>
               </w:rPr>
             </w:pPr>
+            <w:proofErr w:type="spellStart"/>
             <w:r>
               <w:rPr>
                 <w:b/>
               </w:rPr>
               <w:t>GPIO_OType</w:t>
             </w:r>
+            <w:proofErr w:type="spellEnd"/>
           </w:p>
         </w:tc>
         <w:tc>
@@ -12514,9 +12799,11 @@
             <w:tcW w:w="4675" w:type="dxa"/>
           </w:tcPr>
           <w:p>
+            <w:proofErr w:type="spellStart"/>
             <w:r>
               <w:t>GPIO_OType_PP</w:t>
             </w:r>
+            <w:proofErr w:type="spellEnd"/>
           </w:p>
         </w:tc>
       </w:tr>
@@ -12531,12 +12818,14 @@
                 <w:b/>
               </w:rPr>
             </w:pPr>
+            <w:proofErr w:type="spellStart"/>
             <w:r>
               <w:rPr>
                 <w:b/>
               </w:rPr>
               <w:t>GPIO_Speed</w:t>
             </w:r>
+            <w:proofErr w:type="spellEnd"/>
           </w:p>
         </w:tc>
         <w:tc>
@@ -12566,12 +12855,14 @@
                 <w:b/>
               </w:rPr>
             </w:pPr>
+            <w:proofErr w:type="spellStart"/>
             <w:r>
               <w:rPr>
                 <w:b/>
               </w:rPr>
               <w:t>GPIO_PuPd</w:t>
             </w:r>
+            <w:proofErr w:type="spellEnd"/>
           </w:p>
         </w:tc>
         <w:tc>
@@ -12579,9 +12870,11 @@
             <w:tcW w:w="4675" w:type="dxa"/>
           </w:tcPr>
           <w:p>
+            <w:proofErr w:type="spellStart"/>
             <w:r>
               <w:t>GPIO_PuPd_NOPULL</w:t>
             </w:r>
+            <w:proofErr w:type="spellEnd"/>
           </w:p>
         </w:tc>
       </w:tr>
@@ -12681,12 +12974,14 @@
                 <w:b/>
               </w:rPr>
             </w:pPr>
+            <w:proofErr w:type="spellStart"/>
             <w:r>
               <w:rPr>
                 <w:b/>
               </w:rPr>
               <w:t>EXTI_Line</w:t>
             </w:r>
+            <w:proofErr w:type="spellEnd"/>
           </w:p>
         </w:tc>
         <w:tc>
@@ -12711,12 +13006,14 @@
                 <w:b/>
               </w:rPr>
             </w:pPr>
+            <w:proofErr w:type="spellStart"/>
             <w:r>
               <w:rPr>
                 <w:b/>
               </w:rPr>
               <w:t>EXTI_Mode</w:t>
             </w:r>
+            <w:proofErr w:type="spellEnd"/>
           </w:p>
         </w:tc>
         <w:tc>
@@ -12724,9 +13021,11 @@
             <w:tcW w:w="4675" w:type="dxa"/>
           </w:tcPr>
           <w:p>
+            <w:proofErr w:type="spellStart"/>
             <w:r>
               <w:t>EXTI_Mode_Interrupt</w:t>
             </w:r>
+            <w:proofErr w:type="spellEnd"/>
           </w:p>
         </w:tc>
       </w:tr>
@@ -12741,12 +13040,14 @@
                 <w:b/>
               </w:rPr>
             </w:pPr>
+            <w:proofErr w:type="spellStart"/>
             <w:r>
               <w:rPr>
                 <w:b/>
               </w:rPr>
               <w:t>EXTI_Trigger</w:t>
             </w:r>
+            <w:proofErr w:type="spellEnd"/>
           </w:p>
         </w:tc>
         <w:tc>
@@ -12754,9 +13055,11 @@
             <w:tcW w:w="4675" w:type="dxa"/>
           </w:tcPr>
           <w:p>
+            <w:proofErr w:type="spellStart"/>
             <w:r>
               <w:t>EXTI_Trigger_Rising</w:t>
             </w:r>
+            <w:proofErr w:type="spellEnd"/>
           </w:p>
         </w:tc>
       </w:tr>
@@ -12771,12 +13074,14 @@
                 <w:b/>
               </w:rPr>
             </w:pPr>
+            <w:proofErr w:type="spellStart"/>
             <w:r>
               <w:rPr>
                 <w:b/>
               </w:rPr>
               <w:t>EXTI_LineCmd</w:t>
             </w:r>
+            <w:proofErr w:type="spellEnd"/>
           </w:p>
         </w:tc>
         <w:tc>
@@ -12916,12 +13221,14 @@
                 <w:b/>
               </w:rPr>
             </w:pPr>
+            <w:proofErr w:type="spellStart"/>
             <w:r>
               <w:rPr>
                 <w:b/>
               </w:rPr>
               <w:t>NVIC_IRQChannelPreemptionPriority</w:t>
             </w:r>
+            <w:proofErr w:type="spellEnd"/>
           </w:p>
         </w:tc>
         <w:tc>
@@ -12946,12 +13253,14 @@
                 <w:b/>
               </w:rPr>
             </w:pPr>
+            <w:proofErr w:type="spellStart"/>
             <w:r>
               <w:rPr>
                 <w:b/>
               </w:rPr>
               <w:t>NVIC_IRQChannelSubPriority</w:t>
             </w:r>
+            <w:proofErr w:type="spellEnd"/>
           </w:p>
         </w:tc>
         <w:tc>
@@ -12976,12 +13285,14 @@
                 <w:b/>
               </w:rPr>
             </w:pPr>
+            <w:proofErr w:type="spellStart"/>
             <w:r>
               <w:rPr>
                 <w:b/>
               </w:rPr>
               <w:t>NVIC_IRQChannelCmd</w:t>
             </w:r>
+            <w:proofErr w:type="spellEnd"/>
           </w:p>
         </w:tc>
         <w:tc>
@@ -13072,7 +13383,21 @@
         <w:rPr>
           <w:lang w:val="en-CA"/>
         </w:rPr>
-        <w:t>A hardware timer is used to manage the timing at which the 7-segment display is updated. TIM3 is configured to use a prescaler of 1000 and count up to 400. According to</w:t>
+        <w:t xml:space="preserve">A hardware timer is used to manage the timing at which the 7-segment display is updated. TIM3 is configured to use a </w:t>
+      </w:r>
+      <w:proofErr w:type="spellStart"/>
+      <w:r>
+        <w:rPr>
+          <w:lang w:val="en-CA"/>
+        </w:rPr>
+        <w:t>prescaler</w:t>
+      </w:r>
+      <w:proofErr w:type="spellEnd"/>
+      <w:r>
+        <w:rPr>
+          <w:lang w:val="en-CA"/>
+        </w:rPr>
+        <w:t xml:space="preserve"> of 1000 and count up to 400. According to</w:t>
       </w:r>
       <w:r>
         <w:rPr>
@@ -13193,12 +13518,14 @@
                 <w:b/>
               </w:rPr>
             </w:pPr>
+            <w:proofErr w:type="spellStart"/>
             <w:r>
               <w:rPr>
                 <w:b/>
               </w:rPr>
               <w:t>Prescaler</w:t>
             </w:r>
+            <w:proofErr w:type="spellEnd"/>
           </w:p>
         </w:tc>
         <w:tc>
@@ -13223,12 +13550,14 @@
                 <w:b/>
               </w:rPr>
             </w:pPr>
+            <w:proofErr w:type="spellStart"/>
             <w:r>
               <w:rPr>
                 <w:b/>
               </w:rPr>
               <w:t>CounterMode</w:t>
             </w:r>
+            <w:proofErr w:type="spellEnd"/>
           </w:p>
         </w:tc>
         <w:tc>
@@ -13236,9 +13565,11 @@
             <w:tcW w:w="5669" w:type="dxa"/>
           </w:tcPr>
           <w:p>
+            <w:proofErr w:type="spellStart"/>
             <w:r>
               <w:t>TIM_CounterMode_Up</w:t>
             </w:r>
+            <w:proofErr w:type="spellEnd"/>
           </w:p>
         </w:tc>
       </w:tr>
@@ -13283,12 +13614,14 @@
                 <w:b/>
               </w:rPr>
             </w:pPr>
+            <w:proofErr w:type="spellStart"/>
             <w:r>
               <w:rPr>
                 <w:b/>
               </w:rPr>
               <w:t>ClockDivision</w:t>
             </w:r>
+            <w:proofErr w:type="spellEnd"/>
           </w:p>
         </w:tc>
         <w:tc>
@@ -13313,12 +13646,14 @@
                 <w:b/>
               </w:rPr>
             </w:pPr>
+            <w:proofErr w:type="spellStart"/>
             <w:r>
               <w:rPr>
                 <w:b/>
               </w:rPr>
               <w:t>RepetitionCounter</w:t>
             </w:r>
+            <w:proofErr w:type="spellEnd"/>
           </w:p>
         </w:tc>
         <w:tc>
@@ -13652,7 +13987,14 @@
         <w:rPr>
           <w:lang w:val="en-CA"/>
         </w:rPr>
-        <w:t xml:space="preserve"> stored in the tilt</w:t>
+        <w:t xml:space="preserve"> stored in the </w:t>
+      </w:r>
+      <w:proofErr w:type="spellStart"/>
+      <w:r>
+        <w:rPr>
+          <w:lang w:val="en-CA"/>
+        </w:rPr>
+        <w:t>tilt</w:t>
       </w:r>
       <w:r>
         <w:rPr>
@@ -13664,7 +14006,14 @@
         <w:rPr>
           <w:lang w:val="en-CA"/>
         </w:rPr>
-        <w:t>detection.h header file as an array of 12 elements.</w:t>
+        <w:t>detection.h</w:t>
+      </w:r>
+      <w:proofErr w:type="spellEnd"/>
+      <w:r>
+        <w:rPr>
+          <w:lang w:val="en-CA"/>
+        </w:rPr>
+        <w:t xml:space="preserve"> header file as an array of 12 elements.</w:t>
       </w:r>
       <w:r>
         <w:rPr>
@@ -13676,8 +14025,16 @@
         <w:rPr>
           <w:lang w:val="en-CA"/>
         </w:rPr>
-        <w:t>In order to perform matrix operations on the data, the array is stored within an arm_matrix_instance</w:t>
-      </w:r>
+        <w:t xml:space="preserve">In order to perform matrix operations on the data, the array is stored within an </w:t>
+      </w:r>
+      <w:proofErr w:type="spellStart"/>
+      <w:r>
+        <w:rPr>
+          <w:lang w:val="en-CA"/>
+        </w:rPr>
+        <w:t>arm_matrix_instance</w:t>
+      </w:r>
+      <w:proofErr w:type="spellEnd"/>
       <w:r>
         <w:rPr>
           <w:lang w:val="en-CA"/>
@@ -13730,7 +14087,21 @@
         <w:rPr>
           <w:lang w:val="en-CA"/>
         </w:rPr>
-        <w:t xml:space="preserve"> After normalizing, the output is passed to the Kalman filter.</w:t>
+        <w:t xml:space="preserve"> After normalizing, the output is passed to the </w:t>
+      </w:r>
+      <w:proofErr w:type="spellStart"/>
+      <w:r>
+        <w:rPr>
+          <w:lang w:val="en-CA"/>
+        </w:rPr>
+        <w:t>Kalman</w:t>
+      </w:r>
+      <w:proofErr w:type="spellEnd"/>
+      <w:r>
+        <w:rPr>
+          <w:lang w:val="en-CA"/>
+        </w:rPr>
+        <w:t xml:space="preserve"> filter.</w:t>
       </w:r>
     </w:p>
     <w:p>
@@ -14051,7 +14422,35 @@
           <w:lang w:val="en-CA"/>
         </w:rPr>
         <w:tab/>
-        <w:t xml:space="preserve">--- Kalman parameters, show Matlab simulation results in </w:t>
+        <w:t xml:space="preserve">--- </w:t>
+      </w:r>
+      <w:proofErr w:type="spellStart"/>
+      <w:r>
+        <w:rPr>
+          <w:lang w:val="en-CA"/>
+        </w:rPr>
+        <w:t>Kalman</w:t>
+      </w:r>
+      <w:proofErr w:type="spellEnd"/>
+      <w:r>
+        <w:rPr>
+          <w:lang w:val="en-CA"/>
+        </w:rPr>
+        <w:t xml:space="preserve"> parameters, show </w:t>
+      </w:r>
+      <w:proofErr w:type="spellStart"/>
+      <w:r>
+        <w:rPr>
+          <w:lang w:val="en-CA"/>
+        </w:rPr>
+        <w:t>Matlab</w:t>
+      </w:r>
+      <w:proofErr w:type="spellEnd"/>
+      <w:r>
+        <w:rPr>
+          <w:lang w:val="en-CA"/>
+        </w:rPr>
+        <w:t xml:space="preserve"> simulation results in </w:t>
       </w:r>
       <w:r>
         <w:rPr>
@@ -14078,7 +14477,21 @@
         <w:rPr>
           <w:lang w:val="en-CA"/>
         </w:rPr>
-        <w:t xml:space="preserve">he Kalman filter taken directly from lab 2. </w:t>
+        <w:t xml:space="preserve">he </w:t>
+      </w:r>
+      <w:proofErr w:type="spellStart"/>
+      <w:r>
+        <w:rPr>
+          <w:lang w:val="en-CA"/>
+        </w:rPr>
+        <w:t>Kalman</w:t>
+      </w:r>
+      <w:proofErr w:type="spellEnd"/>
+      <w:r>
+        <w:rPr>
+          <w:lang w:val="en-CA"/>
+        </w:rPr>
+        <w:t xml:space="preserve"> filter taken directly from lab 2. </w:t>
       </w:r>
       <w:r>
         <w:rPr>
@@ -14096,7 +14509,21 @@
         <w:rPr>
           <w:lang w:val="en-CA"/>
         </w:rPr>
-        <w:t>For this application, we required the use of three different instances of a Kalman filter state</w:t>
+        <w:t xml:space="preserve">For this application, we required the use of three different instances of a </w:t>
+      </w:r>
+      <w:proofErr w:type="spellStart"/>
+      <w:r>
+        <w:rPr>
+          <w:lang w:val="en-CA"/>
+        </w:rPr>
+        <w:t>Kalman</w:t>
+      </w:r>
+      <w:proofErr w:type="spellEnd"/>
+      <w:r>
+        <w:rPr>
+          <w:lang w:val="en-CA"/>
+        </w:rPr>
+        <w:t xml:space="preserve"> filter state</w:t>
       </w:r>
       <w:r>
         <w:rPr>
@@ -14108,7 +14535,21 @@
         <w:rPr>
           <w:lang w:val="en-CA"/>
         </w:rPr>
-        <w:t>Using only one Kalman fil</w:t>
+        <w:t xml:space="preserve">Using only one </w:t>
+      </w:r>
+      <w:proofErr w:type="spellStart"/>
+      <w:r>
+        <w:rPr>
+          <w:lang w:val="en-CA"/>
+        </w:rPr>
+        <w:t>Kalman</w:t>
+      </w:r>
+      <w:proofErr w:type="spellEnd"/>
+      <w:r>
+        <w:rPr>
+          <w:lang w:val="en-CA"/>
+        </w:rPr>
+        <w:t xml:space="preserve"> fil</w:t>
       </w:r>
       <w:r>
         <w:rPr>
@@ -14573,7 +15014,21 @@
         <w:rPr>
           <w:lang w:val="en-CA"/>
         </w:rPr>
-        <w:t>Then in Matlab, we solved for equation (4).</w:t>
+        <w:t xml:space="preserve">Then in </w:t>
+      </w:r>
+      <w:proofErr w:type="spellStart"/>
+      <w:r>
+        <w:rPr>
+          <w:lang w:val="en-CA"/>
+        </w:rPr>
+        <w:t>Matlab</w:t>
+      </w:r>
+      <w:proofErr w:type="spellEnd"/>
+      <w:r>
+        <w:rPr>
+          <w:lang w:val="en-CA"/>
+        </w:rPr>
+        <w:t>, we solved for equation (4).</w:t>
       </w:r>
       <w:r>
         <w:rPr>
@@ -14670,7 +15125,21 @@
           <w:lang w:val="en-CA"/>
         </w:rPr>
         <w:lastRenderedPageBreak/>
-        <w:t>5.2. Kalman Filter</w:t>
+        <w:t xml:space="preserve">5.2. </w:t>
+      </w:r>
+      <w:proofErr w:type="spellStart"/>
+      <w:r>
+        <w:rPr>
+          <w:lang w:val="en-CA"/>
+        </w:rPr>
+        <w:t>Kalman</w:t>
+      </w:r>
+      <w:proofErr w:type="spellEnd"/>
+      <w:r>
+        <w:rPr>
+          <w:lang w:val="en-CA"/>
+        </w:rPr>
+        <w:t xml:space="preserve"> Filter</w:t>
       </w:r>
       <w:bookmarkEnd w:id="55"/>
     </w:p>
@@ -14685,13 +15154,41 @@
         <w:rPr>
           <w:lang w:val="en-CA"/>
         </w:rPr>
-        <w:t>The Kalman filter initial state parameters we chose were q = 0.025, r = 5, x = k = p = 0.</w:t>
-      </w:r>
-      <w:r>
-        <w:rPr>
-          <w:lang w:val="en-CA"/>
-        </w:rPr>
-        <w:t xml:space="preserve"> x is the estimated value, and since each acceleration value will be in the range of 0 to 1, we set x to 0.</w:t>
+        <w:t xml:space="preserve">The </w:t>
+      </w:r>
+      <w:proofErr w:type="spellStart"/>
+      <w:r>
+        <w:rPr>
+          <w:lang w:val="en-CA"/>
+        </w:rPr>
+        <w:t>Kalman</w:t>
+      </w:r>
+      <w:proofErr w:type="spellEnd"/>
+      <w:r>
+        <w:rPr>
+          <w:lang w:val="en-CA"/>
+        </w:rPr>
+        <w:t xml:space="preserve"> filter initial state parameters we chose were q = 0.025, r = 5, x = k = p = 0.</w:t>
+      </w:r>
+      <w:r>
+        <w:rPr>
+          <w:lang w:val="en-CA"/>
+        </w:rPr>
+        <w:t xml:space="preserve"> </w:t>
+      </w:r>
+      <w:proofErr w:type="gramStart"/>
+      <w:r>
+        <w:rPr>
+          <w:lang w:val="en-CA"/>
+        </w:rPr>
+        <w:t>x</w:t>
+      </w:r>
+      <w:proofErr w:type="gramEnd"/>
+      <w:r>
+        <w:rPr>
+          <w:lang w:val="en-CA"/>
+        </w:rPr>
+        <w:t xml:space="preserve"> is the estimated value, and since each acceleration value will be in the range of 0 to 1, we set x to 0.</w:t>
       </w:r>
       <w:r>
         <w:rPr>
@@ -15018,7 +15515,15 @@
                               <w:fldChar w:fldCharType="end"/>
                             </w:r>
                             <w:r>
-                              <w:t>: Kalman Filter q = 0.0025, r = 5</w:t>
+                              <w:t xml:space="preserve">: </w:t>
+                            </w:r>
+                            <w:proofErr w:type="spellStart"/>
+                            <w:r>
+                              <w:t>Kalman</w:t>
+                            </w:r>
+                            <w:proofErr w:type="spellEnd"/>
+                            <w:r>
+                              <w:t xml:space="preserve"> Filter q = 0.0025, r = 5</w:t>
                             </w:r>
                             <w:bookmarkEnd w:id="59"/>
                           </w:p>
@@ -15074,7 +15579,15 @@
                         <w:fldChar w:fldCharType="end"/>
                       </w:r>
                       <w:r>
-                        <w:t>: Kalman Filter q = 0.0025, r = 5</w:t>
+                        <w:t xml:space="preserve">: </w:t>
+                      </w:r>
+                      <w:proofErr w:type="spellStart"/>
+                      <w:r>
+                        <w:t>Kalman</w:t>
+                      </w:r>
+                      <w:proofErr w:type="spellEnd"/>
+                      <w:r>
+                        <w:t xml:space="preserve"> Filter q = 0.0025, r = 5</w:t>
                       </w:r>
                       <w:bookmarkEnd w:id="60"/>
                     </w:p>
@@ -15241,7 +15754,15 @@
         <w:fldChar w:fldCharType="end"/>
       </w:r>
       <w:r>
-        <w:t>: Kalman Filter q = 0.025, r = 5</w:t>
+        <w:t xml:space="preserve">: </w:t>
+      </w:r>
+      <w:proofErr w:type="spellStart"/>
+      <w:r>
+        <w:t>Kalman</w:t>
+      </w:r>
+      <w:proofErr w:type="spellEnd"/>
+      <w:r>
+        <w:t xml:space="preserve"> Filter q = 0.025, r = 5</w:t>
       </w:r>
       <w:bookmarkEnd w:id="61"/>
     </w:p>
@@ -15329,7 +15850,15 @@
         <w:fldChar w:fldCharType="end"/>
       </w:r>
       <w:r>
-        <w:t>: Kalman Filter q = 0.25, r = 5</w:t>
+        <w:t xml:space="preserve">: </w:t>
+      </w:r>
+      <w:proofErr w:type="spellStart"/>
+      <w:r>
+        <w:t>Kalman</w:t>
+      </w:r>
+      <w:proofErr w:type="spellEnd"/>
+      <w:r>
+        <w:t xml:space="preserve"> Filter q = 0.25, r = 5</w:t>
       </w:r>
       <w:bookmarkEnd w:id="62"/>
     </w:p>
@@ -15415,7 +15944,15 @@
         <w:fldChar w:fldCharType="end"/>
       </w:r>
       <w:r>
-        <w:t>: Kalman Filter q = 2.5 r = 5</w:t>
+        <w:t xml:space="preserve">: </w:t>
+      </w:r>
+      <w:proofErr w:type="spellStart"/>
+      <w:r>
+        <w:t>Kalman</w:t>
+      </w:r>
+      <w:proofErr w:type="spellEnd"/>
+      <w:r>
+        <w:t xml:space="preserve"> Filter q = 2.5 r = 5</w:t>
       </w:r>
       <w:bookmarkEnd w:id="63"/>
     </w:p>
@@ -15503,7 +16040,15 @@
         <w:fldChar w:fldCharType="end"/>
       </w:r>
       <w:r>
-        <w:t>: Kalman Filter q = 25, r = 5</w:t>
+        <w:t xml:space="preserve">: </w:t>
+      </w:r>
+      <w:proofErr w:type="spellStart"/>
+      <w:r>
+        <w:t>Kalman</w:t>
+      </w:r>
+      <w:proofErr w:type="spellEnd"/>
+      <w:r>
+        <w:t xml:space="preserve"> Filter q = 25, r = 5</w:t>
       </w:r>
       <w:bookmarkEnd w:id="64"/>
     </w:p>
@@ -15589,7 +16134,15 @@
         <w:fldChar w:fldCharType="end"/>
       </w:r>
       <w:r>
-        <w:t>: Kalman Filter q = 250, r = 5</w:t>
+        <w:t xml:space="preserve">: </w:t>
+      </w:r>
+      <w:proofErr w:type="spellStart"/>
+      <w:r>
+        <w:t>Kalman</w:t>
+      </w:r>
+      <w:proofErr w:type="spellEnd"/>
+      <w:r>
+        <w:t xml:space="preserve"> Filter q = 250, r = 5</w:t>
       </w:r>
       <w:bookmarkEnd w:id="65"/>
     </w:p>
@@ -15679,7 +16232,15 @@
         <w:fldChar w:fldCharType="end"/>
       </w:r>
       <w:r>
-        <w:t>: Kalman Filter q = 2500 r = 5</w:t>
+        <w:t xml:space="preserve">: </w:t>
+      </w:r>
+      <w:proofErr w:type="spellStart"/>
+      <w:r>
+        <w:t>Kalman</w:t>
+      </w:r>
+      <w:proofErr w:type="spellEnd"/>
+      <w:r>
+        <w:t xml:space="preserve"> Filter q = 2500 r = 5</w:t>
       </w:r>
       <w:bookmarkEnd w:id="66"/>
     </w:p>
@@ -17847,7 +18408,7 @@
 </file>
 
 <file path=customXml/itemProps2.xml><?xml version="1.0" encoding="utf-8"?>
-<ds:datastoreItem xmlns:ds="http://schemas.openxmlformats.org/officeDocument/2006/customXml" ds:itemID="{4013BDCF-B446-42C5-996D-0047E0C149A1}">
+<ds:datastoreItem xmlns:ds="http://schemas.openxmlformats.org/officeDocument/2006/customXml" ds:itemID="{F56D6D14-E929-48AE-BA47-F887862D4B5B}">
   <ds:schemaRefs>
     <ds:schemaRef ds:uri="http://schemas.openxmlformats.org/officeDocument/2006/bibliography"/>
   </ds:schemaRefs>

</xml_diff>

<commit_message>
get the equation numbers right
</commit_message>
<xml_diff>
--- a/Lab 3 Base Project/Lab3 Report.docx
+++ b/Lab 3 Base Project/Lab3 Report.docx
@@ -366,18 +366,8 @@
                                     <w:szCs w:val="36"/>
                                     <w:lang w:val="en-CA"/>
                                   </w:rPr>
-                                  <w:t xml:space="preserve">Group </w:t>
+                                  <w:t>Group 4 :</w:t>
                                 </w:r>
-                                <w:proofErr w:type="gramStart"/>
-                                <w:r>
-                                  <w:rPr>
-                                    <w:sz w:val="24"/>
-                                    <w:szCs w:val="36"/>
-                                    <w:lang w:val="en-CA"/>
-                                  </w:rPr>
-                                  <w:t>4 :</w:t>
-                                </w:r>
-                                <w:proofErr w:type="gramEnd"/>
                                 <w:r>
                                   <w:rPr>
                                     <w:sz w:val="24"/>
@@ -423,23 +413,13 @@
                                     <w:lang w:val="en-CA"/>
                                   </w:rPr>
                                 </w:pPr>
-                                <w:proofErr w:type="spellStart"/>
                                 <w:r>
                                   <w:rPr>
                                     <w:sz w:val="24"/>
                                     <w:szCs w:val="36"/>
                                     <w:lang w:val="en-CA"/>
                                   </w:rPr>
-                                  <w:t>Meng</w:t>
-                                </w:r>
-                                <w:proofErr w:type="spellEnd"/>
-                                <w:r>
-                                  <w:rPr>
-                                    <w:sz w:val="24"/>
-                                    <w:szCs w:val="36"/>
-                                    <w:lang w:val="en-CA"/>
-                                  </w:rPr>
-                                  <w:t xml:space="preserve"> Yin Tao</w:t>
+                                  <w:t>Meng Yin Tao</w:t>
                                 </w:r>
                                 <w:r>
                                   <w:rPr>
@@ -591,18 +571,8 @@
                               <w:szCs w:val="36"/>
                               <w:lang w:val="en-CA"/>
                             </w:rPr>
-                            <w:t xml:space="preserve">Group </w:t>
+                            <w:t>Group 4 :</w:t>
                           </w:r>
-                          <w:proofErr w:type="gramStart"/>
-                          <w:r>
-                            <w:rPr>
-                              <w:sz w:val="24"/>
-                              <w:szCs w:val="36"/>
-                              <w:lang w:val="en-CA"/>
-                            </w:rPr>
-                            <w:t>4 :</w:t>
-                          </w:r>
-                          <w:proofErr w:type="gramEnd"/>
                           <w:r>
                             <w:rPr>
                               <w:sz w:val="24"/>
@@ -648,23 +618,13 @@
                               <w:lang w:val="en-CA"/>
                             </w:rPr>
                           </w:pPr>
-                          <w:proofErr w:type="spellStart"/>
                           <w:r>
                             <w:rPr>
                               <w:sz w:val="24"/>
                               <w:szCs w:val="36"/>
                               <w:lang w:val="en-CA"/>
                             </w:rPr>
-                            <w:t>Meng</w:t>
-                          </w:r>
-                          <w:proofErr w:type="spellEnd"/>
-                          <w:r>
-                            <w:rPr>
-                              <w:sz w:val="24"/>
-                              <w:szCs w:val="36"/>
-                              <w:lang w:val="en-CA"/>
-                            </w:rPr>
-                            <w:t xml:space="preserve"> Yin Tao</w:t>
+                            <w:t>Meng Yin Tao</w:t>
                           </w:r>
                           <w:r>
                             <w:rPr>
@@ -5439,37 +5399,14 @@
         <w:rPr>
           <w:lang w:val="en-CA"/>
         </w:rPr>
-        <w:t xml:space="preserve">iscovery board. The rotation of the board around its axes is detected using the built-in accelerometer. However, the accelerometer cannot determine the yaw (rotation around the board’s z-axis) since it does not result in a change in acceleration.  Only the roll (rotation around the board’s x-axis) and pitch (rotation around the board’s y-axis) can be found using the accelerometer. When the accelerometer’s raw data becomes available, the processor will calibrate it using a pre-built calibration matrix and filter it using a </w:t>
-      </w:r>
-      <w:proofErr w:type="spellStart"/>
-      <w:r>
-        <w:rPr>
-          <w:lang w:val="en-CA"/>
-        </w:rPr>
-        <w:t>Kalman</w:t>
-      </w:r>
-      <w:proofErr w:type="spellEnd"/>
-      <w:r>
-        <w:rPr>
-          <w:lang w:val="en-CA"/>
-        </w:rPr>
-        <w:t xml:space="preserve"> filter whose parameters are experimentally defined.  In order to make sense of the data, it needs to be converted into an angle in degrees. This conversion is done using the </w:t>
-      </w:r>
-      <w:proofErr w:type="spellStart"/>
+        <w:t xml:space="preserve">iscovery board. The rotation of the board around its axes is detected using the built-in accelerometer. However, the accelerometer cannot determine the yaw (rotation around the board’s z-axis) since it does not result in a change in acceleration.  Only the roll (rotation around the board’s x-axis) and pitch (rotation around the board’s y-axis) can be found using the accelerometer. When the accelerometer’s raw data becomes available, the processor will calibrate it using a pre-built calibration matrix and filter it using a Kalman filter whose parameters are experimentally defined.  In order to make sense of the data, it needs to be converted into an angle in degrees. This conversion is done using the </w:t>
+      </w:r>
       <w:r>
         <w:rPr>
           <w:highlight w:val="cyan"/>
           <w:lang w:val="en-CA"/>
         </w:rPr>
-        <w:t>arctan</w:t>
-      </w:r>
-      <w:proofErr w:type="spellEnd"/>
-      <w:r>
-        <w:rPr>
-          <w:highlight w:val="cyan"/>
-          <w:lang w:val="en-CA"/>
-        </w:rPr>
-        <w:t xml:space="preserve"> function available in the math library</w:t>
+        <w:t>arctan function available in the math library</w:t>
       </w:r>
       <w:r>
         <w:rPr>
@@ -6238,7 +6175,19 @@
         <w:rPr>
           <w:lang w:val="en-CA"/>
         </w:rPr>
-        <w:t>The raw data acquired from the accelerometer cannot be used direction in equations (1) and (2).</w:t>
+        <w:t>The raw data acquired from the accele</w:t>
+      </w:r>
+      <w:r>
+        <w:rPr>
+          <w:lang w:val="en-CA"/>
+        </w:rPr>
+        <w:t>rometer cannot be used directly</w:t>
+      </w:r>
+      <w:r>
+        <w:rPr>
+          <w:lang w:val="en-CA"/>
+        </w:rPr>
+        <w:t xml:space="preserve"> in equations (1) and (2).</w:t>
       </w:r>
       <w:r>
         <w:rPr>
@@ -7305,7 +7254,7 @@
         <w:rPr>
           <w:lang w:val="en-CA"/>
         </w:rPr>
-        <w:t>(1</w:t>
+        <w:t>(3</w:t>
       </w:r>
       <w:r>
         <w:rPr>
@@ -7344,14 +7293,7 @@
         <w:rPr>
           <w:lang w:val="en-CA"/>
         </w:rPr>
-        <w:t xml:space="preserve">, </w:t>
-      </w:r>
-      <w:proofErr w:type="spellStart"/>
-      <w:r>
-        <w:rPr>
-          <w:lang w:val="en-CA"/>
-        </w:rPr>
-        <w:t>A</w:t>
+        <w:t>, A</w:t>
       </w:r>
       <w:r>
         <w:rPr>
@@ -7360,7 +7302,6 @@
         </w:rPr>
         <w:t>SCi</w:t>
       </w:r>
-      <w:proofErr w:type="spellEnd"/>
       <w:r>
         <w:rPr>
           <w:vertAlign w:val="superscript"/>
@@ -7372,14 +7313,7 @@
         <w:rPr>
           <w:lang w:val="en-CA"/>
         </w:rPr>
-        <w:t xml:space="preserve">represents the sensitivity (scaling) and </w:t>
-      </w:r>
-      <w:proofErr w:type="spellStart"/>
-      <w:r>
-        <w:rPr>
-          <w:lang w:val="en-CA"/>
-        </w:rPr>
-        <w:t>A</w:t>
+        <w:t>represents the sensitivity (scaling) and A</w:t>
       </w:r>
       <w:r>
         <w:rPr>
@@ -7388,7 +7322,6 @@
         </w:rPr>
         <w:t>OSi</w:t>
       </w:r>
-      <w:proofErr w:type="spellEnd"/>
       <w:r>
         <w:rPr>
           <w:lang w:val="en-CA"/>
@@ -7405,7 +7338,13 @@
         <w:rPr>
           <w:lang w:val="en-CA"/>
         </w:rPr>
-        <w:t xml:space="preserve"> Equation (1) is equivalent to:</w:t>
+        <w:t xml:space="preserve"> Equation (3</w:t>
+      </w:r>
+      <w:r>
+        <w:rPr>
+          <w:lang w:val="en-CA"/>
+        </w:rPr>
+        <w:t>) is equivalent to:</w:t>
       </w:r>
     </w:p>
     <w:p>
@@ -8936,7 +8875,13 @@
         <w:rPr>
           <w:lang w:val="en-CA"/>
         </w:rPr>
-        <w:t>(2)</w:t>
+        <w:t>(4</w:t>
+      </w:r>
+      <w:r>
+        <w:rPr>
+          <w:lang w:val="en-CA"/>
+        </w:rPr>
+        <w:t>)</w:t>
       </w:r>
     </w:p>
     <w:p>
@@ -9014,7 +8959,13 @@
         <w:rPr>
           <w:lang w:val="en-CA"/>
         </w:rPr>
-        <w:t>(3)</w:t>
+        <w:t>(5</w:t>
+      </w:r>
+      <w:r>
+        <w:rPr>
+          <w:lang w:val="en-CA"/>
+        </w:rPr>
+        <w:t>)</w:t>
       </w:r>
     </w:p>
     <w:p>
@@ -9034,20 +8985,19 @@
         <w:rPr>
           <w:lang w:val="en-CA"/>
         </w:rPr>
-        <w:t xml:space="preserve">X in equation (3) is equivalent to matrix </w:t>
-      </w:r>
-      <w:r>
-        <w:rPr>
-          <w:lang w:val="en-CA"/>
-        </w:rPr>
-        <w:t>[</w:t>
-      </w:r>
-      <w:proofErr w:type="spellStart"/>
-      <w:r>
-        <w:rPr>
-          <w:lang w:val="en-CA"/>
-        </w:rPr>
-        <w:t>ACC</w:t>
+        <w:t>X in equation (5</w:t>
+      </w:r>
+      <w:r>
+        <w:rPr>
+          <w:lang w:val="en-CA"/>
+        </w:rPr>
+        <w:t xml:space="preserve">) is equivalent to matrix </w:t>
+      </w:r>
+      <w:r>
+        <w:rPr>
+          <w:lang w:val="en-CA"/>
+        </w:rPr>
+        <w:t>[ACC</w:t>
       </w:r>
       <w:r>
         <w:rPr>
@@ -9056,7 +9006,6 @@
         </w:rPr>
         <w:t>ij</w:t>
       </w:r>
-      <w:proofErr w:type="spellEnd"/>
       <w:r>
         <w:rPr>
           <w:lang w:val="en-CA"/>
@@ -9067,7 +9016,13 @@
         <w:rPr>
           <w:lang w:val="en-CA"/>
         </w:rPr>
-        <w:t xml:space="preserve">in equation (2). </w:t>
+        <w:t>in equation (4</w:t>
+      </w:r>
+      <w:r>
+        <w:rPr>
+          <w:lang w:val="en-CA"/>
+        </w:rPr>
+        <w:t xml:space="preserve">). </w:t>
       </w:r>
       <w:r>
         <w:rPr>
@@ -9091,13 +9046,31 @@
         <w:rPr>
           <w:lang w:val="en-CA"/>
         </w:rPr>
-        <w:t xml:space="preserve"> in equation (2)</w:t>
-      </w:r>
-      <w:r>
-        <w:rPr>
-          <w:lang w:val="en-CA"/>
-        </w:rPr>
-        <w:t xml:space="preserve"> to obtain the normalized data in matrix Y in equation (3)</w:t>
+        <w:t xml:space="preserve"> in equation (4</w:t>
+      </w:r>
+      <w:r>
+        <w:rPr>
+          <w:lang w:val="en-CA"/>
+        </w:rPr>
+        <w:t>)</w:t>
+      </w:r>
+      <w:r>
+        <w:rPr>
+          <w:lang w:val="en-CA"/>
+        </w:rPr>
+        <w:t xml:space="preserve"> to obtain the normalized</w:t>
+      </w:r>
+      <w:r>
+        <w:rPr>
+          <w:lang w:val="en-CA"/>
+        </w:rPr>
+        <w:t xml:space="preserve"> data in matrix Y in equation (5</w:t>
+      </w:r>
+      <w:r>
+        <w:rPr>
+          <w:lang w:val="en-CA"/>
+        </w:rPr>
+        <w:t>)</w:t>
       </w:r>
       <w:r>
         <w:rPr>
@@ -9139,14 +9112,7 @@
         <w:rPr>
           <w:lang w:val="en-CA"/>
         </w:rPr>
-        <w:t>(</w:t>
-      </w:r>
-      <w:proofErr w:type="spellStart"/>
-      <w:r>
-        <w:rPr>
-          <w:lang w:val="en-CA"/>
-        </w:rPr>
-        <w:t>ACC</w:t>
+        <w:t>(ACC</w:t>
       </w:r>
       <w:r>
         <w:rPr>
@@ -9155,7 +9121,6 @@
         </w:rPr>
         <w:t>ij</w:t>
       </w:r>
-      <w:proofErr w:type="spellEnd"/>
       <w:r>
         <w:rPr>
           <w:lang w:val="en-CA"/>
@@ -9190,7 +9155,15 @@
         <w:rPr>
           <w:lang w:val="en-CA"/>
         </w:rPr>
-        <w:t xml:space="preserve">equation (3) </w:t>
+        <w:t>equation (5</w:t>
+      </w:r>
+      <w:bookmarkStart w:id="12" w:name="_GoBack"/>
+      <w:bookmarkEnd w:id="12"/>
+      <w:r>
+        <w:rPr>
+          <w:lang w:val="en-CA"/>
+        </w:rPr>
+        <w:t xml:space="preserve">) </w:t>
       </w:r>
       <w:r>
         <w:rPr>
@@ -9381,7 +9354,13 @@
         <w:rPr>
           <w:lang w:val="en-CA"/>
         </w:rPr>
-        <w:t>(4)</w:t>
+        <w:t>(6</w:t>
+      </w:r>
+      <w:r>
+        <w:rPr>
+          <w:lang w:val="en-CA"/>
+        </w:rPr>
+        <w:t>)</w:t>
       </w:r>
     </w:p>
     <w:p>
@@ -9395,9 +9374,166 @@
         <w:rPr>
           <w:lang w:val="en-CA"/>
         </w:rPr>
-        <w:t xml:space="preserve">For the values of matrices w and Y, the raw data values and corresponding normalized values are used from the positions </w:t>
-      </w:r>
-      <w:proofErr w:type="spellStart"/>
+        <w:t>For the values of matrices w and Y, the raw data values and corresponding normalized values are used from the positions X</w:t>
+      </w:r>
+      <w:r>
+        <w:rPr>
+          <w:vertAlign w:val="subscript"/>
+          <w:lang w:val="en-CA"/>
+        </w:rPr>
+        <w:t>up</w:t>
+      </w:r>
+      <w:r>
+        <w:rPr>
+          <w:lang w:val="en-CA"/>
+        </w:rPr>
+        <w:t>, X</w:t>
+      </w:r>
+      <w:r>
+        <w:rPr>
+          <w:vertAlign w:val="subscript"/>
+          <w:lang w:val="en-CA"/>
+        </w:rPr>
+        <w:t>down</w:t>
+      </w:r>
+      <w:r>
+        <w:rPr>
+          <w:lang w:val="en-CA"/>
+        </w:rPr>
+        <w:t>, Y</w:t>
+      </w:r>
+      <w:r>
+        <w:rPr>
+          <w:lang w:val="en-CA"/>
+        </w:rPr>
+        <w:softHyphen/>
+      </w:r>
+      <w:r>
+        <w:rPr>
+          <w:vertAlign w:val="subscript"/>
+          <w:lang w:val="en-CA"/>
+        </w:rPr>
+        <w:t>up</w:t>
+      </w:r>
+      <w:r>
+        <w:rPr>
+          <w:lang w:val="en-CA"/>
+        </w:rPr>
+        <w:t>, Y</w:t>
+      </w:r>
+      <w:r>
+        <w:rPr>
+          <w:vertAlign w:val="subscript"/>
+          <w:lang w:val="en-CA"/>
+        </w:rPr>
+        <w:t>down</w:t>
+      </w:r>
+      <w:r>
+        <w:rPr>
+          <w:lang w:val="en-CA"/>
+        </w:rPr>
+        <w:t>, Z</w:t>
+      </w:r>
+      <w:r>
+        <w:rPr>
+          <w:lang w:val="en-CA"/>
+        </w:rPr>
+        <w:softHyphen/>
+      </w:r>
+      <w:r>
+        <w:rPr>
+          <w:vertAlign w:val="subscript"/>
+          <w:lang w:val="en-CA"/>
+        </w:rPr>
+        <w:t>up</w:t>
+      </w:r>
+      <w:r>
+        <w:rPr>
+          <w:lang w:val="en-CA"/>
+        </w:rPr>
+        <w:t>, Z</w:t>
+      </w:r>
+      <w:r>
+        <w:rPr>
+          <w:vertAlign w:val="subscript"/>
+          <w:lang w:val="en-CA"/>
+        </w:rPr>
+        <w:t>down</w:t>
+      </w:r>
+      <w:r>
+        <w:rPr>
+          <w:lang w:val="en-CA"/>
+        </w:rPr>
+        <w:t>.</w:t>
+      </w:r>
+      <w:r>
+        <w:rPr>
+          <w:lang w:val="en-CA"/>
+        </w:rPr>
+        <w:t xml:space="preserve"> </w:t>
+      </w:r>
+      <w:r>
+        <w:rPr>
+          <w:lang w:val="en-CA"/>
+        </w:rPr>
+        <w:t>Z</w:t>
+      </w:r>
+      <w:r>
+        <w:rPr>
+          <w:lang w:val="en-CA"/>
+        </w:rPr>
+        <w:softHyphen/>
+      </w:r>
+      <w:r>
+        <w:rPr>
+          <w:vertAlign w:val="subscript"/>
+          <w:lang w:val="en-CA"/>
+        </w:rPr>
+        <w:t>up</w:t>
+      </w:r>
+      <w:r>
+        <w:rPr>
+          <w:lang w:val="en-CA"/>
+        </w:rPr>
+        <w:t xml:space="preserve"> </w:t>
+      </w:r>
+      <w:r>
+        <w:rPr>
+          <w:lang w:val="en-CA"/>
+        </w:rPr>
+        <w:t>is when the board is facing up in the horizontal plane as in Figure 1. Y</w:t>
+      </w:r>
+      <w:r>
+        <w:rPr>
+          <w:lang w:val="en-CA"/>
+        </w:rPr>
+        <w:softHyphen/>
+      </w:r>
+      <w:r>
+        <w:rPr>
+          <w:vertAlign w:val="subscript"/>
+          <w:lang w:val="en-CA"/>
+        </w:rPr>
+        <w:t>up</w:t>
+      </w:r>
+      <w:r>
+        <w:rPr>
+          <w:lang w:val="en-CA"/>
+        </w:rPr>
+        <w:t xml:space="preserve"> </w:t>
+      </w:r>
+      <w:r>
+        <w:rPr>
+          <w:lang w:val="en-CA"/>
+        </w:rPr>
+        <w:t>is when the Y axis of the board is where the Z axis is in Figure 1.</w:t>
+      </w:r>
+      <w:r>
+        <w:rPr>
+          <w:lang w:val="en-CA"/>
+        </w:rPr>
+        <w:t xml:space="preserve"> </w:t>
+      </w:r>
       <w:r>
         <w:rPr>
           <w:lang w:val="en-CA"/>
@@ -9411,209 +9547,6 @@
         </w:rPr>
         <w:t>up</w:t>
       </w:r>
-      <w:proofErr w:type="spellEnd"/>
-      <w:r>
-        <w:rPr>
-          <w:lang w:val="en-CA"/>
-        </w:rPr>
-        <w:t xml:space="preserve">, </w:t>
-      </w:r>
-      <w:proofErr w:type="spellStart"/>
-      <w:r>
-        <w:rPr>
-          <w:lang w:val="en-CA"/>
-        </w:rPr>
-        <w:t>X</w:t>
-      </w:r>
-      <w:r>
-        <w:rPr>
-          <w:vertAlign w:val="subscript"/>
-          <w:lang w:val="en-CA"/>
-        </w:rPr>
-        <w:t>down</w:t>
-      </w:r>
-      <w:proofErr w:type="spellEnd"/>
-      <w:r>
-        <w:rPr>
-          <w:lang w:val="en-CA"/>
-        </w:rPr>
-        <w:t>, Y</w:t>
-      </w:r>
-      <w:r>
-        <w:rPr>
-          <w:lang w:val="en-CA"/>
-        </w:rPr>
-        <w:softHyphen/>
-      </w:r>
-      <w:r>
-        <w:rPr>
-          <w:vertAlign w:val="subscript"/>
-          <w:lang w:val="en-CA"/>
-        </w:rPr>
-        <w:t>up</w:t>
-      </w:r>
-      <w:r>
-        <w:rPr>
-          <w:lang w:val="en-CA"/>
-        </w:rPr>
-        <w:t xml:space="preserve">, </w:t>
-      </w:r>
-      <w:proofErr w:type="spellStart"/>
-      <w:r>
-        <w:rPr>
-          <w:lang w:val="en-CA"/>
-        </w:rPr>
-        <w:t>Y</w:t>
-      </w:r>
-      <w:r>
-        <w:rPr>
-          <w:vertAlign w:val="subscript"/>
-          <w:lang w:val="en-CA"/>
-        </w:rPr>
-        <w:t>down</w:t>
-      </w:r>
-      <w:proofErr w:type="spellEnd"/>
-      <w:r>
-        <w:rPr>
-          <w:lang w:val="en-CA"/>
-        </w:rPr>
-        <w:t xml:space="preserve">, </w:t>
-      </w:r>
-      <w:proofErr w:type="spellStart"/>
-      <w:r>
-        <w:rPr>
-          <w:lang w:val="en-CA"/>
-        </w:rPr>
-        <w:t>Z</w:t>
-      </w:r>
-      <w:r>
-        <w:rPr>
-          <w:lang w:val="en-CA"/>
-        </w:rPr>
-        <w:softHyphen/>
-      </w:r>
-      <w:r>
-        <w:rPr>
-          <w:vertAlign w:val="subscript"/>
-          <w:lang w:val="en-CA"/>
-        </w:rPr>
-        <w:t>up</w:t>
-      </w:r>
-      <w:proofErr w:type="spellEnd"/>
-      <w:r>
-        <w:rPr>
-          <w:lang w:val="en-CA"/>
-        </w:rPr>
-        <w:t xml:space="preserve">, </w:t>
-      </w:r>
-      <w:proofErr w:type="spellStart"/>
-      <w:proofErr w:type="gramStart"/>
-      <w:r>
-        <w:rPr>
-          <w:lang w:val="en-CA"/>
-        </w:rPr>
-        <w:t>Z</w:t>
-      </w:r>
-      <w:r>
-        <w:rPr>
-          <w:vertAlign w:val="subscript"/>
-          <w:lang w:val="en-CA"/>
-        </w:rPr>
-        <w:t>down</w:t>
-      </w:r>
-      <w:proofErr w:type="spellEnd"/>
-      <w:proofErr w:type="gramEnd"/>
-      <w:r>
-        <w:rPr>
-          <w:lang w:val="en-CA"/>
-        </w:rPr>
-        <w:t>.</w:t>
-      </w:r>
-      <w:r>
-        <w:rPr>
-          <w:lang w:val="en-CA"/>
-        </w:rPr>
-        <w:t xml:space="preserve"> </w:t>
-      </w:r>
-      <w:proofErr w:type="spellStart"/>
-      <w:r>
-        <w:rPr>
-          <w:lang w:val="en-CA"/>
-        </w:rPr>
-        <w:t>Z</w:t>
-      </w:r>
-      <w:r>
-        <w:rPr>
-          <w:lang w:val="en-CA"/>
-        </w:rPr>
-        <w:softHyphen/>
-      </w:r>
-      <w:r>
-        <w:rPr>
-          <w:vertAlign w:val="subscript"/>
-          <w:lang w:val="en-CA"/>
-        </w:rPr>
-        <w:t>up</w:t>
-      </w:r>
-      <w:proofErr w:type="spellEnd"/>
-      <w:r>
-        <w:rPr>
-          <w:lang w:val="en-CA"/>
-        </w:rPr>
-        <w:t xml:space="preserve"> </w:t>
-      </w:r>
-      <w:r>
-        <w:rPr>
-          <w:lang w:val="en-CA"/>
-        </w:rPr>
-        <w:t>is when the board is facing up in the horizontal plane as in Figure 1. Y</w:t>
-      </w:r>
-      <w:r>
-        <w:rPr>
-          <w:lang w:val="en-CA"/>
-        </w:rPr>
-        <w:softHyphen/>
-      </w:r>
-      <w:r>
-        <w:rPr>
-          <w:vertAlign w:val="subscript"/>
-          <w:lang w:val="en-CA"/>
-        </w:rPr>
-        <w:t>up</w:t>
-      </w:r>
-      <w:r>
-        <w:rPr>
-          <w:lang w:val="en-CA"/>
-        </w:rPr>
-        <w:t xml:space="preserve"> </w:t>
-      </w:r>
-      <w:r>
-        <w:rPr>
-          <w:lang w:val="en-CA"/>
-        </w:rPr>
-        <w:t>is when the Y axis of the board is where the Z axis is in Figure 1.</w:t>
-      </w:r>
-      <w:r>
-        <w:rPr>
-          <w:lang w:val="en-CA"/>
-        </w:rPr>
-        <w:t xml:space="preserve"> </w:t>
-      </w:r>
-      <w:proofErr w:type="spellStart"/>
-      <w:r>
-        <w:rPr>
-          <w:lang w:val="en-CA"/>
-        </w:rPr>
-        <w:t>X</w:t>
-      </w:r>
-      <w:r>
-        <w:rPr>
-          <w:vertAlign w:val="subscript"/>
-          <w:lang w:val="en-CA"/>
-        </w:rPr>
-        <w:t>up</w:t>
-      </w:r>
-      <w:proofErr w:type="spellEnd"/>
       <w:r>
         <w:rPr>
           <w:lang w:val="en-CA"/>
@@ -9994,7 +9927,13 @@
         <w:rPr>
           <w:lang w:val="en-CA"/>
         </w:rPr>
-        <w:t>(5)</w:t>
+        <w:t>(7</w:t>
+      </w:r>
+      <w:r>
+        <w:rPr>
+          <w:lang w:val="en-CA"/>
+        </w:rPr>
+        <w:t>)</w:t>
       </w:r>
     </w:p>
     <w:p>
@@ -10008,14 +9947,7 @@
         <w:rPr>
           <w:lang w:val="en-CA"/>
         </w:rPr>
-        <w:t xml:space="preserve">The first row of the matrix corresponds to </w:t>
-      </w:r>
-      <w:proofErr w:type="spellStart"/>
-      <w:r>
-        <w:rPr>
-          <w:lang w:val="en-CA"/>
-        </w:rPr>
-        <w:t>Z</w:t>
+        <w:t>The first row of the matrix corresponds to Z</w:t>
       </w:r>
       <w:r>
         <w:rPr>
@@ -10024,19 +9956,11 @@
         </w:rPr>
         <w:t>up</w:t>
       </w:r>
-      <w:proofErr w:type="spellEnd"/>
-      <w:r>
-        <w:rPr>
-          <w:lang w:val="en-CA"/>
-        </w:rPr>
-        <w:t xml:space="preserve">, the second to </w:t>
-      </w:r>
-      <w:proofErr w:type="spellStart"/>
-      <w:r>
-        <w:rPr>
-          <w:lang w:val="en-CA"/>
-        </w:rPr>
-        <w:t>Z</w:t>
+      <w:r>
+        <w:rPr>
+          <w:lang w:val="en-CA"/>
+        </w:rPr>
+        <w:t>, the second to Z</w:t>
       </w:r>
       <w:r>
         <w:rPr>
@@ -10045,7 +9969,6 @@
         </w:rPr>
         <w:t>down</w:t>
       </w:r>
-      <w:proofErr w:type="spellEnd"/>
       <w:r>
         <w:rPr>
           <w:lang w:val="en-CA"/>
@@ -10063,14 +9986,7 @@
         <w:rPr>
           <w:lang w:val="en-CA"/>
         </w:rPr>
-        <w:t xml:space="preserve">, the fourth to </w:t>
-      </w:r>
-      <w:proofErr w:type="spellStart"/>
-      <w:r>
-        <w:rPr>
-          <w:lang w:val="en-CA"/>
-        </w:rPr>
-        <w:t>Y</w:t>
+        <w:t>, the fourth to Y</w:t>
       </w:r>
       <w:r>
         <w:rPr>
@@ -10079,19 +9995,11 @@
         </w:rPr>
         <w:t>down</w:t>
       </w:r>
-      <w:proofErr w:type="spellEnd"/>
-      <w:r>
-        <w:rPr>
-          <w:lang w:val="en-CA"/>
-        </w:rPr>
-        <w:t xml:space="preserve">, the fifth to </w:t>
-      </w:r>
-      <w:proofErr w:type="spellStart"/>
-      <w:r>
-        <w:rPr>
-          <w:lang w:val="en-CA"/>
-        </w:rPr>
-        <w:t>X</w:t>
+      <w:r>
+        <w:rPr>
+          <w:lang w:val="en-CA"/>
+        </w:rPr>
+        <w:t>, the fifth to X</w:t>
       </w:r>
       <w:r>
         <w:rPr>
@@ -10100,19 +10008,11 @@
         </w:rPr>
         <w:t>up</w:t>
       </w:r>
-      <w:proofErr w:type="spellEnd"/>
-      <w:r>
-        <w:rPr>
-          <w:lang w:val="en-CA"/>
-        </w:rPr>
-        <w:t xml:space="preserve">, and the sixth to </w:t>
-      </w:r>
-      <w:proofErr w:type="spellStart"/>
-      <w:r>
-        <w:rPr>
-          <w:lang w:val="en-CA"/>
-        </w:rPr>
-        <w:t>X</w:t>
+      <w:r>
+        <w:rPr>
+          <w:lang w:val="en-CA"/>
+        </w:rPr>
+        <w:t>, and the sixth to X</w:t>
       </w:r>
       <w:r>
         <w:rPr>
@@ -10121,7 +10021,6 @@
         </w:rPr>
         <w:t>down</w:t>
       </w:r>
-      <w:proofErr w:type="spellEnd"/>
       <w:r>
         <w:rPr>
           <w:lang w:val="en-CA"/>
@@ -10148,7 +10047,7 @@
           <w:lang w:val="en-CA"/>
         </w:rPr>
       </w:pPr>
-      <w:bookmarkStart w:id="12" w:name="_Toc414303462"/>
+      <w:bookmarkStart w:id="13" w:name="_Toc414303462"/>
       <w:r>
         <w:rPr>
           <w:lang w:val="en-CA"/>
@@ -10161,7 +10060,7 @@
         </w:rPr>
         <w:t>. Data Filtering</w:t>
       </w:r>
-      <w:bookmarkEnd w:id="12"/>
+      <w:bookmarkEnd w:id="13"/>
     </w:p>
     <w:p>
       <w:pPr>
@@ -10186,23 +10085,7 @@
         <w:t xml:space="preserve"> </w:t>
       </w:r>
       <w:r>
-        <w:t xml:space="preserve">iteration. Depending on the application, such fluctuations can be unacceptable. Spikes and troughs in data, like the point near iteration 1000, can also affect an application during run time. A </w:t>
-      </w:r>
-      <w:proofErr w:type="spellStart"/>
-      <w:r>
-        <w:t>Kalman</w:t>
-      </w:r>
-      <w:proofErr w:type="spellEnd"/>
-      <w:r>
-        <w:t xml:space="preserve"> filter is a robust real time filter that can eliminate the noise and guard against the large spikes. The filter stores a state of five parameters, q, r, x, k, p and updates the state every filtering iteration. As will be explained in section 5.2, parameters q and </w:t>
-      </w:r>
-      <w:proofErr w:type="spellStart"/>
-      <w:r>
-        <w:t>r are</w:t>
-      </w:r>
-      <w:proofErr w:type="spellEnd"/>
-      <w:r>
-        <w:t xml:space="preserve"> parameters that a user must select to obtain optimal filter performance.</w:t>
+        <w:t>iteration. Depending on the application, such fluctuations can be unacceptable. Spikes and troughs in data, like the point near iteration 1000, can also affect an application during run time. A Kalman filter is a robust real time filter that can eliminate the noise and guard against the large spikes. The filter stores a state of five parameters, q, r, x, k, p and updates the state every filtering iteration. As will be explained in section 5.2, parameters q and r are parameters that a user must select to obtain optimal filter performance.</w:t>
       </w:r>
     </w:p>
     <w:p>
@@ -10212,7 +10095,7 @@
           <w:lang w:val="en-CA"/>
         </w:rPr>
       </w:pPr>
-      <w:bookmarkStart w:id="13" w:name="_Toc414303463"/>
+      <w:bookmarkStart w:id="14" w:name="_Toc414303463"/>
       <w:r>
         <w:rPr>
           <w:lang w:val="en-CA"/>
@@ -10225,7 +10108,7 @@
         </w:rPr>
         <w:t xml:space="preserve"> External Keypad</w:t>
       </w:r>
-      <w:bookmarkEnd w:id="13"/>
+      <w:bookmarkEnd w:id="14"/>
     </w:p>
     <w:p>
       <w:pPr>
@@ -10234,14 +10117,14 @@
           <w:lang w:val="en-CA"/>
         </w:rPr>
       </w:pPr>
-      <w:bookmarkStart w:id="14" w:name="_Toc414303464"/>
+      <w:bookmarkStart w:id="15" w:name="_Toc414303464"/>
       <w:r>
         <w:rPr>
           <w:lang w:val="en-CA"/>
         </w:rPr>
         <w:t>3.3.1. Circuit Layout</w:t>
       </w:r>
-      <w:bookmarkEnd w:id="14"/>
+      <w:bookmarkEnd w:id="15"/>
     </w:p>
     <w:p>
       <w:pPr>
@@ -10251,35 +10134,7 @@
         <w:rPr>
           <w:lang w:val="en-CA"/>
         </w:rPr>
-        <w:t xml:space="preserve">The keypad used for this experiment is composed of four columns and four rows. The pin associated to each of the columns and rows where experimentally found using a </w:t>
-      </w:r>
-      <w:proofErr w:type="spellStart"/>
-      <w:r>
-        <w:rPr>
-          <w:lang w:val="en-CA"/>
-        </w:rPr>
-        <w:t>multimeter</w:t>
-      </w:r>
-      <w:proofErr w:type="spellEnd"/>
-      <w:r>
-        <w:rPr>
-          <w:lang w:val="en-CA"/>
-        </w:rPr>
-        <w:t xml:space="preserve">. Each pin on the keypad is connected to a column or a row. When a key is pressed, a connection is made between a column and a row. Therefore, we expected each pin to be disconnected when no key is pressed, and two pins to be shorted together when a key is pressed. Using a </w:t>
-      </w:r>
-      <w:proofErr w:type="spellStart"/>
-      <w:r>
-        <w:rPr>
-          <w:lang w:val="en-CA"/>
-        </w:rPr>
-        <w:t>multimeter</w:t>
-      </w:r>
-      <w:proofErr w:type="spellEnd"/>
-      <w:r>
-        <w:rPr>
-          <w:lang w:val="en-CA"/>
-        </w:rPr>
-        <w:t xml:space="preserve">, we found the pair of pins associated to the pressing of each key. The results are illustrated in Figure 2. The first four pins were connected to the </w:t>
+        <w:t xml:space="preserve">The keypad used for this experiment is composed of four columns and four rows. The pin associated to each of the columns and rows where experimentally found using a multimeter. Each pin on the keypad is connected to a column or a row. When a key is pressed, a connection is made between a column and a row. Therefore, we expected each pin to be disconnected when no key is pressed, and two pins to be shorted together when a key is pressed. Using a multimeter, we found the pair of pins associated to the pressing of each key. The results are illustrated in Figure 2. The first four pins were connected to the </w:t>
       </w:r>
       <w:r>
         <w:rPr>
@@ -10303,7 +10158,7 @@
         </w:rPr>
         <w:t xml:space="preserve"> </w:t>
       </w:r>
-      <w:bookmarkStart w:id="15" w:name="_Toc414303465"/>
+      <w:bookmarkStart w:id="16" w:name="_Toc414303465"/>
       <w:r>
         <w:rPr>
           <w:noProof/>
@@ -10354,7 +10209,7 @@
                                 <w:noProof/>
                               </w:rPr>
                             </w:pPr>
-                            <w:bookmarkStart w:id="16" w:name="_Toc414303496"/>
+                            <w:bookmarkStart w:id="17" w:name="_Toc414303496"/>
                             <w:r>
                               <w:t xml:space="preserve">Figure </w:t>
                             </w:r>
@@ -10382,7 +10237,7 @@
                             <w:r>
                               <w:t>: Keypad Layout</w:t>
                             </w:r>
-                            <w:bookmarkEnd w:id="16"/>
+                            <w:bookmarkEnd w:id="17"/>
                           </w:p>
                         </w:txbxContent>
                       </wps:txbx>
@@ -10410,7 +10265,7 @@
                           <w:noProof/>
                         </w:rPr>
                       </w:pPr>
-                      <w:bookmarkStart w:id="17" w:name="_Toc414303496"/>
+                      <w:bookmarkStart w:id="18" w:name="_Toc414303496"/>
                       <w:r>
                         <w:t xml:space="preserve">Figure </w:t>
                       </w:r>
@@ -10438,7 +10293,7 @@
                       <w:r>
                         <w:t>: Keypad Layout</w:t>
                       </w:r>
-                      <w:bookmarkEnd w:id="17"/>
+                      <w:bookmarkEnd w:id="18"/>
                     </w:p>
                   </w:txbxContent>
                 </v:textbox>
@@ -10515,7 +10370,7 @@
         </w:rPr>
         <w:t>3.3.2. Data Acquisition</w:t>
       </w:r>
-      <w:bookmarkEnd w:id="15"/>
+      <w:bookmarkEnd w:id="16"/>
     </w:p>
     <w:p>
       <w:pPr>
@@ -10538,14 +10393,14 @@
           <w:lang w:val="en-CA"/>
         </w:rPr>
       </w:pPr>
-      <w:bookmarkStart w:id="18" w:name="_Toc414303466"/>
+      <w:bookmarkStart w:id="19" w:name="_Toc414303466"/>
       <w:r>
         <w:rPr>
           <w:lang w:val="en-CA"/>
         </w:rPr>
         <w:t>3.3.3. Handling Key Bouncing</w:t>
       </w:r>
-      <w:bookmarkEnd w:id="18"/>
+      <w:bookmarkEnd w:id="19"/>
       <w:r>
         <w:rPr>
           <w:lang w:val="en-CA"/>
@@ -10574,7 +10429,7 @@
           <w:lang w:val="en-CA"/>
         </w:rPr>
       </w:pPr>
-      <w:bookmarkStart w:id="19" w:name="_Toc414303467"/>
+      <w:bookmarkStart w:id="20" w:name="_Toc414303467"/>
       <w:r>
         <w:rPr>
           <w:lang w:val="en-CA"/>
@@ -10582,7 +10437,7 @@
         <w:lastRenderedPageBreak/>
         <w:t>3.4. External 7-Segment Display</w:t>
       </w:r>
-      <w:bookmarkEnd w:id="19"/>
+      <w:bookmarkEnd w:id="20"/>
     </w:p>
     <w:p>
       <w:pPr>
@@ -10591,14 +10446,14 @@
           <w:lang w:val="en-CA"/>
         </w:rPr>
       </w:pPr>
-      <w:bookmarkStart w:id="20" w:name="_Toc414303468"/>
+      <w:bookmarkStart w:id="21" w:name="_Toc414303468"/>
       <w:r>
         <w:rPr>
           <w:lang w:val="en-CA"/>
         </w:rPr>
         <w:t>3.4.1. Circuit Layout</w:t>
       </w:r>
-      <w:bookmarkEnd w:id="20"/>
+      <w:bookmarkEnd w:id="21"/>
     </w:p>
     <w:p>
       <w:pPr>
@@ -10673,7 +10528,7 @@
           <w:lang w:val="en-CA"/>
         </w:rPr>
       </w:pPr>
-      <w:bookmarkStart w:id="21" w:name="_Toc414303497"/>
+      <w:bookmarkStart w:id="22" w:name="_Toc414303497"/>
       <w:r>
         <w:t xml:space="preserve">Figure </w:t>
       </w:r>
@@ -10701,7 +10556,7 @@
       <w:r>
         <w:t>: 7-Segment Display Layout</w:t>
       </w:r>
-      <w:bookmarkEnd w:id="21"/>
+      <w:bookmarkEnd w:id="22"/>
     </w:p>
     <w:p>
       <w:pPr>
@@ -10710,14 +10565,14 @@
           <w:lang w:val="en-CA"/>
         </w:rPr>
       </w:pPr>
-      <w:bookmarkStart w:id="22" w:name="_Toc414303469"/>
+      <w:bookmarkStart w:id="23" w:name="_Toc414303469"/>
       <w:r>
         <w:rPr>
           <w:lang w:val="en-CA"/>
         </w:rPr>
         <w:t>3.4.2. Data Display</w:t>
       </w:r>
-      <w:bookmarkEnd w:id="22"/>
+      <w:bookmarkEnd w:id="23"/>
     </w:p>
     <w:p>
       <w:pPr>
@@ -10740,14 +10595,14 @@
           <w:lang w:val="en-CA"/>
         </w:rPr>
       </w:pPr>
-      <w:bookmarkStart w:id="23" w:name="_Toc414303470"/>
+      <w:bookmarkStart w:id="24" w:name="_Toc414303470"/>
       <w:r>
         <w:rPr>
           <w:lang w:val="en-CA"/>
         </w:rPr>
         <w:t>3.5. Timing</w:t>
       </w:r>
-      <w:bookmarkEnd w:id="23"/>
+      <w:bookmarkEnd w:id="24"/>
     </w:p>
     <w:p>
       <w:pPr>
@@ -10756,7 +10611,7 @@
           <w:lang w:val="en-CA"/>
         </w:rPr>
       </w:pPr>
-      <w:bookmarkStart w:id="24" w:name="_Toc414303471"/>
+      <w:bookmarkStart w:id="25" w:name="_Toc414303471"/>
       <w:r>
         <w:rPr>
           <w:lang w:val="en-CA"/>
@@ -10769,7 +10624,7 @@
         </w:rPr>
         <w:t>. Timing Based on Hardware Timer</w:t>
       </w:r>
-      <w:bookmarkEnd w:id="24"/>
+      <w:bookmarkEnd w:id="25"/>
     </w:p>
     <w:p>
       <w:pPr>
@@ -10789,35 +10644,7 @@
           <w:lang w:val="en-CA"/>
         </w:rPr>
         <w:lastRenderedPageBreak/>
-        <w:t xml:space="preserve">maximum frequencies. Timer 3 (TIM3) used in this experiment has a bus frequency of 42 </w:t>
-      </w:r>
-      <w:proofErr w:type="spellStart"/>
-      <w:r>
-        <w:rPr>
-          <w:lang w:val="en-CA"/>
-        </w:rPr>
-        <w:t>MHz.</w:t>
-      </w:r>
-      <w:proofErr w:type="spellEnd"/>
-      <w:r>
-        <w:rPr>
-          <w:lang w:val="en-CA"/>
-        </w:rPr>
-        <w:t xml:space="preserve"> A </w:t>
-      </w:r>
-      <w:proofErr w:type="spellStart"/>
-      <w:r>
-        <w:rPr>
-          <w:lang w:val="en-CA"/>
-        </w:rPr>
-        <w:t>prescaler</w:t>
-      </w:r>
-      <w:proofErr w:type="spellEnd"/>
-      <w:r>
-        <w:rPr>
-          <w:lang w:val="en-CA"/>
-        </w:rPr>
-        <w:t xml:space="preserve"> is used to divide the frequency in</w:t>
+        <w:t>maximum frequencies. Timer 3 (TIM3) used in this experiment has a bus frequency of 42 MHz. A prescaler is used to divide the frequency in</w:t>
       </w:r>
       <w:r>
         <w:t xml:space="preserve"> to a counter frequency </w:t>
@@ -10832,7 +10659,19 @@
         <w:rPr>
           <w:lang w:val="en-CA"/>
         </w:rPr>
-        <w:t>equation (6).</w:t>
+        <w:t>equation (</w:t>
+      </w:r>
+      <w:r>
+        <w:rPr>
+          <w:lang w:val="en-CA"/>
+        </w:rPr>
+        <w:t>8</w:t>
+      </w:r>
+      <w:r>
+        <w:rPr>
+          <w:lang w:val="en-CA"/>
+        </w:rPr>
+        <w:t>).</w:t>
       </w:r>
     </w:p>
     <w:p>
@@ -10997,7 +10836,13 @@
         <w:rPr>
           <w:lang w:val="en-CA"/>
         </w:rPr>
-        <w:t>(6)</w:t>
+        <w:t>(8</w:t>
+      </w:r>
+      <w:r>
+        <w:rPr>
+          <w:lang w:val="en-CA"/>
+        </w:rPr>
+        <w:t>)</w:t>
       </w:r>
     </w:p>
     <w:p>
@@ -11011,27 +10856,25 @@
         <w:rPr>
           <w:lang w:val="en-CA"/>
         </w:rPr>
-        <w:t xml:space="preserve">When the timer uses a count up counter, the counter value is incremented at each </w:t>
-      </w:r>
-      <w:proofErr w:type="spellStart"/>
-      <w:r>
-        <w:rPr>
-          <w:lang w:val="en-CA"/>
-        </w:rPr>
-        <w:t>prescaler</w:t>
-      </w:r>
-      <w:proofErr w:type="spellEnd"/>
-      <w:r>
-        <w:rPr>
-          <w:lang w:val="en-CA"/>
-        </w:rPr>
-        <w:t xml:space="preserve"> period up to a maximum. When the counter has reached the maximum value, it is reset to zero and an interrupt flag is raised. The freq</w:t>
-      </w:r>
-      <w:r>
-        <w:rPr>
-          <w:lang w:val="en-CA"/>
-        </w:rPr>
-        <w:t>uency of the flag is found using equation (7).</w:t>
+        <w:t>When the timer uses a count up counter, the counter value is incremented at each prescaler period up to a maximum. When the counter has reached the maximum value, it is reset to zero and an interrupt flag is raised. The freq</w:t>
+      </w:r>
+      <w:r>
+        <w:rPr>
+          <w:lang w:val="en-CA"/>
+        </w:rPr>
+        <w:t>uency of the</w:t>
+      </w:r>
+      <w:r>
+        <w:rPr>
+          <w:lang w:val="en-CA"/>
+        </w:rPr>
+        <w:t xml:space="preserve"> flag is found using equation (9</w:t>
+      </w:r>
+      <w:r>
+        <w:rPr>
+          <w:lang w:val="en-CA"/>
+        </w:rPr>
+        <w:t>).</w:t>
       </w:r>
     </w:p>
     <w:p>
@@ -11281,7 +11124,13 @@
         <w:rPr>
           <w:lang w:val="en-CA"/>
         </w:rPr>
-        <w:t>(7)</w:t>
+        <w:t>(9</w:t>
+      </w:r>
+      <w:r>
+        <w:rPr>
+          <w:lang w:val="en-CA"/>
+        </w:rPr>
+        <w:t>)</w:t>
       </w:r>
     </w:p>
     <w:p>
@@ -11356,7 +11205,7 @@
           <w:lang w:val="en-CA"/>
         </w:rPr>
       </w:pPr>
-      <w:bookmarkStart w:id="25" w:name="_Toc414303498"/>
+      <w:bookmarkStart w:id="26" w:name="_Toc414303498"/>
       <w:r>
         <w:t xml:space="preserve">Figure </w:t>
       </w:r>
@@ -11384,7 +11233,7 @@
       <w:r>
         <w:t>: Timer Waveform</w:t>
       </w:r>
-      <w:bookmarkEnd w:id="25"/>
+      <w:bookmarkEnd w:id="26"/>
     </w:p>
     <w:p>
       <w:pPr>
@@ -11400,7 +11249,7 @@
           <w:lang w:val="en-CA"/>
         </w:rPr>
       </w:pPr>
-      <w:bookmarkStart w:id="26" w:name="_Toc414303472"/>
+      <w:bookmarkStart w:id="27" w:name="_Toc414303472"/>
       <w:r>
         <w:rPr>
           <w:lang w:val="en-CA"/>
@@ -11413,7 +11262,7 @@
         </w:rPr>
         <w:t>Implementation</w:t>
       </w:r>
-      <w:bookmarkEnd w:id="26"/>
+      <w:bookmarkEnd w:id="27"/>
     </w:p>
     <w:p>
       <w:pPr>
@@ -11436,14 +11285,14 @@
           <w:lang w:val="en-CA"/>
         </w:rPr>
       </w:pPr>
-      <w:bookmarkStart w:id="27" w:name="_Toc414303473"/>
+      <w:bookmarkStart w:id="28" w:name="_Toc414303473"/>
       <w:r>
         <w:rPr>
           <w:lang w:val="en-CA"/>
         </w:rPr>
         <w:t>4.1. Component Configuration and Initialization</w:t>
       </w:r>
-      <w:bookmarkEnd w:id="27"/>
+      <w:bookmarkEnd w:id="28"/>
     </w:p>
     <w:p>
       <w:pPr>
@@ -11452,14 +11301,14 @@
           <w:lang w:val="en-CA"/>
         </w:rPr>
       </w:pPr>
-      <w:bookmarkStart w:id="28" w:name="_Toc414303474"/>
+      <w:bookmarkStart w:id="29" w:name="_Toc414303474"/>
       <w:r>
         <w:rPr>
           <w:lang w:val="en-CA"/>
         </w:rPr>
         <w:t>4.1.1. GPIO Configuration</w:t>
       </w:r>
-      <w:bookmarkEnd w:id="28"/>
+      <w:bookmarkEnd w:id="29"/>
     </w:p>
     <w:p>
       <w:pPr>
@@ -11486,7 +11335,7 @@
         <w:pStyle w:val="Caption"/>
         <w:keepNext/>
       </w:pPr>
-      <w:bookmarkStart w:id="29" w:name="_Toc414303506"/>
+      <w:bookmarkStart w:id="30" w:name="_Toc414303506"/>
       <w:r>
         <w:t xml:space="preserve">Table </w:t>
       </w:r>
@@ -11514,7 +11363,7 @@
       <w:r>
         <w:t>: GPIO Configuration for 7-Segment Display</w:t>
       </w:r>
-      <w:bookmarkEnd w:id="29"/>
+      <w:bookmarkEnd w:id="30"/>
     </w:p>
     <w:tbl>
       <w:tblPr>
@@ -11575,14 +11424,12 @@
                 <w:b/>
               </w:rPr>
             </w:pPr>
-            <w:proofErr w:type="spellStart"/>
             <w:r>
               <w:rPr>
                 <w:b/>
               </w:rPr>
               <w:t>GPIOx</w:t>
             </w:r>
-            <w:proofErr w:type="spellEnd"/>
           </w:p>
         </w:tc>
         <w:tc>
@@ -11607,14 +11454,12 @@
                 <w:b/>
               </w:rPr>
             </w:pPr>
-            <w:proofErr w:type="spellStart"/>
             <w:r>
               <w:rPr>
                 <w:b/>
               </w:rPr>
               <w:t>periph_GPIOx</w:t>
             </w:r>
-            <w:proofErr w:type="spellEnd"/>
           </w:p>
         </w:tc>
         <w:tc>
@@ -11639,14 +11484,12 @@
                 <w:b/>
               </w:rPr>
             </w:pPr>
-            <w:proofErr w:type="spellStart"/>
             <w:r>
               <w:rPr>
                 <w:b/>
               </w:rPr>
               <w:t>GPIO_Pin</w:t>
             </w:r>
-            <w:proofErr w:type="spellEnd"/>
           </w:p>
         </w:tc>
         <w:tc>
@@ -11671,14 +11514,12 @@
                 <w:b/>
               </w:rPr>
             </w:pPr>
-            <w:proofErr w:type="spellStart"/>
             <w:r>
               <w:rPr>
                 <w:b/>
               </w:rPr>
               <w:t>GPIO_Mode</w:t>
             </w:r>
-            <w:proofErr w:type="spellEnd"/>
           </w:p>
         </w:tc>
         <w:tc>
@@ -11686,14 +11527,12 @@
             <w:tcW w:w="6755" w:type="dxa"/>
           </w:tcPr>
           <w:p>
-            <w:proofErr w:type="spellStart"/>
             <w:r>
               <w:t>GPIO_Mode_</w:t>
             </w:r>
             <w:r>
               <w:t>OUT</w:t>
             </w:r>
-            <w:proofErr w:type="spellEnd"/>
           </w:p>
         </w:tc>
       </w:tr>
@@ -11708,14 +11547,12 @@
                 <w:b/>
               </w:rPr>
             </w:pPr>
-            <w:proofErr w:type="spellStart"/>
             <w:r>
               <w:rPr>
                 <w:b/>
               </w:rPr>
               <w:t>GPIO_Speed</w:t>
             </w:r>
-            <w:proofErr w:type="spellEnd"/>
           </w:p>
         </w:tc>
         <w:tc>
@@ -11740,14 +11577,12 @@
                 <w:b/>
               </w:rPr>
             </w:pPr>
-            <w:proofErr w:type="spellStart"/>
             <w:r>
               <w:rPr>
                 <w:b/>
               </w:rPr>
               <w:t>GPIO_OType</w:t>
             </w:r>
-            <w:proofErr w:type="spellEnd"/>
           </w:p>
         </w:tc>
         <w:tc>
@@ -11755,11 +11590,9 @@
             <w:tcW w:w="6755" w:type="dxa"/>
           </w:tcPr>
           <w:p>
-            <w:proofErr w:type="spellStart"/>
             <w:r>
               <w:t>GPIO_Otype_PP</w:t>
             </w:r>
-            <w:proofErr w:type="spellEnd"/>
           </w:p>
         </w:tc>
       </w:tr>
@@ -11774,14 +11607,12 @@
                 <w:b/>
               </w:rPr>
             </w:pPr>
-            <w:proofErr w:type="spellStart"/>
             <w:r>
               <w:rPr>
                 <w:b/>
               </w:rPr>
               <w:t>GPIO_PuPd</w:t>
             </w:r>
-            <w:proofErr w:type="spellEnd"/>
           </w:p>
         </w:tc>
         <w:tc>
@@ -11789,11 +11620,9 @@
             <w:tcW w:w="6755" w:type="dxa"/>
           </w:tcPr>
           <w:p>
-            <w:proofErr w:type="spellStart"/>
             <w:r>
               <w:t>GPIO_PuPd_DOWN</w:t>
             </w:r>
-            <w:proofErr w:type="spellEnd"/>
           </w:p>
         </w:tc>
       </w:tr>
@@ -11831,7 +11660,7 @@
         <w:pStyle w:val="Caption"/>
         <w:keepNext/>
       </w:pPr>
-      <w:bookmarkStart w:id="30" w:name="_Toc414303507"/>
+      <w:bookmarkStart w:id="31" w:name="_Toc414303507"/>
       <w:r>
         <w:lastRenderedPageBreak/>
         <w:t xml:space="preserve">Table </w:t>
@@ -11860,7 +11689,7 @@
       <w:r>
         <w:t>: GPIO Configuration for LEDs</w:t>
       </w:r>
-      <w:bookmarkEnd w:id="30"/>
+      <w:bookmarkEnd w:id="31"/>
     </w:p>
     <w:tbl>
       <w:tblPr>
@@ -11921,14 +11750,12 @@
                 <w:b/>
               </w:rPr>
             </w:pPr>
-            <w:proofErr w:type="spellStart"/>
             <w:r>
               <w:rPr>
                 <w:b/>
               </w:rPr>
               <w:t>GPIOx</w:t>
             </w:r>
-            <w:proofErr w:type="spellEnd"/>
           </w:p>
         </w:tc>
         <w:tc>
@@ -11953,14 +11780,12 @@
                 <w:b/>
               </w:rPr>
             </w:pPr>
-            <w:proofErr w:type="spellStart"/>
             <w:r>
               <w:rPr>
                 <w:b/>
               </w:rPr>
               <w:t>periph_GPIOx</w:t>
             </w:r>
-            <w:proofErr w:type="spellEnd"/>
           </w:p>
         </w:tc>
         <w:tc>
@@ -11985,14 +11810,12 @@
                 <w:b/>
               </w:rPr>
             </w:pPr>
-            <w:proofErr w:type="spellStart"/>
             <w:r>
               <w:rPr>
                 <w:b/>
               </w:rPr>
               <w:t>GPIO_Pin</w:t>
             </w:r>
-            <w:proofErr w:type="spellEnd"/>
           </w:p>
         </w:tc>
         <w:tc>
@@ -12017,14 +11840,12 @@
                 <w:b/>
               </w:rPr>
             </w:pPr>
-            <w:proofErr w:type="spellStart"/>
             <w:r>
               <w:rPr>
                 <w:b/>
               </w:rPr>
               <w:t>GPIO_Mode</w:t>
             </w:r>
-            <w:proofErr w:type="spellEnd"/>
           </w:p>
         </w:tc>
         <w:tc>
@@ -12032,14 +11853,12 @@
             <w:tcW w:w="5669" w:type="dxa"/>
           </w:tcPr>
           <w:p>
-            <w:proofErr w:type="spellStart"/>
             <w:r>
               <w:t>GPIO_Mode_</w:t>
             </w:r>
             <w:r>
               <w:t>OUT</w:t>
             </w:r>
-            <w:proofErr w:type="spellEnd"/>
           </w:p>
         </w:tc>
       </w:tr>
@@ -12054,14 +11873,12 @@
                 <w:b/>
               </w:rPr>
             </w:pPr>
-            <w:proofErr w:type="spellStart"/>
             <w:r>
               <w:rPr>
                 <w:b/>
               </w:rPr>
               <w:t>GPIO_Speed</w:t>
             </w:r>
-            <w:proofErr w:type="spellEnd"/>
           </w:p>
         </w:tc>
         <w:tc>
@@ -12086,14 +11903,12 @@
                 <w:b/>
               </w:rPr>
             </w:pPr>
-            <w:proofErr w:type="spellStart"/>
             <w:r>
               <w:rPr>
                 <w:b/>
               </w:rPr>
               <w:t>GPIO_OType</w:t>
             </w:r>
-            <w:proofErr w:type="spellEnd"/>
           </w:p>
         </w:tc>
         <w:tc>
@@ -12101,11 +11916,9 @@
             <w:tcW w:w="5669" w:type="dxa"/>
           </w:tcPr>
           <w:p>
-            <w:proofErr w:type="spellStart"/>
             <w:r>
               <w:t>GPIO_Otype_PP</w:t>
             </w:r>
-            <w:proofErr w:type="spellEnd"/>
           </w:p>
         </w:tc>
       </w:tr>
@@ -12120,14 +11933,12 @@
                 <w:b/>
               </w:rPr>
             </w:pPr>
-            <w:proofErr w:type="spellStart"/>
             <w:r>
               <w:rPr>
                 <w:b/>
               </w:rPr>
               <w:t>GPIO_PuPd</w:t>
             </w:r>
-            <w:proofErr w:type="spellEnd"/>
           </w:p>
         </w:tc>
         <w:tc>
@@ -12135,11 +11946,9 @@
             <w:tcW w:w="5669" w:type="dxa"/>
           </w:tcPr>
           <w:p>
-            <w:proofErr w:type="spellStart"/>
             <w:r>
               <w:t>GPIO_PuPd_NOPULL</w:t>
             </w:r>
-            <w:proofErr w:type="spellEnd"/>
           </w:p>
         </w:tc>
       </w:tr>
@@ -12173,7 +11982,7 @@
           <w:lang w:val="en-CA"/>
         </w:rPr>
       </w:pPr>
-      <w:bookmarkStart w:id="31" w:name="_Toc414303475"/>
+      <w:bookmarkStart w:id="32" w:name="_Toc414303475"/>
       <w:r>
         <w:rPr>
           <w:lang w:val="en-CA"/>
@@ -12198,7 +12007,7 @@
         </w:rPr>
         <w:t>Accelerometer Interrupt and Interrupt Handler</w:t>
       </w:r>
-      <w:bookmarkEnd w:id="31"/>
+      <w:bookmarkEnd w:id="32"/>
     </w:p>
     <w:p>
       <w:r>
@@ -12215,7 +12024,7 @@
         <w:pStyle w:val="Caption"/>
         <w:keepNext/>
       </w:pPr>
-      <w:bookmarkStart w:id="32" w:name="_Toc414303508"/>
+      <w:bookmarkStart w:id="33" w:name="_Toc414303508"/>
       <w:r>
         <w:t xml:space="preserve">Table </w:t>
       </w:r>
@@ -12229,289 +12038,6 @@
       </w:fldSimple>
       <w:r>
         <w:t>: LIS302DL MEMs Sensor Configuration</w:t>
-      </w:r>
-      <w:bookmarkEnd w:id="32"/>
-    </w:p>
-    <w:tbl>
-      <w:tblPr>
-        <w:tblStyle w:val="TableGrid"/>
-        <w:tblW w:w="0" w:type="auto"/>
-        <w:tblLook w:val="04A0" w:firstRow="1" w:lastRow="0" w:firstColumn="1" w:lastColumn="0" w:noHBand="0" w:noVBand="1"/>
-      </w:tblPr>
-      <w:tblGrid>
-        <w:gridCol w:w="4675"/>
-        <w:gridCol w:w="4675"/>
-      </w:tblGrid>
-      <w:tr>
-        <w:tc>
-          <w:tcPr>
-            <w:tcW w:w="4675" w:type="dxa"/>
-          </w:tcPr>
-          <w:p>
-            <w:pPr>
-              <w:rPr>
-                <w:b/>
-              </w:rPr>
-            </w:pPr>
-            <w:r>
-              <w:rPr>
-                <w:b/>
-              </w:rPr>
-              <w:t>Configuration</w:t>
-            </w:r>
-          </w:p>
-        </w:tc>
-        <w:tc>
-          <w:tcPr>
-            <w:tcW w:w="4675" w:type="dxa"/>
-          </w:tcPr>
-          <w:p>
-            <w:pPr>
-              <w:rPr>
-                <w:b/>
-              </w:rPr>
-            </w:pPr>
-            <w:r>
-              <w:rPr>
-                <w:b/>
-              </w:rPr>
-              <w:t>Value</w:t>
-            </w:r>
-          </w:p>
-        </w:tc>
-      </w:tr>
-      <w:tr>
-        <w:tc>
-          <w:tcPr>
-            <w:tcW w:w="4675" w:type="dxa"/>
-          </w:tcPr>
-          <w:p>
-            <w:pPr>
-              <w:rPr>
-                <w:b/>
-              </w:rPr>
-            </w:pPr>
-            <w:proofErr w:type="spellStart"/>
-            <w:r>
-              <w:rPr>
-                <w:b/>
-              </w:rPr>
-              <w:t>Power_</w:t>
-            </w:r>
-            <w:r>
-              <w:rPr>
-                <w:b/>
-              </w:rPr>
-              <w:t>Mode</w:t>
-            </w:r>
-            <w:proofErr w:type="spellEnd"/>
-          </w:p>
-        </w:tc>
-        <w:tc>
-          <w:tcPr>
-            <w:tcW w:w="4675" w:type="dxa"/>
-          </w:tcPr>
-          <w:p>
-            <w:r>
-              <w:t>LIS302DL_LOWPOWERMODE_ACTIVE</w:t>
-            </w:r>
-          </w:p>
-        </w:tc>
-      </w:tr>
-      <w:tr>
-        <w:tc>
-          <w:tcPr>
-            <w:tcW w:w="4675" w:type="dxa"/>
-          </w:tcPr>
-          <w:p>
-            <w:pPr>
-              <w:rPr>
-                <w:b/>
-              </w:rPr>
-            </w:pPr>
-            <w:proofErr w:type="spellStart"/>
-            <w:r>
-              <w:rPr>
-                <w:b/>
-              </w:rPr>
-              <w:t>Output_Data</w:t>
-            </w:r>
-            <w:r>
-              <w:rPr>
-                <w:b/>
-              </w:rPr>
-              <w:t>Rate</w:t>
-            </w:r>
-            <w:proofErr w:type="spellEnd"/>
-          </w:p>
-        </w:tc>
-        <w:tc>
-          <w:tcPr>
-            <w:tcW w:w="4675" w:type="dxa"/>
-          </w:tcPr>
-          <w:p>
-            <w:r>
-              <w:t>LIS302DL_DATARATE_100</w:t>
-            </w:r>
-          </w:p>
-        </w:tc>
-      </w:tr>
-      <w:tr>
-        <w:tc>
-          <w:tcPr>
-            <w:tcW w:w="4675" w:type="dxa"/>
-          </w:tcPr>
-          <w:p>
-            <w:pPr>
-              <w:rPr>
-                <w:b/>
-              </w:rPr>
-            </w:pPr>
-            <w:proofErr w:type="spellStart"/>
-            <w:r>
-              <w:rPr>
-                <w:b/>
-              </w:rPr>
-              <w:t>Axes_</w:t>
-            </w:r>
-            <w:r>
-              <w:rPr>
-                <w:b/>
-              </w:rPr>
-              <w:t>Enable</w:t>
-            </w:r>
-            <w:proofErr w:type="spellEnd"/>
-          </w:p>
-        </w:tc>
-        <w:tc>
-          <w:tcPr>
-            <w:tcW w:w="4675" w:type="dxa"/>
-          </w:tcPr>
-          <w:p>
-            <w:r>
-              <w:t>LIS302DL_X_ENABLE | LIS302DL_Y_ENABLE | LIS302DL_Z_ENABLE</w:t>
-            </w:r>
-          </w:p>
-        </w:tc>
-      </w:tr>
-      <w:tr>
-        <w:tc>
-          <w:tcPr>
-            <w:tcW w:w="4675" w:type="dxa"/>
-          </w:tcPr>
-          <w:p>
-            <w:pPr>
-              <w:rPr>
-                <w:b/>
-              </w:rPr>
-            </w:pPr>
-            <w:proofErr w:type="spellStart"/>
-            <w:r>
-              <w:rPr>
-                <w:b/>
-              </w:rPr>
-              <w:t>Full_</w:t>
-            </w:r>
-            <w:r>
-              <w:rPr>
-                <w:b/>
-              </w:rPr>
-              <w:t>Scale</w:t>
-            </w:r>
-            <w:proofErr w:type="spellEnd"/>
-          </w:p>
-        </w:tc>
-        <w:tc>
-          <w:tcPr>
-            <w:tcW w:w="4675" w:type="dxa"/>
-          </w:tcPr>
-          <w:p>
-            <w:r>
-              <w:t>LIS302DL_SENSITIVITY_2_3G</w:t>
-            </w:r>
-          </w:p>
-        </w:tc>
-      </w:tr>
-      <w:tr>
-        <w:tc>
-          <w:tcPr>
-            <w:tcW w:w="4675" w:type="dxa"/>
-          </w:tcPr>
-          <w:p>
-            <w:pPr>
-              <w:rPr>
-                <w:b/>
-              </w:rPr>
-            </w:pPr>
-            <w:proofErr w:type="spellStart"/>
-            <w:r>
-              <w:rPr>
-                <w:b/>
-              </w:rPr>
-              <w:t>Self_</w:t>
-            </w:r>
-            <w:r>
-              <w:rPr>
-                <w:b/>
-              </w:rPr>
-              <w:t>Test</w:t>
-            </w:r>
-            <w:proofErr w:type="spellEnd"/>
-          </w:p>
-        </w:tc>
-        <w:tc>
-          <w:tcPr>
-            <w:tcW w:w="4675" w:type="dxa"/>
-          </w:tcPr>
-          <w:p>
-            <w:r>
-              <w:t>LIS302DL_SELFTEST_NORMAL</w:t>
-            </w:r>
-          </w:p>
-        </w:tc>
-      </w:tr>
-    </w:tbl>
-    <w:p/>
-    <w:p>
-      <w:pPr>
-        <w:jc w:val="both"/>
-      </w:pPr>
-      <w:r>
-        <w:t xml:space="preserve">We set power mode to active to turn on the sensor. The data rate is 100 as per the specification. All three axes are enabled since the data from all three is required to plug into equation (). The full scale value is set to sensitivity 2_3G since the range of our data values will not exceed 2g of acceleration. </w:t>
-      </w:r>
-      <w:proofErr w:type="spellStart"/>
-      <w:r>
-        <w:t>Self test</w:t>
-      </w:r>
-      <w:proofErr w:type="spellEnd"/>
-      <w:r>
-        <w:t xml:space="preserve"> normal indicates that the sensor will not conduct an automatic test to test that it works.</w:t>
-      </w:r>
-    </w:p>
-    <w:p>
-      <w:r>
-        <w:t>The GPIO configurations are as follow.</w:t>
-      </w:r>
-    </w:p>
-    <w:p>
-      <w:pPr>
-        <w:pStyle w:val="Caption"/>
-        <w:keepNext/>
-      </w:pPr>
-      <w:bookmarkStart w:id="33" w:name="_Toc414303509"/>
-      <w:r>
-        <w:t xml:space="preserve">Table </w:t>
-      </w:r>
-      <w:fldSimple w:instr=" SEQ Table \* ARABIC ">
-        <w:r>
-          <w:rPr>
-            <w:noProof/>
-          </w:rPr>
-          <w:t>4</w:t>
-        </w:r>
-      </w:fldSimple>
-      <w:r>
-        <w:t>: GPIO Configuration for Mems sensor</w:t>
       </w:r>
       <w:bookmarkEnd w:id="33"/>
     </w:p>
@@ -12574,14 +12100,18 @@
                 <w:b/>
               </w:rPr>
             </w:pPr>
-            <w:proofErr w:type="spellStart"/>
             <w:r>
               <w:rPr>
                 <w:b/>
               </w:rPr>
-              <w:t>GPIO_Pin</w:t>
-            </w:r>
-            <w:proofErr w:type="spellEnd"/>
+              <w:t>Power_</w:t>
+            </w:r>
+            <w:r>
+              <w:rPr>
+                <w:b/>
+              </w:rPr>
+              <w:t>Mode</w:t>
+            </w:r>
           </w:p>
         </w:tc>
         <w:tc>
@@ -12590,7 +12120,7 @@
           </w:tcPr>
           <w:p>
             <w:r>
-              <w:t>LIS302DL_SPI_INT1_PIN</w:t>
+              <w:t>LIS302DL_LOWPOWERMODE_ACTIVE</w:t>
             </w:r>
           </w:p>
         </w:tc>
@@ -12606,14 +12136,18 @@
                 <w:b/>
               </w:rPr>
             </w:pPr>
-            <w:proofErr w:type="spellStart"/>
             <w:r>
               <w:rPr>
                 <w:b/>
               </w:rPr>
-              <w:t>GPIO_Mode</w:t>
-            </w:r>
-            <w:proofErr w:type="spellEnd"/>
+              <w:t>Output_Data</w:t>
+            </w:r>
+            <w:r>
+              <w:rPr>
+                <w:b/>
+              </w:rPr>
+              <w:t>Rate</w:t>
+            </w:r>
           </w:p>
         </w:tc>
         <w:tc>
@@ -12621,11 +12155,9 @@
             <w:tcW w:w="4675" w:type="dxa"/>
           </w:tcPr>
           <w:p>
-            <w:proofErr w:type="spellStart"/>
-            <w:r>
-              <w:t>GPIO_Mode_IN</w:t>
-            </w:r>
-            <w:proofErr w:type="spellEnd"/>
+            <w:r>
+              <w:t>LIS302DL_DATARATE_100</w:t>
+            </w:r>
           </w:p>
         </w:tc>
       </w:tr>
@@ -12640,14 +12172,18 @@
                 <w:b/>
               </w:rPr>
             </w:pPr>
-            <w:proofErr w:type="spellStart"/>
             <w:r>
               <w:rPr>
                 <w:b/>
               </w:rPr>
-              <w:t>GPIO_OType</w:t>
-            </w:r>
-            <w:proofErr w:type="spellEnd"/>
+              <w:t>Axes_</w:t>
+            </w:r>
+            <w:r>
+              <w:rPr>
+                <w:b/>
+              </w:rPr>
+              <w:t>Enable</w:t>
+            </w:r>
           </w:p>
         </w:tc>
         <w:tc>
@@ -12655,11 +12191,9 @@
             <w:tcW w:w="4675" w:type="dxa"/>
           </w:tcPr>
           <w:p>
-            <w:proofErr w:type="spellStart"/>
-            <w:r>
-              <w:t>GPIO_OType_PP</w:t>
-            </w:r>
-            <w:proofErr w:type="spellEnd"/>
+            <w:r>
+              <w:t>LIS302DL_X_ENABLE | LIS302DL_Y_ENABLE | LIS302DL_Z_ENABLE</w:t>
+            </w:r>
           </w:p>
         </w:tc>
       </w:tr>
@@ -12674,14 +12208,18 @@
                 <w:b/>
               </w:rPr>
             </w:pPr>
-            <w:proofErr w:type="spellStart"/>
             <w:r>
               <w:rPr>
                 <w:b/>
               </w:rPr>
-              <w:t>GPIO_Speed</w:t>
-            </w:r>
-            <w:proofErr w:type="spellEnd"/>
+              <w:t>Full_</w:t>
+            </w:r>
+            <w:r>
+              <w:rPr>
+                <w:b/>
+              </w:rPr>
+              <w:t>Scale</w:t>
+            </w:r>
           </w:p>
         </w:tc>
         <w:tc>
@@ -12689,13 +12227,8 @@
             <w:tcW w:w="4675" w:type="dxa"/>
           </w:tcPr>
           <w:p>
-            <w:pPr>
-              <w:tabs>
-                <w:tab w:val="left" w:pos="960"/>
-              </w:tabs>
-            </w:pPr>
-            <w:r>
-              <w:t>GPIO_Speed_100MHz</w:t>
+            <w:r>
+              <w:t>LIS302DL_SENSITIVITY_2_3G</w:t>
             </w:r>
           </w:p>
         </w:tc>
@@ -12711,14 +12244,18 @@
                 <w:b/>
               </w:rPr>
             </w:pPr>
-            <w:proofErr w:type="spellStart"/>
             <w:r>
               <w:rPr>
                 <w:b/>
               </w:rPr>
-              <w:t>GPIO_PuPd</w:t>
-            </w:r>
-            <w:proofErr w:type="spellEnd"/>
+              <w:t>Self_</w:t>
+            </w:r>
+            <w:r>
+              <w:rPr>
+                <w:b/>
+              </w:rPr>
+              <w:t>Test</w:t>
+            </w:r>
           </w:p>
         </w:tc>
         <w:tc>
@@ -12726,11 +12263,9 @@
             <w:tcW w:w="4675" w:type="dxa"/>
           </w:tcPr>
           <w:p>
-            <w:proofErr w:type="spellStart"/>
-            <w:r>
-              <w:t>GPIO_PuPd_NOPULL</w:t>
-            </w:r>
-            <w:proofErr w:type="spellEnd"/>
+            <w:r>
+              <w:t>LIS302DL_SELFTEST_NORMAL</w:t>
+            </w:r>
           </w:p>
         </w:tc>
       </w:tr>
@@ -12741,13 +12276,30 @@
         <w:jc w:val="both"/>
       </w:pPr>
       <w:r>
-        <w:lastRenderedPageBreak/>
-        <w:t>The GPIO pin is the SPI interrupt pin on the MEMs sensor; this pin corresponds to GPIO pin 0. The mode is in since the processor is detecting whether there is an interrupt, not writing to the device. The output type is configured to pull up pull down. The speed of the device is 100 MHz which is arbitrary as long as it is faster than the sensor’s frequency of 100 Hz. Pull up pull down is left floating. The port for the GPIO is port E.</w:t>
+        <w:t>We set power mode to active to turn on the sensor. The data rate is 100 as per the specification. All three axes are enabled since the data from all three is required to plug into equation</w:t>
+      </w:r>
+      <w:r>
+        <w:t>s</w:t>
+      </w:r>
+      <w:r>
+        <w:t xml:space="preserve"> (</w:t>
+      </w:r>
+      <w:r>
+        <w:t>1</w:t>
+      </w:r>
+      <w:r>
+        <w:t>)</w:t>
+      </w:r>
+      <w:r>
+        <w:t xml:space="preserve"> and (2)</w:t>
+      </w:r>
+      <w:r>
+        <w:t>. The full scale value is set to sensitivity 2_3G since the range of our data values will not exceed 2g of acceleration. Self test normal indicates that the sensor will not conduct an automatic test to test that it works.</w:t>
       </w:r>
     </w:p>
     <w:p>
       <w:r>
-        <w:t>The external interrupt controller settings are as follow</w:t>
+        <w:t>The GPIO configurations are as follow.</w:t>
       </w:r>
     </w:p>
     <w:p>
@@ -12755,7 +12307,7 @@
         <w:pStyle w:val="Caption"/>
         <w:keepNext/>
       </w:pPr>
-      <w:bookmarkStart w:id="34" w:name="_Toc414303510"/>
+      <w:bookmarkStart w:id="34" w:name="_Toc414303509"/>
       <w:r>
         <w:t xml:space="preserve">Table </w:t>
       </w:r>
@@ -12764,11 +12316,11 @@
           <w:rPr>
             <w:noProof/>
           </w:rPr>
-          <w:t>5</w:t>
+          <w:t>4</w:t>
         </w:r>
       </w:fldSimple>
       <w:r>
-        <w:t>: EXTI Configuration</w:t>
+        <w:t>: GPIO Configuration for Mems sensor</w:t>
       </w:r>
       <w:bookmarkEnd w:id="34"/>
     </w:p>
@@ -12831,14 +12383,12 @@
                 <w:b/>
               </w:rPr>
             </w:pPr>
-            <w:proofErr w:type="spellStart"/>
             <w:r>
               <w:rPr>
                 <w:b/>
               </w:rPr>
-              <w:t>EXTI_Line</w:t>
-            </w:r>
-            <w:proofErr w:type="spellEnd"/>
+              <w:t>GPIO_Pin</w:t>
+            </w:r>
           </w:p>
         </w:tc>
         <w:tc>
@@ -12847,7 +12397,7 @@
           </w:tcPr>
           <w:p>
             <w:r>
-              <w:t>EXTI_Line0</w:t>
+              <w:t>LIS302DL_SPI_INT1_PIN</w:t>
             </w:r>
           </w:p>
         </w:tc>
@@ -12863,14 +12413,12 @@
                 <w:b/>
               </w:rPr>
             </w:pPr>
-            <w:proofErr w:type="spellStart"/>
             <w:r>
               <w:rPr>
                 <w:b/>
               </w:rPr>
-              <w:t>EXTI_Mode</w:t>
-            </w:r>
-            <w:proofErr w:type="spellEnd"/>
+              <w:t>GPIO_Mode</w:t>
+            </w:r>
           </w:p>
         </w:tc>
         <w:tc>
@@ -12878,11 +12426,9 @@
             <w:tcW w:w="4675" w:type="dxa"/>
           </w:tcPr>
           <w:p>
-            <w:proofErr w:type="spellStart"/>
-            <w:r>
-              <w:t>EXTI_Mode_Interrupt</w:t>
-            </w:r>
-            <w:proofErr w:type="spellEnd"/>
+            <w:r>
+              <w:t>GPIO_Mode_IN</w:t>
+            </w:r>
           </w:p>
         </w:tc>
       </w:tr>
@@ -12897,14 +12443,12 @@
                 <w:b/>
               </w:rPr>
             </w:pPr>
-            <w:proofErr w:type="spellStart"/>
             <w:r>
               <w:rPr>
                 <w:b/>
               </w:rPr>
-              <w:t>EXTI_Trigger</w:t>
-            </w:r>
-            <w:proofErr w:type="spellEnd"/>
+              <w:t>GPIO_OType</w:t>
+            </w:r>
           </w:p>
         </w:tc>
         <w:tc>
@@ -12912,11 +12456,9 @@
             <w:tcW w:w="4675" w:type="dxa"/>
           </w:tcPr>
           <w:p>
-            <w:proofErr w:type="spellStart"/>
-            <w:r>
-              <w:t>EXTI_Trigger_Rising</w:t>
-            </w:r>
-            <w:proofErr w:type="spellEnd"/>
+            <w:r>
+              <w:t>GPIO_OType_PP</w:t>
+            </w:r>
           </w:p>
         </w:tc>
       </w:tr>
@@ -12931,14 +12473,12 @@
                 <w:b/>
               </w:rPr>
             </w:pPr>
-            <w:proofErr w:type="spellStart"/>
             <w:r>
               <w:rPr>
                 <w:b/>
               </w:rPr>
-              <w:t>EXTI_LineCmd</w:t>
-            </w:r>
-            <w:proofErr w:type="spellEnd"/>
+              <w:t>GPIO_Speed</w:t>
+            </w:r>
           </w:p>
         </w:tc>
         <w:tc>
@@ -12946,8 +12486,43 @@
             <w:tcW w:w="4675" w:type="dxa"/>
           </w:tcPr>
           <w:p>
-            <w:r>
-              <w:t>ENABLE</w:t>
+            <w:pPr>
+              <w:tabs>
+                <w:tab w:val="left" w:pos="960"/>
+              </w:tabs>
+            </w:pPr>
+            <w:r>
+              <w:t>GPIO_Speed_100MHz</w:t>
+            </w:r>
+          </w:p>
+        </w:tc>
+      </w:tr>
+      <w:tr>
+        <w:tc>
+          <w:tcPr>
+            <w:tcW w:w="4675" w:type="dxa"/>
+          </w:tcPr>
+          <w:p>
+            <w:pPr>
+              <w:rPr>
+                <w:b/>
+              </w:rPr>
+            </w:pPr>
+            <w:r>
+              <w:rPr>
+                <w:b/>
+              </w:rPr>
+              <w:t>GPIO_PuPd</w:t>
+            </w:r>
+          </w:p>
+        </w:tc>
+        <w:tc>
+          <w:tcPr>
+            <w:tcW w:w="4675" w:type="dxa"/>
+          </w:tcPr>
+          <w:p>
+            <w:r>
+              <w:t>GPIO_PuPd_NOPULL</w:t>
             </w:r>
           </w:p>
         </w:tc>
@@ -12959,12 +12534,13 @@
         <w:jc w:val="both"/>
       </w:pPr>
       <w:r>
-        <w:t>The EXTI line is 0 to correspond to GPIO pin 0 from table (). The mode is interrupt since we are configuring an interrupt. The trigger edge is rising due to the specifications. Then we enabled the EXTI.</w:t>
+        <w:lastRenderedPageBreak/>
+        <w:t>The GPIO pin is the SPI interrupt pin on the MEMs sensor; this pin corresponds to GPIO pin 0. The mode is in since the processor is detecting whether there is an interrupt, not writing to the device. The output type is configured to pull up pull down. The speed of the device is 100 MHz which is arbitrary as long as it is faster than the sensor’s frequency of 100 Hz. Pull up pull down is left floating. The port for the GPIO is port E.</w:t>
       </w:r>
     </w:p>
     <w:p>
       <w:r>
-        <w:t>The NVIC controller configurations are as follow</w:t>
+        <w:t>The external interrupt controller settings are as follow</w:t>
       </w:r>
     </w:p>
     <w:p>
@@ -12972,7 +12548,7 @@
         <w:pStyle w:val="Caption"/>
         <w:keepNext/>
       </w:pPr>
-      <w:bookmarkStart w:id="35" w:name="_Toc414303511"/>
+      <w:bookmarkStart w:id="35" w:name="_Toc414303510"/>
       <w:r>
         <w:t xml:space="preserve">Table </w:t>
       </w:r>
@@ -12981,11 +12557,11 @@
           <w:rPr>
             <w:noProof/>
           </w:rPr>
-          <w:t>6</w:t>
+          <w:t>5</w:t>
         </w:r>
       </w:fldSimple>
       <w:r>
-        <w:t>: NVIC Configuration</w:t>
+        <w:t>: EXTI Configuration</w:t>
       </w:r>
       <w:bookmarkEnd w:id="35"/>
     </w:p>
@@ -13052,7 +12628,7 @@
               <w:rPr>
                 <w:b/>
               </w:rPr>
-              <w:t>NVIC_IRQCHANNEL</w:t>
+              <w:t>EXTI_Line</w:t>
             </w:r>
           </w:p>
         </w:tc>
@@ -13062,7 +12638,7 @@
           </w:tcPr>
           <w:p>
             <w:r>
-              <w:t>EXTI0_IRQn</w:t>
+              <w:t>EXTI_Line0</w:t>
             </w:r>
           </w:p>
         </w:tc>
@@ -13078,14 +12654,12 @@
                 <w:b/>
               </w:rPr>
             </w:pPr>
-            <w:proofErr w:type="spellStart"/>
             <w:r>
               <w:rPr>
                 <w:b/>
               </w:rPr>
-              <w:t>NVIC_IRQChannelPreemptionPriority</w:t>
-            </w:r>
-            <w:proofErr w:type="spellEnd"/>
+              <w:t>EXTI_Mode</w:t>
+            </w:r>
           </w:p>
         </w:tc>
         <w:tc>
@@ -13094,7 +12668,7 @@
           </w:tcPr>
           <w:p>
             <w:r>
-              <w:t>0x01</w:t>
+              <w:t>EXTI_Mode_Interrupt</w:t>
             </w:r>
           </w:p>
         </w:tc>
@@ -13110,14 +12684,12 @@
                 <w:b/>
               </w:rPr>
             </w:pPr>
-            <w:proofErr w:type="spellStart"/>
             <w:r>
               <w:rPr>
                 <w:b/>
               </w:rPr>
-              <w:t>NVIC_IRQChannelSubPriority</w:t>
-            </w:r>
-            <w:proofErr w:type="spellEnd"/>
+              <w:t>EXTI_Trigger</w:t>
+            </w:r>
           </w:p>
         </w:tc>
         <w:tc>
@@ -13126,7 +12698,7 @@
           </w:tcPr>
           <w:p>
             <w:r>
-              <w:t>0x01</w:t>
+              <w:t>EXTI_Trigger_Rising</w:t>
             </w:r>
           </w:p>
         </w:tc>
@@ -13142,14 +12714,12 @@
                 <w:b/>
               </w:rPr>
             </w:pPr>
-            <w:proofErr w:type="spellStart"/>
             <w:r>
               <w:rPr>
                 <w:b/>
               </w:rPr>
-              <w:t>NVIC_IRQChannelCmd</w:t>
-            </w:r>
-            <w:proofErr w:type="spellEnd"/>
+              <w:t>EXTI_LineCmd</w:t>
+            </w:r>
           </w:p>
         </w:tc>
         <w:tc>
@@ -13170,110 +12740,12 @@
         <w:jc w:val="both"/>
       </w:pPr>
       <w:r>
-        <w:t>The interrupt request channel is EXTI 0 to correspond to table (). The priority is 0x01 for both the group and within the group. We set it higher than the display interrupt so that data acquisition will not get blocked. Then NVIC IRQ channel is activated.</w:t>
+        <w:t>The EXTI line is 0 to correspond to GPIO pin 0 from table (). The mode is interrupt since we are configuring an interrupt. The trigger edge is rising due to the specifications. Then we enabled the EXTI.</w:t>
       </w:r>
     </w:p>
     <w:p>
-      <w:pPr>
-        <w:jc w:val="both"/>
-      </w:pPr>
-      <w:r>
-        <w:t>The interrupt handler only checks that the status of the EXTI line. If the line is set, the handler sets the value of the interrupt flag to 1 to inform the main loop that an interrupt has occurred. Then it resets the line it checked.</w:t>
-      </w:r>
-    </w:p>
-    <w:p>
-      <w:pPr>
-        <w:jc w:val="both"/>
-      </w:pPr>
-      <w:r>
-        <w:t xml:space="preserve">Additionally, after initializing the accelerometer, it is necessary to configure the sensor to generate an interrupt when it has new data ready. To do so, we write to the control register </w:t>
-      </w:r>
-      <w:r>
-        <w:t>LIS302DL_CTRL_REG3_ADDR</w:t>
-      </w:r>
-      <w:r>
-        <w:t xml:space="preserve"> the value 0x04. This sets up the sensor to write to the SPI INT 1 pin when the data ready status goes high.</w:t>
-      </w:r>
-    </w:p>
-    <w:p>
-      <w:pPr>
-        <w:pStyle w:val="Heading3"/>
-        <w:rPr>
-          <w:lang w:val="en-CA"/>
-        </w:rPr>
-      </w:pPr>
-      <w:bookmarkStart w:id="36" w:name="_Toc414303476"/>
-      <w:r>
-        <w:rPr>
-          <w:lang w:val="en-CA"/>
-        </w:rPr>
-        <w:t>4.1.3</w:t>
-      </w:r>
-      <w:r>
-        <w:rPr>
-          <w:lang w:val="en-CA"/>
-        </w:rPr>
-        <w:t>. Timer Configuration</w:t>
-      </w:r>
-      <w:r>
-        <w:rPr>
-          <w:lang w:val="en-CA"/>
-        </w:rPr>
-        <w:t xml:space="preserve">, </w:t>
-      </w:r>
-      <w:r>
-        <w:rPr>
-          <w:lang w:val="en-CA"/>
-        </w:rPr>
-        <w:t>Timer Interrupt and Interrupt Handler</w:t>
-      </w:r>
-      <w:bookmarkEnd w:id="36"/>
-    </w:p>
-    <w:p>
-      <w:pPr>
-        <w:jc w:val="both"/>
-        <w:rPr>
-          <w:lang w:val="en-CA"/>
-        </w:rPr>
-      </w:pPr>
-      <w:r>
-        <w:rPr>
-          <w:lang w:val="en-CA"/>
-        </w:rPr>
-        <w:t xml:space="preserve">A hardware timer is used to manage the timing at which the 7-segment display is updated. TIM3 is configured to use a </w:t>
-      </w:r>
-      <w:proofErr w:type="spellStart"/>
-      <w:r>
-        <w:rPr>
-          <w:lang w:val="en-CA"/>
-        </w:rPr>
-        <w:t>prescaler</w:t>
-      </w:r>
-      <w:proofErr w:type="spellEnd"/>
-      <w:r>
-        <w:rPr>
-          <w:lang w:val="en-CA"/>
-        </w:rPr>
-        <w:t xml:space="preserve"> of 1000 and count up to 400. According to</w:t>
-      </w:r>
-      <w:r>
-        <w:rPr>
-          <w:lang w:val="en-CA"/>
-        </w:rPr>
-        <w:t xml:space="preserve"> equation (7)</w:t>
-      </w:r>
-      <w:r>
-        <w:rPr>
-          <w:lang w:val="en-CA"/>
-        </w:rPr>
-        <w:t xml:space="preserve">, this results in an interrupt frequency of 105Hz. These values were experimentally determined to avoid flickering effect while having reasonable intensity coming from the segments. The interrupt handle was designed to update to variables, the interrupt flag and the interrupt count. The interrupt flag determines when a digit on the 7-segment display should be updated. The interrupt count defines which digit to update. At every </w:t>
-      </w:r>
-      <w:r>
-        <w:rPr>
-          <w:lang w:val="en-CA"/>
-        </w:rPr>
-        <w:lastRenderedPageBreak/>
-        <w:t xml:space="preserve">interrupt only one digit is updated; therefore, it takes four interrupts (three for the digits and one for degree symbol) to fully update the display. </w:t>
+      <w:r>
+        <w:t>The NVIC controller configurations are as follow</w:t>
       </w:r>
     </w:p>
     <w:p>
@@ -13281,10 +12753,305 @@
         <w:pStyle w:val="Caption"/>
         <w:keepNext/>
       </w:pPr>
-      <w:bookmarkStart w:id="37" w:name="_Toc414303512"/>
+      <w:bookmarkStart w:id="36" w:name="_Toc414303511"/>
       <w:r>
         <w:t xml:space="preserve">Table </w:t>
       </w:r>
+      <w:fldSimple w:instr=" SEQ Table \* ARABIC ">
+        <w:r>
+          <w:rPr>
+            <w:noProof/>
+          </w:rPr>
+          <w:t>6</w:t>
+        </w:r>
+      </w:fldSimple>
+      <w:r>
+        <w:t>: NVIC Configuration</w:t>
+      </w:r>
+      <w:bookmarkEnd w:id="36"/>
+    </w:p>
+    <w:tbl>
+      <w:tblPr>
+        <w:tblStyle w:val="TableGrid"/>
+        <w:tblW w:w="0" w:type="auto"/>
+        <w:tblLook w:val="04A0" w:firstRow="1" w:lastRow="0" w:firstColumn="1" w:lastColumn="0" w:noHBand="0" w:noVBand="1"/>
+      </w:tblPr>
+      <w:tblGrid>
+        <w:gridCol w:w="4675"/>
+        <w:gridCol w:w="4675"/>
+      </w:tblGrid>
+      <w:tr>
+        <w:tc>
+          <w:tcPr>
+            <w:tcW w:w="4675" w:type="dxa"/>
+          </w:tcPr>
+          <w:p>
+            <w:pPr>
+              <w:rPr>
+                <w:b/>
+              </w:rPr>
+            </w:pPr>
+            <w:r>
+              <w:rPr>
+                <w:b/>
+              </w:rPr>
+              <w:t>Configuration</w:t>
+            </w:r>
+          </w:p>
+        </w:tc>
+        <w:tc>
+          <w:tcPr>
+            <w:tcW w:w="4675" w:type="dxa"/>
+          </w:tcPr>
+          <w:p>
+            <w:pPr>
+              <w:rPr>
+                <w:b/>
+              </w:rPr>
+            </w:pPr>
+            <w:r>
+              <w:rPr>
+                <w:b/>
+              </w:rPr>
+              <w:t>Value</w:t>
+            </w:r>
+          </w:p>
+        </w:tc>
+      </w:tr>
+      <w:tr>
+        <w:tc>
+          <w:tcPr>
+            <w:tcW w:w="4675" w:type="dxa"/>
+          </w:tcPr>
+          <w:p>
+            <w:pPr>
+              <w:rPr>
+                <w:b/>
+              </w:rPr>
+            </w:pPr>
+            <w:r>
+              <w:rPr>
+                <w:b/>
+              </w:rPr>
+              <w:t>NVIC_IRQCHANNEL</w:t>
+            </w:r>
+          </w:p>
+        </w:tc>
+        <w:tc>
+          <w:tcPr>
+            <w:tcW w:w="4675" w:type="dxa"/>
+          </w:tcPr>
+          <w:p>
+            <w:r>
+              <w:t>EXTI0_IRQn</w:t>
+            </w:r>
+          </w:p>
+        </w:tc>
+      </w:tr>
+      <w:tr>
+        <w:tc>
+          <w:tcPr>
+            <w:tcW w:w="4675" w:type="dxa"/>
+          </w:tcPr>
+          <w:p>
+            <w:pPr>
+              <w:rPr>
+                <w:b/>
+              </w:rPr>
+            </w:pPr>
+            <w:r>
+              <w:rPr>
+                <w:b/>
+              </w:rPr>
+              <w:t>NVIC_IRQChannelPreemptionPriority</w:t>
+            </w:r>
+          </w:p>
+        </w:tc>
+        <w:tc>
+          <w:tcPr>
+            <w:tcW w:w="4675" w:type="dxa"/>
+          </w:tcPr>
+          <w:p>
+            <w:r>
+              <w:t>0x01</w:t>
+            </w:r>
+          </w:p>
+        </w:tc>
+      </w:tr>
+      <w:tr>
+        <w:tc>
+          <w:tcPr>
+            <w:tcW w:w="4675" w:type="dxa"/>
+          </w:tcPr>
+          <w:p>
+            <w:pPr>
+              <w:rPr>
+                <w:b/>
+              </w:rPr>
+            </w:pPr>
+            <w:r>
+              <w:rPr>
+                <w:b/>
+              </w:rPr>
+              <w:t>NVIC_IRQChannelSubPriority</w:t>
+            </w:r>
+          </w:p>
+        </w:tc>
+        <w:tc>
+          <w:tcPr>
+            <w:tcW w:w="4675" w:type="dxa"/>
+          </w:tcPr>
+          <w:p>
+            <w:r>
+              <w:t>0x01</w:t>
+            </w:r>
+          </w:p>
+        </w:tc>
+      </w:tr>
+      <w:tr>
+        <w:tc>
+          <w:tcPr>
+            <w:tcW w:w="4675" w:type="dxa"/>
+          </w:tcPr>
+          <w:p>
+            <w:pPr>
+              <w:rPr>
+                <w:b/>
+              </w:rPr>
+            </w:pPr>
+            <w:r>
+              <w:rPr>
+                <w:b/>
+              </w:rPr>
+              <w:t>NVIC_IRQChannelCmd</w:t>
+            </w:r>
+          </w:p>
+        </w:tc>
+        <w:tc>
+          <w:tcPr>
+            <w:tcW w:w="4675" w:type="dxa"/>
+          </w:tcPr>
+          <w:p>
+            <w:r>
+              <w:t>ENABLE</w:t>
+            </w:r>
+          </w:p>
+        </w:tc>
+      </w:tr>
+    </w:tbl>
+    <w:p/>
+    <w:p>
+      <w:pPr>
+        <w:jc w:val="both"/>
+      </w:pPr>
+      <w:r>
+        <w:t>The interrupt request channel is EXTI 0 to correspond to table (). The priority is 0x01 for both the group and within the group. We set it higher than the display interrupt so that data acquisition will not get blocked. Then NVIC IRQ channel is activated.</w:t>
+      </w:r>
+    </w:p>
+    <w:p>
+      <w:pPr>
+        <w:jc w:val="both"/>
+      </w:pPr>
+      <w:r>
+        <w:t>The interrupt handler only checks that the status of the EXTI line. If the line is set, the handler sets the value of the interrupt flag to 1 to inform the main loop that an interrupt has occurred. Then it resets the line it checked.</w:t>
+      </w:r>
+    </w:p>
+    <w:p>
+      <w:pPr>
+        <w:jc w:val="both"/>
+      </w:pPr>
+      <w:r>
+        <w:t xml:space="preserve">Additionally, after initializing the accelerometer, it is necessary to configure the sensor to generate an interrupt when it has new data ready. To do so, we write to the control register </w:t>
+      </w:r>
+      <w:r>
+        <w:t>LIS302DL_CTRL_REG3_ADDR</w:t>
+      </w:r>
+      <w:r>
+        <w:t xml:space="preserve"> the value 0x04. This sets up the sensor to write to the SPI INT 1 pin when the data ready status goes high.</w:t>
+      </w:r>
+    </w:p>
+    <w:p>
+      <w:pPr>
+        <w:pStyle w:val="Heading3"/>
+        <w:rPr>
+          <w:lang w:val="en-CA"/>
+        </w:rPr>
+      </w:pPr>
+      <w:bookmarkStart w:id="37" w:name="_Toc414303476"/>
+      <w:r>
+        <w:rPr>
+          <w:lang w:val="en-CA"/>
+        </w:rPr>
+        <w:t>4.1.3</w:t>
+      </w:r>
+      <w:r>
+        <w:rPr>
+          <w:lang w:val="en-CA"/>
+        </w:rPr>
+        <w:t>. Timer Configuration</w:t>
+      </w:r>
+      <w:r>
+        <w:rPr>
+          <w:lang w:val="en-CA"/>
+        </w:rPr>
+        <w:t xml:space="preserve">, </w:t>
+      </w:r>
+      <w:r>
+        <w:rPr>
+          <w:lang w:val="en-CA"/>
+        </w:rPr>
+        <w:t>Timer Interrupt and Interrupt Handler</w:t>
+      </w:r>
+      <w:bookmarkEnd w:id="37"/>
+    </w:p>
+    <w:p>
+      <w:pPr>
+        <w:jc w:val="both"/>
+        <w:rPr>
+          <w:lang w:val="en-CA"/>
+        </w:rPr>
+      </w:pPr>
+      <w:r>
+        <w:rPr>
+          <w:lang w:val="en-CA"/>
+        </w:rPr>
+        <w:t>A hardware timer is used to manage the timing at which the 7-segment display is updated. TIM3 is configured to use a prescaler of 1000 and count up to 400. According to</w:t>
+      </w:r>
+      <w:r>
+        <w:rPr>
+          <w:lang w:val="en-CA"/>
+        </w:rPr>
+        <w:t xml:space="preserve"> equation (9</w:t>
+      </w:r>
+      <w:r>
+        <w:rPr>
+          <w:lang w:val="en-CA"/>
+        </w:rPr>
+        <w:t>)</w:t>
+      </w:r>
+      <w:r>
+        <w:rPr>
+          <w:lang w:val="en-CA"/>
+        </w:rPr>
+        <w:t xml:space="preserve">, this results in an interrupt frequency of 105Hz. These values were experimentally determined to avoid flickering effect while having reasonable intensity coming from the segments. The interrupt handle was designed to update to variables, the interrupt flag and the interrupt count. The interrupt flag determines when a digit on the 7-segment display should be updated. The interrupt count defines which digit to update. At every </w:t>
+      </w:r>
+      <w:r>
+        <w:rPr>
+          <w:lang w:val="en-CA"/>
+        </w:rPr>
+        <w:lastRenderedPageBreak/>
+        <w:t xml:space="preserve">interrupt only one digit is updated; therefore, it takes four interrupts (three for the digits and one for degree symbol) to fully update the display. </w:t>
+      </w:r>
+    </w:p>
+    <w:p>
+      <w:pPr>
+        <w:pStyle w:val="Caption"/>
+        <w:keepNext/>
+      </w:pPr>
+      <w:bookmarkStart w:id="38" w:name="_Toc414303512"/>
+      <w:r>
+        <w:t xml:space="preserve">Table </w:t>
+      </w:r>
       <w:r>
         <w:fldChar w:fldCharType="begin"/>
       </w:r>
@@ -13309,7 +13076,7 @@
       <w:r>
         <w:t>: TIM3 Configuration</w:t>
       </w:r>
-      <w:bookmarkEnd w:id="37"/>
+      <w:bookmarkEnd w:id="38"/>
     </w:p>
     <w:tbl>
       <w:tblPr>
@@ -13382,14 +13149,12 @@
                 <w:b/>
               </w:rPr>
             </w:pPr>
-            <w:proofErr w:type="spellStart"/>
             <w:r>
               <w:rPr>
                 <w:b/>
               </w:rPr>
               <w:t>Prescaler</w:t>
             </w:r>
-            <w:proofErr w:type="spellEnd"/>
           </w:p>
         </w:tc>
         <w:tc>
@@ -13414,14 +13179,12 @@
                 <w:b/>
               </w:rPr>
             </w:pPr>
-            <w:proofErr w:type="spellStart"/>
             <w:r>
               <w:rPr>
                 <w:b/>
               </w:rPr>
               <w:t>CounterMode</w:t>
             </w:r>
-            <w:proofErr w:type="spellEnd"/>
           </w:p>
         </w:tc>
         <w:tc>
@@ -13429,11 +13192,9 @@
             <w:tcW w:w="5669" w:type="dxa"/>
           </w:tcPr>
           <w:p>
-            <w:proofErr w:type="spellStart"/>
             <w:r>
               <w:t>TIM_CounterMode_Up</w:t>
             </w:r>
-            <w:proofErr w:type="spellEnd"/>
           </w:p>
         </w:tc>
       </w:tr>
@@ -13478,14 +13239,12 @@
                 <w:b/>
               </w:rPr>
             </w:pPr>
-            <w:proofErr w:type="spellStart"/>
             <w:r>
               <w:rPr>
                 <w:b/>
               </w:rPr>
               <w:t>ClockDivision</w:t>
             </w:r>
-            <w:proofErr w:type="spellEnd"/>
           </w:p>
         </w:tc>
         <w:tc>
@@ -13510,14 +13269,12 @@
                 <w:b/>
               </w:rPr>
             </w:pPr>
-            <w:proofErr w:type="spellStart"/>
             <w:r>
               <w:rPr>
                 <w:b/>
               </w:rPr>
               <w:t>RepetitionCounter</w:t>
             </w:r>
-            <w:proofErr w:type="spellEnd"/>
           </w:p>
         </w:tc>
         <w:tc>
@@ -13539,14 +13296,14 @@
           <w:lang w:val="en-CA"/>
         </w:rPr>
       </w:pPr>
-      <w:bookmarkStart w:id="38" w:name="_Toc414303477"/>
+      <w:bookmarkStart w:id="39" w:name="_Toc414303477"/>
       <w:r>
         <w:rPr>
           <w:lang w:val="en-CA"/>
         </w:rPr>
         <w:t>4.2. Collect User Input</w:t>
       </w:r>
-      <w:bookmarkEnd w:id="38"/>
+      <w:bookmarkEnd w:id="39"/>
     </w:p>
     <w:p>
       <w:pPr>
@@ -13555,42 +13312,12 @@
           <w:lang w:val="en-CA"/>
         </w:rPr>
       </w:pPr>
-      <w:bookmarkStart w:id="39" w:name="_Toc414303478"/>
+      <w:bookmarkStart w:id="40" w:name="_Toc414303478"/>
       <w:r>
         <w:rPr>
           <w:lang w:val="en-CA"/>
         </w:rPr>
         <w:t>4.2.1. Initialize Keypad</w:t>
-      </w:r>
-      <w:bookmarkEnd w:id="39"/>
-    </w:p>
-    <w:p>
-      <w:pPr>
-        <w:jc w:val="both"/>
-        <w:rPr>
-          <w:lang w:val="en-CA"/>
-        </w:rPr>
-      </w:pPr>
-      <w:r>
-        <w:rPr>
-          <w:lang w:val="en-CA"/>
-        </w:rPr>
-        <w:t xml:space="preserve">As explained in the theory section, the keypad pins are used as both input and output. For this reason, they are configured on the go. After initializing the pins, the column pins are configured to be output pins and are set high whereas the row pins are configured to be input pins and are pulled down. The configuration is reversed for every read. Digits were constantly read and repeated values were omitted. The key bouncing problem is handled by ignoring sudden changes. For example, if NO_INPUT signal was detect for the first time, it might be due to key bouncing. Only after NO_INPUT signal was detected five consecutive times, the program can safely assume that the user has released the key and the missing signal was not due to a hardware bouncing. </w:t>
-      </w:r>
-    </w:p>
-    <w:p>
-      <w:pPr>
-        <w:pStyle w:val="Heading3"/>
-        <w:rPr>
-          <w:lang w:val="en-CA"/>
-        </w:rPr>
-      </w:pPr>
-      <w:bookmarkStart w:id="40" w:name="_Toc414303479"/>
-      <w:r>
-        <w:rPr>
-          <w:lang w:val="en-CA"/>
-        </w:rPr>
-        <w:t>4.2.2. Return User Input</w:t>
       </w:r>
       <w:bookmarkEnd w:id="40"/>
     </w:p>
@@ -13605,7 +13332,7 @@
         <w:rPr>
           <w:lang w:val="en-CA"/>
         </w:rPr>
-        <w:t xml:space="preserve">For this experiment, users are expected to enter a value followed by the ENTER key. Since there were no key dedicated for this purpose, we used the pound key. When the ENTER key is pressed the result is scaled and returned to the processor. The scaling is necessary because the user have the liberty of entering one, two or three digits. The first digit entered is considered to be the most significant digit (the hundreds), while the third digit entered is considered to be the least significant digit (the ones). When user only enters one digit, it must be scaled to the ones and fill the other to digits with zero. Similarly, when user only enters two digits, they must be scaled to the tens and the ones. </w:t>
+        <w:t xml:space="preserve">As explained in the theory section, the keypad pins are used as both input and output. For this reason, they are configured on the go. After initializing the pins, the column pins are configured to be output pins and are set high whereas the row pins are configured to be input pins and are pulled down. The configuration is reversed for every read. Digits were constantly read and repeated values were omitted. The key bouncing problem is handled by ignoring sudden changes. For example, if NO_INPUT signal was detect for the first time, it might be due to key bouncing. Only after NO_INPUT signal was detected five consecutive times, the program can safely assume that the user has released the key and the missing signal was not due to a hardware bouncing. </w:t>
       </w:r>
     </w:p>
     <w:p>
@@ -13615,12 +13342,12 @@
           <w:lang w:val="en-CA"/>
         </w:rPr>
       </w:pPr>
-      <w:bookmarkStart w:id="41" w:name="_Toc414303480"/>
-      <w:r>
-        <w:rPr>
-          <w:lang w:val="en-CA"/>
-        </w:rPr>
-        <w:t>4.2.3. Improvement on Keypad</w:t>
+      <w:bookmarkStart w:id="41" w:name="_Toc414303479"/>
+      <w:r>
+        <w:rPr>
+          <w:lang w:val="en-CA"/>
+        </w:rPr>
+        <w:t>4.2.2. Return User Input</w:t>
       </w:r>
       <w:bookmarkEnd w:id="41"/>
     </w:p>
@@ -13635,22 +13362,22 @@
         <w:rPr>
           <w:lang w:val="en-CA"/>
         </w:rPr>
-        <w:t>Although the current implementation is functional and meet the requirements, some improvements could be added for the future. First, when the keypad function is called it only exits when ENTER is pressed. It is fine for the current implementation because the processor does not have other tasks to perform in the meantime and can wait after the keypad. To make the program more efficient, the execution should return to the main process and check the keypad status periodically.  Second, the current implementation does not allow user to erase their inputs. The program must start over is the user has entered an erroneous value. A key could be dedicated to act like a BACKSPACE key.</w:t>
+        <w:t xml:space="preserve">For this experiment, users are expected to enter a value followed by the ENTER key. Since there were no key dedicated for this purpose, we used the pound key. When the ENTER key is pressed the result is scaled and returned to the processor. The scaling is necessary because the user have the liberty of entering one, two or three digits. The first digit entered is considered to be the most significant digit (the hundreds), while the third digit entered is considered to be the least significant digit (the ones). When user only enters one digit, it must be scaled to the ones and fill the other to digits with zero. Similarly, when user only enters two digits, they must be scaled to the tens and the ones. </w:t>
       </w:r>
     </w:p>
     <w:p>
       <w:pPr>
-        <w:pStyle w:val="Heading2"/>
+        <w:pStyle w:val="Heading3"/>
         <w:rPr>
           <w:lang w:val="en-CA"/>
         </w:rPr>
       </w:pPr>
-      <w:bookmarkStart w:id="42" w:name="_Toc414303481"/>
-      <w:r>
-        <w:rPr>
-          <w:lang w:val="en-CA"/>
-        </w:rPr>
-        <w:t>4.3. Tilt Angle Calculation</w:t>
+      <w:bookmarkStart w:id="42" w:name="_Toc414303480"/>
+      <w:r>
+        <w:rPr>
+          <w:lang w:val="en-CA"/>
+        </w:rPr>
+        <w:t>4.2.3. Improvement on Keypad</w:t>
       </w:r>
       <w:bookmarkEnd w:id="42"/>
     </w:p>
@@ -13665,34 +13392,22 @@
         <w:rPr>
           <w:lang w:val="en-CA"/>
         </w:rPr>
-        <w:t xml:space="preserve">The process of calculating the tilt angle involved sampling the accelerometer data, normalizing the data, </w:t>
-      </w:r>
-      <w:r>
-        <w:rPr>
-          <w:lang w:val="en-CA"/>
-        </w:rPr>
-        <w:t>filtering the normalized values</w:t>
-      </w:r>
-      <w:r>
-        <w:rPr>
-          <w:lang w:val="en-CA"/>
-        </w:rPr>
-        <w:t>, then performing the calculations.</w:t>
+        <w:t>Although the current implementation is functional and meet the requirements, some improvements could be added for the future. First, when the keypad function is called it only exits when ENTER is pressed. It is fine for the current implementation because the processor does not have other tasks to perform in the meantime and can wait after the keypad. To make the program more efficient, the execution should return to the main process and check the keypad status periodically.  Second, the current implementation does not allow user to erase their inputs. The program must start over is the user has entered an erroneous value. A key could be dedicated to act like a BACKSPACE key.</w:t>
       </w:r>
     </w:p>
     <w:p>
       <w:pPr>
-        <w:pStyle w:val="Heading3"/>
+        <w:pStyle w:val="Heading2"/>
         <w:rPr>
           <w:lang w:val="en-CA"/>
         </w:rPr>
       </w:pPr>
-      <w:bookmarkStart w:id="43" w:name="_Toc414303482"/>
-      <w:r>
-        <w:rPr>
-          <w:lang w:val="en-CA"/>
-        </w:rPr>
-        <w:t>4.3.1 Data Sampling</w:t>
+      <w:bookmarkStart w:id="43" w:name="_Toc414303481"/>
+      <w:r>
+        <w:rPr>
+          <w:lang w:val="en-CA"/>
+        </w:rPr>
+        <w:t>4.3. Tilt Angle Calculation</w:t>
       </w:r>
       <w:bookmarkEnd w:id="43"/>
     </w:p>
@@ -13707,58 +13422,19 @@
         <w:rPr>
           <w:lang w:val="en-CA"/>
         </w:rPr>
-        <w:t xml:space="preserve">As per the requirements, the accelerometer sampled values at a frequency of 100Hz. </w:t>
-      </w:r>
-      <w:r>
-        <w:rPr>
-          <w:lang w:val="en-CA"/>
-        </w:rPr>
-        <w:t xml:space="preserve">To avoid continually polling the accelerometer for data, we only acquired data when an interrupt was generated when the </w:t>
-      </w:r>
-      <w:r>
-        <w:rPr>
-          <w:lang w:val="en-CA"/>
-        </w:rPr>
-        <w:lastRenderedPageBreak/>
-        <w:t>accelerometer indicated it had data ready.</w:t>
-      </w:r>
-      <w:r>
-        <w:rPr>
-          <w:lang w:val="en-CA"/>
-        </w:rPr>
-        <w:t xml:space="preserve"> Since the accelerometer is not hardwired to the processor, we used EXTI (External Interrupt) </w:t>
-      </w:r>
-      <w:r>
-        <w:rPr>
-          <w:lang w:val="en-CA"/>
-        </w:rPr>
-        <w:t>to generate the interrupt and NVIC (Nested Vector Interrupt Controller) to channel the interrupt.</w:t>
-      </w:r>
-    </w:p>
-    <w:p>
-      <w:pPr>
-        <w:jc w:val="both"/>
-        <w:rPr>
-          <w:lang w:val="en-CA"/>
-        </w:rPr>
-      </w:pPr>
-      <w:r>
-        <w:rPr>
-          <w:lang w:val="en-CA"/>
-        </w:rPr>
-        <w:t xml:space="preserve">To detect the interrupt, we used a global variable as a flag. </w:t>
-      </w:r>
-      <w:r>
-        <w:rPr>
-          <w:lang w:val="en-CA"/>
-        </w:rPr>
-        <w:t xml:space="preserve">In the interrupt handler, the flag is set. In our main loop, if the flag is set, then we proceed to reset the flag and read the new data values. </w:t>
-      </w:r>
-      <w:r>
-        <w:rPr>
-          <w:lang w:val="en-CA"/>
-        </w:rPr>
-        <w:t>Then the data is processed.</w:t>
+        <w:t xml:space="preserve">The process of calculating the tilt angle involved sampling the accelerometer data, normalizing the data, </w:t>
+      </w:r>
+      <w:r>
+        <w:rPr>
+          <w:lang w:val="en-CA"/>
+        </w:rPr>
+        <w:t>filtering the normalized values</w:t>
+      </w:r>
+      <w:r>
+        <w:rPr>
+          <w:lang w:val="en-CA"/>
+        </w:rPr>
+        <w:t>, then performing the calculations.</w:t>
       </w:r>
     </w:p>
     <w:p>
@@ -13768,18 +13444,12 @@
           <w:lang w:val="en-CA"/>
         </w:rPr>
       </w:pPr>
-      <w:bookmarkStart w:id="44" w:name="_Toc414303483"/>
-      <w:r>
-        <w:rPr>
-          <w:lang w:val="en-CA"/>
-        </w:rPr>
-        <w:t>4.3.2</w:t>
-      </w:r>
-      <w:r>
-        <w:rPr>
-          <w:lang w:val="en-CA"/>
-        </w:rPr>
-        <w:t>. Data Processing</w:t>
+      <w:bookmarkStart w:id="44" w:name="_Toc414303482"/>
+      <w:r>
+        <w:rPr>
+          <w:lang w:val="en-CA"/>
+        </w:rPr>
+        <w:t>4.3.1 Data Sampling</w:t>
       </w:r>
       <w:bookmarkEnd w:id="44"/>
     </w:p>
@@ -13794,6 +13464,93 @@
         <w:rPr>
           <w:lang w:val="en-CA"/>
         </w:rPr>
+        <w:t xml:space="preserve">As per the requirements, the accelerometer sampled values at a frequency of 100Hz. </w:t>
+      </w:r>
+      <w:r>
+        <w:rPr>
+          <w:lang w:val="en-CA"/>
+        </w:rPr>
+        <w:t xml:space="preserve">To avoid continually polling the accelerometer for data, we only acquired data when an interrupt was generated when the </w:t>
+      </w:r>
+      <w:r>
+        <w:rPr>
+          <w:lang w:val="en-CA"/>
+        </w:rPr>
+        <w:lastRenderedPageBreak/>
+        <w:t>accelerometer indicated it had data ready.</w:t>
+      </w:r>
+      <w:r>
+        <w:rPr>
+          <w:lang w:val="en-CA"/>
+        </w:rPr>
+        <w:t xml:space="preserve"> Since the accelerometer is not hardwired to the processor, we used EXTI (External Interrupt) </w:t>
+      </w:r>
+      <w:r>
+        <w:rPr>
+          <w:lang w:val="en-CA"/>
+        </w:rPr>
+        <w:t>to generate the interrupt and NVIC (Nested Vector Interrupt Controller) to channel the interrupt.</w:t>
+      </w:r>
+    </w:p>
+    <w:p>
+      <w:pPr>
+        <w:jc w:val="both"/>
+        <w:rPr>
+          <w:lang w:val="en-CA"/>
+        </w:rPr>
+      </w:pPr>
+      <w:r>
+        <w:rPr>
+          <w:lang w:val="en-CA"/>
+        </w:rPr>
+        <w:t xml:space="preserve">To detect the interrupt, we used a global variable as a flag. </w:t>
+      </w:r>
+      <w:r>
+        <w:rPr>
+          <w:lang w:val="en-CA"/>
+        </w:rPr>
+        <w:t xml:space="preserve">In the interrupt handler, the flag is set. In our main loop, if the flag is set, then we proceed to reset the flag and read the new data values. </w:t>
+      </w:r>
+      <w:r>
+        <w:rPr>
+          <w:lang w:val="en-CA"/>
+        </w:rPr>
+        <w:t>Then the data is processed.</w:t>
+      </w:r>
+    </w:p>
+    <w:p>
+      <w:pPr>
+        <w:pStyle w:val="Heading3"/>
+        <w:rPr>
+          <w:lang w:val="en-CA"/>
+        </w:rPr>
+      </w:pPr>
+      <w:bookmarkStart w:id="45" w:name="_Toc414303483"/>
+      <w:r>
+        <w:rPr>
+          <w:lang w:val="en-CA"/>
+        </w:rPr>
+        <w:t>4.3.2</w:t>
+      </w:r>
+      <w:r>
+        <w:rPr>
+          <w:lang w:val="en-CA"/>
+        </w:rPr>
+        <w:t>. Data Processing</w:t>
+      </w:r>
+      <w:bookmarkEnd w:id="45"/>
+    </w:p>
+    <w:p>
+      <w:pPr>
+        <w:jc w:val="both"/>
+        <w:rPr>
+          <w:lang w:val="en-CA"/>
+        </w:rPr>
+      </w:pPr>
+      <w:r>
+        <w:rPr>
+          <w:lang w:val="en-CA"/>
+        </w:rPr>
         <w:t>Processing</w:t>
       </w:r>
       <w:r>
@@ -13836,14 +13593,7 @@
         <w:rPr>
           <w:lang w:val="en-CA"/>
         </w:rPr>
-        <w:t xml:space="preserve"> stored in the </w:t>
-      </w:r>
-      <w:proofErr w:type="spellStart"/>
-      <w:r>
-        <w:rPr>
-          <w:lang w:val="en-CA"/>
-        </w:rPr>
-        <w:t>tilt</w:t>
+        <w:t xml:space="preserve"> stored in the tilt</w:t>
       </w:r>
       <w:r>
         <w:rPr>
@@ -13855,14 +13605,7 @@
         <w:rPr>
           <w:lang w:val="en-CA"/>
         </w:rPr>
-        <w:t>detection.h</w:t>
-      </w:r>
-      <w:proofErr w:type="spellEnd"/>
-      <w:r>
-        <w:rPr>
-          <w:lang w:val="en-CA"/>
-        </w:rPr>
-        <w:t xml:space="preserve"> header file as an array of 12 elements.</w:t>
+        <w:t>detection.h header file as an array of 12 elements.</w:t>
       </w:r>
       <w:r>
         <w:rPr>
@@ -13874,16 +13617,8 @@
         <w:rPr>
           <w:lang w:val="en-CA"/>
         </w:rPr>
-        <w:t xml:space="preserve">In order to perform matrix operations on the data, the array is stored within an </w:t>
-      </w:r>
-      <w:proofErr w:type="spellStart"/>
-      <w:r>
-        <w:rPr>
-          <w:lang w:val="en-CA"/>
-        </w:rPr>
-        <w:t>arm_matrix_instance</w:t>
-      </w:r>
-      <w:proofErr w:type="spellEnd"/>
+        <w:t>In order to perform matrix operations on the data, the array is stored within an arm_matrix_instance</w:t>
+      </w:r>
       <w:r>
         <w:rPr>
           <w:lang w:val="en-CA"/>
@@ -13906,7 +13641,19 @@
         <w:rPr>
           <w:lang w:val="en-CA"/>
         </w:rPr>
-        <w:t xml:space="preserve"> as in equation (x)</w:t>
+        <w:t xml:space="preserve"> as in </w:t>
+      </w:r>
+      <w:r>
+        <w:rPr>
+          <w:lang w:val="en-CA"/>
+        </w:rPr>
+        <w:t>equation (4</w:t>
+      </w:r>
+      <w:r>
+        <w:rPr>
+          <w:lang w:val="en-CA"/>
+        </w:rPr>
+        <w:t>)</w:t>
       </w:r>
       <w:r>
         <w:rPr>
@@ -13936,21 +13683,7 @@
         <w:rPr>
           <w:lang w:val="en-CA"/>
         </w:rPr>
-        <w:t xml:space="preserve"> After normalizing, the output is passed to the </w:t>
-      </w:r>
-      <w:proofErr w:type="spellStart"/>
-      <w:r>
-        <w:rPr>
-          <w:lang w:val="en-CA"/>
-        </w:rPr>
-        <w:t>Kalman</w:t>
-      </w:r>
-      <w:proofErr w:type="spellEnd"/>
-      <w:r>
-        <w:rPr>
-          <w:lang w:val="en-CA"/>
-        </w:rPr>
-        <w:t xml:space="preserve"> filter.</w:t>
+        <w:t xml:space="preserve"> After normalizing, the output is passed to the Kalman filter.</w:t>
       </w:r>
     </w:p>
     <w:p>
@@ -13958,7 +13691,7 @@
         <w:pStyle w:val="Caption"/>
         <w:keepNext/>
       </w:pPr>
-      <w:bookmarkStart w:id="45" w:name="_Toc414303513"/>
+      <w:bookmarkStart w:id="46" w:name="_Toc414303513"/>
       <w:r>
         <w:t xml:space="preserve">Table </w:t>
       </w:r>
@@ -13986,7 +13719,7 @@
       <w:r>
         <w:t>: Normalization Matrix</w:t>
       </w:r>
-      <w:bookmarkEnd w:id="45"/>
+      <w:bookmarkEnd w:id="46"/>
     </w:p>
     <w:tbl>
       <w:tblPr>
@@ -14249,21 +13982,7 @@
         <w:rPr>
           <w:lang w:val="en-CA"/>
         </w:rPr>
-        <w:t xml:space="preserve">he </w:t>
-      </w:r>
-      <w:proofErr w:type="spellStart"/>
-      <w:r>
-        <w:rPr>
-          <w:lang w:val="en-CA"/>
-        </w:rPr>
-        <w:t>Kalman</w:t>
-      </w:r>
-      <w:proofErr w:type="spellEnd"/>
-      <w:r>
-        <w:rPr>
-          <w:lang w:val="en-CA"/>
-        </w:rPr>
-        <w:t xml:space="preserve"> filter taken directly from lab 2. </w:t>
+        <w:t xml:space="preserve">he Kalman filter taken directly from lab 2. </w:t>
       </w:r>
       <w:r>
         <w:rPr>
@@ -14281,21 +14000,7 @@
         <w:rPr>
           <w:lang w:val="en-CA"/>
         </w:rPr>
-        <w:t xml:space="preserve">For this application, we required the use of three different instances of a </w:t>
-      </w:r>
-      <w:proofErr w:type="spellStart"/>
-      <w:r>
-        <w:rPr>
-          <w:lang w:val="en-CA"/>
-        </w:rPr>
-        <w:t>Kalman</w:t>
-      </w:r>
-      <w:proofErr w:type="spellEnd"/>
-      <w:r>
-        <w:rPr>
-          <w:lang w:val="en-CA"/>
-        </w:rPr>
-        <w:t xml:space="preserve"> filter state</w:t>
+        <w:t>For this application, we required the use of three different instances of a Kalman filter state</w:t>
       </w:r>
       <w:r>
         <w:rPr>
@@ -14307,21 +14012,7 @@
         <w:rPr>
           <w:lang w:val="en-CA"/>
         </w:rPr>
-        <w:t xml:space="preserve">Using only one </w:t>
-      </w:r>
-      <w:proofErr w:type="spellStart"/>
-      <w:r>
-        <w:rPr>
-          <w:lang w:val="en-CA"/>
-        </w:rPr>
-        <w:t>Kalman</w:t>
-      </w:r>
-      <w:proofErr w:type="spellEnd"/>
-      <w:r>
-        <w:rPr>
-          <w:lang w:val="en-CA"/>
-        </w:rPr>
-        <w:t xml:space="preserve"> fil</w:t>
+        <w:t>Using only one Kalman fil</w:t>
       </w:r>
       <w:r>
         <w:rPr>
@@ -14431,7 +14122,31 @@
         <w:rPr>
           <w:lang w:val="en-CA"/>
         </w:rPr>
-        <w:t>pitch angle we determined by using equation (x) and the roll angle we determined by using equation (y).</w:t>
+        <w:t>pitch angle we</w:t>
+      </w:r>
+      <w:r>
+        <w:rPr>
+          <w:lang w:val="en-CA"/>
+        </w:rPr>
+        <w:t xml:space="preserve"> determined by using equation (1</w:t>
+      </w:r>
+      <w:r>
+        <w:rPr>
+          <w:lang w:val="en-CA"/>
+        </w:rPr>
+        <w:t>) and the roll angle we</w:t>
+      </w:r>
+      <w:r>
+        <w:rPr>
+          <w:lang w:val="en-CA"/>
+        </w:rPr>
+        <w:t xml:space="preserve"> determined by using equation (2</w:t>
+      </w:r>
+      <w:r>
+        <w:rPr>
+          <w:lang w:val="en-CA"/>
+        </w:rPr>
+        <w:t>).</w:t>
       </w:r>
       <w:r>
         <w:rPr>
@@ -14465,7 +14180,7 @@
           <w:lang w:val="en-CA"/>
         </w:rPr>
       </w:pPr>
-      <w:bookmarkStart w:id="46" w:name="_Toc414303484"/>
+      <w:bookmarkStart w:id="47" w:name="_Toc414303484"/>
       <w:r>
         <w:rPr>
           <w:lang w:val="en-CA"/>
@@ -14478,7 +14193,7 @@
         </w:rPr>
         <w:t xml:space="preserve"> Data Comparison</w:t>
       </w:r>
-      <w:bookmarkEnd w:id="46"/>
+      <w:bookmarkEnd w:id="47"/>
     </w:p>
     <w:p>
       <w:pPr>
@@ -14498,7 +14213,7 @@
           <w:lang w:val="en-CA"/>
         </w:rPr>
       </w:pPr>
-      <w:bookmarkStart w:id="47" w:name="_Toc414303485"/>
+      <w:bookmarkStart w:id="48" w:name="_Toc414303485"/>
       <w:r>
         <w:rPr>
           <w:lang w:val="en-CA"/>
@@ -14511,7 +14226,7 @@
         </w:rPr>
         <w:t>. Result Display</w:t>
       </w:r>
-      <w:bookmarkEnd w:id="47"/>
+      <w:bookmarkEnd w:id="48"/>
     </w:p>
     <w:p>
       <w:pPr>
@@ -14520,7 +14235,7 @@
           <w:lang w:val="en-CA"/>
         </w:rPr>
       </w:pPr>
-      <w:bookmarkStart w:id="48" w:name="_Toc414303486"/>
+      <w:bookmarkStart w:id="49" w:name="_Toc414303486"/>
       <w:r>
         <w:rPr>
           <w:lang w:val="en-CA"/>
@@ -14538,49 +14253,6 @@
           <w:lang w:val="en-CA"/>
         </w:rPr>
         <w:t>Visual Feedback</w:t>
-      </w:r>
-      <w:bookmarkEnd w:id="48"/>
-    </w:p>
-    <w:p>
-      <w:pPr>
-        <w:jc w:val="both"/>
-        <w:rPr>
-          <w:lang w:val="en-CA"/>
-        </w:rPr>
-      </w:pPr>
-      <w:r>
-        <w:rPr>
-          <w:lang w:val="en-CA"/>
-        </w:rPr>
-        <w:t xml:space="preserve">After comparing the current orientation against the targeted angle, an animation is used to help user orient the board toward the desired position. This animation uses the first digit of the 7-segement display. </w:t>
-      </w:r>
-      <w:r>
-        <w:rPr>
-          <w:lang w:val="en-CA"/>
-        </w:rPr>
-        <w:lastRenderedPageBreak/>
-        <w:t xml:space="preserve">When the user should increase the inclination of the board, the segments will light up from bottom up. And when the user should decrease the inclination of the board, the segments will light up from top down. </w:t>
-      </w:r>
-    </w:p>
-    <w:p>
-      <w:pPr>
-        <w:pStyle w:val="Heading3"/>
-        <w:rPr>
-          <w:lang w:val="en-CA"/>
-        </w:rPr>
-      </w:pPr>
-      <w:bookmarkStart w:id="49" w:name="_Toc414303487"/>
-      <w:r>
-        <w:rPr>
-          <w:lang w:val="en-CA"/>
-        </w:rPr>
-        <w:t>4.4</w:t>
-      </w:r>
-      <w:r>
-        <w:rPr>
-          <w:lang w:val="en-CA"/>
-        </w:rPr>
-        <w:t>.2. Display Current Angle</w:t>
       </w:r>
       <w:bookmarkEnd w:id="49"/>
     </w:p>
@@ -14595,6 +14267,49 @@
         <w:rPr>
           <w:lang w:val="en-CA"/>
         </w:rPr>
+        <w:t xml:space="preserve">After comparing the current orientation against the targeted angle, an animation is used to help user orient the board toward the desired position. This animation uses the first digit of the 7-segement display. </w:t>
+      </w:r>
+      <w:r>
+        <w:rPr>
+          <w:lang w:val="en-CA"/>
+        </w:rPr>
+        <w:lastRenderedPageBreak/>
+        <w:t xml:space="preserve">When the user should increase the inclination of the board, the segments will light up from bottom up. And when the user should decrease the inclination of the board, the segments will light up from top down. </w:t>
+      </w:r>
+    </w:p>
+    <w:p>
+      <w:pPr>
+        <w:pStyle w:val="Heading3"/>
+        <w:rPr>
+          <w:lang w:val="en-CA"/>
+        </w:rPr>
+      </w:pPr>
+      <w:bookmarkStart w:id="50" w:name="_Toc414303487"/>
+      <w:r>
+        <w:rPr>
+          <w:lang w:val="en-CA"/>
+        </w:rPr>
+        <w:t>4.4</w:t>
+      </w:r>
+      <w:r>
+        <w:rPr>
+          <w:lang w:val="en-CA"/>
+        </w:rPr>
+        <w:t>.2. Display Current Angle</w:t>
+      </w:r>
+      <w:bookmarkEnd w:id="50"/>
+    </w:p>
+    <w:p>
+      <w:pPr>
+        <w:jc w:val="both"/>
+        <w:rPr>
+          <w:lang w:val="en-CA"/>
+        </w:rPr>
+      </w:pPr>
+      <w:r>
+        <w:rPr>
+          <w:lang w:val="en-CA"/>
+        </w:rPr>
         <w:t>Once the user is within five degrees of the target roll angle, the 7-segment display will show the current angle. The value of the current angle is passed on to display as a floating point. The floating point is decomposed into integer digits and a signal for the decimal point. Digits are displayed one by one according to their value. The multiplexing of the segment was done before hand and the segments to turn on for all integer values (between 0 and 9) and the decimal point is pre-defined. The display is refreshed at a frequency of 25.125Hz (=105Hz/4). This frequency is controlled by the hardware timer (TIM3). At every interrupt, one digit is updated. It takes four interrupts to refresh all three digits and the degree symbol.</w:t>
       </w:r>
     </w:p>
@@ -14605,7 +14320,7 @@
           <w:lang w:val="en-CA"/>
         </w:rPr>
       </w:pPr>
-      <w:bookmarkStart w:id="50" w:name="_Toc414303488"/>
+      <w:bookmarkStart w:id="51" w:name="_Toc414303488"/>
       <w:r>
         <w:rPr>
           <w:lang w:val="en-CA"/>
@@ -14618,7 +14333,7 @@
         </w:rPr>
         <w:t xml:space="preserve"> Continuous Process</w:t>
       </w:r>
-      <w:bookmarkEnd w:id="50"/>
+      <w:bookmarkEnd w:id="51"/>
     </w:p>
     <w:p>
       <w:pPr>
@@ -14641,14 +14356,14 @@
           <w:lang w:val="en-CA"/>
         </w:rPr>
       </w:pPr>
-      <w:bookmarkStart w:id="51" w:name="_Toc414303489"/>
+      <w:bookmarkStart w:id="52" w:name="_Toc414303489"/>
       <w:r>
         <w:rPr>
           <w:lang w:val="en-CA"/>
         </w:rPr>
         <w:t>5. Testing and Observation</w:t>
       </w:r>
-      <w:bookmarkEnd w:id="51"/>
+      <w:bookmarkEnd w:id="52"/>
     </w:p>
     <w:p>
       <w:pPr>
@@ -14657,178 +14372,12 @@
           <w:lang w:val="en-CA"/>
         </w:rPr>
       </w:pPr>
-      <w:bookmarkStart w:id="52" w:name="_Toc414303490"/>
+      <w:bookmarkStart w:id="53" w:name="_Toc414303490"/>
       <w:r>
         <w:rPr>
           <w:lang w:val="en-CA"/>
         </w:rPr>
         <w:t>5.1. Accelerometer Calibration</w:t>
-      </w:r>
-      <w:bookmarkEnd w:id="52"/>
-    </w:p>
-    <w:p>
-      <w:pPr>
-        <w:jc w:val="both"/>
-        <w:rPr>
-          <w:lang w:val="en-CA"/>
-        </w:rPr>
-      </w:pPr>
-      <w:r>
-        <w:rPr>
-          <w:lang w:val="en-CA"/>
-        </w:rPr>
-        <w:t xml:space="preserve">To </w:t>
-      </w:r>
-      <w:r>
-        <w:rPr>
-          <w:lang w:val="en-CA"/>
-        </w:rPr>
-        <w:t xml:space="preserve">calibrate our sensor, we </w:t>
-      </w:r>
-      <w:r>
-        <w:rPr>
-          <w:lang w:val="en-CA"/>
-        </w:rPr>
-        <w:t>perform</w:t>
-      </w:r>
-      <w:r>
-        <w:rPr>
-          <w:lang w:val="en-CA"/>
-        </w:rPr>
-        <w:t>ed</w:t>
-      </w:r>
-      <w:r>
-        <w:rPr>
-          <w:lang w:val="en-CA"/>
-        </w:rPr>
-        <w:t xml:space="preserve"> offline calibration as described in section </w:t>
-      </w:r>
-      <w:r>
-        <w:rPr>
-          <w:lang w:val="en-CA"/>
-        </w:rPr>
-        <w:t xml:space="preserve">3.2. </w:t>
-      </w:r>
-      <w:r>
-        <w:rPr>
-          <w:lang w:val="en-CA"/>
-        </w:rPr>
-        <w:t>First we collected samples of raw accelerometer values at the six positions</w:t>
-      </w:r>
-      <w:r>
-        <w:rPr>
-          <w:lang w:val="en-CA"/>
-        </w:rPr>
-        <w:t xml:space="preserve"> as described in section 3.2.</w:t>
-      </w:r>
-      <w:r>
-        <w:rPr>
-          <w:lang w:val="en-CA"/>
-        </w:rPr>
-        <w:t xml:space="preserve"> </w:t>
-      </w:r>
-      <w:r>
-        <w:rPr>
-          <w:lang w:val="en-CA"/>
-        </w:rPr>
-        <w:t xml:space="preserve">Then we averaged the acceleration values and formed the w matrix in </w:t>
-      </w:r>
-      <w:r>
-        <w:rPr>
-          <w:lang w:val="en-CA"/>
-        </w:rPr>
-        <w:t xml:space="preserve">accordance with its format as </w:t>
-      </w:r>
-      <w:r>
-        <w:rPr>
-          <w:lang w:val="en-CA"/>
-        </w:rPr>
-        <w:t>described</w:t>
-      </w:r>
-      <w:r>
-        <w:rPr>
-          <w:lang w:val="en-CA"/>
-        </w:rPr>
-        <w:t xml:space="preserve"> in section 3.2.</w:t>
-      </w:r>
-      <w:r>
-        <w:rPr>
-          <w:lang w:val="en-CA"/>
-        </w:rPr>
-        <w:t xml:space="preserve"> </w:t>
-      </w:r>
-      <w:r>
-        <w:rPr>
-          <w:lang w:val="en-CA"/>
-        </w:rPr>
-        <w:t xml:space="preserve">Then in </w:t>
-      </w:r>
-      <w:proofErr w:type="spellStart"/>
-      <w:r>
-        <w:rPr>
-          <w:lang w:val="en-CA"/>
-        </w:rPr>
-        <w:t>Matlab</w:t>
-      </w:r>
-      <w:proofErr w:type="spellEnd"/>
-      <w:r>
-        <w:rPr>
-          <w:lang w:val="en-CA"/>
-        </w:rPr>
-        <w:t>, we solved for equation (4).</w:t>
-      </w:r>
-      <w:r>
-        <w:rPr>
-          <w:lang w:val="en-CA"/>
-        </w:rPr>
-        <w:t xml:space="preserve"> Taking the output values, we then hardcoded them to an array.</w:t>
-      </w:r>
-      <w:r>
-        <w:rPr>
-          <w:lang w:val="en-CA"/>
-        </w:rPr>
-        <w:t xml:space="preserve"> The normalization measured the tilt angles within 4 degrees of accuracy</w:t>
-      </w:r>
-      <w:r>
-        <w:rPr>
-          <w:lang w:val="en-CA"/>
-        </w:rPr>
-        <w:t xml:space="preserve"> by comparing the printed debug values to a measurement with a protractor</w:t>
-      </w:r>
-      <w:r>
-        <w:rPr>
-          <w:lang w:val="en-CA"/>
-        </w:rPr>
-        <w:t>.</w:t>
-      </w:r>
-    </w:p>
-    <w:p>
-      <w:pPr>
-        <w:pStyle w:val="Heading2"/>
-        <w:rPr>
-          <w:lang w:val="en-CA"/>
-        </w:rPr>
-      </w:pPr>
-      <w:bookmarkStart w:id="53" w:name="_Toc414303491"/>
-      <w:r>
-        <w:rPr>
-          <w:lang w:val="en-CA"/>
-        </w:rPr>
-        <w:t xml:space="preserve">5.2. </w:t>
-      </w:r>
-      <w:proofErr w:type="spellStart"/>
-      <w:r>
-        <w:rPr>
-          <w:lang w:val="en-CA"/>
-        </w:rPr>
-        <w:t>Kalman</w:t>
-      </w:r>
-      <w:proofErr w:type="spellEnd"/>
-      <w:r>
-        <w:rPr>
-          <w:lang w:val="en-CA"/>
-        </w:rPr>
-        <w:t xml:space="preserve"> Filter</w:t>
       </w:r>
       <w:bookmarkEnd w:id="53"/>
     </w:p>
@@ -14843,21 +14392,49 @@
         <w:rPr>
           <w:lang w:val="en-CA"/>
         </w:rPr>
-        <w:t xml:space="preserve">The </w:t>
-      </w:r>
-      <w:proofErr w:type="spellStart"/>
-      <w:r>
-        <w:rPr>
-          <w:lang w:val="en-CA"/>
-        </w:rPr>
-        <w:t>Kalman</w:t>
-      </w:r>
-      <w:proofErr w:type="spellEnd"/>
-      <w:r>
-        <w:rPr>
-          <w:lang w:val="en-CA"/>
-        </w:rPr>
-        <w:t xml:space="preserve"> filter initial state parameters we chose were q = 0.025, r = 5, x = k = p = 0.</w:t>
+        <w:t xml:space="preserve">To </w:t>
+      </w:r>
+      <w:r>
+        <w:rPr>
+          <w:lang w:val="en-CA"/>
+        </w:rPr>
+        <w:t xml:space="preserve">calibrate our sensor, we </w:t>
+      </w:r>
+      <w:r>
+        <w:rPr>
+          <w:lang w:val="en-CA"/>
+        </w:rPr>
+        <w:t>perform</w:t>
+      </w:r>
+      <w:r>
+        <w:rPr>
+          <w:lang w:val="en-CA"/>
+        </w:rPr>
+        <w:t>ed</w:t>
+      </w:r>
+      <w:r>
+        <w:rPr>
+          <w:lang w:val="en-CA"/>
+        </w:rPr>
+        <w:t xml:space="preserve"> offline calibration as described in section </w:t>
+      </w:r>
+      <w:r>
+        <w:rPr>
+          <w:lang w:val="en-CA"/>
+        </w:rPr>
+        <w:t xml:space="preserve">3.2. </w:t>
+      </w:r>
+      <w:r>
+        <w:rPr>
+          <w:lang w:val="en-CA"/>
+        </w:rPr>
+        <w:t>First we collected samples of raw accelerometer values at the six positions</w:t>
+      </w:r>
+      <w:r>
+        <w:rPr>
+          <w:lang w:val="en-CA"/>
+        </w:rPr>
+        <w:t xml:space="preserve"> as described in section 3.2.</w:t>
       </w:r>
       <w:r>
         <w:rPr>
@@ -14865,25 +14442,29 @@
         </w:rPr>
         <w:t xml:space="preserve"> </w:t>
       </w:r>
-      <w:proofErr w:type="gramStart"/>
-      <w:r>
-        <w:rPr>
-          <w:lang w:val="en-CA"/>
-        </w:rPr>
-        <w:t>x</w:t>
-      </w:r>
-      <w:proofErr w:type="gramEnd"/>
-      <w:r>
-        <w:rPr>
-          <w:lang w:val="en-CA"/>
-        </w:rPr>
-        <w:t xml:space="preserve"> is the estimated value, and since each acceleration value will be in the range of 0 to 1, we set x to 0.</w:t>
-      </w:r>
-      <w:r>
-        <w:rPr>
-          <w:lang w:val="en-CA"/>
-        </w:rPr>
-        <w:t xml:space="preserve"> To get the other values of the parameters, we plotted a comparison of filtered values with the raw data with varying parameter values.</w:t>
+      <w:r>
+        <w:rPr>
+          <w:lang w:val="en-CA"/>
+        </w:rPr>
+        <w:t xml:space="preserve">Then we averaged the acceleration values and formed the w matrix in </w:t>
+      </w:r>
+      <w:r>
+        <w:rPr>
+          <w:lang w:val="en-CA"/>
+        </w:rPr>
+        <w:t xml:space="preserve">accordance with its format as </w:t>
+      </w:r>
+      <w:r>
+        <w:rPr>
+          <w:lang w:val="en-CA"/>
+        </w:rPr>
+        <w:t>described</w:t>
+      </w:r>
+      <w:r>
+        <w:rPr>
+          <w:lang w:val="en-CA"/>
+        </w:rPr>
+        <w:t xml:space="preserve"> in section 3.2.</w:t>
       </w:r>
       <w:r>
         <w:rPr>
@@ -14895,124 +14476,46 @@
         <w:rPr>
           <w:lang w:val="en-CA"/>
         </w:rPr>
-        <w:t>We</w:t>
-      </w:r>
-      <w:r>
-        <w:rPr>
-          <w:lang w:val="en-CA"/>
-        </w:rPr>
-        <w:t xml:space="preserve"> h</w:t>
-      </w:r>
-      <w:r>
-        <w:rPr>
-          <w:lang w:val="en-CA"/>
-        </w:rPr>
-        <w:t>e</w:t>
-      </w:r>
-      <w:r>
-        <w:rPr>
-          <w:lang w:val="en-CA"/>
-        </w:rPr>
-        <w:t>ld</w:t>
-      </w:r>
-      <w:r>
-        <w:rPr>
-          <w:lang w:val="en-CA"/>
-        </w:rPr>
-        <w:t xml:space="preserve"> r</w:t>
-      </w:r>
-      <w:r>
-        <w:rPr>
-          <w:lang w:val="en-CA"/>
-        </w:rPr>
-        <w:t xml:space="preserve"> c</w:t>
-      </w:r>
-      <w:r>
-        <w:rPr>
-          <w:lang w:val="en-CA"/>
-        </w:rPr>
-        <w:t>onstant at 5 and increased</w:t>
-      </w:r>
-      <w:r>
-        <w:rPr>
-          <w:lang w:val="en-CA"/>
-        </w:rPr>
-        <w:t xml:space="preserve"> </w:t>
-      </w:r>
-      <w:r>
-        <w:rPr>
-          <w:lang w:val="en-CA"/>
-        </w:rPr>
-        <w:t>q</w:t>
-      </w:r>
-      <w:r>
-        <w:rPr>
-          <w:lang w:val="en-CA"/>
-        </w:rPr>
-        <w:t xml:space="preserve"> from </w:t>
-      </w:r>
-      <w:r>
-        <w:rPr>
-          <w:lang w:val="en-CA"/>
-        </w:rPr>
-        <w:t>0.0</w:t>
-      </w:r>
-      <w:r>
-        <w:rPr>
-          <w:lang w:val="en-CA"/>
-        </w:rPr>
-        <w:t xml:space="preserve">025 to 2500 as seen in Figures </w:t>
-      </w:r>
-      <w:r>
-        <w:rPr>
-          <w:lang w:val="en-CA"/>
-        </w:rPr>
-        <w:t xml:space="preserve">4 to </w:t>
-      </w:r>
-      <w:r>
-        <w:rPr>
-          <w:lang w:val="en-CA"/>
-        </w:rPr>
-        <w:t>11</w:t>
+        <w:t>Then in Matlab, we solved for equation (4).</w:t>
+      </w:r>
+      <w:r>
+        <w:rPr>
+          <w:lang w:val="en-CA"/>
+        </w:rPr>
+        <w:t xml:space="preserve"> Taking the output values, we then hardcoded them to an array.</w:t>
+      </w:r>
+      <w:r>
+        <w:rPr>
+          <w:lang w:val="en-CA"/>
+        </w:rPr>
+        <w:t xml:space="preserve"> The normalization measured the tilt angles within 4 degrees of accuracy</w:t>
+      </w:r>
+      <w:r>
+        <w:rPr>
+          <w:lang w:val="en-CA"/>
+        </w:rPr>
+        <w:t xml:space="preserve"> by comparing the printed debug values to a measurement with a protractor</w:t>
       </w:r>
       <w:r>
         <w:rPr>
           <w:lang w:val="en-CA"/>
         </w:rPr>
         <w:t>.</w:t>
-      </w:r>
-      <w:r>
-        <w:rPr>
-          <w:lang w:val="en-CA"/>
-        </w:rPr>
-        <w:t xml:space="preserve"> Just by comparing visually, as the value of q rose, the signal became noisier. </w:t>
-      </w:r>
-      <w:r>
-        <w:rPr>
-          <w:lang w:val="en-CA"/>
-        </w:rPr>
-        <w:t>The optimal value we found at q = 0.025 and r = 5 (Figure 5).</w:t>
-      </w:r>
-      <w:r>
-        <w:rPr>
-          <w:lang w:val="en-CA"/>
-        </w:rPr>
-        <w:t xml:space="preserve"> The figures show the comparison for only the X values, but the filters for the Y and Z values gave the same result.</w:t>
       </w:r>
     </w:p>
     <w:p>
       <w:pPr>
-        <w:pStyle w:val="Heading1"/>
+        <w:pStyle w:val="Heading2"/>
         <w:rPr>
           <w:lang w:val="en-CA"/>
         </w:rPr>
       </w:pPr>
-      <w:bookmarkStart w:id="54" w:name="_Toc414303492"/>
-      <w:r>
-        <w:rPr>
-          <w:lang w:val="en-CA"/>
-        </w:rPr>
-        <w:t>6. Conclusion</w:t>
+      <w:bookmarkStart w:id="54" w:name="_Toc414303491"/>
+      <w:r>
+        <w:rPr>
+          <w:lang w:val="en-CA"/>
+        </w:rPr>
+        <w:t>5.2. Kalman Filter</w:t>
       </w:r>
       <w:bookmarkEnd w:id="54"/>
     </w:p>
@@ -15027,8 +14530,150 @@
         <w:rPr>
           <w:lang w:val="en-CA"/>
         </w:rPr>
-        <w:t>In this experiment, we implemented a functional system which detects the orientation of the board. The process prompts the user for an input using an external keypad. The accelerometer samples at a rate of 100Hz. Once the data is ready, it signals the processor using an interrupt. The processor will calibrate and filter the data. After converting the acceleration into an angle in degrees, it compares it against the user input. If the current angle is more than five degrees from the target angle, the 7-segment display will be used to show an animation helping the user orienting the board. If the roll angle is with five degrees of the target angle, the 7-segment display will show the current roll angle.</w:t>
-      </w:r>
+        <w:t>The Kalman filter initial state parameters we chose were q = 0.025, r = 5, x = k = p = 0.</w:t>
+      </w:r>
+      <w:r>
+        <w:rPr>
+          <w:lang w:val="en-CA"/>
+        </w:rPr>
+        <w:t xml:space="preserve"> x is the estimated value, and since each acceleration value will be in the range of 0 to 1, we set x to 0.</w:t>
+      </w:r>
+      <w:r>
+        <w:rPr>
+          <w:lang w:val="en-CA"/>
+        </w:rPr>
+        <w:t xml:space="preserve"> To get the other values of the parameters, we plotted a comparison of filtered values with the raw data with varying parameter values.</w:t>
+      </w:r>
+      <w:r>
+        <w:rPr>
+          <w:lang w:val="en-CA"/>
+        </w:rPr>
+        <w:t xml:space="preserve"> </w:t>
+      </w:r>
+      <w:r>
+        <w:rPr>
+          <w:lang w:val="en-CA"/>
+        </w:rPr>
+        <w:t>We</w:t>
+      </w:r>
+      <w:r>
+        <w:rPr>
+          <w:lang w:val="en-CA"/>
+        </w:rPr>
+        <w:t xml:space="preserve"> h</w:t>
+      </w:r>
+      <w:r>
+        <w:rPr>
+          <w:lang w:val="en-CA"/>
+        </w:rPr>
+        <w:t>e</w:t>
+      </w:r>
+      <w:r>
+        <w:rPr>
+          <w:lang w:val="en-CA"/>
+        </w:rPr>
+        <w:t>ld</w:t>
+      </w:r>
+      <w:r>
+        <w:rPr>
+          <w:lang w:val="en-CA"/>
+        </w:rPr>
+        <w:t xml:space="preserve"> r</w:t>
+      </w:r>
+      <w:r>
+        <w:rPr>
+          <w:lang w:val="en-CA"/>
+        </w:rPr>
+        <w:t xml:space="preserve"> c</w:t>
+      </w:r>
+      <w:r>
+        <w:rPr>
+          <w:lang w:val="en-CA"/>
+        </w:rPr>
+        <w:t>onstant at 5 and increased</w:t>
+      </w:r>
+      <w:r>
+        <w:rPr>
+          <w:lang w:val="en-CA"/>
+        </w:rPr>
+        <w:t xml:space="preserve"> </w:t>
+      </w:r>
+      <w:r>
+        <w:rPr>
+          <w:lang w:val="en-CA"/>
+        </w:rPr>
+        <w:t>q</w:t>
+      </w:r>
+      <w:r>
+        <w:rPr>
+          <w:lang w:val="en-CA"/>
+        </w:rPr>
+        <w:t xml:space="preserve"> from </w:t>
+      </w:r>
+      <w:r>
+        <w:rPr>
+          <w:lang w:val="en-CA"/>
+        </w:rPr>
+        <w:t>0.0</w:t>
+      </w:r>
+      <w:r>
+        <w:rPr>
+          <w:lang w:val="en-CA"/>
+        </w:rPr>
+        <w:t xml:space="preserve">025 to 2500 as seen in Figures </w:t>
+      </w:r>
+      <w:r>
+        <w:rPr>
+          <w:lang w:val="en-CA"/>
+        </w:rPr>
+        <w:t xml:space="preserve">4 to </w:t>
+      </w:r>
+      <w:r>
+        <w:rPr>
+          <w:lang w:val="en-CA"/>
+        </w:rPr>
+        <w:t>11</w:t>
+      </w:r>
+      <w:r>
+        <w:rPr>
+          <w:lang w:val="en-CA"/>
+        </w:rPr>
+        <w:t>.</w:t>
+      </w:r>
+      <w:r>
+        <w:rPr>
+          <w:lang w:val="en-CA"/>
+        </w:rPr>
+        <w:t xml:space="preserve"> Just by comparing visually, as the value of q rose, the signal became noisier. </w:t>
+      </w:r>
+      <w:r>
+        <w:rPr>
+          <w:lang w:val="en-CA"/>
+        </w:rPr>
+        <w:t>The optimal value we found at q = 0.025 and r = 5 (Figure 5).</w:t>
+      </w:r>
+      <w:r>
+        <w:rPr>
+          <w:lang w:val="en-CA"/>
+        </w:rPr>
+        <w:t xml:space="preserve"> The figures show the comparison for only the X values, but the filters for the Y and Z values gave the same result.</w:t>
+      </w:r>
+    </w:p>
+    <w:p>
+      <w:pPr>
+        <w:pStyle w:val="Heading1"/>
+        <w:rPr>
+          <w:lang w:val="en-CA"/>
+        </w:rPr>
+      </w:pPr>
+      <w:bookmarkStart w:id="55" w:name="_Toc414303492"/>
+      <w:r>
+        <w:rPr>
+          <w:lang w:val="en-CA"/>
+        </w:rPr>
+        <w:t>6. Conclusion</w:t>
+      </w:r>
+      <w:bookmarkEnd w:id="55"/>
     </w:p>
     <w:p>
       <w:pPr>
@@ -15041,40 +14686,7 @@
         <w:rPr>
           <w:lang w:val="en-CA"/>
         </w:rPr>
-        <w:lastRenderedPageBreak/>
-        <w:t xml:space="preserve">Some improvements could be done to the current implementation. As mentioned, the keypad could be used differently and the conversion from acceleration to angle could be more power efficient. </w:t>
-      </w:r>
-      <w:r>
-        <w:rPr>
-          <w:lang w:val="en-CA"/>
-        </w:rPr>
-        <w:t>Additionally, since our application allows for a window of 4 degrees of accuracy, it could be feasible to implement the angle calculations using a table instead of arctangent.</w:t>
-      </w:r>
-      <w:r>
-        <w:rPr>
-          <w:lang w:val="en-CA"/>
-        </w:rPr>
-        <w:t xml:space="preserve"> The table would use memory space, but would perform faster than the </w:t>
-      </w:r>
-      <w:proofErr w:type="spellStart"/>
-      <w:r>
-        <w:rPr>
-          <w:lang w:val="en-CA"/>
-        </w:rPr>
-        <w:t>arctan</w:t>
-      </w:r>
-      <w:proofErr w:type="spellEnd"/>
-      <w:r>
-        <w:rPr>
-          <w:lang w:val="en-CA"/>
-        </w:rPr>
-        <w:t xml:space="preserve"> function.</w:t>
-      </w:r>
-      <w:r>
-        <w:rPr>
-          <w:lang w:val="en-CA"/>
-        </w:rPr>
-        <w:t xml:space="preserve"> It would also not require the use of a floating point unit to perform the calculations. The faster calculations would also decrease power consumption, a very important consideration in embedded applications.</w:t>
+        <w:t>In this experiment, we implemented a functional system which detects the orientation of the board. The process prompts the user for an input using an external keypad. The accelerometer samples at a rate of 100Hz. Once the data is ready, it signals the processor using an interrupt. The processor will calibrate and filter the data. After converting the acceleration into an angle in degrees, it compares it against the user input. If the current angle is more than five degrees from the target angle, the 7-segment display will be used to show an animation helping the user orienting the board. If the roll angle is with five degrees of the target angle, the 7-segment display will show the current roll angle.</w:t>
       </w:r>
     </w:p>
     <w:p>
@@ -15088,6 +14700,39 @@
         <w:rPr>
           <w:lang w:val="en-CA"/>
         </w:rPr>
+        <w:lastRenderedPageBreak/>
+        <w:t xml:space="preserve">Some improvements could be done to the current implementation. As mentioned, the keypad could be used differently and the conversion from acceleration to angle could be more power efficient. </w:t>
+      </w:r>
+      <w:r>
+        <w:rPr>
+          <w:lang w:val="en-CA"/>
+        </w:rPr>
+        <w:t>Additionally, since our application allows for a window of 4 degrees of accuracy, it could be feasible to implement the angle calculations using a table instead of arctangent.</w:t>
+      </w:r>
+      <w:r>
+        <w:rPr>
+          <w:lang w:val="en-CA"/>
+        </w:rPr>
+        <w:t xml:space="preserve"> The table would use memory space, but would perform faster than the arctan function.</w:t>
+      </w:r>
+      <w:r>
+        <w:rPr>
+          <w:lang w:val="en-CA"/>
+        </w:rPr>
+        <w:t xml:space="preserve"> It would also not require the use of a floating point unit to perform the calculations. The faster calculations would also decrease power consumption, a very important consideration in embedded applications.</w:t>
+      </w:r>
+    </w:p>
+    <w:p>
+      <w:pPr>
+        <w:jc w:val="both"/>
+        <w:rPr>
+          <w:lang w:val="en-CA"/>
+        </w:rPr>
+      </w:pPr>
+      <w:r>
+        <w:rPr>
+          <w:lang w:val="en-CA"/>
+        </w:rPr>
         <w:t>The system can be used for game consoles that requires movement or can be implemented as a movement tracker.</w:t>
       </w:r>
     </w:p>
@@ -15125,7 +14770,7 @@
           <w:lang w:val="en-CA"/>
         </w:rPr>
       </w:pPr>
-      <w:bookmarkStart w:id="55" w:name="_Toc414303493"/>
+      <w:bookmarkStart w:id="56" w:name="_Toc414303493"/>
       <w:r>
         <w:rPr>
           <w:lang w:val="en-CA"/>
@@ -15133,7 +14778,7 @@
         <w:lastRenderedPageBreak/>
         <w:t>Reference</w:t>
       </w:r>
-      <w:bookmarkEnd w:id="55"/>
+      <w:bookmarkEnd w:id="56"/>
     </w:p>
     <w:p>
       <w:pPr>
@@ -15190,8 +14835,6 @@
           <w:lang w:val="en-CA"/>
         </w:rPr>
       </w:pPr>
-      <w:bookmarkStart w:id="56" w:name="_GoBack"/>
-      <w:bookmarkEnd w:id="56"/>
       <w:r>
         <w:rPr>
           <w:lang w:val="en-CA"/>
@@ -15284,15 +14927,7 @@
                               <w:fldChar w:fldCharType="end"/>
                             </w:r>
                             <w:r>
-                              <w:t xml:space="preserve">: </w:t>
-                            </w:r>
-                            <w:proofErr w:type="spellStart"/>
-                            <w:r>
-                              <w:t>Kalman</w:t>
-                            </w:r>
-                            <w:proofErr w:type="spellEnd"/>
-                            <w:r>
-                              <w:t xml:space="preserve"> Filter q = 0.0025, r = 5</w:t>
+                              <w:t>: Kalman Filter q = 0.0025, r = 5</w:t>
                             </w:r>
                             <w:bookmarkEnd w:id="58"/>
                           </w:p>
@@ -15348,15 +14983,7 @@
                         <w:fldChar w:fldCharType="end"/>
                       </w:r>
                       <w:r>
-                        <w:t xml:space="preserve">: </w:t>
-                      </w:r>
-                      <w:proofErr w:type="spellStart"/>
-                      <w:r>
-                        <w:t>Kalman</w:t>
-                      </w:r>
-                      <w:proofErr w:type="spellEnd"/>
-                      <w:r>
-                        <w:t xml:space="preserve"> Filter q = 0.0025, r = 5</w:t>
+                        <w:t>: Kalman Filter q = 0.0025, r = 5</w:t>
                       </w:r>
                       <w:bookmarkEnd w:id="59"/>
                     </w:p>
@@ -15532,15 +15159,7 @@
         <w:fldChar w:fldCharType="end"/>
       </w:r>
       <w:r>
-        <w:t xml:space="preserve">: </w:t>
-      </w:r>
-      <w:proofErr w:type="spellStart"/>
-      <w:r>
-        <w:t>Kalman</w:t>
-      </w:r>
-      <w:proofErr w:type="spellEnd"/>
-      <w:r>
-        <w:t xml:space="preserve"> Filter q = 0.025, r = 5</w:t>
+        <w:t>: Kalman Filter q = 0.025, r = 5</w:t>
       </w:r>
       <w:bookmarkEnd w:id="60"/>
     </w:p>
@@ -15628,15 +15247,7 @@
         <w:fldChar w:fldCharType="end"/>
       </w:r>
       <w:r>
-        <w:t xml:space="preserve">: </w:t>
-      </w:r>
-      <w:proofErr w:type="spellStart"/>
-      <w:r>
-        <w:t>Kalman</w:t>
-      </w:r>
-      <w:proofErr w:type="spellEnd"/>
-      <w:r>
-        <w:t xml:space="preserve"> Filter q = 0.25, r = 5</w:t>
+        <w:t>: Kalman Filter q = 0.25, r = 5</w:t>
       </w:r>
       <w:bookmarkEnd w:id="61"/>
     </w:p>
@@ -15722,15 +15333,7 @@
         <w:fldChar w:fldCharType="end"/>
       </w:r>
       <w:r>
-        <w:t xml:space="preserve">: </w:t>
-      </w:r>
-      <w:proofErr w:type="spellStart"/>
-      <w:r>
-        <w:t>Kalman</w:t>
-      </w:r>
-      <w:proofErr w:type="spellEnd"/>
-      <w:r>
-        <w:t xml:space="preserve"> Filter q = 2.5 r = 5</w:t>
+        <w:t>: Kalman Filter q = 2.5 r = 5</w:t>
       </w:r>
       <w:bookmarkEnd w:id="62"/>
     </w:p>
@@ -15818,15 +15421,7 @@
         <w:fldChar w:fldCharType="end"/>
       </w:r>
       <w:r>
-        <w:t xml:space="preserve">: </w:t>
-      </w:r>
-      <w:proofErr w:type="spellStart"/>
-      <w:r>
-        <w:t>Kalman</w:t>
-      </w:r>
-      <w:proofErr w:type="spellEnd"/>
-      <w:r>
-        <w:t xml:space="preserve"> Filter q = 25, r = 5</w:t>
+        <w:t>: Kalman Filter q = 25, r = 5</w:t>
       </w:r>
       <w:bookmarkEnd w:id="63"/>
     </w:p>
@@ -15912,15 +15507,7 @@
         <w:fldChar w:fldCharType="end"/>
       </w:r>
       <w:r>
-        <w:t xml:space="preserve">: </w:t>
-      </w:r>
-      <w:proofErr w:type="spellStart"/>
-      <w:r>
-        <w:t>Kalman</w:t>
-      </w:r>
-      <w:proofErr w:type="spellEnd"/>
-      <w:r>
-        <w:t xml:space="preserve"> Filter q = 250, r = 5</w:t>
+        <w:t>: Kalman Filter q = 250, r = 5</w:t>
       </w:r>
       <w:bookmarkEnd w:id="64"/>
     </w:p>
@@ -16010,15 +15597,7 @@
         <w:fldChar w:fldCharType="end"/>
       </w:r>
       <w:r>
-        <w:t xml:space="preserve">: </w:t>
-      </w:r>
-      <w:proofErr w:type="spellStart"/>
-      <w:r>
-        <w:t>Kalman</w:t>
-      </w:r>
-      <w:proofErr w:type="spellEnd"/>
-      <w:r>
-        <w:t xml:space="preserve"> Filter q = 2500 r = 5</w:t>
+        <w:t>: Kalman Filter q = 2500 r = 5</w:t>
       </w:r>
       <w:bookmarkEnd w:id="65"/>
     </w:p>
@@ -18186,7 +17765,7 @@
 </file>
 
 <file path=customXml/itemProps2.xml><?xml version="1.0" encoding="utf-8"?>
-<ds:datastoreItem xmlns:ds="http://schemas.openxmlformats.org/officeDocument/2006/customXml" ds:itemID="{16A618A4-1784-4261-8259-F4B8BF1066C1}">
+<ds:datastoreItem xmlns:ds="http://schemas.openxmlformats.org/officeDocument/2006/customXml" ds:itemID="{A09F7463-FC58-4936-B6CB-F35CBEBC0E20}">
   <ds:schemaRefs>
     <ds:schemaRef ds:uri="http://schemas.openxmlformats.org/officeDocument/2006/bibliography"/>
   </ds:schemaRefs>

</xml_diff>